<commit_message>
Shift shortcut to a more appropriate group
</commit_message>
<xml_diff>
--- a/Shortcut Cheatsheet.docx
+++ b/Shortcut Cheatsheet.docx
@@ -5073,89 +5073,1928 @@
         <w:spacing w:before="0"/>
       </w:pPr>
       <w:r>
-        <w:t>Ge</w:t>
-      </w:r>
+        <w:t>General</w:t>
+      </w:r>
+    </w:p>
+    <w:p>
+      <w:pPr>
+        <w:spacing w:after="0"/>
+        <w:ind w:left="1843" w:hanging="1843"/>
+        <w:rPr>
+          <w:color w:val="A6A6A6" w:themeColor="background1" w:themeShade="A6"/>
+          <w:sz w:val="16"/>
+          <w:szCs w:val="16"/>
+        </w:rPr>
+      </w:pPr>
+      <w:proofErr w:type="spellStart"/>
+      <w:r>
+        <w:rPr>
+          <w:rFonts w:ascii="Consolas" w:hAnsi="Consolas"/>
+          <w:sz w:val="16"/>
+          <w:szCs w:val="16"/>
+          <w:lang w:val="en-US"/>
+        </w:rPr>
+        <w:t>Ctrl+</w:t>
+      </w:r>
+      <w:r>
+        <w:rPr>
+          <w:rFonts w:ascii="Consolas" w:hAnsi="Consolas"/>
+          <w:sz w:val="16"/>
+          <w:szCs w:val="16"/>
+          <w:lang w:val="en-US"/>
+        </w:rPr>
+        <w:t>Q</w:t>
+      </w:r>
+      <w:proofErr w:type="spellEnd"/>
+      <w:r>
+        <w:rPr>
+          <w:sz w:val="16"/>
+          <w:szCs w:val="16"/>
+        </w:rPr>
+        <w:tab/>
+      </w:r>
+      <w:r>
+        <w:rPr>
+          <w:color w:val="A6A6A6" w:themeColor="background1" w:themeShade="A6"/>
+          <w:sz w:val="16"/>
+          <w:szCs w:val="16"/>
+        </w:rPr>
+        <w:t>Quick Launch</w:t>
+      </w:r>
+    </w:p>
+    <w:p>
+      <w:pPr>
+        <w:spacing w:after="0"/>
+        <w:ind w:left="1843" w:hanging="1843"/>
+        <w:rPr>
+          <w:color w:val="A6A6A6" w:themeColor="background1" w:themeShade="A6"/>
+          <w:sz w:val="16"/>
+          <w:szCs w:val="16"/>
+          <w:vertAlign w:val="superscript"/>
+        </w:rPr>
+      </w:pPr>
+      <w:proofErr w:type="spellStart"/>
+      <w:r>
+        <w:rPr>
+          <w:rFonts w:ascii="Consolas" w:hAnsi="Consolas"/>
+          <w:sz w:val="16"/>
+          <w:szCs w:val="16"/>
+          <w:lang w:val="en-US"/>
+        </w:rPr>
+        <w:t>Ctrl+</w:t>
+      </w:r>
+      <w:r>
+        <w:rPr>
+          <w:rFonts w:ascii="Consolas" w:hAnsi="Consolas"/>
+          <w:sz w:val="16"/>
+          <w:szCs w:val="16"/>
+          <w:lang w:val="en-US"/>
+        </w:rPr>
+        <w:t>Shift</w:t>
+      </w:r>
+      <w:r>
+        <w:rPr>
+          <w:rFonts w:ascii="Consolas" w:hAnsi="Consolas"/>
+          <w:sz w:val="16"/>
+          <w:szCs w:val="16"/>
+          <w:lang w:val="en-US"/>
+        </w:rPr>
+        <w:t>+</w:t>
+      </w:r>
+      <w:r>
+        <w:rPr>
+          <w:rFonts w:ascii="Consolas" w:hAnsi="Consolas"/>
+          <w:sz w:val="16"/>
+          <w:szCs w:val="16"/>
+          <w:lang w:val="en-US"/>
+        </w:rPr>
+        <w:t>A</w:t>
+      </w:r>
+      <w:proofErr w:type="spellEnd"/>
+      <w:r>
+        <w:rPr>
+          <w:sz w:val="16"/>
+          <w:szCs w:val="16"/>
+        </w:rPr>
+        <w:tab/>
+      </w:r>
+      <w:r>
+        <w:rPr>
+          <w:color w:val="A6A6A6" w:themeColor="background1" w:themeShade="A6"/>
+          <w:sz w:val="16"/>
+          <w:szCs w:val="16"/>
+        </w:rPr>
+        <w:t xml:space="preserve">Find </w:t>
+      </w:r>
+      <w:proofErr w:type="spellStart"/>
+      <w:r>
+        <w:rPr>
+          <w:color w:val="A6A6A6" w:themeColor="background1" w:themeShade="A6"/>
+          <w:sz w:val="16"/>
+          <w:szCs w:val="16"/>
+        </w:rPr>
+        <w:t>Resharper</w:t>
+      </w:r>
+      <w:proofErr w:type="spellEnd"/>
+      <w:r>
+        <w:rPr>
+          <w:color w:val="A6A6A6" w:themeColor="background1" w:themeShade="A6"/>
+          <w:sz w:val="16"/>
+          <w:szCs w:val="16"/>
+        </w:rPr>
+        <w:t xml:space="preserve"> command </w:t>
+      </w:r>
+      <w:r>
+        <w:rPr>
+          <w:color w:val="A6A6A6" w:themeColor="background1" w:themeShade="A6"/>
+          <w:sz w:val="16"/>
+          <w:szCs w:val="16"/>
+          <w:vertAlign w:val="superscript"/>
+        </w:rPr>
+        <w:t>R#</w:t>
+      </w:r>
+    </w:p>
+    <w:p>
+      <w:pPr>
+        <w:spacing w:after="0"/>
+        <w:ind w:left="1843" w:hanging="1843"/>
+        <w:rPr>
+          <w:color w:val="A6A6A6" w:themeColor="background1" w:themeShade="A6"/>
+          <w:sz w:val="16"/>
+          <w:szCs w:val="16"/>
+        </w:rPr>
+      </w:pPr>
+      <w:proofErr w:type="spellStart"/>
+      <w:r>
+        <w:rPr>
+          <w:rFonts w:ascii="Consolas" w:hAnsi="Consolas"/>
+          <w:sz w:val="16"/>
+          <w:szCs w:val="16"/>
+          <w:lang w:val="en-US"/>
+        </w:rPr>
+        <w:t>Ctrl+Alt+Ins</w:t>
+      </w:r>
+      <w:proofErr w:type="spellEnd"/>
+      <w:r>
+        <w:rPr>
+          <w:sz w:val="16"/>
+          <w:szCs w:val="16"/>
+        </w:rPr>
+        <w:tab/>
+      </w:r>
+      <w:r>
+        <w:rPr>
+          <w:color w:val="A6A6A6" w:themeColor="background1" w:themeShade="A6"/>
+          <w:sz w:val="16"/>
+          <w:szCs w:val="16"/>
+        </w:rPr>
+        <w:t>Create file (Class, Interface, etc)</w:t>
+      </w:r>
+      <w:r>
+        <w:rPr>
+          <w:color w:val="A6A6A6" w:themeColor="background1" w:themeShade="A6"/>
+          <w:sz w:val="16"/>
+          <w:szCs w:val="16"/>
+        </w:rPr>
+        <w:t xml:space="preserve"> </w:t>
+      </w:r>
+      <w:r>
+        <w:rPr>
+          <w:color w:val="A6A6A6" w:themeColor="background1" w:themeShade="A6"/>
+          <w:sz w:val="16"/>
+          <w:szCs w:val="16"/>
+          <w:vertAlign w:val="superscript"/>
+        </w:rPr>
+        <w:t>R#</w:t>
+      </w:r>
+    </w:p>
+    <w:p>
+      <w:pPr>
+        <w:pStyle w:val="Heading2"/>
+      </w:pPr>
+      <w:r>
+        <w:t>Code Completion</w:t>
+      </w:r>
+    </w:p>
+    <w:p>
+      <w:pPr>
+        <w:spacing w:after="0"/>
+        <w:ind w:left="1843" w:hanging="1843"/>
+        <w:rPr>
+          <w:color w:val="A6A6A6" w:themeColor="background1" w:themeShade="A6"/>
+          <w:sz w:val="16"/>
+          <w:szCs w:val="16"/>
+        </w:rPr>
+      </w:pPr>
+      <w:proofErr w:type="spellStart"/>
+      <w:r>
+        <w:rPr>
+          <w:rFonts w:ascii="Consolas" w:hAnsi="Consolas"/>
+          <w:sz w:val="16"/>
+          <w:szCs w:val="16"/>
+          <w:lang w:val="en-US"/>
+        </w:rPr>
+        <w:t>Ctrl+</w:t>
+      </w:r>
+      <w:r>
+        <w:rPr>
+          <w:rFonts w:ascii="Consolas" w:hAnsi="Consolas"/>
+          <w:sz w:val="16"/>
+          <w:szCs w:val="16"/>
+          <w:lang w:val="en-US"/>
+        </w:rPr>
+        <w:t>Alt+Space</w:t>
+      </w:r>
+      <w:proofErr w:type="spellEnd"/>
+      <w:r>
+        <w:rPr>
+          <w:sz w:val="16"/>
+          <w:szCs w:val="16"/>
+        </w:rPr>
+        <w:tab/>
+      </w:r>
+      <w:r>
+        <w:rPr>
+          <w:color w:val="A6A6A6" w:themeColor="background1" w:themeShade="A6"/>
+          <w:sz w:val="16"/>
+          <w:szCs w:val="16"/>
+        </w:rPr>
+        <w:t xml:space="preserve">Smart completion </w:t>
+      </w:r>
+      <w:r>
+        <w:rPr>
+          <w:color w:val="A6A6A6" w:themeColor="background1" w:themeShade="A6"/>
+          <w:sz w:val="16"/>
+          <w:szCs w:val="16"/>
+          <w:vertAlign w:val="superscript"/>
+        </w:rPr>
+        <w:t>R#</w:t>
+      </w:r>
+    </w:p>
+    <w:p>
+      <w:pPr>
+        <w:spacing w:after="0"/>
+        <w:ind w:left="1843" w:hanging="1843"/>
+        <w:rPr>
+          <w:color w:val="A6A6A6" w:themeColor="background1" w:themeShade="A6"/>
+          <w:sz w:val="16"/>
+          <w:szCs w:val="16"/>
+        </w:rPr>
+      </w:pPr>
+      <w:proofErr w:type="spellStart"/>
+      <w:r>
+        <w:rPr>
+          <w:rFonts w:ascii="Consolas" w:hAnsi="Consolas"/>
+          <w:sz w:val="16"/>
+          <w:szCs w:val="16"/>
+          <w:lang w:val="en-US"/>
+        </w:rPr>
+        <w:t>Ctrl+</w:t>
+      </w:r>
+      <w:r>
+        <w:rPr>
+          <w:rFonts w:ascii="Consolas" w:hAnsi="Consolas"/>
+          <w:sz w:val="16"/>
+          <w:szCs w:val="16"/>
+          <w:lang w:val="en-US"/>
+        </w:rPr>
+        <w:t>Shift+Enter</w:t>
+      </w:r>
+      <w:proofErr w:type="spellEnd"/>
+      <w:r>
+        <w:rPr>
+          <w:sz w:val="16"/>
+          <w:szCs w:val="16"/>
+        </w:rPr>
+        <w:tab/>
+      </w:r>
+      <w:r>
+        <w:rPr>
+          <w:color w:val="A6A6A6" w:themeColor="background1" w:themeShade="A6"/>
+          <w:sz w:val="16"/>
+          <w:szCs w:val="16"/>
+        </w:rPr>
+        <w:t xml:space="preserve">Complete statement </w:t>
+      </w:r>
+      <w:r>
+        <w:rPr>
+          <w:color w:val="A6A6A6" w:themeColor="background1" w:themeShade="A6"/>
+          <w:sz w:val="16"/>
+          <w:szCs w:val="16"/>
+          <w:vertAlign w:val="superscript"/>
+        </w:rPr>
+        <w:t>R#</w:t>
+      </w:r>
+    </w:p>
+    <w:p>
+      <w:pPr>
+        <w:spacing w:after="0"/>
+        <w:ind w:left="1843" w:hanging="1843"/>
+        <w:rPr>
+          <w:color w:val="A6A6A6" w:themeColor="background1" w:themeShade="A6"/>
+          <w:sz w:val="16"/>
+          <w:szCs w:val="16"/>
+        </w:rPr>
+      </w:pPr>
+      <w:proofErr w:type="spellStart"/>
+      <w:r>
+        <w:rPr>
+          <w:rFonts w:ascii="Consolas" w:hAnsi="Consolas"/>
+          <w:sz w:val="16"/>
+          <w:szCs w:val="16"/>
+          <w:lang w:val="en-US"/>
+        </w:rPr>
+        <w:t>Alt+Ins</w:t>
+      </w:r>
+      <w:proofErr w:type="spellEnd"/>
+      <w:r>
+        <w:rPr>
+          <w:sz w:val="16"/>
+          <w:szCs w:val="16"/>
+        </w:rPr>
+        <w:tab/>
+      </w:r>
+      <w:r>
+        <w:rPr>
+          <w:color w:val="A6A6A6" w:themeColor="background1" w:themeShade="A6"/>
+          <w:sz w:val="16"/>
+          <w:szCs w:val="16"/>
+        </w:rPr>
+        <w:t xml:space="preserve">Generate code </w:t>
+      </w:r>
+      <w:r>
+        <w:rPr>
+          <w:color w:val="A6A6A6" w:themeColor="background1" w:themeShade="A6"/>
+          <w:sz w:val="16"/>
+          <w:szCs w:val="16"/>
+          <w:vertAlign w:val="superscript"/>
+        </w:rPr>
+        <w:t>R#</w:t>
+      </w:r>
+    </w:p>
+    <w:p>
+      <w:pPr>
+        <w:pStyle w:val="Heading2"/>
+      </w:pPr>
+      <w:r>
+        <w:t>Windows</w:t>
+      </w:r>
+    </w:p>
+    <w:p>
+      <w:pPr>
+        <w:spacing w:after="0"/>
+        <w:ind w:left="1843" w:hanging="1843"/>
+        <w:rPr>
+          <w:color w:val="A6A6A6" w:themeColor="background1" w:themeShade="A6"/>
+          <w:sz w:val="16"/>
+          <w:szCs w:val="16"/>
+        </w:rPr>
+      </w:pPr>
+      <w:r>
+        <w:rPr>
+          <w:rFonts w:ascii="Consolas" w:hAnsi="Consolas"/>
+          <w:sz w:val="16"/>
+          <w:szCs w:val="16"/>
+          <w:lang w:val="en-US"/>
+        </w:rPr>
+        <w:t>Ctrl+</w:t>
+      </w:r>
+      <w:r>
+        <w:rPr>
+          <w:rFonts w:ascii="Consolas" w:hAnsi="Consolas"/>
+          <w:sz w:val="16"/>
+          <w:szCs w:val="16"/>
+          <w:lang w:val="en-US"/>
+        </w:rPr>
+        <w:t>\, T</w:t>
+      </w:r>
+      <w:r>
+        <w:rPr>
+          <w:sz w:val="16"/>
+          <w:szCs w:val="16"/>
+        </w:rPr>
+        <w:tab/>
+      </w:r>
+      <w:proofErr w:type="spellStart"/>
+      <w:r>
+        <w:rPr>
+          <w:color w:val="A6A6A6" w:themeColor="background1" w:themeShade="A6"/>
+          <w:sz w:val="16"/>
+          <w:szCs w:val="16"/>
+        </w:rPr>
+        <w:t>Tasklist</w:t>
+      </w:r>
+      <w:proofErr w:type="spellEnd"/>
+    </w:p>
+    <w:p>
+      <w:pPr>
+        <w:spacing w:after="0"/>
+        <w:ind w:left="1843" w:hanging="1843"/>
+        <w:rPr>
+          <w:color w:val="A6A6A6" w:themeColor="background1" w:themeShade="A6"/>
+          <w:sz w:val="16"/>
+          <w:szCs w:val="16"/>
+        </w:rPr>
+      </w:pPr>
+      <w:proofErr w:type="spellStart"/>
+      <w:r>
+        <w:rPr>
+          <w:rFonts w:ascii="Consolas" w:hAnsi="Consolas"/>
+          <w:sz w:val="16"/>
+          <w:szCs w:val="16"/>
+          <w:lang w:val="en-US"/>
+        </w:rPr>
+        <w:t>Ctrl+</w:t>
+      </w:r>
+      <w:r>
+        <w:rPr>
+          <w:rFonts w:ascii="Consolas" w:hAnsi="Consolas"/>
+          <w:sz w:val="16"/>
+          <w:szCs w:val="16"/>
+          <w:lang w:val="en-US"/>
+        </w:rPr>
+        <w:t>Alt+D</w:t>
+      </w:r>
+      <w:proofErr w:type="spellEnd"/>
+      <w:r>
+        <w:rPr>
+          <w:sz w:val="16"/>
+          <w:szCs w:val="16"/>
+        </w:rPr>
+        <w:tab/>
+      </w:r>
+      <w:proofErr w:type="spellStart"/>
+      <w:r>
+        <w:rPr>
+          <w:color w:val="A6A6A6" w:themeColor="background1" w:themeShade="A6"/>
+          <w:sz w:val="16"/>
+          <w:szCs w:val="16"/>
+        </w:rPr>
+        <w:t>Todo</w:t>
+      </w:r>
+      <w:proofErr w:type="spellEnd"/>
+      <w:r>
+        <w:rPr>
+          <w:color w:val="A6A6A6" w:themeColor="background1" w:themeShade="A6"/>
+          <w:sz w:val="16"/>
+          <w:szCs w:val="16"/>
+        </w:rPr>
+        <w:t xml:space="preserve"> list </w:t>
+      </w:r>
+      <w:r>
+        <w:rPr>
+          <w:color w:val="A6A6A6" w:themeColor="background1" w:themeShade="A6"/>
+          <w:sz w:val="16"/>
+          <w:szCs w:val="16"/>
+          <w:vertAlign w:val="superscript"/>
+        </w:rPr>
+        <w:t>R#</w:t>
+      </w:r>
+    </w:p>
+    <w:p>
+      <w:pPr>
+        <w:pStyle w:val="Heading2"/>
+      </w:pPr>
+      <w:r>
+        <w:t>Context Menus</w:t>
+      </w:r>
+    </w:p>
+    <w:p>
+      <w:pPr>
+        <w:spacing w:after="0"/>
+        <w:ind w:left="1843" w:hanging="1843"/>
+        <w:rPr>
+          <w:color w:val="A6A6A6" w:themeColor="background1" w:themeShade="A6"/>
+          <w:sz w:val="16"/>
+          <w:szCs w:val="16"/>
+        </w:rPr>
+      </w:pPr>
+      <w:proofErr w:type="spellStart"/>
+      <w:r>
+        <w:rPr>
+          <w:rFonts w:ascii="Consolas" w:hAnsi="Consolas"/>
+          <w:sz w:val="16"/>
+          <w:szCs w:val="16"/>
+          <w:lang w:val="en-US"/>
+        </w:rPr>
+        <w:t>Ctrl+Space</w:t>
+      </w:r>
+      <w:proofErr w:type="spellEnd"/>
+      <w:r>
+        <w:rPr>
+          <w:sz w:val="16"/>
+          <w:szCs w:val="16"/>
+        </w:rPr>
+        <w:tab/>
+      </w:r>
+      <w:r>
+        <w:rPr>
+          <w:color w:val="A6A6A6" w:themeColor="background1" w:themeShade="A6"/>
+          <w:sz w:val="16"/>
+          <w:szCs w:val="16"/>
+        </w:rPr>
+        <w:t xml:space="preserve">Show </w:t>
+      </w:r>
+      <w:proofErr w:type="spellStart"/>
+      <w:r>
+        <w:rPr>
+          <w:color w:val="A6A6A6" w:themeColor="background1" w:themeShade="A6"/>
+          <w:sz w:val="16"/>
+          <w:szCs w:val="16"/>
+        </w:rPr>
+        <w:t>Intellisense</w:t>
+      </w:r>
+      <w:proofErr w:type="spellEnd"/>
+    </w:p>
+    <w:p>
+      <w:pPr>
+        <w:spacing w:after="0"/>
+        <w:ind w:left="1843" w:hanging="1843"/>
+        <w:rPr>
+          <w:color w:val="A6A6A6" w:themeColor="background1" w:themeShade="A6"/>
+          <w:sz w:val="16"/>
+          <w:szCs w:val="16"/>
+        </w:rPr>
+      </w:pPr>
+      <w:proofErr w:type="spellStart"/>
+      <w:r>
+        <w:rPr>
+          <w:rFonts w:ascii="Consolas" w:hAnsi="Consolas"/>
+          <w:sz w:val="16"/>
+          <w:szCs w:val="16"/>
+          <w:lang w:val="en-US"/>
+        </w:rPr>
+        <w:t>Ctrl+Shift+Space</w:t>
+      </w:r>
+      <w:proofErr w:type="spellEnd"/>
+      <w:r>
+        <w:rPr>
+          <w:sz w:val="16"/>
+          <w:szCs w:val="16"/>
+        </w:rPr>
+        <w:tab/>
+      </w:r>
+      <w:r>
+        <w:rPr>
+          <w:color w:val="A6A6A6" w:themeColor="background1" w:themeShade="A6"/>
+          <w:sz w:val="16"/>
+          <w:szCs w:val="16"/>
+        </w:rPr>
+        <w:t>Show Parameter Info</w:t>
+      </w:r>
+    </w:p>
+    <w:p>
+      <w:pPr>
+        <w:spacing w:after="0"/>
+        <w:ind w:left="1843" w:hanging="1843"/>
+        <w:rPr>
+          <w:color w:val="A6A6A6" w:themeColor="background1" w:themeShade="A6"/>
+          <w:sz w:val="16"/>
+          <w:szCs w:val="16"/>
+        </w:rPr>
+      </w:pPr>
+      <w:proofErr w:type="spellStart"/>
+      <w:r>
+        <w:rPr>
+          <w:rFonts w:ascii="Consolas" w:hAnsi="Consolas"/>
+          <w:sz w:val="16"/>
+          <w:szCs w:val="16"/>
+          <w:lang w:val="en-US"/>
+        </w:rPr>
+        <w:t>Alt+Enter</w:t>
+      </w:r>
+      <w:proofErr w:type="spellEnd"/>
+      <w:r>
+        <w:rPr>
+          <w:sz w:val="16"/>
+          <w:szCs w:val="16"/>
+        </w:rPr>
+        <w:tab/>
+      </w:r>
+      <w:r>
+        <w:rPr>
+          <w:color w:val="A6A6A6" w:themeColor="background1" w:themeShade="A6"/>
+          <w:sz w:val="16"/>
+          <w:szCs w:val="16"/>
+        </w:rPr>
+        <w:t>Show Properties or changes</w:t>
+      </w:r>
+      <w:r>
+        <w:rPr>
+          <w:color w:val="A6A6A6" w:themeColor="background1" w:themeShade="A6"/>
+          <w:sz w:val="16"/>
+          <w:szCs w:val="16"/>
+        </w:rPr>
+        <w:t xml:space="preserve"> (or Ctrl+.)</w:t>
+      </w:r>
+    </w:p>
+    <w:p>
+      <w:pPr>
+        <w:spacing w:after="0"/>
+        <w:ind w:left="1843" w:hanging="1843"/>
+        <w:rPr>
+          <w:color w:val="A6A6A6" w:themeColor="background1" w:themeShade="A6"/>
+          <w:sz w:val="16"/>
+          <w:szCs w:val="16"/>
+        </w:rPr>
+      </w:pPr>
+      <w:proofErr w:type="spellStart"/>
+      <w:r>
+        <w:rPr>
+          <w:rFonts w:ascii="Consolas" w:hAnsi="Consolas"/>
+          <w:sz w:val="16"/>
+          <w:szCs w:val="16"/>
+          <w:lang w:val="en-US"/>
+        </w:rPr>
+        <w:t>Ctrl</w:t>
+      </w:r>
+      <w:r>
+        <w:rPr>
+          <w:rFonts w:ascii="Consolas" w:hAnsi="Consolas"/>
+          <w:sz w:val="16"/>
+          <w:szCs w:val="16"/>
+          <w:lang w:val="en-US"/>
+        </w:rPr>
+        <w:t>+</w:t>
+      </w:r>
+      <w:r>
+        <w:rPr>
+          <w:rFonts w:ascii="Consolas" w:hAnsi="Consolas"/>
+          <w:sz w:val="16"/>
+          <w:szCs w:val="16"/>
+          <w:lang w:val="en-US"/>
+        </w:rPr>
+        <w:t>K</w:t>
+      </w:r>
+      <w:proofErr w:type="spellEnd"/>
+      <w:r>
+        <w:rPr>
+          <w:rFonts w:ascii="Consolas" w:hAnsi="Consolas"/>
+          <w:sz w:val="16"/>
+          <w:szCs w:val="16"/>
+          <w:lang w:val="en-US"/>
+        </w:rPr>
+        <w:t xml:space="preserve">, </w:t>
+      </w:r>
+      <w:proofErr w:type="spellStart"/>
+      <w:r>
+        <w:rPr>
+          <w:rFonts w:ascii="Consolas" w:hAnsi="Consolas"/>
+          <w:sz w:val="16"/>
+          <w:szCs w:val="16"/>
+          <w:lang w:val="en-US"/>
+        </w:rPr>
+        <w:t>Ctrl+I</w:t>
+      </w:r>
+      <w:proofErr w:type="spellEnd"/>
+      <w:r>
+        <w:rPr>
+          <w:sz w:val="16"/>
+          <w:szCs w:val="16"/>
+        </w:rPr>
+        <w:tab/>
+      </w:r>
+      <w:r>
+        <w:rPr>
+          <w:color w:val="A6A6A6" w:themeColor="background1" w:themeShade="A6"/>
+          <w:sz w:val="16"/>
+          <w:szCs w:val="16"/>
+        </w:rPr>
+        <w:t xml:space="preserve">Show </w:t>
+      </w:r>
+      <w:proofErr w:type="spellStart"/>
+      <w:r>
+        <w:rPr>
+          <w:color w:val="A6A6A6" w:themeColor="background1" w:themeShade="A6"/>
+          <w:sz w:val="16"/>
+          <w:szCs w:val="16"/>
+        </w:rPr>
+        <w:t>QuickInfo</w:t>
+      </w:r>
+      <w:proofErr w:type="spellEnd"/>
+    </w:p>
+    <w:p>
+      <w:pPr>
+        <w:spacing w:after="0"/>
+        <w:ind w:left="1843" w:hanging="1843"/>
+        <w:rPr>
+          <w:color w:val="A6A6A6" w:themeColor="background1" w:themeShade="A6"/>
+          <w:sz w:val="16"/>
+          <w:szCs w:val="16"/>
+        </w:rPr>
+      </w:pPr>
+      <w:r>
+        <w:rPr>
+          <w:rFonts w:ascii="Consolas" w:hAnsi="Consolas"/>
+          <w:sz w:val="16"/>
+          <w:szCs w:val="16"/>
+          <w:lang w:val="en-US"/>
+        </w:rPr>
+        <w:t>Ctrl+Shift+F1</w:t>
+      </w:r>
+      <w:r>
+        <w:rPr>
+          <w:sz w:val="16"/>
+          <w:szCs w:val="16"/>
+        </w:rPr>
+        <w:tab/>
+      </w:r>
+      <w:r>
+        <w:rPr>
+          <w:color w:val="A6A6A6" w:themeColor="background1" w:themeShade="A6"/>
+          <w:sz w:val="16"/>
+          <w:szCs w:val="16"/>
+        </w:rPr>
+        <w:t xml:space="preserve">Quick documentation of symbol at caret </w:t>
+      </w:r>
+      <w:r>
+        <w:rPr>
+          <w:color w:val="A6A6A6" w:themeColor="background1" w:themeShade="A6"/>
+          <w:sz w:val="16"/>
+          <w:szCs w:val="16"/>
+          <w:vertAlign w:val="superscript"/>
+        </w:rPr>
+        <w:t>R#</w:t>
+      </w:r>
+    </w:p>
+    <w:p>
+      <w:pPr>
+        <w:pStyle w:val="Heading2"/>
+        <w:ind w:left="1843" w:hanging="1843"/>
+      </w:pPr>
+      <w:r>
+        <w:t>Text Editing</w:t>
+      </w:r>
+    </w:p>
+    <w:p>
+      <w:pPr>
+        <w:spacing w:after="0"/>
+        <w:ind w:left="1843" w:hanging="1843"/>
+        <w:rPr>
+          <w:color w:val="A6A6A6" w:themeColor="background1" w:themeShade="A6"/>
+          <w:sz w:val="16"/>
+          <w:szCs w:val="16"/>
+        </w:rPr>
+      </w:pPr>
+      <w:r>
+        <w:rPr>
+          <w:rFonts w:ascii="Consolas" w:hAnsi="Consolas"/>
+          <w:sz w:val="16"/>
+          <w:szCs w:val="16"/>
+          <w:lang w:val="en-US"/>
+        </w:rPr>
+        <w:t>Ins</w:t>
+      </w:r>
+      <w:r>
+        <w:rPr>
+          <w:sz w:val="16"/>
+          <w:szCs w:val="16"/>
+        </w:rPr>
+        <w:tab/>
+      </w:r>
+      <w:r>
+        <w:rPr>
+          <w:color w:val="A6A6A6" w:themeColor="background1" w:themeShade="A6"/>
+          <w:sz w:val="16"/>
+          <w:szCs w:val="16"/>
+        </w:rPr>
+        <w:t>Toggle insert or override when typing</w:t>
+      </w:r>
+    </w:p>
+    <w:p>
+      <w:pPr>
+        <w:spacing w:after="0"/>
+        <w:ind w:left="1843" w:hanging="1843"/>
+        <w:rPr>
+          <w:color w:val="A6A6A6" w:themeColor="background1" w:themeShade="A6"/>
+          <w:sz w:val="16"/>
+          <w:szCs w:val="16"/>
+        </w:rPr>
+      </w:pPr>
+      <w:proofErr w:type="spellStart"/>
+      <w:r>
+        <w:rPr>
+          <w:rFonts w:ascii="Consolas" w:hAnsi="Consolas"/>
+          <w:sz w:val="16"/>
+          <w:szCs w:val="16"/>
+          <w:lang w:val="en-US"/>
+        </w:rPr>
+        <w:t>Ctrl+C</w:t>
+      </w:r>
+      <w:proofErr w:type="spellEnd"/>
+      <w:r>
+        <w:rPr>
+          <w:sz w:val="16"/>
+          <w:szCs w:val="16"/>
+        </w:rPr>
+        <w:tab/>
+      </w:r>
+      <w:r>
+        <w:rPr>
+          <w:color w:val="A6A6A6" w:themeColor="background1" w:themeShade="A6"/>
+          <w:sz w:val="16"/>
+          <w:szCs w:val="16"/>
+        </w:rPr>
+        <w:t>Copy line if no text is selected</w:t>
+      </w:r>
+    </w:p>
+    <w:p>
+      <w:pPr>
+        <w:spacing w:after="0"/>
+        <w:ind w:left="1843" w:hanging="1843"/>
+        <w:rPr>
+          <w:color w:val="A6A6A6" w:themeColor="background1" w:themeShade="A6"/>
+          <w:sz w:val="16"/>
+          <w:szCs w:val="16"/>
+        </w:rPr>
+      </w:pPr>
+      <w:proofErr w:type="spellStart"/>
+      <w:r>
+        <w:rPr>
+          <w:rFonts w:ascii="Consolas" w:hAnsi="Consolas"/>
+          <w:sz w:val="16"/>
+          <w:szCs w:val="16"/>
+          <w:lang w:val="en-US"/>
+        </w:rPr>
+        <w:t>Ctrl+X</w:t>
+      </w:r>
+      <w:proofErr w:type="spellEnd"/>
+      <w:r>
+        <w:rPr>
+          <w:sz w:val="16"/>
+          <w:szCs w:val="16"/>
+        </w:rPr>
+        <w:tab/>
+      </w:r>
+      <w:proofErr w:type="spellStart"/>
+      <w:r>
+        <w:rPr>
+          <w:color w:val="A6A6A6" w:themeColor="background1" w:themeShade="A6"/>
+          <w:sz w:val="16"/>
+          <w:szCs w:val="16"/>
+        </w:rPr>
+        <w:t>Cut line</w:t>
+      </w:r>
+      <w:proofErr w:type="spellEnd"/>
+      <w:r>
+        <w:rPr>
+          <w:color w:val="A6A6A6" w:themeColor="background1" w:themeShade="A6"/>
+          <w:sz w:val="16"/>
+          <w:szCs w:val="16"/>
+        </w:rPr>
+        <w:t xml:space="preserve"> if no text is selected</w:t>
+      </w:r>
+    </w:p>
+    <w:p>
+      <w:pPr>
+        <w:spacing w:after="0"/>
+        <w:ind w:left="1843" w:hanging="1843"/>
+        <w:rPr>
+          <w:color w:val="A6A6A6" w:themeColor="background1" w:themeShade="A6"/>
+          <w:sz w:val="16"/>
+          <w:szCs w:val="16"/>
+        </w:rPr>
+      </w:pPr>
+      <w:proofErr w:type="spellStart"/>
+      <w:r>
+        <w:rPr>
+          <w:rFonts w:ascii="Consolas" w:hAnsi="Consolas"/>
+          <w:sz w:val="16"/>
+          <w:szCs w:val="16"/>
+          <w:lang w:val="en-US"/>
+        </w:rPr>
+        <w:t>Ctrl+Shift+S</w:t>
+      </w:r>
+      <w:proofErr w:type="spellEnd"/>
+      <w:r>
+        <w:rPr>
+          <w:sz w:val="16"/>
+          <w:szCs w:val="16"/>
+        </w:rPr>
+        <w:tab/>
+      </w:r>
+      <w:r>
+        <w:rPr>
+          <w:color w:val="A6A6A6" w:themeColor="background1" w:themeShade="A6"/>
+          <w:sz w:val="16"/>
+          <w:szCs w:val="16"/>
+        </w:rPr>
+        <w:t>Save all files</w:t>
+      </w:r>
+    </w:p>
+    <w:p>
+      <w:pPr>
+        <w:spacing w:after="0"/>
+        <w:ind w:left="1843" w:hanging="1843"/>
+        <w:rPr>
+          <w:sz w:val="16"/>
+          <w:szCs w:val="16"/>
+        </w:rPr>
+      </w:pPr>
+      <w:proofErr w:type="spellStart"/>
+      <w:r>
+        <w:rPr>
+          <w:rFonts w:ascii="Consolas" w:hAnsi="Consolas"/>
+          <w:sz w:val="16"/>
+          <w:szCs w:val="16"/>
+          <w:lang w:val="en-US"/>
+        </w:rPr>
+        <w:t>Ctrl+Shift+V</w:t>
+      </w:r>
+      <w:proofErr w:type="spellEnd"/>
+      <w:r>
+        <w:rPr>
+          <w:sz w:val="16"/>
+          <w:szCs w:val="16"/>
+        </w:rPr>
+        <w:tab/>
+      </w:r>
+      <w:r>
+        <w:rPr>
+          <w:color w:val="A6A6A6" w:themeColor="background1" w:themeShade="A6"/>
+          <w:sz w:val="16"/>
+          <w:szCs w:val="16"/>
+        </w:rPr>
+        <w:t>Display c</w:t>
+      </w:r>
+      <w:r>
+        <w:rPr>
+          <w:color w:val="A6A6A6" w:themeColor="background1" w:themeShade="A6"/>
+          <w:sz w:val="16"/>
+          <w:szCs w:val="16"/>
+        </w:rPr>
+        <w:t>lipboard ring</w:t>
+      </w:r>
+    </w:p>
+    <w:p>
+      <w:pPr>
+        <w:spacing w:after="0"/>
+        <w:ind w:left="1843" w:hanging="1843"/>
+        <w:rPr>
+          <w:color w:val="A6A6A6" w:themeColor="background1" w:themeShade="A6"/>
+          <w:sz w:val="16"/>
+          <w:szCs w:val="16"/>
+        </w:rPr>
+      </w:pPr>
+      <w:proofErr w:type="spellStart"/>
+      <w:r>
+        <w:rPr>
+          <w:rFonts w:ascii="Consolas" w:hAnsi="Consolas"/>
+          <w:sz w:val="16"/>
+          <w:szCs w:val="16"/>
+          <w:lang w:val="en-US"/>
+        </w:rPr>
+        <w:t>Alt+Shift+Arrows</w:t>
+      </w:r>
+      <w:proofErr w:type="spellEnd"/>
+      <w:r>
+        <w:rPr>
+          <w:sz w:val="16"/>
+          <w:szCs w:val="16"/>
+        </w:rPr>
+        <w:tab/>
+      </w:r>
+      <w:r>
+        <w:rPr>
+          <w:color w:val="A6A6A6" w:themeColor="background1" w:themeShade="A6"/>
+          <w:sz w:val="16"/>
+          <w:szCs w:val="16"/>
+        </w:rPr>
+        <w:t xml:space="preserve">Column selection (or </w:t>
+      </w:r>
+      <w:proofErr w:type="spellStart"/>
+      <w:r>
+        <w:rPr>
+          <w:color w:val="A6A6A6" w:themeColor="background1" w:themeShade="A6"/>
+          <w:sz w:val="16"/>
+          <w:szCs w:val="16"/>
+        </w:rPr>
+        <w:t>Alt+Mouse</w:t>
+      </w:r>
+      <w:proofErr w:type="spellEnd"/>
+      <w:r>
+        <w:rPr>
+          <w:color w:val="A6A6A6" w:themeColor="background1" w:themeShade="A6"/>
+          <w:sz w:val="16"/>
+          <w:szCs w:val="16"/>
+        </w:rPr>
+        <w:t xml:space="preserve"> Drag</w:t>
+      </w:r>
+      <w:r>
+        <w:rPr>
+          <w:color w:val="A6A6A6" w:themeColor="background1" w:themeShade="A6"/>
+          <w:sz w:val="16"/>
+          <w:szCs w:val="16"/>
+        </w:rPr>
+        <w:t>)</w:t>
+      </w:r>
+    </w:p>
+    <w:p>
+      <w:pPr>
+        <w:spacing w:after="0"/>
+        <w:ind w:left="1843" w:hanging="1843"/>
+        <w:rPr>
+          <w:color w:val="A6A6A6" w:themeColor="background1" w:themeShade="A6"/>
+          <w:sz w:val="16"/>
+          <w:szCs w:val="16"/>
+        </w:rPr>
+      </w:pPr>
+      <w:r>
+        <w:rPr>
+          <w:rFonts w:ascii="Consolas" w:hAnsi="Consolas"/>
+          <w:sz w:val="16"/>
+          <w:szCs w:val="16"/>
+          <w:lang w:val="en-US"/>
+        </w:rPr>
+        <w:t>Tab</w:t>
+      </w:r>
+      <w:r>
+        <w:rPr>
+          <w:sz w:val="16"/>
+          <w:szCs w:val="16"/>
+        </w:rPr>
+        <w:tab/>
+      </w:r>
+      <w:r>
+        <w:rPr>
+          <w:color w:val="A6A6A6" w:themeColor="background1" w:themeShade="A6"/>
+          <w:sz w:val="16"/>
+          <w:szCs w:val="16"/>
+        </w:rPr>
+        <w:t>Indent selected text</w:t>
+      </w:r>
+    </w:p>
+    <w:p>
+      <w:pPr>
+        <w:spacing w:after="0"/>
+        <w:ind w:left="1843" w:hanging="1843"/>
+        <w:rPr>
+          <w:color w:val="A6A6A6" w:themeColor="background1" w:themeShade="A6"/>
+          <w:sz w:val="16"/>
+          <w:szCs w:val="16"/>
+        </w:rPr>
+      </w:pPr>
+      <w:proofErr w:type="spellStart"/>
+      <w:r>
+        <w:rPr>
+          <w:rFonts w:ascii="Consolas" w:hAnsi="Consolas"/>
+          <w:sz w:val="16"/>
+          <w:szCs w:val="16"/>
+          <w:lang w:val="en-US"/>
+        </w:rPr>
+        <w:t>Shift+Tab</w:t>
+      </w:r>
+      <w:proofErr w:type="spellEnd"/>
+      <w:r>
+        <w:rPr>
+          <w:sz w:val="16"/>
+          <w:szCs w:val="16"/>
+        </w:rPr>
+        <w:tab/>
+      </w:r>
+      <w:r>
+        <w:rPr>
+          <w:color w:val="A6A6A6" w:themeColor="background1" w:themeShade="A6"/>
+          <w:sz w:val="16"/>
+          <w:szCs w:val="16"/>
+        </w:rPr>
+        <w:t>Unindent selected text</w:t>
+      </w:r>
+    </w:p>
+    <w:p>
+      <w:pPr>
+        <w:spacing w:after="0"/>
+        <w:ind w:left="1843" w:hanging="1843"/>
+        <w:rPr>
+          <w:color w:val="A6A6A6" w:themeColor="background1" w:themeShade="A6"/>
+          <w:sz w:val="16"/>
+          <w:szCs w:val="16"/>
+        </w:rPr>
+      </w:pPr>
+      <w:proofErr w:type="spellStart"/>
+      <w:r>
+        <w:rPr>
+          <w:rFonts w:ascii="Consolas" w:hAnsi="Consolas"/>
+          <w:sz w:val="16"/>
+          <w:szCs w:val="16"/>
+          <w:lang w:val="en-US"/>
+        </w:rPr>
+        <w:t>Ctrl+</w:t>
+      </w:r>
+      <w:r>
+        <w:rPr>
+          <w:rFonts w:ascii="Consolas" w:hAnsi="Consolas"/>
+          <w:sz w:val="16"/>
+          <w:szCs w:val="16"/>
+          <w:lang w:val="en-US"/>
+        </w:rPr>
+        <w:t>Alt+Shift+Up</w:t>
+      </w:r>
+      <w:proofErr w:type="spellEnd"/>
+      <w:r>
+        <w:rPr>
+          <w:sz w:val="16"/>
+          <w:szCs w:val="16"/>
+        </w:rPr>
+        <w:tab/>
+      </w:r>
+      <w:r>
+        <w:rPr>
+          <w:color w:val="A6A6A6" w:themeColor="background1" w:themeShade="A6"/>
+          <w:sz w:val="16"/>
+          <w:szCs w:val="16"/>
+        </w:rPr>
+        <w:t xml:space="preserve">Shift line or code block up </w:t>
+      </w:r>
+      <w:r>
+        <w:rPr>
+          <w:color w:val="A6A6A6" w:themeColor="background1" w:themeShade="A6"/>
+          <w:sz w:val="16"/>
+          <w:szCs w:val="16"/>
+          <w:vertAlign w:val="superscript"/>
+        </w:rPr>
+        <w:t>R#</w:t>
+      </w:r>
+    </w:p>
+    <w:p>
+      <w:pPr>
+        <w:spacing w:after="0"/>
+        <w:ind w:left="1843" w:hanging="1843"/>
+        <w:rPr>
+          <w:color w:val="A6A6A6" w:themeColor="background1" w:themeShade="A6"/>
+          <w:sz w:val="16"/>
+          <w:szCs w:val="16"/>
+        </w:rPr>
+      </w:pPr>
+      <w:proofErr w:type="spellStart"/>
+      <w:r>
+        <w:rPr>
+          <w:rFonts w:ascii="Consolas" w:hAnsi="Consolas"/>
+          <w:sz w:val="16"/>
+          <w:szCs w:val="16"/>
+          <w:lang w:val="en-US"/>
+        </w:rPr>
+        <w:t>Ctrl+</w:t>
+      </w:r>
+      <w:r>
+        <w:rPr>
+          <w:rFonts w:ascii="Consolas" w:hAnsi="Consolas"/>
+          <w:sz w:val="16"/>
+          <w:szCs w:val="16"/>
+          <w:lang w:val="en-US"/>
+        </w:rPr>
+        <w:t>Alt+Shift+Down</w:t>
+      </w:r>
+      <w:proofErr w:type="spellEnd"/>
+      <w:r>
+        <w:rPr>
+          <w:sz w:val="16"/>
+          <w:szCs w:val="16"/>
+        </w:rPr>
+        <w:tab/>
+      </w:r>
+      <w:r>
+        <w:rPr>
+          <w:color w:val="A6A6A6" w:themeColor="background1" w:themeShade="A6"/>
+          <w:sz w:val="16"/>
+          <w:szCs w:val="16"/>
+        </w:rPr>
+        <w:t xml:space="preserve">Shift line or code block down </w:t>
+      </w:r>
+      <w:r>
+        <w:rPr>
+          <w:color w:val="A6A6A6" w:themeColor="background1" w:themeShade="A6"/>
+          <w:sz w:val="16"/>
+          <w:szCs w:val="16"/>
+          <w:vertAlign w:val="superscript"/>
+        </w:rPr>
+        <w:t>R#</w:t>
+      </w:r>
+    </w:p>
+    <w:p>
+      <w:pPr>
+        <w:pStyle w:val="Heading2"/>
+        <w:ind w:left="1843" w:hanging="1843"/>
+        <w:rPr>
+          <w:rStyle w:val="Heading2Char"/>
+          <w:szCs w:val="16"/>
+        </w:rPr>
+      </w:pPr>
+      <w:r>
+        <w:rPr>
+          <w:rStyle w:val="Heading2Char"/>
+          <w:szCs w:val="16"/>
+        </w:rPr>
+        <w:t>Commenting</w:t>
+      </w:r>
+    </w:p>
+    <w:p>
+      <w:pPr>
+        <w:spacing w:after="0"/>
+        <w:ind w:left="1843" w:hanging="1843"/>
+        <w:rPr>
+          <w:color w:val="A6A6A6" w:themeColor="background1" w:themeShade="A6"/>
+          <w:sz w:val="16"/>
+          <w:szCs w:val="16"/>
+        </w:rPr>
+      </w:pPr>
+      <w:proofErr w:type="spellStart"/>
+      <w:r>
+        <w:rPr>
+          <w:rFonts w:ascii="Consolas" w:hAnsi="Consolas"/>
+          <w:sz w:val="16"/>
+          <w:szCs w:val="16"/>
+          <w:lang w:val="en-US"/>
+        </w:rPr>
+        <w:t>Ctrl+K</w:t>
+      </w:r>
+      <w:proofErr w:type="spellEnd"/>
+      <w:r>
+        <w:rPr>
+          <w:rFonts w:ascii="Consolas" w:hAnsi="Consolas"/>
+          <w:sz w:val="16"/>
+          <w:szCs w:val="16"/>
+          <w:lang w:val="en-US"/>
+        </w:rPr>
+        <w:t xml:space="preserve">, </w:t>
+      </w:r>
+      <w:proofErr w:type="spellStart"/>
+      <w:r>
+        <w:rPr>
+          <w:rFonts w:ascii="Consolas" w:hAnsi="Consolas"/>
+          <w:sz w:val="16"/>
+          <w:szCs w:val="16"/>
+          <w:lang w:val="en-US"/>
+        </w:rPr>
+        <w:t>Ctrl+C</w:t>
+      </w:r>
+      <w:proofErr w:type="spellEnd"/>
+      <w:r>
+        <w:rPr>
+          <w:sz w:val="16"/>
+          <w:szCs w:val="16"/>
+        </w:rPr>
+        <w:tab/>
+      </w:r>
+      <w:r>
+        <w:rPr>
+          <w:color w:val="A6A6A6" w:themeColor="background1" w:themeShade="A6"/>
+          <w:sz w:val="16"/>
+          <w:szCs w:val="16"/>
+        </w:rPr>
+        <w:t>Comment selected lines</w:t>
+      </w:r>
+    </w:p>
+    <w:p>
+      <w:pPr>
+        <w:spacing w:after="0"/>
+        <w:ind w:left="1843" w:hanging="1843"/>
+        <w:rPr>
+          <w:color w:val="A6A6A6" w:themeColor="background1" w:themeShade="A6"/>
+          <w:sz w:val="16"/>
+          <w:szCs w:val="16"/>
+        </w:rPr>
+      </w:pPr>
+      <w:proofErr w:type="spellStart"/>
+      <w:r>
+        <w:rPr>
+          <w:rFonts w:ascii="Consolas" w:hAnsi="Consolas"/>
+          <w:sz w:val="16"/>
+          <w:szCs w:val="16"/>
+          <w:lang w:val="en-US"/>
+        </w:rPr>
+        <w:t>Ctrl+K</w:t>
+      </w:r>
+      <w:proofErr w:type="spellEnd"/>
+      <w:r>
+        <w:rPr>
+          <w:rFonts w:ascii="Consolas" w:hAnsi="Consolas"/>
+          <w:sz w:val="16"/>
+          <w:szCs w:val="16"/>
+          <w:lang w:val="en-US"/>
+        </w:rPr>
+        <w:t xml:space="preserve">, </w:t>
+      </w:r>
+      <w:proofErr w:type="spellStart"/>
+      <w:r>
+        <w:rPr>
+          <w:rFonts w:ascii="Consolas" w:hAnsi="Consolas"/>
+          <w:sz w:val="16"/>
+          <w:szCs w:val="16"/>
+          <w:lang w:val="en-US"/>
+        </w:rPr>
+        <w:t>Ctrl+U</w:t>
+      </w:r>
+      <w:proofErr w:type="spellEnd"/>
+      <w:r>
+        <w:rPr>
+          <w:sz w:val="16"/>
+          <w:szCs w:val="16"/>
+        </w:rPr>
+        <w:tab/>
+      </w:r>
+      <w:r>
+        <w:rPr>
+          <w:color w:val="A6A6A6" w:themeColor="background1" w:themeShade="A6"/>
+          <w:sz w:val="16"/>
+          <w:szCs w:val="16"/>
+        </w:rPr>
+        <w:t>Uncomment selected lines</w:t>
+      </w:r>
+    </w:p>
+    <w:p>
+      <w:pPr>
+        <w:spacing w:after="0"/>
+        <w:ind w:left="1843" w:hanging="1843"/>
+        <w:rPr>
+          <w:rFonts w:eastAsia="Times New Roman" w:cs="Times New Roman"/>
+          <w:color w:val="A6A6A6" w:themeColor="background1" w:themeShade="A6"/>
+          <w:sz w:val="16"/>
+          <w:szCs w:val="16"/>
+        </w:rPr>
+      </w:pPr>
+      <w:proofErr w:type="spellStart"/>
+      <w:r>
+        <w:rPr>
+          <w:rFonts w:ascii="Consolas" w:eastAsia="Times New Roman" w:hAnsi="Consolas" w:cs="Times New Roman"/>
+          <w:sz w:val="16"/>
+          <w:szCs w:val="16"/>
+          <w:lang w:val="en-US"/>
+        </w:rPr>
+        <w:t>Ctrl+Alt</w:t>
+      </w:r>
+      <w:proofErr w:type="spellEnd"/>
+      <w:r>
+        <w:rPr>
+          <w:rFonts w:ascii="Consolas" w:eastAsia="Times New Roman" w:hAnsi="Consolas" w:cs="Times New Roman"/>
+          <w:sz w:val="16"/>
+          <w:szCs w:val="16"/>
+          <w:lang w:val="en-US"/>
+        </w:rPr>
+        <w:t>+</w:t>
+      </w:r>
+      <w:r>
+        <w:rPr>
+          <w:rFonts w:ascii="Consolas" w:eastAsia="Times New Roman" w:hAnsi="Consolas" w:cs="Times New Roman"/>
+          <w:sz w:val="16"/>
+          <w:szCs w:val="16"/>
+          <w:lang w:val="en-US"/>
+        </w:rPr>
+        <w:t>/</w:t>
+      </w:r>
+      <w:r>
+        <w:rPr>
+          <w:rFonts w:eastAsia="Times New Roman" w:cs="Times New Roman"/>
+          <w:sz w:val="16"/>
+          <w:szCs w:val="16"/>
+        </w:rPr>
+        <w:tab/>
+      </w:r>
+      <w:r>
+        <w:rPr>
+          <w:rFonts w:eastAsia="Times New Roman" w:cs="Times New Roman"/>
+          <w:color w:val="A6A6A6" w:themeColor="background1" w:themeShade="A6"/>
+          <w:sz w:val="16"/>
+          <w:szCs w:val="16"/>
+        </w:rPr>
+        <w:t>Line Comment/Uncomment</w:t>
+      </w:r>
+      <w:r>
+        <w:rPr>
+          <w:color w:val="A6A6A6" w:themeColor="background1" w:themeShade="A6"/>
+          <w:sz w:val="16"/>
+          <w:szCs w:val="16"/>
+        </w:rPr>
+        <w:t xml:space="preserve"> </w:t>
+      </w:r>
+      <w:r>
+        <w:rPr>
+          <w:color w:val="A6A6A6" w:themeColor="background1" w:themeShade="A6"/>
+          <w:sz w:val="16"/>
+          <w:szCs w:val="16"/>
+          <w:vertAlign w:val="superscript"/>
+        </w:rPr>
+        <w:t>R#</w:t>
+      </w:r>
+    </w:p>
+    <w:p>
+      <w:pPr>
+        <w:spacing w:after="0"/>
+        <w:ind w:left="1843" w:hanging="1843"/>
+        <w:rPr>
+          <w:color w:val="A6A6A6" w:themeColor="background1" w:themeShade="A6"/>
+          <w:sz w:val="16"/>
+          <w:szCs w:val="16"/>
+          <w:vertAlign w:val="superscript"/>
+        </w:rPr>
+      </w:pPr>
+      <w:proofErr w:type="spellStart"/>
+      <w:r>
+        <w:rPr>
+          <w:rFonts w:ascii="Consolas" w:eastAsia="Times New Roman" w:hAnsi="Consolas" w:cs="Times New Roman"/>
+          <w:sz w:val="16"/>
+          <w:szCs w:val="16"/>
+          <w:lang w:val="en-US"/>
+        </w:rPr>
+        <w:t>Ctrl+</w:t>
+      </w:r>
+      <w:r>
+        <w:rPr>
+          <w:rFonts w:ascii="Consolas" w:eastAsia="Times New Roman" w:hAnsi="Consolas" w:cs="Times New Roman"/>
+          <w:sz w:val="16"/>
+          <w:szCs w:val="16"/>
+          <w:lang w:val="en-US"/>
+        </w:rPr>
+        <w:t>Shift</w:t>
+      </w:r>
+      <w:proofErr w:type="spellEnd"/>
+      <w:r>
+        <w:rPr>
+          <w:rFonts w:ascii="Consolas" w:eastAsia="Times New Roman" w:hAnsi="Consolas" w:cs="Times New Roman"/>
+          <w:sz w:val="16"/>
+          <w:szCs w:val="16"/>
+          <w:lang w:val="en-US"/>
+        </w:rPr>
+        <w:t>+</w:t>
+      </w:r>
+      <w:r>
+        <w:rPr>
+          <w:rFonts w:ascii="Consolas" w:eastAsia="Times New Roman" w:hAnsi="Consolas" w:cs="Times New Roman"/>
+          <w:sz w:val="16"/>
+          <w:szCs w:val="16"/>
+          <w:lang w:val="en-US"/>
+        </w:rPr>
+        <w:t>/</w:t>
+      </w:r>
+      <w:r>
+        <w:rPr>
+          <w:rFonts w:eastAsia="Times New Roman" w:cs="Times New Roman"/>
+          <w:sz w:val="16"/>
+          <w:szCs w:val="16"/>
+        </w:rPr>
+        <w:tab/>
+      </w:r>
+      <w:r>
+        <w:rPr>
+          <w:rFonts w:eastAsia="Times New Roman" w:cs="Times New Roman"/>
+          <w:color w:val="A6A6A6" w:themeColor="background1" w:themeShade="A6"/>
+          <w:sz w:val="16"/>
+          <w:szCs w:val="16"/>
+        </w:rPr>
+        <w:t>Block Comment/Uncomment</w:t>
+      </w:r>
+      <w:r>
+        <w:rPr>
+          <w:color w:val="A6A6A6" w:themeColor="background1" w:themeShade="A6"/>
+          <w:sz w:val="16"/>
+          <w:szCs w:val="16"/>
+        </w:rPr>
+        <w:t xml:space="preserve"> </w:t>
+      </w:r>
+      <w:r>
+        <w:rPr>
+          <w:color w:val="A6A6A6" w:themeColor="background1" w:themeShade="A6"/>
+          <w:sz w:val="16"/>
+          <w:szCs w:val="16"/>
+          <w:vertAlign w:val="superscript"/>
+        </w:rPr>
+        <w:t>R#</w:t>
+      </w:r>
+    </w:p>
+    <w:p>
+      <w:pPr>
+        <w:pStyle w:val="Heading2"/>
+        <w:ind w:left="1843" w:hanging="1843"/>
+        <w:rPr>
+          <w:rStyle w:val="Heading2Char"/>
+          <w:szCs w:val="16"/>
+        </w:rPr>
+      </w:pPr>
+      <w:r>
+        <w:rPr>
+          <w:rStyle w:val="Heading2Char"/>
+          <w:szCs w:val="16"/>
+        </w:rPr>
+        <w:t>Tab Management</w:t>
+      </w:r>
+    </w:p>
+    <w:p>
+      <w:pPr>
+        <w:spacing w:after="0"/>
+        <w:ind w:left="1843" w:hanging="1843"/>
+        <w:rPr>
+          <w:color w:val="A6A6A6" w:themeColor="background1" w:themeShade="A6"/>
+          <w:sz w:val="16"/>
+          <w:szCs w:val="16"/>
+        </w:rPr>
+      </w:pPr>
+      <w:r>
+        <w:rPr>
+          <w:rFonts w:ascii="Consolas" w:hAnsi="Consolas"/>
+          <w:sz w:val="16"/>
+          <w:szCs w:val="16"/>
+          <w:lang w:val="en-US"/>
+        </w:rPr>
+        <w:t>Ctrl+F4</w:t>
+      </w:r>
+      <w:r>
+        <w:rPr>
+          <w:sz w:val="16"/>
+          <w:szCs w:val="16"/>
+        </w:rPr>
+        <w:tab/>
+      </w:r>
+      <w:r>
+        <w:rPr>
+          <w:color w:val="A6A6A6" w:themeColor="background1" w:themeShade="A6"/>
+          <w:sz w:val="16"/>
+          <w:szCs w:val="16"/>
+        </w:rPr>
+        <w:t>Close current tab</w:t>
+      </w:r>
+    </w:p>
+    <w:p>
+      <w:pPr>
+        <w:spacing w:after="0"/>
+        <w:ind w:left="1843" w:hanging="1843"/>
+        <w:rPr>
+          <w:color w:val="A6A6A6" w:themeColor="background1" w:themeShade="A6"/>
+          <w:sz w:val="16"/>
+          <w:szCs w:val="16"/>
+        </w:rPr>
+      </w:pPr>
+      <w:proofErr w:type="spellStart"/>
+      <w:r>
+        <w:rPr>
+          <w:rFonts w:ascii="Consolas" w:hAnsi="Consolas"/>
+          <w:sz w:val="16"/>
+          <w:szCs w:val="16"/>
+          <w:lang w:val="en-US"/>
+        </w:rPr>
+        <w:t>Ctrl+Tab</w:t>
+      </w:r>
+      <w:proofErr w:type="spellEnd"/>
+      <w:r>
+        <w:rPr>
+          <w:sz w:val="16"/>
+          <w:szCs w:val="16"/>
+        </w:rPr>
+        <w:tab/>
+      </w:r>
+      <w:r>
+        <w:rPr>
+          <w:color w:val="A6A6A6" w:themeColor="background1" w:themeShade="A6"/>
+          <w:sz w:val="16"/>
+          <w:szCs w:val="16"/>
+        </w:rPr>
+        <w:t>View active file</w:t>
+      </w:r>
+      <w:r>
+        <w:rPr>
+          <w:color w:val="A6A6A6" w:themeColor="background1" w:themeShade="A6"/>
+          <w:sz w:val="16"/>
+          <w:szCs w:val="16"/>
+        </w:rPr>
+        <w:t xml:space="preserve"> list, (hold Ctrl, use arrow keys)</w:t>
+      </w:r>
+    </w:p>
+    <w:p>
+      <w:pPr>
+        <w:pStyle w:val="Heading2"/>
+        <w:ind w:left="1843" w:hanging="1843"/>
+        <w:rPr>
+          <w:rStyle w:val="Heading2Char"/>
+          <w:szCs w:val="16"/>
+        </w:rPr>
+      </w:pPr>
+      <w:r>
+        <w:rPr>
+          <w:rStyle w:val="Heading2Char"/>
+          <w:szCs w:val="16"/>
+        </w:rPr>
+        <w:t>Navigation</w:t>
+      </w:r>
+    </w:p>
+    <w:p>
+      <w:pPr>
+        <w:spacing w:after="0"/>
+        <w:ind w:left="1843" w:hanging="1843"/>
+        <w:rPr>
+          <w:sz w:val="16"/>
+          <w:szCs w:val="16"/>
+        </w:rPr>
+      </w:pPr>
+      <w:r>
+        <w:rPr>
+          <w:rFonts w:ascii="Consolas" w:hAnsi="Consolas"/>
+          <w:sz w:val="16"/>
+          <w:szCs w:val="16"/>
+          <w:lang w:val="en-US"/>
+        </w:rPr>
+        <w:t>Alt+`</w:t>
+      </w:r>
+      <w:r>
+        <w:rPr>
+          <w:sz w:val="16"/>
+          <w:szCs w:val="16"/>
+        </w:rPr>
+        <w:tab/>
+      </w:r>
+      <w:r>
+        <w:rPr>
+          <w:i/>
+          <w:color w:val="A6A6A6" w:themeColor="background1" w:themeShade="A6"/>
+          <w:sz w:val="16"/>
+          <w:szCs w:val="16"/>
+        </w:rPr>
+        <w:t xml:space="preserve">Navigate </w:t>
+      </w:r>
+      <w:r>
+        <w:rPr>
+          <w:i/>
+          <w:color w:val="A6A6A6" w:themeColor="background1" w:themeShade="A6"/>
+          <w:sz w:val="16"/>
+          <w:szCs w:val="16"/>
+        </w:rPr>
+        <w:t>T</w:t>
+      </w:r>
+      <w:r>
+        <w:rPr>
+          <w:i/>
+          <w:color w:val="A6A6A6" w:themeColor="background1" w:themeShade="A6"/>
+          <w:sz w:val="16"/>
+          <w:szCs w:val="16"/>
+        </w:rPr>
+        <w:t>o</w:t>
+      </w:r>
+      <w:r>
+        <w:rPr>
+          <w:color w:val="A6A6A6" w:themeColor="background1" w:themeShade="A6"/>
+          <w:sz w:val="16"/>
+          <w:szCs w:val="16"/>
+        </w:rPr>
+        <w:t xml:space="preserve"> destinations at caret </w:t>
+      </w:r>
+      <w:r>
+        <w:rPr>
+          <w:color w:val="A6A6A6" w:themeColor="background1" w:themeShade="A6"/>
+          <w:sz w:val="16"/>
+          <w:szCs w:val="16"/>
+          <w:vertAlign w:val="superscript"/>
+        </w:rPr>
+        <w:t>R#</w:t>
+      </w:r>
+    </w:p>
+    <w:p>
+      <w:pPr>
+        <w:spacing w:after="0"/>
+        <w:ind w:left="1843" w:hanging="1843"/>
+        <w:rPr>
+          <w:sz w:val="16"/>
+          <w:szCs w:val="16"/>
+        </w:rPr>
+      </w:pPr>
       <w:bookmarkStart w:id="1" w:name="_GoBack"/>
       <w:bookmarkEnd w:id="1"/>
       <w:r>
-        <w:t>neral</w:t>
-      </w:r>
-    </w:p>
-    <w:p>
-      <w:pPr>
-        <w:spacing w:after="0"/>
-        <w:ind w:left="1843" w:hanging="1843"/>
-        <w:rPr>
-          <w:color w:val="A6A6A6" w:themeColor="background1" w:themeShade="A6"/>
-          <w:sz w:val="16"/>
-          <w:szCs w:val="16"/>
-        </w:rPr>
-      </w:pPr>
-      <w:proofErr w:type="spellStart"/>
-      <w:r>
-        <w:rPr>
-          <w:rFonts w:ascii="Consolas" w:hAnsi="Consolas"/>
-          <w:sz w:val="16"/>
-          <w:szCs w:val="16"/>
-          <w:lang w:val="en-US"/>
-        </w:rPr>
-        <w:t>Ctrl+</w:t>
-      </w:r>
-      <w:r>
-        <w:rPr>
-          <w:rFonts w:ascii="Consolas" w:hAnsi="Consolas"/>
-          <w:sz w:val="16"/>
-          <w:szCs w:val="16"/>
-          <w:lang w:val="en-US"/>
-        </w:rPr>
-        <w:t>Q</w:t>
-      </w:r>
-      <w:proofErr w:type="spellEnd"/>
-      <w:r>
-        <w:rPr>
-          <w:sz w:val="16"/>
-          <w:szCs w:val="16"/>
-        </w:rPr>
-        <w:tab/>
-      </w:r>
-      <w:r>
-        <w:rPr>
-          <w:color w:val="A6A6A6" w:themeColor="background1" w:themeShade="A6"/>
-          <w:sz w:val="16"/>
-          <w:szCs w:val="16"/>
-        </w:rPr>
-        <w:t>Quick Launch</w:t>
-      </w:r>
-    </w:p>
-    <w:p>
-      <w:pPr>
-        <w:spacing w:after="0"/>
-        <w:ind w:left="1843" w:hanging="1843"/>
-        <w:rPr>
-          <w:color w:val="A6A6A6" w:themeColor="background1" w:themeShade="A6"/>
-          <w:sz w:val="16"/>
-          <w:szCs w:val="16"/>
-          <w:vertAlign w:val="superscript"/>
-        </w:rPr>
-      </w:pPr>
-      <w:proofErr w:type="spellStart"/>
-      <w:r>
-        <w:rPr>
-          <w:rFonts w:ascii="Consolas" w:hAnsi="Consolas"/>
-          <w:sz w:val="16"/>
-          <w:szCs w:val="16"/>
-          <w:lang w:val="en-US"/>
-        </w:rPr>
-        <w:t>Ctrl+</w:t>
-      </w:r>
-      <w:r>
-        <w:rPr>
-          <w:rFonts w:ascii="Consolas" w:hAnsi="Consolas"/>
-          <w:sz w:val="16"/>
-          <w:szCs w:val="16"/>
-          <w:lang w:val="en-US"/>
-        </w:rPr>
-        <w:t>Shift</w:t>
+        <w:rPr>
+          <w:rFonts w:ascii="Consolas" w:hAnsi="Consolas"/>
+          <w:sz w:val="16"/>
+          <w:szCs w:val="16"/>
+          <w:lang w:val="en-US"/>
+        </w:rPr>
+        <w:t>F12</w:t>
+      </w:r>
+      <w:r>
+        <w:rPr>
+          <w:sz w:val="16"/>
+          <w:szCs w:val="16"/>
+        </w:rPr>
+        <w:tab/>
+      </w:r>
+      <w:r>
+        <w:rPr>
+          <w:color w:val="A6A6A6" w:themeColor="background1" w:themeShade="A6"/>
+          <w:sz w:val="16"/>
+          <w:szCs w:val="16"/>
+        </w:rPr>
+        <w:t>Go to definition at caret</w:t>
+      </w:r>
+      <w:r>
+        <w:rPr>
+          <w:color w:val="A6A6A6" w:themeColor="background1" w:themeShade="A6"/>
+          <w:sz w:val="16"/>
+          <w:szCs w:val="16"/>
+        </w:rPr>
+        <w:t xml:space="preserve"> (or </w:t>
+      </w:r>
+      <w:proofErr w:type="spellStart"/>
+      <w:r>
+        <w:rPr>
+          <w:color w:val="A6A6A6" w:themeColor="background1" w:themeShade="A6"/>
+          <w:sz w:val="16"/>
+          <w:szCs w:val="16"/>
+        </w:rPr>
+        <w:t>Ctrl+Left</w:t>
+      </w:r>
+      <w:proofErr w:type="spellEnd"/>
+      <w:r>
+        <w:rPr>
+          <w:color w:val="A6A6A6" w:themeColor="background1" w:themeShade="A6"/>
+          <w:sz w:val="16"/>
+          <w:szCs w:val="16"/>
+        </w:rPr>
+        <w:t xml:space="preserve"> Click)</w:t>
+      </w:r>
+    </w:p>
+    <w:p>
+      <w:pPr>
+        <w:spacing w:after="0"/>
+        <w:ind w:left="1843" w:hanging="1843"/>
+        <w:rPr>
+          <w:color w:val="A6A6A6" w:themeColor="background1" w:themeShade="A6"/>
+          <w:sz w:val="16"/>
+          <w:szCs w:val="16"/>
+        </w:rPr>
+      </w:pPr>
+      <w:r>
+        <w:rPr>
+          <w:rFonts w:ascii="Consolas" w:hAnsi="Consolas"/>
+          <w:sz w:val="16"/>
+          <w:szCs w:val="16"/>
+          <w:lang w:val="en-US"/>
+        </w:rPr>
+        <w:t>Ctrl+F12</w:t>
+      </w:r>
+      <w:r>
+        <w:rPr>
+          <w:sz w:val="16"/>
+          <w:szCs w:val="16"/>
+        </w:rPr>
+        <w:tab/>
+      </w:r>
+      <w:r>
+        <w:rPr>
+          <w:color w:val="A6A6A6" w:themeColor="background1" w:themeShade="A6"/>
+          <w:sz w:val="16"/>
+          <w:szCs w:val="16"/>
+        </w:rPr>
+        <w:t>Go to implementation at caret</w:t>
+      </w:r>
+    </w:p>
+    <w:p>
+      <w:pPr>
+        <w:spacing w:after="0"/>
+        <w:ind w:left="1843" w:hanging="1843"/>
+        <w:rPr>
+          <w:color w:val="A6A6A6" w:themeColor="background1" w:themeShade="A6"/>
+          <w:sz w:val="16"/>
+          <w:szCs w:val="16"/>
+        </w:rPr>
+      </w:pPr>
+      <w:r>
+        <w:rPr>
+          <w:rFonts w:ascii="Consolas" w:hAnsi="Consolas"/>
+          <w:sz w:val="16"/>
+          <w:szCs w:val="16"/>
+          <w:lang w:val="en-US"/>
+        </w:rPr>
+        <w:t>Ctrl+-</w:t>
+      </w:r>
+      <w:r>
+        <w:rPr>
+          <w:sz w:val="16"/>
+          <w:szCs w:val="16"/>
+        </w:rPr>
+        <w:tab/>
+      </w:r>
+      <w:r>
+        <w:rPr>
+          <w:color w:val="A6A6A6" w:themeColor="background1" w:themeShade="A6"/>
+          <w:sz w:val="16"/>
+          <w:szCs w:val="16"/>
+        </w:rPr>
+        <w:t>Go to previous location</w:t>
+      </w:r>
+    </w:p>
+    <w:p>
+      <w:pPr>
+        <w:spacing w:after="0"/>
+        <w:ind w:left="1843" w:hanging="1843"/>
+        <w:rPr>
+          <w:color w:val="A6A6A6" w:themeColor="background1" w:themeShade="A6"/>
+          <w:sz w:val="16"/>
+          <w:szCs w:val="16"/>
+        </w:rPr>
+      </w:pPr>
+      <w:proofErr w:type="spellStart"/>
+      <w:r>
+        <w:rPr>
+          <w:rFonts w:ascii="Consolas" w:hAnsi="Consolas"/>
+          <w:sz w:val="16"/>
+          <w:szCs w:val="16"/>
+          <w:lang w:val="en-US"/>
+        </w:rPr>
+        <w:t>Ctrl+Shift</w:t>
+      </w:r>
+      <w:proofErr w:type="spellEnd"/>
+      <w:r>
+        <w:rPr>
+          <w:rFonts w:ascii="Consolas" w:hAnsi="Consolas"/>
+          <w:sz w:val="16"/>
+          <w:szCs w:val="16"/>
+          <w:lang w:val="en-US"/>
+        </w:rPr>
+        <w:t>+-</w:t>
+      </w:r>
+      <w:r>
+        <w:rPr>
+          <w:sz w:val="16"/>
+          <w:szCs w:val="16"/>
+        </w:rPr>
+        <w:tab/>
+      </w:r>
+      <w:r>
+        <w:rPr>
+          <w:color w:val="A6A6A6" w:themeColor="background1" w:themeShade="A6"/>
+          <w:sz w:val="16"/>
+          <w:szCs w:val="16"/>
+        </w:rPr>
+        <w:t>Go to next location</w:t>
+      </w:r>
+    </w:p>
+    <w:p>
+      <w:pPr>
+        <w:spacing w:after="0"/>
+        <w:ind w:left="1843" w:hanging="1843"/>
+        <w:rPr>
+          <w:color w:val="A6A6A6" w:themeColor="background1" w:themeShade="A6"/>
+          <w:sz w:val="16"/>
+          <w:szCs w:val="16"/>
+        </w:rPr>
+      </w:pPr>
+      <w:proofErr w:type="spellStart"/>
+      <w:r>
+        <w:rPr>
+          <w:rFonts w:ascii="Consolas" w:hAnsi="Consolas"/>
+          <w:sz w:val="16"/>
+          <w:szCs w:val="16"/>
+          <w:lang w:val="en-US"/>
+        </w:rPr>
+        <w:t>Ctrl+Alt+Down</w:t>
+      </w:r>
+      <w:proofErr w:type="spellEnd"/>
+      <w:r>
+        <w:rPr>
+          <w:sz w:val="16"/>
+          <w:szCs w:val="16"/>
+        </w:rPr>
+        <w:tab/>
+      </w:r>
+      <w:r>
+        <w:rPr>
+          <w:color w:val="A6A6A6" w:themeColor="background1" w:themeShade="A6"/>
+          <w:sz w:val="16"/>
+          <w:szCs w:val="16"/>
+        </w:rPr>
+        <w:t xml:space="preserve">Show </w:t>
+      </w:r>
+      <w:r>
+        <w:rPr>
+          <w:color w:val="A6A6A6" w:themeColor="background1" w:themeShade="A6"/>
+          <w:sz w:val="16"/>
+          <w:szCs w:val="16"/>
+        </w:rPr>
+        <w:t>hidden tabs</w:t>
+      </w:r>
+      <w:r>
+        <w:rPr>
+          <w:color w:val="A6A6A6" w:themeColor="background1" w:themeShade="A6"/>
+          <w:sz w:val="16"/>
+          <w:szCs w:val="16"/>
+        </w:rPr>
+        <w:t xml:space="preserve"> list (select using up/down)</w:t>
+      </w:r>
+    </w:p>
+    <w:p>
+      <w:pPr>
+        <w:spacing w:after="0"/>
+        <w:ind w:left="1843" w:hanging="1843"/>
+        <w:rPr>
+          <w:color w:val="A6A6A6" w:themeColor="background1" w:themeShade="A6"/>
+          <w:sz w:val="16"/>
+          <w:szCs w:val="16"/>
+        </w:rPr>
+      </w:pPr>
+      <w:proofErr w:type="spellStart"/>
+      <w:r>
+        <w:rPr>
+          <w:rFonts w:ascii="Consolas" w:hAnsi="Consolas"/>
+          <w:sz w:val="16"/>
+          <w:szCs w:val="16"/>
+          <w:lang w:val="en-US"/>
+        </w:rPr>
+        <w:t>Ctrl</w:t>
       </w:r>
       <w:r>
         <w:rPr>
@@ -5173,1778 +7012,6 @@
           <w:szCs w:val="16"/>
           <w:lang w:val="en-US"/>
         </w:rPr>
-        <w:t>A</w:t>
-      </w:r>
-      <w:proofErr w:type="spellEnd"/>
-      <w:r>
-        <w:rPr>
-          <w:sz w:val="16"/>
-          <w:szCs w:val="16"/>
-        </w:rPr>
-        <w:tab/>
-      </w:r>
-      <w:r>
-        <w:rPr>
-          <w:color w:val="A6A6A6" w:themeColor="background1" w:themeShade="A6"/>
-          <w:sz w:val="16"/>
-          <w:szCs w:val="16"/>
-        </w:rPr>
-        <w:t xml:space="preserve">Find </w:t>
-      </w:r>
-      <w:proofErr w:type="spellStart"/>
-      <w:r>
-        <w:rPr>
-          <w:color w:val="A6A6A6" w:themeColor="background1" w:themeShade="A6"/>
-          <w:sz w:val="16"/>
-          <w:szCs w:val="16"/>
-        </w:rPr>
-        <w:t>Resharper</w:t>
-      </w:r>
-      <w:proofErr w:type="spellEnd"/>
-      <w:r>
-        <w:rPr>
-          <w:color w:val="A6A6A6" w:themeColor="background1" w:themeShade="A6"/>
-          <w:sz w:val="16"/>
-          <w:szCs w:val="16"/>
-        </w:rPr>
-        <w:t xml:space="preserve"> command </w:t>
-      </w:r>
-      <w:r>
-        <w:rPr>
-          <w:color w:val="A6A6A6" w:themeColor="background1" w:themeShade="A6"/>
-          <w:sz w:val="16"/>
-          <w:szCs w:val="16"/>
-          <w:vertAlign w:val="superscript"/>
-        </w:rPr>
-        <w:t>R#</w:t>
-      </w:r>
-    </w:p>
-    <w:p>
-      <w:pPr>
-        <w:spacing w:after="0"/>
-        <w:ind w:left="1843" w:hanging="1843"/>
-        <w:rPr>
-          <w:color w:val="A6A6A6" w:themeColor="background1" w:themeShade="A6"/>
-          <w:sz w:val="16"/>
-          <w:szCs w:val="16"/>
-        </w:rPr>
-      </w:pPr>
-      <w:proofErr w:type="spellStart"/>
-      <w:r>
-        <w:rPr>
-          <w:rFonts w:ascii="Consolas" w:hAnsi="Consolas"/>
-          <w:sz w:val="16"/>
-          <w:szCs w:val="16"/>
-          <w:lang w:val="en-US"/>
-        </w:rPr>
-        <w:t>Ctrl+Alt+Ins</w:t>
-      </w:r>
-      <w:proofErr w:type="spellEnd"/>
-      <w:r>
-        <w:rPr>
-          <w:sz w:val="16"/>
-          <w:szCs w:val="16"/>
-        </w:rPr>
-        <w:tab/>
-      </w:r>
-      <w:r>
-        <w:rPr>
-          <w:color w:val="A6A6A6" w:themeColor="background1" w:themeShade="A6"/>
-          <w:sz w:val="16"/>
-          <w:szCs w:val="16"/>
-        </w:rPr>
-        <w:t>Create file (Class, Interface, etc)</w:t>
-      </w:r>
-      <w:r>
-        <w:rPr>
-          <w:color w:val="A6A6A6" w:themeColor="background1" w:themeShade="A6"/>
-          <w:sz w:val="16"/>
-          <w:szCs w:val="16"/>
-        </w:rPr>
-        <w:t xml:space="preserve"> </w:t>
-      </w:r>
-      <w:r>
-        <w:rPr>
-          <w:color w:val="A6A6A6" w:themeColor="background1" w:themeShade="A6"/>
-          <w:sz w:val="16"/>
-          <w:szCs w:val="16"/>
-          <w:vertAlign w:val="superscript"/>
-        </w:rPr>
-        <w:t>R#</w:t>
-      </w:r>
-    </w:p>
-    <w:p>
-      <w:pPr>
-        <w:pStyle w:val="Heading2"/>
-      </w:pPr>
-      <w:r>
-        <w:t>Code Completion</w:t>
-      </w:r>
-    </w:p>
-    <w:p>
-      <w:pPr>
-        <w:spacing w:after="0"/>
-        <w:ind w:left="1843" w:hanging="1843"/>
-        <w:rPr>
-          <w:color w:val="A6A6A6" w:themeColor="background1" w:themeShade="A6"/>
-          <w:sz w:val="16"/>
-          <w:szCs w:val="16"/>
-        </w:rPr>
-      </w:pPr>
-      <w:proofErr w:type="spellStart"/>
-      <w:r>
-        <w:rPr>
-          <w:rFonts w:ascii="Consolas" w:hAnsi="Consolas"/>
-          <w:sz w:val="16"/>
-          <w:szCs w:val="16"/>
-          <w:lang w:val="en-US"/>
-        </w:rPr>
-        <w:t>Ctrl+</w:t>
-      </w:r>
-      <w:r>
-        <w:rPr>
-          <w:rFonts w:ascii="Consolas" w:hAnsi="Consolas"/>
-          <w:sz w:val="16"/>
-          <w:szCs w:val="16"/>
-          <w:lang w:val="en-US"/>
-        </w:rPr>
-        <w:t>Alt+Space</w:t>
-      </w:r>
-      <w:proofErr w:type="spellEnd"/>
-      <w:r>
-        <w:rPr>
-          <w:sz w:val="16"/>
-          <w:szCs w:val="16"/>
-        </w:rPr>
-        <w:tab/>
-      </w:r>
-      <w:r>
-        <w:rPr>
-          <w:color w:val="A6A6A6" w:themeColor="background1" w:themeShade="A6"/>
-          <w:sz w:val="16"/>
-          <w:szCs w:val="16"/>
-        </w:rPr>
-        <w:t xml:space="preserve">Smart completion </w:t>
-      </w:r>
-      <w:r>
-        <w:rPr>
-          <w:color w:val="A6A6A6" w:themeColor="background1" w:themeShade="A6"/>
-          <w:sz w:val="16"/>
-          <w:szCs w:val="16"/>
-          <w:vertAlign w:val="superscript"/>
-        </w:rPr>
-        <w:t>R#</w:t>
-      </w:r>
-    </w:p>
-    <w:p>
-      <w:pPr>
-        <w:spacing w:after="0"/>
-        <w:ind w:left="1843" w:hanging="1843"/>
-        <w:rPr>
-          <w:color w:val="A6A6A6" w:themeColor="background1" w:themeShade="A6"/>
-          <w:sz w:val="16"/>
-          <w:szCs w:val="16"/>
-        </w:rPr>
-      </w:pPr>
-      <w:proofErr w:type="spellStart"/>
-      <w:r>
-        <w:rPr>
-          <w:rFonts w:ascii="Consolas" w:hAnsi="Consolas"/>
-          <w:sz w:val="16"/>
-          <w:szCs w:val="16"/>
-          <w:lang w:val="en-US"/>
-        </w:rPr>
-        <w:t>Ctrl+</w:t>
-      </w:r>
-      <w:r>
-        <w:rPr>
-          <w:rFonts w:ascii="Consolas" w:hAnsi="Consolas"/>
-          <w:sz w:val="16"/>
-          <w:szCs w:val="16"/>
-          <w:lang w:val="en-US"/>
-        </w:rPr>
-        <w:t>Shift+Enter</w:t>
-      </w:r>
-      <w:proofErr w:type="spellEnd"/>
-      <w:r>
-        <w:rPr>
-          <w:sz w:val="16"/>
-          <w:szCs w:val="16"/>
-        </w:rPr>
-        <w:tab/>
-      </w:r>
-      <w:r>
-        <w:rPr>
-          <w:color w:val="A6A6A6" w:themeColor="background1" w:themeShade="A6"/>
-          <w:sz w:val="16"/>
-          <w:szCs w:val="16"/>
-        </w:rPr>
-        <w:t xml:space="preserve">Complete statement </w:t>
-      </w:r>
-      <w:r>
-        <w:rPr>
-          <w:color w:val="A6A6A6" w:themeColor="background1" w:themeShade="A6"/>
-          <w:sz w:val="16"/>
-          <w:szCs w:val="16"/>
-          <w:vertAlign w:val="superscript"/>
-        </w:rPr>
-        <w:t>R#</w:t>
-      </w:r>
-    </w:p>
-    <w:p>
-      <w:pPr>
-        <w:spacing w:after="0"/>
-        <w:ind w:left="1843" w:hanging="1843"/>
-        <w:rPr>
-          <w:color w:val="A6A6A6" w:themeColor="background1" w:themeShade="A6"/>
-          <w:sz w:val="16"/>
-          <w:szCs w:val="16"/>
-        </w:rPr>
-      </w:pPr>
-      <w:proofErr w:type="spellStart"/>
-      <w:r>
-        <w:rPr>
-          <w:rFonts w:ascii="Consolas" w:hAnsi="Consolas"/>
-          <w:sz w:val="16"/>
-          <w:szCs w:val="16"/>
-          <w:lang w:val="en-US"/>
-        </w:rPr>
-        <w:t>Alt+Ins</w:t>
-      </w:r>
-      <w:proofErr w:type="spellEnd"/>
-      <w:r>
-        <w:rPr>
-          <w:sz w:val="16"/>
-          <w:szCs w:val="16"/>
-        </w:rPr>
-        <w:tab/>
-      </w:r>
-      <w:r>
-        <w:rPr>
-          <w:color w:val="A6A6A6" w:themeColor="background1" w:themeShade="A6"/>
-          <w:sz w:val="16"/>
-          <w:szCs w:val="16"/>
-        </w:rPr>
-        <w:t xml:space="preserve">Generate code </w:t>
-      </w:r>
-      <w:r>
-        <w:rPr>
-          <w:color w:val="A6A6A6" w:themeColor="background1" w:themeShade="A6"/>
-          <w:sz w:val="16"/>
-          <w:szCs w:val="16"/>
-          <w:vertAlign w:val="superscript"/>
-        </w:rPr>
-        <w:t>R#</w:t>
-      </w:r>
-    </w:p>
-    <w:p>
-      <w:pPr>
-        <w:pStyle w:val="Heading2"/>
-      </w:pPr>
-      <w:r>
-        <w:t>Windows</w:t>
-      </w:r>
-    </w:p>
-    <w:p>
-      <w:pPr>
-        <w:spacing w:after="0"/>
-        <w:ind w:left="1843" w:hanging="1843"/>
-        <w:rPr>
-          <w:color w:val="A6A6A6" w:themeColor="background1" w:themeShade="A6"/>
-          <w:sz w:val="16"/>
-          <w:szCs w:val="16"/>
-        </w:rPr>
-      </w:pPr>
-      <w:r>
-        <w:rPr>
-          <w:rFonts w:ascii="Consolas" w:hAnsi="Consolas"/>
-          <w:sz w:val="16"/>
-          <w:szCs w:val="16"/>
-          <w:lang w:val="en-US"/>
-        </w:rPr>
-        <w:t>Ctrl+</w:t>
-      </w:r>
-      <w:r>
-        <w:rPr>
-          <w:rFonts w:ascii="Consolas" w:hAnsi="Consolas"/>
-          <w:sz w:val="16"/>
-          <w:szCs w:val="16"/>
-          <w:lang w:val="en-US"/>
-        </w:rPr>
-        <w:t>\, T</w:t>
-      </w:r>
-      <w:r>
-        <w:rPr>
-          <w:sz w:val="16"/>
-          <w:szCs w:val="16"/>
-        </w:rPr>
-        <w:tab/>
-      </w:r>
-      <w:proofErr w:type="spellStart"/>
-      <w:r>
-        <w:rPr>
-          <w:color w:val="A6A6A6" w:themeColor="background1" w:themeShade="A6"/>
-          <w:sz w:val="16"/>
-          <w:szCs w:val="16"/>
-        </w:rPr>
-        <w:t>Tasklist</w:t>
-      </w:r>
-      <w:proofErr w:type="spellEnd"/>
-    </w:p>
-    <w:p>
-      <w:pPr>
-        <w:spacing w:after="0"/>
-        <w:ind w:left="1843" w:hanging="1843"/>
-        <w:rPr>
-          <w:color w:val="A6A6A6" w:themeColor="background1" w:themeShade="A6"/>
-          <w:sz w:val="16"/>
-          <w:szCs w:val="16"/>
-        </w:rPr>
-      </w:pPr>
-      <w:proofErr w:type="spellStart"/>
-      <w:r>
-        <w:rPr>
-          <w:rFonts w:ascii="Consolas" w:hAnsi="Consolas"/>
-          <w:sz w:val="16"/>
-          <w:szCs w:val="16"/>
-          <w:lang w:val="en-US"/>
-        </w:rPr>
-        <w:t>Ctrl+</w:t>
-      </w:r>
-      <w:r>
-        <w:rPr>
-          <w:rFonts w:ascii="Consolas" w:hAnsi="Consolas"/>
-          <w:sz w:val="16"/>
-          <w:szCs w:val="16"/>
-          <w:lang w:val="en-US"/>
-        </w:rPr>
-        <w:t>Alt+D</w:t>
-      </w:r>
-      <w:proofErr w:type="spellEnd"/>
-      <w:r>
-        <w:rPr>
-          <w:sz w:val="16"/>
-          <w:szCs w:val="16"/>
-        </w:rPr>
-        <w:tab/>
-      </w:r>
-      <w:proofErr w:type="spellStart"/>
-      <w:r>
-        <w:rPr>
-          <w:color w:val="A6A6A6" w:themeColor="background1" w:themeShade="A6"/>
-          <w:sz w:val="16"/>
-          <w:szCs w:val="16"/>
-        </w:rPr>
-        <w:t>Todo</w:t>
-      </w:r>
-      <w:proofErr w:type="spellEnd"/>
-      <w:r>
-        <w:rPr>
-          <w:color w:val="A6A6A6" w:themeColor="background1" w:themeShade="A6"/>
-          <w:sz w:val="16"/>
-          <w:szCs w:val="16"/>
-        </w:rPr>
-        <w:t xml:space="preserve"> list </w:t>
-      </w:r>
-      <w:r>
-        <w:rPr>
-          <w:color w:val="A6A6A6" w:themeColor="background1" w:themeShade="A6"/>
-          <w:sz w:val="16"/>
-          <w:szCs w:val="16"/>
-          <w:vertAlign w:val="superscript"/>
-        </w:rPr>
-        <w:t>R#</w:t>
-      </w:r>
-    </w:p>
-    <w:p>
-      <w:pPr>
-        <w:pStyle w:val="Heading2"/>
-      </w:pPr>
-      <w:r>
-        <w:t>Context Menus</w:t>
-      </w:r>
-    </w:p>
-    <w:p>
-      <w:pPr>
-        <w:spacing w:after="0"/>
-        <w:ind w:left="1843" w:hanging="1843"/>
-        <w:rPr>
-          <w:color w:val="A6A6A6" w:themeColor="background1" w:themeShade="A6"/>
-          <w:sz w:val="16"/>
-          <w:szCs w:val="16"/>
-        </w:rPr>
-      </w:pPr>
-      <w:proofErr w:type="spellStart"/>
-      <w:r>
-        <w:rPr>
-          <w:rFonts w:ascii="Consolas" w:hAnsi="Consolas"/>
-          <w:sz w:val="16"/>
-          <w:szCs w:val="16"/>
-          <w:lang w:val="en-US"/>
-        </w:rPr>
-        <w:t>Ctrl+Space</w:t>
-      </w:r>
-      <w:proofErr w:type="spellEnd"/>
-      <w:r>
-        <w:rPr>
-          <w:sz w:val="16"/>
-          <w:szCs w:val="16"/>
-        </w:rPr>
-        <w:tab/>
-      </w:r>
-      <w:r>
-        <w:rPr>
-          <w:color w:val="A6A6A6" w:themeColor="background1" w:themeShade="A6"/>
-          <w:sz w:val="16"/>
-          <w:szCs w:val="16"/>
-        </w:rPr>
-        <w:t xml:space="preserve">Show </w:t>
-      </w:r>
-      <w:proofErr w:type="spellStart"/>
-      <w:r>
-        <w:rPr>
-          <w:color w:val="A6A6A6" w:themeColor="background1" w:themeShade="A6"/>
-          <w:sz w:val="16"/>
-          <w:szCs w:val="16"/>
-        </w:rPr>
-        <w:t>Intellisense</w:t>
-      </w:r>
-      <w:proofErr w:type="spellEnd"/>
-    </w:p>
-    <w:p>
-      <w:pPr>
-        <w:spacing w:after="0"/>
-        <w:ind w:left="1843" w:hanging="1843"/>
-        <w:rPr>
-          <w:color w:val="A6A6A6" w:themeColor="background1" w:themeShade="A6"/>
-          <w:sz w:val="16"/>
-          <w:szCs w:val="16"/>
-        </w:rPr>
-      </w:pPr>
-      <w:proofErr w:type="spellStart"/>
-      <w:r>
-        <w:rPr>
-          <w:rFonts w:ascii="Consolas" w:hAnsi="Consolas"/>
-          <w:sz w:val="16"/>
-          <w:szCs w:val="16"/>
-          <w:lang w:val="en-US"/>
-        </w:rPr>
-        <w:t>Ctrl+Shift+Space</w:t>
-      </w:r>
-      <w:proofErr w:type="spellEnd"/>
-      <w:r>
-        <w:rPr>
-          <w:sz w:val="16"/>
-          <w:szCs w:val="16"/>
-        </w:rPr>
-        <w:tab/>
-      </w:r>
-      <w:r>
-        <w:rPr>
-          <w:color w:val="A6A6A6" w:themeColor="background1" w:themeShade="A6"/>
-          <w:sz w:val="16"/>
-          <w:szCs w:val="16"/>
-        </w:rPr>
-        <w:t>Show Parameter Info</w:t>
-      </w:r>
-    </w:p>
-    <w:p>
-      <w:pPr>
-        <w:spacing w:after="0"/>
-        <w:ind w:left="1843" w:hanging="1843"/>
-        <w:rPr>
-          <w:color w:val="A6A6A6" w:themeColor="background1" w:themeShade="A6"/>
-          <w:sz w:val="16"/>
-          <w:szCs w:val="16"/>
-        </w:rPr>
-      </w:pPr>
-      <w:proofErr w:type="spellStart"/>
-      <w:r>
-        <w:rPr>
-          <w:rFonts w:ascii="Consolas" w:hAnsi="Consolas"/>
-          <w:sz w:val="16"/>
-          <w:szCs w:val="16"/>
-          <w:lang w:val="en-US"/>
-        </w:rPr>
-        <w:t>Alt+Enter</w:t>
-      </w:r>
-      <w:proofErr w:type="spellEnd"/>
-      <w:r>
-        <w:rPr>
-          <w:sz w:val="16"/>
-          <w:szCs w:val="16"/>
-        </w:rPr>
-        <w:tab/>
-      </w:r>
-      <w:r>
-        <w:rPr>
-          <w:color w:val="A6A6A6" w:themeColor="background1" w:themeShade="A6"/>
-          <w:sz w:val="16"/>
-          <w:szCs w:val="16"/>
-        </w:rPr>
-        <w:t>Show Properties or changes</w:t>
-      </w:r>
-      <w:r>
-        <w:rPr>
-          <w:color w:val="A6A6A6" w:themeColor="background1" w:themeShade="A6"/>
-          <w:sz w:val="16"/>
-          <w:szCs w:val="16"/>
-        </w:rPr>
-        <w:t xml:space="preserve"> (or Ctrl+.)</w:t>
-      </w:r>
-    </w:p>
-    <w:p>
-      <w:pPr>
-        <w:spacing w:after="0"/>
-        <w:ind w:left="1843" w:hanging="1843"/>
-        <w:rPr>
-          <w:color w:val="A6A6A6" w:themeColor="background1" w:themeShade="A6"/>
-          <w:sz w:val="16"/>
-          <w:szCs w:val="16"/>
-        </w:rPr>
-      </w:pPr>
-      <w:proofErr w:type="spellStart"/>
-      <w:r>
-        <w:rPr>
-          <w:rFonts w:ascii="Consolas" w:hAnsi="Consolas"/>
-          <w:sz w:val="16"/>
-          <w:szCs w:val="16"/>
-          <w:lang w:val="en-US"/>
-        </w:rPr>
-        <w:t>Ctrl</w:t>
-      </w:r>
-      <w:r>
-        <w:rPr>
-          <w:rFonts w:ascii="Consolas" w:hAnsi="Consolas"/>
-          <w:sz w:val="16"/>
-          <w:szCs w:val="16"/>
-          <w:lang w:val="en-US"/>
-        </w:rPr>
-        <w:t>+</w:t>
-      </w:r>
-      <w:r>
-        <w:rPr>
-          <w:rFonts w:ascii="Consolas" w:hAnsi="Consolas"/>
-          <w:sz w:val="16"/>
-          <w:szCs w:val="16"/>
-          <w:lang w:val="en-US"/>
-        </w:rPr>
-        <w:t>K</w:t>
-      </w:r>
-      <w:proofErr w:type="spellEnd"/>
-      <w:r>
-        <w:rPr>
-          <w:rFonts w:ascii="Consolas" w:hAnsi="Consolas"/>
-          <w:sz w:val="16"/>
-          <w:szCs w:val="16"/>
-          <w:lang w:val="en-US"/>
-        </w:rPr>
-        <w:t xml:space="preserve">, </w:t>
-      </w:r>
-      <w:proofErr w:type="spellStart"/>
-      <w:r>
-        <w:rPr>
-          <w:rFonts w:ascii="Consolas" w:hAnsi="Consolas"/>
-          <w:sz w:val="16"/>
-          <w:szCs w:val="16"/>
-          <w:lang w:val="en-US"/>
-        </w:rPr>
-        <w:t>Ctrl+I</w:t>
-      </w:r>
-      <w:proofErr w:type="spellEnd"/>
-      <w:r>
-        <w:rPr>
-          <w:sz w:val="16"/>
-          <w:szCs w:val="16"/>
-        </w:rPr>
-        <w:tab/>
-      </w:r>
-      <w:r>
-        <w:rPr>
-          <w:color w:val="A6A6A6" w:themeColor="background1" w:themeShade="A6"/>
-          <w:sz w:val="16"/>
-          <w:szCs w:val="16"/>
-        </w:rPr>
-        <w:t xml:space="preserve">Show </w:t>
-      </w:r>
-      <w:proofErr w:type="spellStart"/>
-      <w:r>
-        <w:rPr>
-          <w:color w:val="A6A6A6" w:themeColor="background1" w:themeShade="A6"/>
-          <w:sz w:val="16"/>
-          <w:szCs w:val="16"/>
-        </w:rPr>
-        <w:t>QuickInfo</w:t>
-      </w:r>
-      <w:proofErr w:type="spellEnd"/>
-    </w:p>
-    <w:p>
-      <w:pPr>
-        <w:spacing w:after="0"/>
-        <w:ind w:left="1843" w:hanging="1843"/>
-        <w:rPr>
-          <w:color w:val="A6A6A6" w:themeColor="background1" w:themeShade="A6"/>
-          <w:sz w:val="16"/>
-          <w:szCs w:val="16"/>
-        </w:rPr>
-      </w:pPr>
-      <w:r>
-        <w:rPr>
-          <w:rFonts w:ascii="Consolas" w:hAnsi="Consolas"/>
-          <w:sz w:val="16"/>
-          <w:szCs w:val="16"/>
-          <w:lang w:val="en-US"/>
-        </w:rPr>
-        <w:t>Ctrl+Shift+F1</w:t>
-      </w:r>
-      <w:r>
-        <w:rPr>
-          <w:sz w:val="16"/>
-          <w:szCs w:val="16"/>
-        </w:rPr>
-        <w:tab/>
-      </w:r>
-      <w:r>
-        <w:rPr>
-          <w:color w:val="A6A6A6" w:themeColor="background1" w:themeShade="A6"/>
-          <w:sz w:val="16"/>
-          <w:szCs w:val="16"/>
-        </w:rPr>
-        <w:t xml:space="preserve">Quick documentation of symbol at caret </w:t>
-      </w:r>
-      <w:r>
-        <w:rPr>
-          <w:color w:val="A6A6A6" w:themeColor="background1" w:themeShade="A6"/>
-          <w:sz w:val="16"/>
-          <w:szCs w:val="16"/>
-          <w:vertAlign w:val="superscript"/>
-        </w:rPr>
-        <w:t>R#</w:t>
-      </w:r>
-    </w:p>
-    <w:p>
-      <w:pPr>
-        <w:pStyle w:val="Heading2"/>
-        <w:ind w:left="1843" w:hanging="1843"/>
-      </w:pPr>
-      <w:r>
-        <w:t>Text Editing</w:t>
-      </w:r>
-    </w:p>
-    <w:p>
-      <w:pPr>
-        <w:spacing w:after="0"/>
-        <w:ind w:left="1843" w:hanging="1843"/>
-        <w:rPr>
-          <w:color w:val="A6A6A6" w:themeColor="background1" w:themeShade="A6"/>
-          <w:sz w:val="16"/>
-          <w:szCs w:val="16"/>
-        </w:rPr>
-      </w:pPr>
-      <w:r>
-        <w:rPr>
-          <w:rFonts w:ascii="Consolas" w:hAnsi="Consolas"/>
-          <w:sz w:val="16"/>
-          <w:szCs w:val="16"/>
-          <w:lang w:val="en-US"/>
-        </w:rPr>
-        <w:t>Ins</w:t>
-      </w:r>
-      <w:r>
-        <w:rPr>
-          <w:sz w:val="16"/>
-          <w:szCs w:val="16"/>
-        </w:rPr>
-        <w:tab/>
-      </w:r>
-      <w:r>
-        <w:rPr>
-          <w:color w:val="A6A6A6" w:themeColor="background1" w:themeShade="A6"/>
-          <w:sz w:val="16"/>
-          <w:szCs w:val="16"/>
-        </w:rPr>
-        <w:t>Toggle insert or override when typing</w:t>
-      </w:r>
-    </w:p>
-    <w:p>
-      <w:pPr>
-        <w:spacing w:after="0"/>
-        <w:ind w:left="1843" w:hanging="1843"/>
-        <w:rPr>
-          <w:color w:val="A6A6A6" w:themeColor="background1" w:themeShade="A6"/>
-          <w:sz w:val="16"/>
-          <w:szCs w:val="16"/>
-        </w:rPr>
-      </w:pPr>
-      <w:proofErr w:type="spellStart"/>
-      <w:r>
-        <w:rPr>
-          <w:rFonts w:ascii="Consolas" w:hAnsi="Consolas"/>
-          <w:sz w:val="16"/>
-          <w:szCs w:val="16"/>
-          <w:lang w:val="en-US"/>
-        </w:rPr>
-        <w:t>Ctrl+C</w:t>
-      </w:r>
-      <w:proofErr w:type="spellEnd"/>
-      <w:r>
-        <w:rPr>
-          <w:sz w:val="16"/>
-          <w:szCs w:val="16"/>
-        </w:rPr>
-        <w:tab/>
-      </w:r>
-      <w:r>
-        <w:rPr>
-          <w:color w:val="A6A6A6" w:themeColor="background1" w:themeShade="A6"/>
-          <w:sz w:val="16"/>
-          <w:szCs w:val="16"/>
-        </w:rPr>
-        <w:t>Copy line if no text is selected</w:t>
-      </w:r>
-    </w:p>
-    <w:p>
-      <w:pPr>
-        <w:spacing w:after="0"/>
-        <w:ind w:left="1843" w:hanging="1843"/>
-        <w:rPr>
-          <w:color w:val="A6A6A6" w:themeColor="background1" w:themeShade="A6"/>
-          <w:sz w:val="16"/>
-          <w:szCs w:val="16"/>
-        </w:rPr>
-      </w:pPr>
-      <w:proofErr w:type="spellStart"/>
-      <w:r>
-        <w:rPr>
-          <w:rFonts w:ascii="Consolas" w:hAnsi="Consolas"/>
-          <w:sz w:val="16"/>
-          <w:szCs w:val="16"/>
-          <w:lang w:val="en-US"/>
-        </w:rPr>
-        <w:t>Ctrl+X</w:t>
-      </w:r>
-      <w:proofErr w:type="spellEnd"/>
-      <w:r>
-        <w:rPr>
-          <w:sz w:val="16"/>
-          <w:szCs w:val="16"/>
-        </w:rPr>
-        <w:tab/>
-      </w:r>
-      <w:proofErr w:type="spellStart"/>
-      <w:r>
-        <w:rPr>
-          <w:color w:val="A6A6A6" w:themeColor="background1" w:themeShade="A6"/>
-          <w:sz w:val="16"/>
-          <w:szCs w:val="16"/>
-        </w:rPr>
-        <w:t>Cut line</w:t>
-      </w:r>
-      <w:proofErr w:type="spellEnd"/>
-      <w:r>
-        <w:rPr>
-          <w:color w:val="A6A6A6" w:themeColor="background1" w:themeShade="A6"/>
-          <w:sz w:val="16"/>
-          <w:szCs w:val="16"/>
-        </w:rPr>
-        <w:t xml:space="preserve"> if no text is selected</w:t>
-      </w:r>
-    </w:p>
-    <w:p>
-      <w:pPr>
-        <w:spacing w:after="0"/>
-        <w:ind w:left="1843" w:hanging="1843"/>
-        <w:rPr>
-          <w:color w:val="A6A6A6" w:themeColor="background1" w:themeShade="A6"/>
-          <w:sz w:val="16"/>
-          <w:szCs w:val="16"/>
-        </w:rPr>
-      </w:pPr>
-      <w:proofErr w:type="spellStart"/>
-      <w:r>
-        <w:rPr>
-          <w:rFonts w:ascii="Consolas" w:hAnsi="Consolas"/>
-          <w:sz w:val="16"/>
-          <w:szCs w:val="16"/>
-          <w:lang w:val="en-US"/>
-        </w:rPr>
-        <w:t>Ctrl+Shift+S</w:t>
-      </w:r>
-      <w:proofErr w:type="spellEnd"/>
-      <w:r>
-        <w:rPr>
-          <w:sz w:val="16"/>
-          <w:szCs w:val="16"/>
-        </w:rPr>
-        <w:tab/>
-      </w:r>
-      <w:r>
-        <w:rPr>
-          <w:color w:val="A6A6A6" w:themeColor="background1" w:themeShade="A6"/>
-          <w:sz w:val="16"/>
-          <w:szCs w:val="16"/>
-        </w:rPr>
-        <w:t>Save all files</w:t>
-      </w:r>
-    </w:p>
-    <w:p>
-      <w:pPr>
-        <w:spacing w:after="0"/>
-        <w:ind w:left="1843" w:hanging="1843"/>
-        <w:rPr>
-          <w:sz w:val="16"/>
-          <w:szCs w:val="16"/>
-        </w:rPr>
-      </w:pPr>
-      <w:proofErr w:type="spellStart"/>
-      <w:r>
-        <w:rPr>
-          <w:rFonts w:ascii="Consolas" w:hAnsi="Consolas"/>
-          <w:sz w:val="16"/>
-          <w:szCs w:val="16"/>
-          <w:lang w:val="en-US"/>
-        </w:rPr>
-        <w:t>Ctrl+Shift+V</w:t>
-      </w:r>
-      <w:proofErr w:type="spellEnd"/>
-      <w:r>
-        <w:rPr>
-          <w:sz w:val="16"/>
-          <w:szCs w:val="16"/>
-        </w:rPr>
-        <w:tab/>
-      </w:r>
-      <w:r>
-        <w:rPr>
-          <w:color w:val="A6A6A6" w:themeColor="background1" w:themeShade="A6"/>
-          <w:sz w:val="16"/>
-          <w:szCs w:val="16"/>
-        </w:rPr>
-        <w:t>Display c</w:t>
-      </w:r>
-      <w:r>
-        <w:rPr>
-          <w:color w:val="A6A6A6" w:themeColor="background1" w:themeShade="A6"/>
-          <w:sz w:val="16"/>
-          <w:szCs w:val="16"/>
-        </w:rPr>
-        <w:t>lipboard ring</w:t>
-      </w:r>
-    </w:p>
-    <w:p>
-      <w:pPr>
-        <w:spacing w:after="0"/>
-        <w:ind w:left="1843" w:hanging="1843"/>
-        <w:rPr>
-          <w:color w:val="A6A6A6" w:themeColor="background1" w:themeShade="A6"/>
-          <w:sz w:val="16"/>
-          <w:szCs w:val="16"/>
-        </w:rPr>
-      </w:pPr>
-      <w:proofErr w:type="spellStart"/>
-      <w:r>
-        <w:rPr>
-          <w:rFonts w:ascii="Consolas" w:hAnsi="Consolas"/>
-          <w:sz w:val="16"/>
-          <w:szCs w:val="16"/>
-          <w:lang w:val="en-US"/>
-        </w:rPr>
-        <w:t>Alt+Shift+Arrows</w:t>
-      </w:r>
-      <w:proofErr w:type="spellEnd"/>
-      <w:r>
-        <w:rPr>
-          <w:sz w:val="16"/>
-          <w:szCs w:val="16"/>
-        </w:rPr>
-        <w:tab/>
-      </w:r>
-      <w:r>
-        <w:rPr>
-          <w:color w:val="A6A6A6" w:themeColor="background1" w:themeShade="A6"/>
-          <w:sz w:val="16"/>
-          <w:szCs w:val="16"/>
-        </w:rPr>
-        <w:t xml:space="preserve">Column selection (or </w:t>
-      </w:r>
-      <w:proofErr w:type="spellStart"/>
-      <w:r>
-        <w:rPr>
-          <w:color w:val="A6A6A6" w:themeColor="background1" w:themeShade="A6"/>
-          <w:sz w:val="16"/>
-          <w:szCs w:val="16"/>
-        </w:rPr>
-        <w:t>Alt+Mouse</w:t>
-      </w:r>
-      <w:proofErr w:type="spellEnd"/>
-      <w:r>
-        <w:rPr>
-          <w:color w:val="A6A6A6" w:themeColor="background1" w:themeShade="A6"/>
-          <w:sz w:val="16"/>
-          <w:szCs w:val="16"/>
-        </w:rPr>
-        <w:t xml:space="preserve"> Drag</w:t>
-      </w:r>
-      <w:r>
-        <w:rPr>
-          <w:color w:val="A6A6A6" w:themeColor="background1" w:themeShade="A6"/>
-          <w:sz w:val="16"/>
-          <w:szCs w:val="16"/>
-        </w:rPr>
-        <w:t>)</w:t>
-      </w:r>
-    </w:p>
-    <w:p>
-      <w:pPr>
-        <w:spacing w:after="0"/>
-        <w:ind w:left="1843" w:hanging="1843"/>
-        <w:rPr>
-          <w:color w:val="A6A6A6" w:themeColor="background1" w:themeShade="A6"/>
-          <w:sz w:val="16"/>
-          <w:szCs w:val="16"/>
-        </w:rPr>
-      </w:pPr>
-      <w:r>
-        <w:rPr>
-          <w:rFonts w:ascii="Consolas" w:hAnsi="Consolas"/>
-          <w:sz w:val="16"/>
-          <w:szCs w:val="16"/>
-          <w:lang w:val="en-US"/>
-        </w:rPr>
-        <w:t>Tab</w:t>
-      </w:r>
-      <w:r>
-        <w:rPr>
-          <w:sz w:val="16"/>
-          <w:szCs w:val="16"/>
-        </w:rPr>
-        <w:tab/>
-      </w:r>
-      <w:r>
-        <w:rPr>
-          <w:color w:val="A6A6A6" w:themeColor="background1" w:themeShade="A6"/>
-          <w:sz w:val="16"/>
-          <w:szCs w:val="16"/>
-        </w:rPr>
-        <w:t>Indent selected text</w:t>
-      </w:r>
-    </w:p>
-    <w:p>
-      <w:pPr>
-        <w:spacing w:after="0"/>
-        <w:ind w:left="1843" w:hanging="1843"/>
-        <w:rPr>
-          <w:color w:val="A6A6A6" w:themeColor="background1" w:themeShade="A6"/>
-          <w:sz w:val="16"/>
-          <w:szCs w:val="16"/>
-        </w:rPr>
-      </w:pPr>
-      <w:proofErr w:type="spellStart"/>
-      <w:r>
-        <w:rPr>
-          <w:rFonts w:ascii="Consolas" w:hAnsi="Consolas"/>
-          <w:sz w:val="16"/>
-          <w:szCs w:val="16"/>
-          <w:lang w:val="en-US"/>
-        </w:rPr>
-        <w:t>Shift+Tab</w:t>
-      </w:r>
-      <w:proofErr w:type="spellEnd"/>
-      <w:r>
-        <w:rPr>
-          <w:sz w:val="16"/>
-          <w:szCs w:val="16"/>
-        </w:rPr>
-        <w:tab/>
-      </w:r>
-      <w:r>
-        <w:rPr>
-          <w:color w:val="A6A6A6" w:themeColor="background1" w:themeShade="A6"/>
-          <w:sz w:val="16"/>
-          <w:szCs w:val="16"/>
-        </w:rPr>
-        <w:t>Unindent selected text</w:t>
-      </w:r>
-    </w:p>
-    <w:p>
-      <w:pPr>
-        <w:spacing w:after="0"/>
-        <w:ind w:left="1843" w:hanging="1843"/>
-        <w:rPr>
-          <w:color w:val="A6A6A6" w:themeColor="background1" w:themeShade="A6"/>
-          <w:sz w:val="16"/>
-          <w:szCs w:val="16"/>
-        </w:rPr>
-      </w:pPr>
-      <w:proofErr w:type="spellStart"/>
-      <w:r>
-        <w:rPr>
-          <w:rFonts w:ascii="Consolas" w:hAnsi="Consolas"/>
-          <w:sz w:val="16"/>
-          <w:szCs w:val="16"/>
-          <w:lang w:val="en-US"/>
-        </w:rPr>
-        <w:t>Ctrl+</w:t>
-      </w:r>
-      <w:r>
-        <w:rPr>
-          <w:rFonts w:ascii="Consolas" w:hAnsi="Consolas"/>
-          <w:sz w:val="16"/>
-          <w:szCs w:val="16"/>
-          <w:lang w:val="en-US"/>
-        </w:rPr>
-        <w:t>Alt+Shift+Up</w:t>
-      </w:r>
-      <w:proofErr w:type="spellEnd"/>
-      <w:r>
-        <w:rPr>
-          <w:sz w:val="16"/>
-          <w:szCs w:val="16"/>
-        </w:rPr>
-        <w:tab/>
-      </w:r>
-      <w:r>
-        <w:rPr>
-          <w:color w:val="A6A6A6" w:themeColor="background1" w:themeShade="A6"/>
-          <w:sz w:val="16"/>
-          <w:szCs w:val="16"/>
-        </w:rPr>
-        <w:t xml:space="preserve">Shift line or code block up </w:t>
-      </w:r>
-      <w:r>
-        <w:rPr>
-          <w:color w:val="A6A6A6" w:themeColor="background1" w:themeShade="A6"/>
-          <w:sz w:val="16"/>
-          <w:szCs w:val="16"/>
-          <w:vertAlign w:val="superscript"/>
-        </w:rPr>
-        <w:t>R#</w:t>
-      </w:r>
-    </w:p>
-    <w:p>
-      <w:pPr>
-        <w:spacing w:after="0"/>
-        <w:ind w:left="1843" w:hanging="1843"/>
-        <w:rPr>
-          <w:color w:val="A6A6A6" w:themeColor="background1" w:themeShade="A6"/>
-          <w:sz w:val="16"/>
-          <w:szCs w:val="16"/>
-        </w:rPr>
-      </w:pPr>
-      <w:proofErr w:type="spellStart"/>
-      <w:r>
-        <w:rPr>
-          <w:rFonts w:ascii="Consolas" w:hAnsi="Consolas"/>
-          <w:sz w:val="16"/>
-          <w:szCs w:val="16"/>
-          <w:lang w:val="en-US"/>
-        </w:rPr>
-        <w:t>Ctrl+</w:t>
-      </w:r>
-      <w:r>
-        <w:rPr>
-          <w:rFonts w:ascii="Consolas" w:hAnsi="Consolas"/>
-          <w:sz w:val="16"/>
-          <w:szCs w:val="16"/>
-          <w:lang w:val="en-US"/>
-        </w:rPr>
-        <w:t>Alt+Shift+Down</w:t>
-      </w:r>
-      <w:proofErr w:type="spellEnd"/>
-      <w:r>
-        <w:rPr>
-          <w:sz w:val="16"/>
-          <w:szCs w:val="16"/>
-        </w:rPr>
-        <w:tab/>
-      </w:r>
-      <w:r>
-        <w:rPr>
-          <w:color w:val="A6A6A6" w:themeColor="background1" w:themeShade="A6"/>
-          <w:sz w:val="16"/>
-          <w:szCs w:val="16"/>
-        </w:rPr>
-        <w:t xml:space="preserve">Shift line or code block down </w:t>
-      </w:r>
-      <w:r>
-        <w:rPr>
-          <w:color w:val="A6A6A6" w:themeColor="background1" w:themeShade="A6"/>
-          <w:sz w:val="16"/>
-          <w:szCs w:val="16"/>
-          <w:vertAlign w:val="superscript"/>
-        </w:rPr>
-        <w:t>R#</w:t>
-      </w:r>
-    </w:p>
-    <w:p>
-      <w:pPr>
-        <w:pStyle w:val="Heading2"/>
-        <w:ind w:left="1843" w:hanging="1843"/>
-        <w:rPr>
-          <w:rStyle w:val="Heading2Char"/>
-          <w:szCs w:val="16"/>
-        </w:rPr>
-      </w:pPr>
-      <w:r>
-        <w:rPr>
-          <w:rStyle w:val="Heading2Char"/>
-          <w:szCs w:val="16"/>
-        </w:rPr>
-        <w:t>Commenting</w:t>
-      </w:r>
-    </w:p>
-    <w:p>
-      <w:pPr>
-        <w:spacing w:after="0"/>
-        <w:ind w:left="1843" w:hanging="1843"/>
-        <w:rPr>
-          <w:color w:val="A6A6A6" w:themeColor="background1" w:themeShade="A6"/>
-          <w:sz w:val="16"/>
-          <w:szCs w:val="16"/>
-        </w:rPr>
-      </w:pPr>
-      <w:proofErr w:type="spellStart"/>
-      <w:r>
-        <w:rPr>
-          <w:rFonts w:ascii="Consolas" w:hAnsi="Consolas"/>
-          <w:sz w:val="16"/>
-          <w:szCs w:val="16"/>
-          <w:lang w:val="en-US"/>
-        </w:rPr>
-        <w:t>Ctrl+K</w:t>
-      </w:r>
-      <w:proofErr w:type="spellEnd"/>
-      <w:r>
-        <w:rPr>
-          <w:rFonts w:ascii="Consolas" w:hAnsi="Consolas"/>
-          <w:sz w:val="16"/>
-          <w:szCs w:val="16"/>
-          <w:lang w:val="en-US"/>
-        </w:rPr>
-        <w:t xml:space="preserve">, </w:t>
-      </w:r>
-      <w:proofErr w:type="spellStart"/>
-      <w:r>
-        <w:rPr>
-          <w:rFonts w:ascii="Consolas" w:hAnsi="Consolas"/>
-          <w:sz w:val="16"/>
-          <w:szCs w:val="16"/>
-          <w:lang w:val="en-US"/>
-        </w:rPr>
-        <w:t>Ctrl+C</w:t>
-      </w:r>
-      <w:proofErr w:type="spellEnd"/>
-      <w:r>
-        <w:rPr>
-          <w:sz w:val="16"/>
-          <w:szCs w:val="16"/>
-        </w:rPr>
-        <w:tab/>
-      </w:r>
-      <w:r>
-        <w:rPr>
-          <w:color w:val="A6A6A6" w:themeColor="background1" w:themeShade="A6"/>
-          <w:sz w:val="16"/>
-          <w:szCs w:val="16"/>
-        </w:rPr>
-        <w:t>Comment selected lines</w:t>
-      </w:r>
-    </w:p>
-    <w:p>
-      <w:pPr>
-        <w:spacing w:after="0"/>
-        <w:ind w:left="1843" w:hanging="1843"/>
-        <w:rPr>
-          <w:color w:val="A6A6A6" w:themeColor="background1" w:themeShade="A6"/>
-          <w:sz w:val="16"/>
-          <w:szCs w:val="16"/>
-        </w:rPr>
-      </w:pPr>
-      <w:proofErr w:type="spellStart"/>
-      <w:r>
-        <w:rPr>
-          <w:rFonts w:ascii="Consolas" w:hAnsi="Consolas"/>
-          <w:sz w:val="16"/>
-          <w:szCs w:val="16"/>
-          <w:lang w:val="en-US"/>
-        </w:rPr>
-        <w:t>Ctrl+K</w:t>
-      </w:r>
-      <w:proofErr w:type="spellEnd"/>
-      <w:r>
-        <w:rPr>
-          <w:rFonts w:ascii="Consolas" w:hAnsi="Consolas"/>
-          <w:sz w:val="16"/>
-          <w:szCs w:val="16"/>
-          <w:lang w:val="en-US"/>
-        </w:rPr>
-        <w:t xml:space="preserve">, </w:t>
-      </w:r>
-      <w:proofErr w:type="spellStart"/>
-      <w:r>
-        <w:rPr>
-          <w:rFonts w:ascii="Consolas" w:hAnsi="Consolas"/>
-          <w:sz w:val="16"/>
-          <w:szCs w:val="16"/>
-          <w:lang w:val="en-US"/>
-        </w:rPr>
-        <w:t>Ctrl+U</w:t>
-      </w:r>
-      <w:proofErr w:type="spellEnd"/>
-      <w:r>
-        <w:rPr>
-          <w:sz w:val="16"/>
-          <w:szCs w:val="16"/>
-        </w:rPr>
-        <w:tab/>
-      </w:r>
-      <w:r>
-        <w:rPr>
-          <w:color w:val="A6A6A6" w:themeColor="background1" w:themeShade="A6"/>
-          <w:sz w:val="16"/>
-          <w:szCs w:val="16"/>
-        </w:rPr>
-        <w:t>Uncomment selected lines</w:t>
-      </w:r>
-    </w:p>
-    <w:p>
-      <w:pPr>
-        <w:spacing w:after="0"/>
-        <w:ind w:left="1843" w:hanging="1843"/>
-        <w:rPr>
-          <w:rFonts w:eastAsia="Times New Roman" w:cs="Times New Roman"/>
-          <w:color w:val="A6A6A6" w:themeColor="background1" w:themeShade="A6"/>
-          <w:sz w:val="16"/>
-          <w:szCs w:val="16"/>
-        </w:rPr>
-      </w:pPr>
-      <w:proofErr w:type="spellStart"/>
-      <w:r>
-        <w:rPr>
-          <w:rFonts w:ascii="Consolas" w:eastAsia="Times New Roman" w:hAnsi="Consolas" w:cs="Times New Roman"/>
-          <w:sz w:val="16"/>
-          <w:szCs w:val="16"/>
-          <w:lang w:val="en-US"/>
-        </w:rPr>
-        <w:t>Ctrl+Alt</w:t>
-      </w:r>
-      <w:proofErr w:type="spellEnd"/>
-      <w:r>
-        <w:rPr>
-          <w:rFonts w:ascii="Consolas" w:eastAsia="Times New Roman" w:hAnsi="Consolas" w:cs="Times New Roman"/>
-          <w:sz w:val="16"/>
-          <w:szCs w:val="16"/>
-          <w:lang w:val="en-US"/>
-        </w:rPr>
-        <w:t>+</w:t>
-      </w:r>
-      <w:r>
-        <w:rPr>
-          <w:rFonts w:ascii="Consolas" w:eastAsia="Times New Roman" w:hAnsi="Consolas" w:cs="Times New Roman"/>
-          <w:sz w:val="16"/>
-          <w:szCs w:val="16"/>
-          <w:lang w:val="en-US"/>
-        </w:rPr>
-        <w:t>/</w:t>
-      </w:r>
-      <w:r>
-        <w:rPr>
-          <w:rFonts w:eastAsia="Times New Roman" w:cs="Times New Roman"/>
-          <w:sz w:val="16"/>
-          <w:szCs w:val="16"/>
-        </w:rPr>
-        <w:tab/>
-      </w:r>
-      <w:r>
-        <w:rPr>
-          <w:rFonts w:eastAsia="Times New Roman" w:cs="Times New Roman"/>
-          <w:color w:val="A6A6A6" w:themeColor="background1" w:themeShade="A6"/>
-          <w:sz w:val="16"/>
-          <w:szCs w:val="16"/>
-        </w:rPr>
-        <w:t>Line Comment/Uncomment</w:t>
-      </w:r>
-      <w:r>
-        <w:rPr>
-          <w:color w:val="A6A6A6" w:themeColor="background1" w:themeShade="A6"/>
-          <w:sz w:val="16"/>
-          <w:szCs w:val="16"/>
-        </w:rPr>
-        <w:t xml:space="preserve"> </w:t>
-      </w:r>
-      <w:r>
-        <w:rPr>
-          <w:color w:val="A6A6A6" w:themeColor="background1" w:themeShade="A6"/>
-          <w:sz w:val="16"/>
-          <w:szCs w:val="16"/>
-          <w:vertAlign w:val="superscript"/>
-        </w:rPr>
-        <w:t>R#</w:t>
-      </w:r>
-    </w:p>
-    <w:p>
-      <w:pPr>
-        <w:spacing w:after="0"/>
-        <w:ind w:left="1843" w:hanging="1843"/>
-        <w:rPr>
-          <w:color w:val="A6A6A6" w:themeColor="background1" w:themeShade="A6"/>
-          <w:sz w:val="16"/>
-          <w:szCs w:val="16"/>
-          <w:vertAlign w:val="superscript"/>
-        </w:rPr>
-      </w:pPr>
-      <w:proofErr w:type="spellStart"/>
-      <w:r>
-        <w:rPr>
-          <w:rFonts w:ascii="Consolas" w:eastAsia="Times New Roman" w:hAnsi="Consolas" w:cs="Times New Roman"/>
-          <w:sz w:val="16"/>
-          <w:szCs w:val="16"/>
-          <w:lang w:val="en-US"/>
-        </w:rPr>
-        <w:t>Ctrl+</w:t>
-      </w:r>
-      <w:r>
-        <w:rPr>
-          <w:rFonts w:ascii="Consolas" w:eastAsia="Times New Roman" w:hAnsi="Consolas" w:cs="Times New Roman"/>
-          <w:sz w:val="16"/>
-          <w:szCs w:val="16"/>
-          <w:lang w:val="en-US"/>
-        </w:rPr>
-        <w:t>Shift</w:t>
-      </w:r>
-      <w:proofErr w:type="spellEnd"/>
-      <w:r>
-        <w:rPr>
-          <w:rFonts w:ascii="Consolas" w:eastAsia="Times New Roman" w:hAnsi="Consolas" w:cs="Times New Roman"/>
-          <w:sz w:val="16"/>
-          <w:szCs w:val="16"/>
-          <w:lang w:val="en-US"/>
-        </w:rPr>
-        <w:t>+</w:t>
-      </w:r>
-      <w:r>
-        <w:rPr>
-          <w:rFonts w:ascii="Consolas" w:eastAsia="Times New Roman" w:hAnsi="Consolas" w:cs="Times New Roman"/>
-          <w:sz w:val="16"/>
-          <w:szCs w:val="16"/>
-          <w:lang w:val="en-US"/>
-        </w:rPr>
-        <w:t>/</w:t>
-      </w:r>
-      <w:r>
-        <w:rPr>
-          <w:rFonts w:eastAsia="Times New Roman" w:cs="Times New Roman"/>
-          <w:sz w:val="16"/>
-          <w:szCs w:val="16"/>
-        </w:rPr>
-        <w:tab/>
-      </w:r>
-      <w:r>
-        <w:rPr>
-          <w:rFonts w:eastAsia="Times New Roman" w:cs="Times New Roman"/>
-          <w:color w:val="A6A6A6" w:themeColor="background1" w:themeShade="A6"/>
-          <w:sz w:val="16"/>
-          <w:szCs w:val="16"/>
-        </w:rPr>
-        <w:t>Block Comment/Uncomment</w:t>
-      </w:r>
-      <w:r>
-        <w:rPr>
-          <w:color w:val="A6A6A6" w:themeColor="background1" w:themeShade="A6"/>
-          <w:sz w:val="16"/>
-          <w:szCs w:val="16"/>
-        </w:rPr>
-        <w:t xml:space="preserve"> </w:t>
-      </w:r>
-      <w:r>
-        <w:rPr>
-          <w:color w:val="A6A6A6" w:themeColor="background1" w:themeShade="A6"/>
-          <w:sz w:val="16"/>
-          <w:szCs w:val="16"/>
-          <w:vertAlign w:val="superscript"/>
-        </w:rPr>
-        <w:t>R#</w:t>
-      </w:r>
-    </w:p>
-    <w:p>
-      <w:pPr>
-        <w:pStyle w:val="Heading2"/>
-        <w:ind w:left="1843" w:hanging="1843"/>
-        <w:rPr>
-          <w:rStyle w:val="Heading2Char"/>
-          <w:szCs w:val="16"/>
-        </w:rPr>
-      </w:pPr>
-      <w:r>
-        <w:rPr>
-          <w:rStyle w:val="Heading2Char"/>
-          <w:szCs w:val="16"/>
-        </w:rPr>
-        <w:t>Tab Management</w:t>
-      </w:r>
-    </w:p>
-    <w:p>
-      <w:pPr>
-        <w:spacing w:after="0"/>
-        <w:ind w:left="1843" w:hanging="1843"/>
-        <w:rPr>
-          <w:color w:val="A6A6A6" w:themeColor="background1" w:themeShade="A6"/>
-          <w:sz w:val="16"/>
-          <w:szCs w:val="16"/>
-        </w:rPr>
-      </w:pPr>
-      <w:r>
-        <w:rPr>
-          <w:rFonts w:ascii="Consolas" w:hAnsi="Consolas"/>
-          <w:sz w:val="16"/>
-          <w:szCs w:val="16"/>
-          <w:lang w:val="en-US"/>
-        </w:rPr>
-        <w:t>Ctrl+F4</w:t>
-      </w:r>
-      <w:r>
-        <w:rPr>
-          <w:sz w:val="16"/>
-          <w:szCs w:val="16"/>
-        </w:rPr>
-        <w:tab/>
-      </w:r>
-      <w:r>
-        <w:rPr>
-          <w:color w:val="A6A6A6" w:themeColor="background1" w:themeShade="A6"/>
-          <w:sz w:val="16"/>
-          <w:szCs w:val="16"/>
-        </w:rPr>
-        <w:t>Close current tab</w:t>
-      </w:r>
-    </w:p>
-    <w:p>
-      <w:pPr>
-        <w:spacing w:after="0"/>
-        <w:ind w:left="1843" w:hanging="1843"/>
-        <w:rPr>
-          <w:color w:val="A6A6A6" w:themeColor="background1" w:themeShade="A6"/>
-          <w:sz w:val="16"/>
-          <w:szCs w:val="16"/>
-        </w:rPr>
-      </w:pPr>
-      <w:proofErr w:type="spellStart"/>
-      <w:r>
-        <w:rPr>
-          <w:rFonts w:ascii="Consolas" w:hAnsi="Consolas"/>
-          <w:sz w:val="16"/>
-          <w:szCs w:val="16"/>
-          <w:lang w:val="en-US"/>
-        </w:rPr>
-        <w:t>Ctrl+Tab</w:t>
-      </w:r>
-      <w:proofErr w:type="spellEnd"/>
-      <w:r>
-        <w:rPr>
-          <w:sz w:val="16"/>
-          <w:szCs w:val="16"/>
-        </w:rPr>
-        <w:tab/>
-      </w:r>
-      <w:r>
-        <w:rPr>
-          <w:color w:val="A6A6A6" w:themeColor="background1" w:themeShade="A6"/>
-          <w:sz w:val="16"/>
-          <w:szCs w:val="16"/>
-        </w:rPr>
-        <w:t>View active file</w:t>
-      </w:r>
-      <w:r>
-        <w:rPr>
-          <w:color w:val="A6A6A6" w:themeColor="background1" w:themeShade="A6"/>
-          <w:sz w:val="16"/>
-          <w:szCs w:val="16"/>
-        </w:rPr>
-        <w:t xml:space="preserve"> list, (hold Ctrl, use arrow keys)</w:t>
-      </w:r>
-    </w:p>
-    <w:p>
-      <w:pPr>
-        <w:pStyle w:val="Heading2"/>
-        <w:ind w:left="1843" w:hanging="1843"/>
-        <w:rPr>
-          <w:rStyle w:val="Heading2Char"/>
-          <w:szCs w:val="16"/>
-        </w:rPr>
-      </w:pPr>
-      <w:r>
-        <w:rPr>
-          <w:rStyle w:val="Heading2Char"/>
-          <w:szCs w:val="16"/>
-        </w:rPr>
-        <w:t>Navigation</w:t>
-      </w:r>
-    </w:p>
-    <w:p>
-      <w:pPr>
-        <w:spacing w:after="0"/>
-        <w:ind w:left="1843" w:hanging="1843"/>
-        <w:rPr>
-          <w:sz w:val="16"/>
-          <w:szCs w:val="16"/>
-        </w:rPr>
-      </w:pPr>
-      <w:r>
-        <w:rPr>
-          <w:rFonts w:ascii="Consolas" w:hAnsi="Consolas"/>
-          <w:sz w:val="16"/>
-          <w:szCs w:val="16"/>
-          <w:lang w:val="en-US"/>
-        </w:rPr>
-        <w:t>F12</w:t>
-      </w:r>
-      <w:r>
-        <w:rPr>
-          <w:sz w:val="16"/>
-          <w:szCs w:val="16"/>
-        </w:rPr>
-        <w:tab/>
-      </w:r>
-      <w:r>
-        <w:rPr>
-          <w:color w:val="A6A6A6" w:themeColor="background1" w:themeShade="A6"/>
-          <w:sz w:val="16"/>
-          <w:szCs w:val="16"/>
-        </w:rPr>
-        <w:t>Go to definition at caret</w:t>
-      </w:r>
-      <w:r>
-        <w:rPr>
-          <w:color w:val="A6A6A6" w:themeColor="background1" w:themeShade="A6"/>
-          <w:sz w:val="16"/>
-          <w:szCs w:val="16"/>
-        </w:rPr>
-        <w:t xml:space="preserve"> (or </w:t>
-      </w:r>
-      <w:proofErr w:type="spellStart"/>
-      <w:r>
-        <w:rPr>
-          <w:color w:val="A6A6A6" w:themeColor="background1" w:themeShade="A6"/>
-          <w:sz w:val="16"/>
-          <w:szCs w:val="16"/>
-        </w:rPr>
-        <w:t>Ctrl+Left</w:t>
-      </w:r>
-      <w:proofErr w:type="spellEnd"/>
-      <w:r>
-        <w:rPr>
-          <w:color w:val="A6A6A6" w:themeColor="background1" w:themeShade="A6"/>
-          <w:sz w:val="16"/>
-          <w:szCs w:val="16"/>
-        </w:rPr>
-        <w:t xml:space="preserve"> Click)</w:t>
-      </w:r>
-    </w:p>
-    <w:p>
-      <w:pPr>
-        <w:spacing w:after="0"/>
-        <w:ind w:left="1843" w:hanging="1843"/>
-        <w:rPr>
-          <w:color w:val="A6A6A6" w:themeColor="background1" w:themeShade="A6"/>
-          <w:sz w:val="16"/>
-          <w:szCs w:val="16"/>
-        </w:rPr>
-      </w:pPr>
-      <w:r>
-        <w:rPr>
-          <w:rFonts w:ascii="Consolas" w:hAnsi="Consolas"/>
-          <w:sz w:val="16"/>
-          <w:szCs w:val="16"/>
-          <w:lang w:val="en-US"/>
-        </w:rPr>
-        <w:t>Ctrl+F12</w:t>
-      </w:r>
-      <w:r>
-        <w:rPr>
-          <w:sz w:val="16"/>
-          <w:szCs w:val="16"/>
-        </w:rPr>
-        <w:tab/>
-      </w:r>
-      <w:r>
-        <w:rPr>
-          <w:color w:val="A6A6A6" w:themeColor="background1" w:themeShade="A6"/>
-          <w:sz w:val="16"/>
-          <w:szCs w:val="16"/>
-        </w:rPr>
-        <w:t>Go to implementation at caret</w:t>
-      </w:r>
-    </w:p>
-    <w:p>
-      <w:pPr>
-        <w:spacing w:after="0"/>
-        <w:ind w:left="1843" w:hanging="1843"/>
-        <w:rPr>
-          <w:color w:val="A6A6A6" w:themeColor="background1" w:themeShade="A6"/>
-          <w:sz w:val="16"/>
-          <w:szCs w:val="16"/>
-        </w:rPr>
-      </w:pPr>
-      <w:r>
-        <w:rPr>
-          <w:rFonts w:ascii="Consolas" w:hAnsi="Consolas"/>
-          <w:sz w:val="16"/>
-          <w:szCs w:val="16"/>
-          <w:lang w:val="en-US"/>
-        </w:rPr>
-        <w:t>Ctrl+-</w:t>
-      </w:r>
-      <w:r>
-        <w:rPr>
-          <w:sz w:val="16"/>
-          <w:szCs w:val="16"/>
-        </w:rPr>
-        <w:tab/>
-      </w:r>
-      <w:r>
-        <w:rPr>
-          <w:color w:val="A6A6A6" w:themeColor="background1" w:themeShade="A6"/>
-          <w:sz w:val="16"/>
-          <w:szCs w:val="16"/>
-        </w:rPr>
-        <w:t>Go to previous location</w:t>
-      </w:r>
-    </w:p>
-    <w:p>
-      <w:pPr>
-        <w:spacing w:after="0"/>
-        <w:ind w:left="1843" w:hanging="1843"/>
-        <w:rPr>
-          <w:color w:val="A6A6A6" w:themeColor="background1" w:themeShade="A6"/>
-          <w:sz w:val="16"/>
-          <w:szCs w:val="16"/>
-        </w:rPr>
-      </w:pPr>
-      <w:proofErr w:type="spellStart"/>
-      <w:r>
-        <w:rPr>
-          <w:rFonts w:ascii="Consolas" w:hAnsi="Consolas"/>
-          <w:sz w:val="16"/>
-          <w:szCs w:val="16"/>
-          <w:lang w:val="en-US"/>
-        </w:rPr>
-        <w:t>Ctrl+Shift</w:t>
-      </w:r>
-      <w:proofErr w:type="spellEnd"/>
-      <w:r>
-        <w:rPr>
-          <w:rFonts w:ascii="Consolas" w:hAnsi="Consolas"/>
-          <w:sz w:val="16"/>
-          <w:szCs w:val="16"/>
-          <w:lang w:val="en-US"/>
-        </w:rPr>
-        <w:t>+-</w:t>
-      </w:r>
-      <w:r>
-        <w:rPr>
-          <w:sz w:val="16"/>
-          <w:szCs w:val="16"/>
-        </w:rPr>
-        <w:tab/>
-      </w:r>
-      <w:r>
-        <w:rPr>
-          <w:color w:val="A6A6A6" w:themeColor="background1" w:themeShade="A6"/>
-          <w:sz w:val="16"/>
-          <w:szCs w:val="16"/>
-        </w:rPr>
-        <w:t>Go to next location</w:t>
-      </w:r>
-    </w:p>
-    <w:p>
-      <w:pPr>
-        <w:spacing w:after="0"/>
-        <w:ind w:left="1843" w:hanging="1843"/>
-        <w:rPr>
-          <w:color w:val="A6A6A6" w:themeColor="background1" w:themeShade="A6"/>
-          <w:sz w:val="16"/>
-          <w:szCs w:val="16"/>
-        </w:rPr>
-      </w:pPr>
-      <w:proofErr w:type="spellStart"/>
-      <w:r>
-        <w:rPr>
-          <w:rFonts w:ascii="Consolas" w:hAnsi="Consolas"/>
-          <w:sz w:val="16"/>
-          <w:szCs w:val="16"/>
-          <w:lang w:val="en-US"/>
-        </w:rPr>
-        <w:t>Ctrl+Alt+Down</w:t>
-      </w:r>
-      <w:proofErr w:type="spellEnd"/>
-      <w:r>
-        <w:rPr>
-          <w:sz w:val="16"/>
-          <w:szCs w:val="16"/>
-        </w:rPr>
-        <w:tab/>
-      </w:r>
-      <w:r>
-        <w:rPr>
-          <w:color w:val="A6A6A6" w:themeColor="background1" w:themeShade="A6"/>
-          <w:sz w:val="16"/>
-          <w:szCs w:val="16"/>
-        </w:rPr>
-        <w:t xml:space="preserve">Show </w:t>
-      </w:r>
-      <w:r>
-        <w:rPr>
-          <w:color w:val="A6A6A6" w:themeColor="background1" w:themeShade="A6"/>
-          <w:sz w:val="16"/>
-          <w:szCs w:val="16"/>
-        </w:rPr>
-        <w:t>hidden tabs</w:t>
-      </w:r>
-      <w:r>
-        <w:rPr>
-          <w:color w:val="A6A6A6" w:themeColor="background1" w:themeShade="A6"/>
-          <w:sz w:val="16"/>
-          <w:szCs w:val="16"/>
-        </w:rPr>
-        <w:t xml:space="preserve"> list (select using up/down)</w:t>
-      </w:r>
-    </w:p>
-    <w:p>
-      <w:pPr>
-        <w:spacing w:after="0"/>
-        <w:ind w:left="1843" w:hanging="1843"/>
-        <w:rPr>
-          <w:color w:val="A6A6A6" w:themeColor="background1" w:themeShade="A6"/>
-          <w:sz w:val="16"/>
-          <w:szCs w:val="16"/>
-        </w:rPr>
-      </w:pPr>
-      <w:proofErr w:type="spellStart"/>
-      <w:r>
-        <w:rPr>
-          <w:rFonts w:ascii="Consolas" w:hAnsi="Consolas"/>
-          <w:sz w:val="16"/>
-          <w:szCs w:val="16"/>
-          <w:lang w:val="en-US"/>
-        </w:rPr>
-        <w:t>Ctrl</w:t>
-      </w:r>
-      <w:r>
-        <w:rPr>
-          <w:rFonts w:ascii="Consolas" w:hAnsi="Consolas"/>
-          <w:sz w:val="16"/>
-          <w:szCs w:val="16"/>
-          <w:lang w:val="en-US"/>
-        </w:rPr>
-        <w:t>+</w:t>
-      </w:r>
-      <w:r>
-        <w:rPr>
-          <w:rFonts w:ascii="Consolas" w:hAnsi="Consolas"/>
-          <w:sz w:val="16"/>
-          <w:szCs w:val="16"/>
-          <w:lang w:val="en-US"/>
-        </w:rPr>
         <w:t>Shift+BkSp</w:t>
       </w:r>
       <w:proofErr w:type="spellEnd"/>
@@ -6962,76 +7029,6 @@
           <w:szCs w:val="16"/>
         </w:rPr>
         <w:t>Go to last edit location</w:t>
-      </w:r>
-    </w:p>
-    <w:p>
-      <w:pPr>
-        <w:spacing w:after="0"/>
-        <w:ind w:left="1843" w:hanging="1843"/>
-        <w:rPr>
-          <w:sz w:val="16"/>
-          <w:szCs w:val="16"/>
-        </w:rPr>
-      </w:pPr>
-      <w:r>
-        <w:rPr>
-          <w:rFonts w:ascii="Consolas" w:hAnsi="Consolas"/>
-          <w:sz w:val="16"/>
-          <w:szCs w:val="16"/>
-          <w:lang w:val="en-US"/>
-        </w:rPr>
-        <w:t>Alt+`</w:t>
-      </w:r>
-      <w:r>
-        <w:rPr>
-          <w:sz w:val="16"/>
-          <w:szCs w:val="16"/>
-        </w:rPr>
-        <w:tab/>
-      </w:r>
-      <w:r>
-        <w:rPr>
-          <w:i/>
-          <w:color w:val="A6A6A6" w:themeColor="background1" w:themeShade="A6"/>
-          <w:sz w:val="16"/>
-          <w:szCs w:val="16"/>
-        </w:rPr>
-        <w:t xml:space="preserve">Navigate </w:t>
-      </w:r>
-      <w:r>
-        <w:rPr>
-          <w:i/>
-          <w:color w:val="A6A6A6" w:themeColor="background1" w:themeShade="A6"/>
-          <w:sz w:val="16"/>
-          <w:szCs w:val="16"/>
-        </w:rPr>
-        <w:t>T</w:t>
-      </w:r>
-      <w:r>
-        <w:rPr>
-          <w:i/>
-          <w:color w:val="A6A6A6" w:themeColor="background1" w:themeShade="A6"/>
-          <w:sz w:val="16"/>
-          <w:szCs w:val="16"/>
-        </w:rPr>
-        <w:t>o</w:t>
-      </w:r>
-      <w:r>
-        <w:rPr>
-          <w:color w:val="A6A6A6" w:themeColor="background1" w:themeShade="A6"/>
-          <w:sz w:val="16"/>
-          <w:szCs w:val="16"/>
-        </w:rPr>
-        <w:t xml:space="preserve"> destinations at caret </w:t>
-      </w:r>
-      <w:r>
-        <w:rPr>
-          <w:color w:val="A6A6A6" w:themeColor="background1" w:themeShade="A6"/>
-          <w:sz w:val="16"/>
-          <w:szCs w:val="16"/>
-          <w:vertAlign w:val="superscript"/>
-        </w:rPr>
-        <w:t>R#</w:t>
       </w:r>
     </w:p>
     <w:p>
@@ -16869,18 +16866,18 @@
 </file>
 
 <file path=customXml/item1.xml><?xml version="1.0" encoding="utf-8"?>
-<p:properties xmlns:p="http://schemas.microsoft.com/office/2006/metadata/properties" xmlns:xsi="http://www.w3.org/2001/XMLSchema-instance" xmlns:pc="http://schemas.microsoft.com/office/infopath/2007/PartnerControls">
-  <documentManagement/>
-</p:properties>
-</file>
-
-<file path=customXml/item2.xml><?xml version="1.0" encoding="utf-8"?>
 <?mso-contentType ?>
 <FormTemplates xmlns="http://schemas.microsoft.com/sharepoint/v3/contenttype/forms">
   <Display>DocumentLibraryForm</Display>
   <Edit>DocumentLibraryForm</Edit>
   <New>DocumentLibraryForm</New>
 </FormTemplates>
+</file>
+
+<file path=customXml/item2.xml><?xml version="1.0" encoding="utf-8"?>
+<p:properties xmlns:p="http://schemas.microsoft.com/office/2006/metadata/properties" xmlns:xsi="http://www.w3.org/2001/XMLSchema-instance" xmlns:pc="http://schemas.microsoft.com/office/infopath/2007/PartnerControls">
+  <documentManagement/>
+</p:properties>
 </file>
 
 <file path=customXml/item3.xml><?xml version="1.0" encoding="utf-8"?>
@@ -17058,18 +17055,18 @@
 </file>
 
 <file path=customXml/itemProps1.xml><?xml version="1.0" encoding="utf-8"?>
-<ds:datastoreItem xmlns:ds="http://schemas.openxmlformats.org/officeDocument/2006/customXml" ds:itemID="{E7BEF67A-C541-4512-8440-776BAE43C197}">
+<ds:datastoreItem xmlns:ds="http://schemas.openxmlformats.org/officeDocument/2006/customXml" ds:itemID="{9C03DCD0-B42B-4DF8-9149-DB51F85ADE05}">
   <ds:schemaRefs>
-    <ds:schemaRef ds:uri="http://schemas.microsoft.com/office/2006/metadata/properties"/>
-    <ds:schemaRef ds:uri="http://schemas.microsoft.com/office/infopath/2007/PartnerControls"/>
+    <ds:schemaRef ds:uri="http://schemas.microsoft.com/sharepoint/v3/contenttype/forms"/>
   </ds:schemaRefs>
 </ds:datastoreItem>
 </file>
 
 <file path=customXml/itemProps2.xml><?xml version="1.0" encoding="utf-8"?>
-<ds:datastoreItem xmlns:ds="http://schemas.openxmlformats.org/officeDocument/2006/customXml" ds:itemID="{9C03DCD0-B42B-4DF8-9149-DB51F85ADE05}">
+<ds:datastoreItem xmlns:ds="http://schemas.openxmlformats.org/officeDocument/2006/customXml" ds:itemID="{E7BEF67A-C541-4512-8440-776BAE43C197}">
   <ds:schemaRefs>
-    <ds:schemaRef ds:uri="http://schemas.microsoft.com/sharepoint/v3/contenttype/forms"/>
+    <ds:schemaRef ds:uri="http://schemas.microsoft.com/office/2006/metadata/properties"/>
+    <ds:schemaRef ds:uri="http://schemas.microsoft.com/office/infopath/2007/PartnerControls"/>
   </ds:schemaRefs>
 </ds:datastoreItem>
 </file>
@@ -17093,7 +17090,7 @@
 </file>
 
 <file path=customXml/itemProps4.xml><?xml version="1.0" encoding="utf-8"?>
-<ds:datastoreItem xmlns:ds="http://schemas.openxmlformats.org/officeDocument/2006/customXml" ds:itemID="{69D10BDE-323C-4249-9F5E-DCCBF15E850E}">
+<ds:datastoreItem xmlns:ds="http://schemas.openxmlformats.org/officeDocument/2006/customXml" ds:itemID="{731676D9-47DD-4364-BC64-B3DEBE59690D}">
   <ds:schemaRefs>
     <ds:schemaRef ds:uri="http://schemas.openxmlformats.org/officeDocument/2006/bibliography"/>
   </ds:schemaRefs>

</xml_diff>

<commit_message>
Fix Extend Selection shortcut
Visual Studio uses Ctrl+W by default rather than Ctrl+Alt+Right.
</commit_message>
<xml_diff>
--- a/Shortcut Cheatsheet.docx
+++ b/Shortcut Cheatsheet.docx
@@ -6754,8 +6754,6 @@
           <w:szCs w:val="16"/>
         </w:rPr>
       </w:pPr>
-      <w:bookmarkStart w:id="1" w:name="_GoBack"/>
-      <w:bookmarkEnd w:id="1"/>
       <w:r>
         <w:rPr>
           <w:rFonts w:ascii="Consolas" w:hAnsi="Consolas"/>
@@ -15435,133 +15433,63 @@
           <w:szCs w:val="16"/>
           <w:lang w:val="en-US"/>
         </w:rPr>
-        <w:t>Ctrl</w:t>
-      </w:r>
-      <w:r>
-        <w:rPr>
-          <w:rFonts w:ascii="Consolas" w:hAnsi="Consolas"/>
-          <w:sz w:val="16"/>
-          <w:szCs w:val="16"/>
-          <w:lang w:val="en-US"/>
-        </w:rPr>
-        <w:t>+</w:t>
-      </w:r>
-      <w:r>
-        <w:rPr>
-          <w:rFonts w:ascii="Consolas" w:hAnsi="Consolas"/>
-          <w:sz w:val="16"/>
-          <w:szCs w:val="16"/>
-          <w:lang w:val="en-US"/>
-        </w:rPr>
-        <w:t>Alt+Right</w:t>
-      </w:r>
-      <w:proofErr w:type="spellEnd"/>
-      <w:r>
-        <w:rPr>
-          <w:sz w:val="16"/>
-          <w:szCs w:val="16"/>
-        </w:rPr>
-        <w:tab/>
-      </w:r>
-      <w:r>
-        <w:rPr>
-          <w:color w:val="A6A6A6" w:themeColor="background1" w:themeShade="A6"/>
-          <w:sz w:val="16"/>
-          <w:szCs w:val="16"/>
-        </w:rPr>
-        <w:t xml:space="preserve">Extend selection (or </w:t>
-      </w:r>
-      <w:proofErr w:type="spellStart"/>
-      <w:r>
-        <w:rPr>
-          <w:color w:val="A6A6A6" w:themeColor="background1" w:themeShade="A6"/>
-          <w:sz w:val="16"/>
-          <w:szCs w:val="16"/>
-        </w:rPr>
         <w:t>Ctrl+W</w:t>
       </w:r>
       <w:proofErr w:type="spellEnd"/>
       <w:r>
         <w:rPr>
-          <w:color w:val="A6A6A6" w:themeColor="background1" w:themeShade="A6"/>
-          <w:sz w:val="16"/>
-          <w:szCs w:val="16"/>
-        </w:rPr>
-        <w:t>)</w:t>
-      </w:r>
-    </w:p>
-    <w:p>
-      <w:pPr>
-        <w:spacing w:after="0"/>
-        <w:ind w:left="1843" w:hanging="1843"/>
-        <w:rPr>
-          <w:color w:val="A6A6A6" w:themeColor="background1" w:themeShade="A6"/>
-          <w:sz w:val="16"/>
-          <w:szCs w:val="16"/>
-        </w:rPr>
-      </w:pPr>
-      <w:proofErr w:type="spellStart"/>
-      <w:r>
-        <w:rPr>
-          <w:rFonts w:ascii="Consolas" w:hAnsi="Consolas"/>
-          <w:sz w:val="16"/>
-          <w:szCs w:val="16"/>
-          <w:lang w:val="en-US"/>
-        </w:rPr>
-        <w:t>Ctrl</w:t>
-      </w:r>
-      <w:r>
-        <w:rPr>
-          <w:rFonts w:ascii="Consolas" w:hAnsi="Consolas"/>
-          <w:sz w:val="16"/>
-          <w:szCs w:val="16"/>
-          <w:lang w:val="en-US"/>
-        </w:rPr>
-        <w:t>+</w:t>
-      </w:r>
-      <w:r>
-        <w:rPr>
-          <w:rFonts w:ascii="Consolas" w:hAnsi="Consolas"/>
-          <w:sz w:val="16"/>
-          <w:szCs w:val="16"/>
-          <w:lang w:val="en-US"/>
-        </w:rPr>
-        <w:t>Alt+Left</w:t>
-      </w:r>
-      <w:proofErr w:type="spellEnd"/>
-      <w:r>
-        <w:rPr>
-          <w:sz w:val="16"/>
-          <w:szCs w:val="16"/>
-        </w:rPr>
-        <w:tab/>
-      </w:r>
-      <w:r>
-        <w:rPr>
-          <w:color w:val="A6A6A6" w:themeColor="background1" w:themeShade="A6"/>
-          <w:sz w:val="16"/>
-          <w:szCs w:val="16"/>
-        </w:rPr>
-        <w:t xml:space="preserve">Shrink selection (or </w:t>
-      </w:r>
-      <w:proofErr w:type="spellStart"/>
-      <w:r>
-        <w:rPr>
-          <w:color w:val="A6A6A6" w:themeColor="background1" w:themeShade="A6"/>
-          <w:sz w:val="16"/>
-          <w:szCs w:val="16"/>
+          <w:sz w:val="16"/>
+          <w:szCs w:val="16"/>
+        </w:rPr>
+        <w:tab/>
+      </w:r>
+      <w:r>
+        <w:rPr>
+          <w:color w:val="A6A6A6" w:themeColor="background1" w:themeShade="A6"/>
+          <w:sz w:val="16"/>
+          <w:szCs w:val="16"/>
+        </w:rPr>
+        <w:t>Extend selection</w:t>
+      </w:r>
+    </w:p>
+    <w:p>
+      <w:pPr>
+        <w:spacing w:after="0"/>
+        <w:ind w:left="1843" w:hanging="1843"/>
+        <w:rPr>
+          <w:color w:val="A6A6A6" w:themeColor="background1" w:themeShade="A6"/>
+          <w:sz w:val="16"/>
+          <w:szCs w:val="16"/>
+        </w:rPr>
+      </w:pPr>
+      <w:proofErr w:type="spellStart"/>
+      <w:r>
+        <w:rPr>
+          <w:rFonts w:ascii="Consolas" w:hAnsi="Consolas"/>
+          <w:sz w:val="16"/>
+          <w:szCs w:val="16"/>
+          <w:lang w:val="en-US"/>
         </w:rPr>
         <w:t>Ctrl+Shift+W</w:t>
       </w:r>
       <w:proofErr w:type="spellEnd"/>
       <w:r>
         <w:rPr>
-          <w:color w:val="A6A6A6" w:themeColor="background1" w:themeShade="A6"/>
-          <w:sz w:val="16"/>
-          <w:szCs w:val="16"/>
-        </w:rPr>
-        <w:t>)</w:t>
-      </w:r>
+          <w:sz w:val="16"/>
+          <w:szCs w:val="16"/>
+        </w:rPr>
+        <w:tab/>
+      </w:r>
+      <w:r>
+        <w:rPr>
+          <w:color w:val="A6A6A6" w:themeColor="background1" w:themeShade="A6"/>
+          <w:sz w:val="16"/>
+          <w:szCs w:val="16"/>
+        </w:rPr>
+        <w:t>Shrink selection</w:t>
+      </w:r>
+      <w:bookmarkStart w:id="1" w:name="_GoBack"/>
+      <w:bookmarkEnd w:id="1"/>
     </w:p>
     <w:p>
       <w:pPr>
@@ -16866,18 +16794,18 @@
 </file>
 
 <file path=customXml/item1.xml><?xml version="1.0" encoding="utf-8"?>
+<p:properties xmlns:p="http://schemas.microsoft.com/office/2006/metadata/properties" xmlns:xsi="http://www.w3.org/2001/XMLSchema-instance" xmlns:pc="http://schemas.microsoft.com/office/infopath/2007/PartnerControls">
+  <documentManagement/>
+</p:properties>
+</file>
+
+<file path=customXml/item2.xml><?xml version="1.0" encoding="utf-8"?>
 <?mso-contentType ?>
 <FormTemplates xmlns="http://schemas.microsoft.com/sharepoint/v3/contenttype/forms">
   <Display>DocumentLibraryForm</Display>
   <Edit>DocumentLibraryForm</Edit>
   <New>DocumentLibraryForm</New>
 </FormTemplates>
-</file>
-
-<file path=customXml/item2.xml><?xml version="1.0" encoding="utf-8"?>
-<p:properties xmlns:p="http://schemas.microsoft.com/office/2006/metadata/properties" xmlns:xsi="http://www.w3.org/2001/XMLSchema-instance" xmlns:pc="http://schemas.microsoft.com/office/infopath/2007/PartnerControls">
-  <documentManagement/>
-</p:properties>
 </file>
 
 <file path=customXml/item3.xml><?xml version="1.0" encoding="utf-8"?>
@@ -17055,18 +16983,18 @@
 </file>
 
 <file path=customXml/itemProps1.xml><?xml version="1.0" encoding="utf-8"?>
-<ds:datastoreItem xmlns:ds="http://schemas.openxmlformats.org/officeDocument/2006/customXml" ds:itemID="{9C03DCD0-B42B-4DF8-9149-DB51F85ADE05}">
+<ds:datastoreItem xmlns:ds="http://schemas.openxmlformats.org/officeDocument/2006/customXml" ds:itemID="{E7BEF67A-C541-4512-8440-776BAE43C197}">
   <ds:schemaRefs>
-    <ds:schemaRef ds:uri="http://schemas.microsoft.com/sharepoint/v3/contenttype/forms"/>
+    <ds:schemaRef ds:uri="http://schemas.microsoft.com/office/2006/metadata/properties"/>
+    <ds:schemaRef ds:uri="http://schemas.microsoft.com/office/infopath/2007/PartnerControls"/>
   </ds:schemaRefs>
 </ds:datastoreItem>
 </file>
 
 <file path=customXml/itemProps2.xml><?xml version="1.0" encoding="utf-8"?>
-<ds:datastoreItem xmlns:ds="http://schemas.openxmlformats.org/officeDocument/2006/customXml" ds:itemID="{E7BEF67A-C541-4512-8440-776BAE43C197}">
+<ds:datastoreItem xmlns:ds="http://schemas.openxmlformats.org/officeDocument/2006/customXml" ds:itemID="{9C03DCD0-B42B-4DF8-9149-DB51F85ADE05}">
   <ds:schemaRefs>
-    <ds:schemaRef ds:uri="http://schemas.microsoft.com/office/2006/metadata/properties"/>
-    <ds:schemaRef ds:uri="http://schemas.microsoft.com/office/infopath/2007/PartnerControls"/>
+    <ds:schemaRef ds:uri="http://schemas.microsoft.com/sharepoint/v3/contenttype/forms"/>
   </ds:schemaRefs>
 </ds:datastoreItem>
 </file>
@@ -17090,7 +17018,7 @@
 </file>
 
 <file path=customXml/itemProps4.xml><?xml version="1.0" encoding="utf-8"?>
-<ds:datastoreItem xmlns:ds="http://schemas.openxmlformats.org/officeDocument/2006/customXml" ds:itemID="{731676D9-47DD-4364-BC64-B3DEBE59690D}">
+<ds:datastoreItem xmlns:ds="http://schemas.openxmlformats.org/officeDocument/2006/customXml" ds:itemID="{EC38455E-01F7-42CF-9E94-8FA4EF7251F2}">
   <ds:schemaRefs>
     <ds:schemaRef ds:uri="http://schemas.openxmlformats.org/officeDocument/2006/bibliography"/>
   </ds:schemaRefs>

</xml_diff>

<commit_message>
Add Automatic Generation section
The generate member comment template shortcut has been added to this
section.
</commit_message>
<xml_diff>
--- a/Shortcut Cheatsheet.docx
+++ b/Shortcut Cheatsheet.docx
@@ -8535,17 +8535,7 @@
           <w:sz w:val="16"/>
           <w:szCs w:val="16"/>
         </w:rPr>
-        <w:t xml:space="preserve">Advanced find usages of </w:t>
-      </w:r>
-      <w:bookmarkStart w:id="1" w:name="_GoBack"/>
-      <w:bookmarkEnd w:id="1"/>
-      <w:r>
-        <w:rPr>
-          <w:color w:val="A6A6A6" w:themeColor="background1" w:themeShade="A6"/>
-          <w:sz w:val="16"/>
-          <w:szCs w:val="16"/>
-        </w:rPr>
-        <w:t xml:space="preserve">symbol </w:t>
+        <w:t xml:space="preserve">Advanced find usages of symbol </w:t>
       </w:r>
       <w:r>
         <w:rPr>
@@ -15791,6 +15781,49 @@
         </w:rPr>
         <w:t>Decrementing for loop</w:t>
       </w:r>
+    </w:p>
+    <w:p>
+      <w:pPr>
+        <w:pStyle w:val="Heading2"/>
+      </w:pPr>
+      <w:r>
+        <w:t>Automatic Generation</w:t>
+      </w:r>
+    </w:p>
+    <w:p>
+      <w:pPr>
+        <w:spacing w:after="0"/>
+        <w:ind w:left="1843" w:hanging="1843"/>
+        <w:rPr>
+          <w:color w:val="A6A6A6" w:themeColor="background1" w:themeShade="A6"/>
+          <w:sz w:val="16"/>
+          <w:szCs w:val="16"/>
+        </w:rPr>
+      </w:pPr>
+      <w:r>
+        <w:rPr>
+          <w:sz w:val="16"/>
+          <w:szCs w:val="16"/>
+        </w:rPr>
+        <w:t>\\\</w:t>
+      </w:r>
+      <w:r>
+        <w:rPr>
+          <w:sz w:val="16"/>
+          <w:szCs w:val="16"/>
+        </w:rPr>
+        <w:tab/>
+      </w:r>
+      <w:r>
+        <w:rPr>
+          <w:color w:val="A6A6A6" w:themeColor="background1" w:themeShade="A6"/>
+          <w:sz w:val="16"/>
+          <w:szCs w:val="16"/>
+        </w:rPr>
+        <w:t>Generate comment template for member</w:t>
+      </w:r>
+      <w:bookmarkStart w:id="1" w:name="_GoBack"/>
+      <w:bookmarkEnd w:id="1"/>
     </w:p>
     <w:p>
       <w:r>
@@ -16376,7 +16409,7 @@
   <w:style w:type="paragraph" w:default="1" w:styleId="Normal">
     <w:name w:val="Normal"/>
     <w:qFormat/>
-    <w:rsid w:val="00DE1206"/>
+    <w:rsid w:val="00DE4948"/>
   </w:style>
   <w:style w:type="paragraph" w:styleId="Heading1">
     <w:name w:val="heading 1"/>
@@ -16944,6 +16977,12 @@
 </file>
 
 <file path=customXml/item1.xml><?xml version="1.0" encoding="utf-8"?>
+<p:properties xmlns:p="http://schemas.microsoft.com/office/2006/metadata/properties" xmlns:xsi="http://www.w3.org/2001/XMLSchema-instance" xmlns:pc="http://schemas.microsoft.com/office/infopath/2007/PartnerControls">
+  <documentManagement/>
+</p:properties>
+</file>
+
+<file path=customXml/item2.xml><?xml version="1.0" encoding="utf-8"?>
 <ct:contentTypeSchema xmlns:ct="http://schemas.microsoft.com/office/2006/metadata/contentType" xmlns:ma="http://schemas.microsoft.com/office/2006/metadata/properties/metaAttributes" ct:_="" ma:_="" ma:contentTypeName="Document" ma:contentTypeID="0x010100636189BAD1C2B740932096209A7A9A94" ma:contentTypeVersion="8" ma:contentTypeDescription="Create a new document." ma:contentTypeScope="" ma:versionID="96ece3412589366b69b1057dcf31d051">
   <xsd:schema xmlns:xsd="http://www.w3.org/2001/XMLSchema" xmlns:xs="http://www.w3.org/2001/XMLSchema" xmlns:p="http://schemas.microsoft.com/office/2006/metadata/properties" xmlns:ns2="d3c8c7a2-798c-4459-b3c8-ba6ed9445615" targetNamespace="http://schemas.microsoft.com/office/2006/metadata/properties" ma:root="true" ma:fieldsID="878dfc70d0e026fdda92441ab95e52a7" ns2:_="">
     <xsd:import namespace="d3c8c7a2-798c-4459-b3c8-ba6ed9445615"/>
@@ -17113,12 +17152,6 @@
 </ct:contentTypeSchema>
 </file>
 
-<file path=customXml/item2.xml><?xml version="1.0" encoding="utf-8"?>
-<p:properties xmlns:p="http://schemas.microsoft.com/office/2006/metadata/properties" xmlns:xsi="http://www.w3.org/2001/XMLSchema-instance" xmlns:pc="http://schemas.microsoft.com/office/infopath/2007/PartnerControls">
-  <documentManagement/>
-</p:properties>
-</file>
-
 <file path=customXml/item3.xml><?xml version="1.0" encoding="utf-8"?>
 <?mso-contentType ?>
 <FormTemplates xmlns="http://schemas.microsoft.com/sharepoint/v3/contenttype/forms">
@@ -17133,6 +17166,15 @@
 </file>
 
 <file path=customXml/itemProps1.xml><?xml version="1.0" encoding="utf-8"?>
+<ds:datastoreItem xmlns:ds="http://schemas.openxmlformats.org/officeDocument/2006/customXml" ds:itemID="{E7BEF67A-C541-4512-8440-776BAE43C197}">
+  <ds:schemaRefs>
+    <ds:schemaRef ds:uri="http://schemas.microsoft.com/office/2006/metadata/properties"/>
+    <ds:schemaRef ds:uri="http://schemas.microsoft.com/office/infopath/2007/PartnerControls"/>
+  </ds:schemaRefs>
+</ds:datastoreItem>
+</file>
+
+<file path=customXml/itemProps2.xml><?xml version="1.0" encoding="utf-8"?>
 <ds:datastoreItem xmlns:ds="http://schemas.openxmlformats.org/officeDocument/2006/customXml" ds:itemID="{66ECE1B5-3C4F-4E2D-A1DE-B39AEB1A3419}">
   <ds:schemaRefs>
     <ds:schemaRef ds:uri="http://schemas.microsoft.com/office/2006/metadata/contentType"/>
@@ -17150,15 +17192,6 @@
 </ds:datastoreItem>
 </file>
 
-<file path=customXml/itemProps2.xml><?xml version="1.0" encoding="utf-8"?>
-<ds:datastoreItem xmlns:ds="http://schemas.openxmlformats.org/officeDocument/2006/customXml" ds:itemID="{E7BEF67A-C541-4512-8440-776BAE43C197}">
-  <ds:schemaRefs>
-    <ds:schemaRef ds:uri="http://schemas.microsoft.com/office/2006/metadata/properties"/>
-    <ds:schemaRef ds:uri="http://schemas.microsoft.com/office/infopath/2007/PartnerControls"/>
-  </ds:schemaRefs>
-</ds:datastoreItem>
-</file>
-
 <file path=customXml/itemProps3.xml><?xml version="1.0" encoding="utf-8"?>
 <ds:datastoreItem xmlns:ds="http://schemas.openxmlformats.org/officeDocument/2006/customXml" ds:itemID="{9C03DCD0-B42B-4DF8-9149-DB51F85ADE05}">
   <ds:schemaRefs>
@@ -17168,7 +17201,7 @@
 </file>
 
 <file path=customXml/itemProps4.xml><?xml version="1.0" encoding="utf-8"?>
-<ds:datastoreItem xmlns:ds="http://schemas.openxmlformats.org/officeDocument/2006/customXml" ds:itemID="{58C15F52-7B0C-44CB-9D43-DD54216974CE}">
+<ds:datastoreItem xmlns:ds="http://schemas.openxmlformats.org/officeDocument/2006/customXml" ds:itemID="{A7C5879B-7181-46D0-8EA2-71B846E6F64D}">
   <ds:schemaRefs>
     <ds:schemaRef ds:uri="http://schemas.openxmlformats.org/officeDocument/2006/bibliography"/>
   </ds:schemaRefs>

</xml_diff>

<commit_message>
Add shortcuts to Windows section
</commit_message>
<xml_diff>
--- a/Shortcut Cheatsheet.docx
+++ b/Shortcut Cheatsheet.docx
@@ -390,7 +390,7 @@
           <w:sz w:val="16"/>
           <w:szCs w:val="16"/>
         </w:rPr>
-        <w:t xml:space="preserve"> monitors</w:t>
+        <w:t xml:space="preserve"> monitor</w:t>
       </w:r>
     </w:p>
     <w:p>
@@ -399,6 +399,7 @@
         <w:ind w:left="1843" w:hanging="1843"/>
         <w:rPr>
           <w:rFonts w:cstheme="minorHAnsi"/>
+          <w:color w:val="A6A6A6" w:themeColor="background1" w:themeShade="A6"/>
           <w:sz w:val="16"/>
           <w:szCs w:val="16"/>
         </w:rPr>
@@ -470,6 +471,109 @@
         <w:ind w:left="1843" w:hanging="1843"/>
         <w:rPr>
           <w:rFonts w:cstheme="minorHAnsi"/>
+          <w:color w:val="A6A6A6" w:themeColor="background1" w:themeShade="A6"/>
+          <w:sz w:val="16"/>
+          <w:szCs w:val="16"/>
+        </w:rPr>
+      </w:pPr>
+      <w:r>
+        <w:rPr>
+          <w:sz w:val="16"/>
+          <w:szCs w:val="16"/>
+        </w:rPr>
+        <w:sym w:font="Wingdings" w:char="F0FF"/>
+      </w:r>
+      <w:r>
+        <w:rPr>
+          <w:rFonts w:ascii="Consolas" w:hAnsi="Consolas"/>
+          <w:sz w:val="16"/>
+          <w:szCs w:val="16"/>
+        </w:rPr>
+        <w:t>+</w:t>
+      </w:r>
+      <w:r>
+        <w:rPr>
+          <w:rFonts w:ascii="Consolas" w:hAnsi="Consolas"/>
+          <w:sz w:val="16"/>
+          <w:szCs w:val="16"/>
+        </w:rPr>
+        <w:t>,</w:t>
+      </w:r>
+      <w:r>
+        <w:rPr>
+          <w:rFonts w:ascii="Consolas" w:hAnsi="Consolas"/>
+          <w:sz w:val="16"/>
+          <w:szCs w:val="16"/>
+        </w:rPr>
+        <w:tab/>
+      </w:r>
+      <w:r>
+        <w:rPr>
+          <w:rFonts w:cstheme="minorHAnsi"/>
+          <w:color w:val="A6A6A6" w:themeColor="background1" w:themeShade="A6"/>
+          <w:sz w:val="16"/>
+          <w:szCs w:val="16"/>
+        </w:rPr>
+        <w:t>Peek at Desktop</w:t>
+      </w:r>
+    </w:p>
+    <w:p>
+      <w:pPr>
+        <w:spacing w:after="0"/>
+        <w:ind w:left="1843" w:hanging="1843"/>
+        <w:rPr>
+          <w:rFonts w:cstheme="minorHAnsi"/>
+          <w:sz w:val="16"/>
+          <w:szCs w:val="16"/>
+        </w:rPr>
+      </w:pPr>
+      <w:r>
+        <w:rPr>
+          <w:sz w:val="16"/>
+          <w:szCs w:val="16"/>
+        </w:rPr>
+        <w:sym w:font="Wingdings" w:char="F0FF"/>
+      </w:r>
+      <w:r>
+        <w:rPr>
+          <w:rFonts w:ascii="Consolas" w:hAnsi="Consolas"/>
+          <w:sz w:val="16"/>
+          <w:szCs w:val="16"/>
+        </w:rPr>
+        <w:t>+</w:t>
+      </w:r>
+      <w:r>
+        <w:rPr>
+          <w:rFonts w:ascii="Consolas" w:hAnsi="Consolas"/>
+          <w:sz w:val="16"/>
+          <w:szCs w:val="16"/>
+        </w:rPr>
+        <w:t>Home</w:t>
+      </w:r>
+      <w:r>
+        <w:rPr>
+          <w:rFonts w:ascii="Consolas" w:hAnsi="Consolas"/>
+          <w:sz w:val="16"/>
+          <w:szCs w:val="16"/>
+        </w:rPr>
+        <w:tab/>
+      </w:r>
+      <w:r>
+        <w:rPr>
+          <w:rFonts w:cstheme="minorHAnsi"/>
+          <w:color w:val="A6A6A6" w:themeColor="background1" w:themeShade="A6"/>
+          <w:sz w:val="16"/>
+          <w:szCs w:val="16"/>
+        </w:rPr>
+        <w:t>Minimise non-active windows</w:t>
+      </w:r>
+    </w:p>
+    <w:p>
+      <w:pPr>
+        <w:spacing w:after="0"/>
+        <w:ind w:left="1843" w:hanging="1843"/>
+        <w:rPr>
+          <w:rFonts w:cstheme="minorHAnsi"/>
           <w:sz w:val="16"/>
           <w:szCs w:val="16"/>
         </w:rPr>
@@ -865,6 +969,120 @@
           <w:szCs w:val="16"/>
         </w:rPr>
         <w:t>Create new folder</w:t>
+      </w:r>
+    </w:p>
+    <w:p>
+      <w:pPr>
+        <w:spacing w:after="0"/>
+        <w:ind w:left="1843" w:hanging="1843"/>
+        <w:rPr>
+          <w:rFonts w:cstheme="minorHAnsi"/>
+          <w:color w:val="A6A6A6" w:themeColor="background1" w:themeShade="A6"/>
+          <w:sz w:val="16"/>
+          <w:szCs w:val="16"/>
+        </w:rPr>
+      </w:pPr>
+      <w:proofErr w:type="spellStart"/>
+      <w:r>
+        <w:rPr>
+          <w:rFonts w:ascii="Consolas" w:hAnsi="Consolas"/>
+          <w:sz w:val="16"/>
+          <w:szCs w:val="16"/>
+        </w:rPr>
+        <w:t>PrtScn</w:t>
+      </w:r>
+      <w:proofErr w:type="spellEnd"/>
+      <w:r>
+        <w:rPr>
+          <w:rFonts w:ascii="Consolas" w:hAnsi="Consolas"/>
+          <w:sz w:val="16"/>
+          <w:szCs w:val="16"/>
+        </w:rPr>
+        <w:tab/>
+      </w:r>
+      <w:r>
+        <w:rPr>
+          <w:rFonts w:cstheme="minorHAnsi"/>
+          <w:color w:val="A6A6A6" w:themeColor="background1" w:themeShade="A6"/>
+          <w:sz w:val="16"/>
+          <w:szCs w:val="16"/>
+        </w:rPr>
+        <w:t xml:space="preserve">Screenshot of </w:t>
+      </w:r>
+      <w:r>
+        <w:rPr>
+          <w:rFonts w:cstheme="minorHAnsi"/>
+          <w:color w:val="A6A6A6" w:themeColor="background1" w:themeShade="A6"/>
+          <w:sz w:val="16"/>
+          <w:szCs w:val="16"/>
+        </w:rPr>
+        <w:t>monitors</w:t>
+      </w:r>
+      <w:bookmarkStart w:id="0" w:name="_GoBack"/>
+      <w:bookmarkEnd w:id="0"/>
+      <w:r>
+        <w:rPr>
+          <w:rFonts w:cstheme="minorHAnsi"/>
+          <w:color w:val="A6A6A6" w:themeColor="background1" w:themeShade="A6"/>
+          <w:sz w:val="16"/>
+          <w:szCs w:val="16"/>
+        </w:rPr>
+        <w:t xml:space="preserve"> to clipboard</w:t>
+      </w:r>
+    </w:p>
+    <w:p>
+      <w:pPr>
+        <w:spacing w:after="0"/>
+        <w:ind w:left="1843" w:hanging="1843"/>
+        <w:rPr>
+          <w:rFonts w:cstheme="minorHAnsi"/>
+          <w:color w:val="A6A6A6" w:themeColor="background1" w:themeShade="A6"/>
+          <w:sz w:val="16"/>
+          <w:szCs w:val="16"/>
+        </w:rPr>
+      </w:pPr>
+      <w:proofErr w:type="spellStart"/>
+      <w:r>
+        <w:rPr>
+          <w:rFonts w:ascii="Consolas" w:hAnsi="Consolas"/>
+          <w:sz w:val="16"/>
+          <w:szCs w:val="16"/>
+        </w:rPr>
+        <w:t>Alt</w:t>
+      </w:r>
+      <w:r>
+        <w:rPr>
+          <w:rFonts w:ascii="Consolas" w:hAnsi="Consolas"/>
+          <w:sz w:val="16"/>
+          <w:szCs w:val="16"/>
+        </w:rPr>
+        <w:t>+</w:t>
+      </w:r>
+      <w:r>
+        <w:rPr>
+          <w:rFonts w:ascii="Consolas" w:hAnsi="Consolas"/>
+          <w:sz w:val="16"/>
+          <w:szCs w:val="16"/>
+        </w:rPr>
+        <w:t>PrtScn</w:t>
+      </w:r>
+      <w:proofErr w:type="spellEnd"/>
+      <w:r>
+        <w:rPr>
+          <w:rFonts w:ascii="Consolas" w:hAnsi="Consolas"/>
+          <w:sz w:val="16"/>
+          <w:szCs w:val="16"/>
+        </w:rPr>
+        <w:tab/>
+      </w:r>
+      <w:r>
+        <w:rPr>
+          <w:rFonts w:cstheme="minorHAnsi"/>
+          <w:color w:val="A6A6A6" w:themeColor="background1" w:themeShade="A6"/>
+          <w:sz w:val="16"/>
+          <w:szCs w:val="16"/>
+        </w:rPr>
+        <w:t>Screenshot of active window to clipboard</w:t>
       </w:r>
     </w:p>
     <w:p>
@@ -915,45 +1133,23 @@
           <w:szCs w:val="16"/>
         </w:rPr>
       </w:pPr>
-      <w:r>
-        <w:rPr>
-          <w:color w:val="A6A6A6" w:themeColor="background1" w:themeShade="A6"/>
-          <w:sz w:val="16"/>
-          <w:szCs w:val="16"/>
-        </w:rPr>
-        <w:t>S</w:t>
-      </w:r>
-      <w:r>
-        <w:rPr>
-          <w:color w:val="A6A6A6" w:themeColor="background1" w:themeShade="A6"/>
-          <w:sz w:val="16"/>
-          <w:szCs w:val="16"/>
-        </w:rPr>
-        <w:t xml:space="preserve">hake </w:t>
-      </w:r>
-      <w:r>
-        <w:rPr>
-          <w:color w:val="A6A6A6" w:themeColor="background1" w:themeShade="A6"/>
-          <w:sz w:val="16"/>
-          <w:szCs w:val="16"/>
-        </w:rPr>
-        <w:t xml:space="preserve">task </w:t>
-      </w:r>
-      <w:r>
-        <w:rPr>
-          <w:color w:val="A6A6A6" w:themeColor="background1" w:themeShade="A6"/>
-          <w:sz w:val="16"/>
-          <w:szCs w:val="16"/>
-        </w:rPr>
-        <w:t xml:space="preserve">window to </w:t>
-      </w:r>
-      <w:r>
-        <w:rPr>
-          <w:color w:val="A6A6A6" w:themeColor="background1" w:themeShade="A6"/>
-          <w:sz w:val="16"/>
-          <w:szCs w:val="16"/>
-        </w:rPr>
-        <w:t>minimise all other tasks</w:t>
+      <w:proofErr w:type="spellStart"/>
+      <w:r>
+        <w:rPr>
+          <w:color w:val="A6A6A6" w:themeColor="background1" w:themeShade="A6"/>
+          <w:sz w:val="16"/>
+          <w:szCs w:val="16"/>
+        </w:rPr>
+        <w:t>Shift+Right</w:t>
+      </w:r>
+      <w:proofErr w:type="spellEnd"/>
+      <w:r>
+        <w:rPr>
+          <w:color w:val="A6A6A6" w:themeColor="background1" w:themeShade="A6"/>
+          <w:sz w:val="16"/>
+          <w:szCs w:val="16"/>
+        </w:rPr>
+        <w:t xml:space="preserve"> Click opens advanced context menu in file explorer</w:t>
       </w:r>
     </w:p>
     <w:p>
@@ -978,16 +1174,24 @@
           <w:sz w:val="16"/>
           <w:szCs w:val="16"/>
         </w:rPr>
-        <w:t>Shift+Right</w:t>
-      </w:r>
-      <w:proofErr w:type="spellEnd"/>
-      <w:r>
-        <w:rPr>
-          <w:color w:val="A6A6A6" w:themeColor="background1" w:themeShade="A6"/>
-          <w:sz w:val="16"/>
-          <w:szCs w:val="16"/>
-        </w:rPr>
-        <w:t xml:space="preserve"> Click opens advanced context menu in file explorer</w:t>
+        <w:t>Shift+Left</w:t>
+      </w:r>
+      <w:proofErr w:type="spellEnd"/>
+      <w:r>
+        <w:rPr>
+          <w:color w:val="A6A6A6" w:themeColor="background1" w:themeShade="A6"/>
+          <w:sz w:val="16"/>
+          <w:szCs w:val="16"/>
+        </w:rPr>
+        <w:t xml:space="preserve"> Click program icon opens another instance</w:t>
+      </w:r>
+      <w:r>
+        <w:rPr>
+          <w:color w:val="A6A6A6" w:themeColor="background1" w:themeShade="A6"/>
+          <w:sz w:val="16"/>
+          <w:szCs w:val="16"/>
+        </w:rPr>
+        <w:t xml:space="preserve"> (or middle click)</w:t>
       </w:r>
     </w:p>
     <w:p>
@@ -1005,31 +1209,13 @@
           <w:szCs w:val="16"/>
         </w:rPr>
       </w:pPr>
-      <w:proofErr w:type="spellStart"/>
-      <w:r>
-        <w:rPr>
-          <w:color w:val="A6A6A6" w:themeColor="background1" w:themeShade="A6"/>
-          <w:sz w:val="16"/>
-          <w:szCs w:val="16"/>
-        </w:rPr>
-        <w:t>Shift+Left</w:t>
-      </w:r>
-      <w:proofErr w:type="spellEnd"/>
-      <w:r>
-        <w:rPr>
-          <w:color w:val="A6A6A6" w:themeColor="background1" w:themeShade="A6"/>
-          <w:sz w:val="16"/>
-          <w:szCs w:val="16"/>
-        </w:rPr>
-        <w:t xml:space="preserve"> Click program icon opens another instance</w:t>
-      </w:r>
-      <w:r>
-        <w:rPr>
-          <w:color w:val="A6A6A6" w:themeColor="background1" w:themeShade="A6"/>
-          <w:sz w:val="16"/>
-          <w:szCs w:val="16"/>
-        </w:rPr>
-        <w:t xml:space="preserve"> (or middle click)</w:t>
+      <w:r>
+        <w:rPr>
+          <w:color w:val="A6A6A6" w:themeColor="background1" w:themeShade="A6"/>
+          <w:sz w:val="16"/>
+          <w:szCs w:val="16"/>
+        </w:rPr>
+        <w:t>Double click a word to select it</w:t>
       </w:r>
     </w:p>
     <w:p>
@@ -1053,7 +1239,23 @@
           <w:sz w:val="16"/>
           <w:szCs w:val="16"/>
         </w:rPr>
-        <w:t>Double click a word to select it</w:t>
+        <w:t>Double click and hold</w:t>
+      </w:r>
+      <w:r>
+        <w:rPr>
+          <w:color w:val="A6A6A6" w:themeColor="background1" w:themeShade="A6"/>
+          <w:sz w:val="16"/>
+          <w:szCs w:val="16"/>
+        </w:rPr>
+        <w:t xml:space="preserve"> selects </w:t>
+      </w:r>
+      <w:r>
+        <w:rPr>
+          <w:color w:val="A6A6A6" w:themeColor="background1" w:themeShade="A6"/>
+          <w:sz w:val="16"/>
+          <w:szCs w:val="16"/>
+        </w:rPr>
+        <w:t>words when dragged</w:t>
       </w:r>
     </w:p>
     <w:p>
@@ -1077,46 +1279,6 @@
           <w:sz w:val="16"/>
           <w:szCs w:val="16"/>
         </w:rPr>
-        <w:t>Double click and hold</w:t>
-      </w:r>
-      <w:r>
-        <w:rPr>
-          <w:color w:val="A6A6A6" w:themeColor="background1" w:themeShade="A6"/>
-          <w:sz w:val="16"/>
-          <w:szCs w:val="16"/>
-        </w:rPr>
-        <w:t xml:space="preserve"> selects </w:t>
-      </w:r>
-      <w:r>
-        <w:rPr>
-          <w:color w:val="A6A6A6" w:themeColor="background1" w:themeShade="A6"/>
-          <w:sz w:val="16"/>
-          <w:szCs w:val="16"/>
-        </w:rPr>
-        <w:t>words when dragged</w:t>
-      </w:r>
-    </w:p>
-    <w:p>
-      <w:pPr>
-        <w:pStyle w:val="ListParagraph"/>
-        <w:numPr>
-          <w:ilvl w:val="0"/>
-          <w:numId w:val="1"/>
-        </w:numPr>
-        <w:spacing w:after="0" w:line="240" w:lineRule="auto"/>
-        <w:ind w:left="142" w:hanging="142"/>
-        <w:rPr>
-          <w:color w:val="A6A6A6" w:themeColor="background1" w:themeShade="A6"/>
-          <w:sz w:val="16"/>
-          <w:szCs w:val="16"/>
-        </w:rPr>
-      </w:pPr>
-      <w:r>
-        <w:rPr>
-          <w:color w:val="A6A6A6" w:themeColor="background1" w:themeShade="A6"/>
-          <w:sz w:val="16"/>
-          <w:szCs w:val="16"/>
-        </w:rPr>
         <w:t>Triple click</w:t>
       </w:r>
       <w:r>
@@ -2242,7 +2404,7 @@
           <w:lang w:val="en-US"/>
         </w:rPr>
       </w:pPr>
-      <w:bookmarkStart w:id="0" w:name="_Hlk484537665"/>
+      <w:bookmarkStart w:id="1" w:name="_Hlk484537665"/>
       <w:proofErr w:type="spellStart"/>
       <w:r>
         <w:rPr>
@@ -2272,7 +2434,7 @@
         <w:t>Go to previous word</w:t>
       </w:r>
     </w:p>
-    <w:bookmarkEnd w:id="0"/>
+    <w:bookmarkEnd w:id="1"/>
     <w:p>
       <w:pPr>
         <w:spacing w:after="0"/>
@@ -15822,8 +15984,6 @@
         </w:rPr>
         <w:t>Generate comment template for member</w:t>
       </w:r>
-      <w:bookmarkStart w:id="1" w:name="_GoBack"/>
-      <w:bookmarkEnd w:id="1"/>
     </w:p>
     <w:p>
       <w:r>
@@ -16409,7 +16569,7 @@
   <w:style w:type="paragraph" w:default="1" w:styleId="Normal">
     <w:name w:val="Normal"/>
     <w:qFormat/>
-    <w:rsid w:val="00DE4948"/>
+    <w:rsid w:val="009F699A"/>
   </w:style>
   <w:style w:type="paragraph" w:styleId="Heading1">
     <w:name w:val="heading 1"/>
@@ -16977,12 +17137,6 @@
 </file>
 
 <file path=customXml/item1.xml><?xml version="1.0" encoding="utf-8"?>
-<p:properties xmlns:p="http://schemas.microsoft.com/office/2006/metadata/properties" xmlns:xsi="http://www.w3.org/2001/XMLSchema-instance" xmlns:pc="http://schemas.microsoft.com/office/infopath/2007/PartnerControls">
-  <documentManagement/>
-</p:properties>
-</file>
-
-<file path=customXml/item2.xml><?xml version="1.0" encoding="utf-8"?>
 <ct:contentTypeSchema xmlns:ct="http://schemas.microsoft.com/office/2006/metadata/contentType" xmlns:ma="http://schemas.microsoft.com/office/2006/metadata/properties/metaAttributes" ct:_="" ma:_="" ma:contentTypeName="Document" ma:contentTypeID="0x010100636189BAD1C2B740932096209A7A9A94" ma:contentTypeVersion="8" ma:contentTypeDescription="Create a new document." ma:contentTypeScope="" ma:versionID="96ece3412589366b69b1057dcf31d051">
   <xsd:schema xmlns:xsd="http://www.w3.org/2001/XMLSchema" xmlns:xs="http://www.w3.org/2001/XMLSchema" xmlns:p="http://schemas.microsoft.com/office/2006/metadata/properties" xmlns:ns2="d3c8c7a2-798c-4459-b3c8-ba6ed9445615" targetNamespace="http://schemas.microsoft.com/office/2006/metadata/properties" ma:root="true" ma:fieldsID="878dfc70d0e026fdda92441ab95e52a7" ns2:_="">
     <xsd:import namespace="d3c8c7a2-798c-4459-b3c8-ba6ed9445615"/>
@@ -17152,6 +17306,12 @@
 </ct:contentTypeSchema>
 </file>
 
+<file path=customXml/item2.xml><?xml version="1.0" encoding="utf-8"?>
+<p:properties xmlns:p="http://schemas.microsoft.com/office/2006/metadata/properties" xmlns:xsi="http://www.w3.org/2001/XMLSchema-instance" xmlns:pc="http://schemas.microsoft.com/office/infopath/2007/PartnerControls">
+  <documentManagement/>
+</p:properties>
+</file>
+
 <file path=customXml/item3.xml><?xml version="1.0" encoding="utf-8"?>
 <?mso-contentType ?>
 <FormTemplates xmlns="http://schemas.microsoft.com/sharepoint/v3/contenttype/forms">
@@ -17166,15 +17326,6 @@
 </file>
 
 <file path=customXml/itemProps1.xml><?xml version="1.0" encoding="utf-8"?>
-<ds:datastoreItem xmlns:ds="http://schemas.openxmlformats.org/officeDocument/2006/customXml" ds:itemID="{E7BEF67A-C541-4512-8440-776BAE43C197}">
-  <ds:schemaRefs>
-    <ds:schemaRef ds:uri="http://schemas.microsoft.com/office/2006/metadata/properties"/>
-    <ds:schemaRef ds:uri="http://schemas.microsoft.com/office/infopath/2007/PartnerControls"/>
-  </ds:schemaRefs>
-</ds:datastoreItem>
-</file>
-
-<file path=customXml/itemProps2.xml><?xml version="1.0" encoding="utf-8"?>
 <ds:datastoreItem xmlns:ds="http://schemas.openxmlformats.org/officeDocument/2006/customXml" ds:itemID="{66ECE1B5-3C4F-4E2D-A1DE-B39AEB1A3419}">
   <ds:schemaRefs>
     <ds:schemaRef ds:uri="http://schemas.microsoft.com/office/2006/metadata/contentType"/>
@@ -17192,6 +17343,15 @@
 </ds:datastoreItem>
 </file>
 
+<file path=customXml/itemProps2.xml><?xml version="1.0" encoding="utf-8"?>
+<ds:datastoreItem xmlns:ds="http://schemas.openxmlformats.org/officeDocument/2006/customXml" ds:itemID="{E7BEF67A-C541-4512-8440-776BAE43C197}">
+  <ds:schemaRefs>
+    <ds:schemaRef ds:uri="http://schemas.microsoft.com/office/2006/metadata/properties"/>
+    <ds:schemaRef ds:uri="http://schemas.microsoft.com/office/infopath/2007/PartnerControls"/>
+  </ds:schemaRefs>
+</ds:datastoreItem>
+</file>
+
 <file path=customXml/itemProps3.xml><?xml version="1.0" encoding="utf-8"?>
 <ds:datastoreItem xmlns:ds="http://schemas.openxmlformats.org/officeDocument/2006/customXml" ds:itemID="{9C03DCD0-B42B-4DF8-9149-DB51F85ADE05}">
   <ds:schemaRefs>
@@ -17201,7 +17361,7 @@
 </file>
 
 <file path=customXml/itemProps4.xml><?xml version="1.0" encoding="utf-8"?>
-<ds:datastoreItem xmlns:ds="http://schemas.openxmlformats.org/officeDocument/2006/customXml" ds:itemID="{A7C5879B-7181-46D0-8EA2-71B846E6F64D}">
+<ds:datastoreItem xmlns:ds="http://schemas.openxmlformats.org/officeDocument/2006/customXml" ds:itemID="{A30908B5-FD5D-4666-93E1-C8EE0B677D5D}">
   <ds:schemaRefs>
     <ds:schemaRef ds:uri="http://schemas.openxmlformats.org/officeDocument/2006/bibliography"/>
   </ds:schemaRefs>

</xml_diff>

<commit_message>
Shift Visual Studio shortcuts to its own file
</commit_message>
<xml_diff>
--- a/Shortcut Cheatsheet.docx
+++ b/Shortcut Cheatsheet.docx
@@ -14,7 +14,15 @@
         </w:sectPr>
       </w:pPr>
       <w:r>
-        <w:t>General Shortcuts</w:t>
+        <w:t xml:space="preserve">General </w:t>
+      </w:r>
+      <w:r>
+        <w:t xml:space="preserve">Windows </w:t>
+      </w:r>
+      <w:bookmarkStart w:id="0" w:name="_GoBack"/>
+      <w:bookmarkEnd w:id="0"/>
+      <w:r>
+        <w:t>Shortcuts</w:t>
       </w:r>
     </w:p>
     <w:p>
@@ -1007,27 +1015,7 @@
           <w:sz w:val="16"/>
           <w:szCs w:val="16"/>
         </w:rPr>
-        <w:t xml:space="preserve">Screenshot of </w:t>
-      </w:r>
-      <w:r>
-        <w:rPr>
-          <w:rFonts w:cstheme="minorHAnsi"/>
-          <w:color w:val="A6A6A6" w:themeColor="background1" w:themeShade="A6"/>
-          <w:sz w:val="16"/>
-          <w:szCs w:val="16"/>
-        </w:rPr>
-        <w:t>monitors</w:t>
-      </w:r>
-      <w:bookmarkStart w:id="0" w:name="_GoBack"/>
-      <w:bookmarkEnd w:id="0"/>
-      <w:r>
-        <w:rPr>
-          <w:rFonts w:cstheme="minorHAnsi"/>
-          <w:color w:val="A6A6A6" w:themeColor="background1" w:themeShade="A6"/>
-          <w:sz w:val="16"/>
-          <w:szCs w:val="16"/>
-        </w:rPr>
-        <w:t xml:space="preserve"> to clipboard</w:t>
+        <w:t>Screenshot of monitors to clipboard</w:t>
       </w:r>
     </w:p>
     <w:p>
@@ -1840,8 +1828,16 @@
     <w:p>
       <w:pPr>
         <w:pStyle w:val="Heading2"/>
-        <w:ind w:left="1843" w:hanging="1843"/>
-      </w:pPr>
+        <w:spacing w:before="0"/>
+      </w:pPr>
+      <w:r>
+        <w:rPr>
+          <w:color w:val="A6A6A6" w:themeColor="background1" w:themeShade="A6"/>
+          <w:szCs w:val="16"/>
+          <w:lang w:val="en-US"/>
+        </w:rPr>
+        <w:br w:type="column"/>
+      </w:r>
       <w:r>
         <w:t>Text Editing: Transferring Text</w:t>
       </w:r>
@@ -2129,9 +2125,6 @@
         <w:pStyle w:val="Heading2"/>
         <w:ind w:left="1843" w:hanging="1843"/>
       </w:pPr>
-      <w:r>
-        <w:br w:type="column"/>
-      </w:r>
       <w:r>
         <w:t>Text Editing: General</w:t>
       </w:r>
@@ -11974,3816 +11967,7 @@
           <w:docGrid w:linePitch="360"/>
         </w:sectPr>
       </w:pPr>
-      <w:r>
-        <w:lastRenderedPageBreak/>
-        <w:t>Visual Studio Shortcuts</w:t>
-      </w:r>
-    </w:p>
-    <w:p>
-      <w:pPr>
-        <w:pStyle w:val="Heading2"/>
-      </w:pPr>
-      <w:r>
-        <w:t>General</w:t>
-      </w:r>
-    </w:p>
-    <w:p>
-      <w:pPr>
-        <w:spacing w:after="0"/>
-        <w:ind w:left="1843" w:hanging="1843"/>
-        <w:rPr>
-          <w:color w:val="A6A6A6" w:themeColor="background1" w:themeShade="A6"/>
-          <w:sz w:val="16"/>
-          <w:szCs w:val="16"/>
-        </w:rPr>
-      </w:pPr>
-      <w:proofErr w:type="spellStart"/>
-      <w:r>
-        <w:rPr>
-          <w:rFonts w:ascii="Consolas" w:hAnsi="Consolas"/>
-          <w:sz w:val="16"/>
-          <w:szCs w:val="16"/>
-          <w:lang w:val="en-US"/>
-        </w:rPr>
-        <w:t>Ctrl+</w:t>
-      </w:r>
-      <w:r>
-        <w:rPr>
-          <w:rFonts w:ascii="Consolas" w:hAnsi="Consolas"/>
-          <w:sz w:val="16"/>
-          <w:szCs w:val="16"/>
-          <w:lang w:val="en-US"/>
-        </w:rPr>
-        <w:t>Q</w:t>
-      </w:r>
-      <w:proofErr w:type="spellEnd"/>
-      <w:r>
-        <w:rPr>
-          <w:sz w:val="16"/>
-          <w:szCs w:val="16"/>
-        </w:rPr>
-        <w:tab/>
-      </w:r>
-      <w:r>
-        <w:rPr>
-          <w:color w:val="A6A6A6" w:themeColor="background1" w:themeShade="A6"/>
-          <w:sz w:val="16"/>
-          <w:szCs w:val="16"/>
-        </w:rPr>
-        <w:t>Quick Launch</w:t>
-      </w:r>
-    </w:p>
-    <w:p>
-      <w:pPr>
-        <w:spacing w:after="0"/>
-        <w:ind w:left="1843" w:hanging="1843"/>
-        <w:rPr>
-          <w:color w:val="A6A6A6" w:themeColor="background1" w:themeShade="A6"/>
-          <w:sz w:val="16"/>
-          <w:szCs w:val="16"/>
-        </w:rPr>
-      </w:pPr>
-      <w:r>
-        <w:rPr>
-          <w:rFonts w:ascii="Consolas" w:hAnsi="Consolas"/>
-          <w:sz w:val="16"/>
-          <w:szCs w:val="16"/>
-          <w:lang w:val="en-US"/>
-        </w:rPr>
-        <w:t>Ctrl+</w:t>
-      </w:r>
-      <w:r>
-        <w:rPr>
-          <w:rFonts w:ascii="Consolas" w:hAnsi="Consolas"/>
-          <w:sz w:val="16"/>
-          <w:szCs w:val="16"/>
-          <w:lang w:val="en-US"/>
-        </w:rPr>
-        <w:t>\, T</w:t>
-      </w:r>
-      <w:r>
-        <w:rPr>
-          <w:sz w:val="16"/>
-          <w:szCs w:val="16"/>
-        </w:rPr>
-        <w:tab/>
-      </w:r>
-      <w:proofErr w:type="spellStart"/>
-      <w:r>
-        <w:rPr>
-          <w:color w:val="A6A6A6" w:themeColor="background1" w:themeShade="A6"/>
-          <w:sz w:val="16"/>
-          <w:szCs w:val="16"/>
-        </w:rPr>
-        <w:t>Tasklist</w:t>
-      </w:r>
-      <w:proofErr w:type="spellEnd"/>
-    </w:p>
-    <w:p>
-      <w:pPr>
-        <w:pStyle w:val="Heading2"/>
-      </w:pPr>
-      <w:r>
-        <w:t>Context Menus</w:t>
-      </w:r>
-    </w:p>
-    <w:p>
-      <w:pPr>
-        <w:spacing w:after="0"/>
-        <w:ind w:left="1843" w:hanging="1843"/>
-        <w:rPr>
-          <w:color w:val="A6A6A6" w:themeColor="background1" w:themeShade="A6"/>
-          <w:sz w:val="16"/>
-          <w:szCs w:val="16"/>
-        </w:rPr>
-      </w:pPr>
-      <w:proofErr w:type="spellStart"/>
-      <w:r>
-        <w:rPr>
-          <w:rFonts w:ascii="Consolas" w:hAnsi="Consolas"/>
-          <w:sz w:val="16"/>
-          <w:szCs w:val="16"/>
-          <w:lang w:val="en-US"/>
-        </w:rPr>
-        <w:t>Ctrl+Space</w:t>
-      </w:r>
-      <w:proofErr w:type="spellEnd"/>
-      <w:r>
-        <w:rPr>
-          <w:sz w:val="16"/>
-          <w:szCs w:val="16"/>
-        </w:rPr>
-        <w:tab/>
-      </w:r>
-      <w:r>
-        <w:rPr>
-          <w:color w:val="A6A6A6" w:themeColor="background1" w:themeShade="A6"/>
-          <w:sz w:val="16"/>
-          <w:szCs w:val="16"/>
-        </w:rPr>
-        <w:t xml:space="preserve">Show </w:t>
-      </w:r>
-      <w:proofErr w:type="spellStart"/>
-      <w:r>
-        <w:rPr>
-          <w:color w:val="A6A6A6" w:themeColor="background1" w:themeShade="A6"/>
-          <w:sz w:val="16"/>
-          <w:szCs w:val="16"/>
-        </w:rPr>
-        <w:t>Intellisense</w:t>
-      </w:r>
-      <w:proofErr w:type="spellEnd"/>
-    </w:p>
-    <w:p>
-      <w:pPr>
-        <w:spacing w:after="0"/>
-        <w:ind w:left="1843" w:hanging="1843"/>
-        <w:rPr>
-          <w:color w:val="A6A6A6" w:themeColor="background1" w:themeShade="A6"/>
-          <w:sz w:val="16"/>
-          <w:szCs w:val="16"/>
-        </w:rPr>
-      </w:pPr>
-      <w:proofErr w:type="spellStart"/>
-      <w:r>
-        <w:rPr>
-          <w:rFonts w:ascii="Consolas" w:hAnsi="Consolas"/>
-          <w:sz w:val="16"/>
-          <w:szCs w:val="16"/>
-          <w:lang w:val="en-US"/>
-        </w:rPr>
-        <w:t>Ctrl+Shift+Space</w:t>
-      </w:r>
-      <w:proofErr w:type="spellEnd"/>
-      <w:r>
-        <w:rPr>
-          <w:sz w:val="16"/>
-          <w:szCs w:val="16"/>
-        </w:rPr>
-        <w:tab/>
-      </w:r>
-      <w:r>
-        <w:rPr>
-          <w:color w:val="A6A6A6" w:themeColor="background1" w:themeShade="A6"/>
-          <w:sz w:val="16"/>
-          <w:szCs w:val="16"/>
-        </w:rPr>
-        <w:t xml:space="preserve">Show </w:t>
-      </w:r>
-      <w:r>
-        <w:rPr>
-          <w:color w:val="A6A6A6" w:themeColor="background1" w:themeShade="A6"/>
-          <w:sz w:val="16"/>
-          <w:szCs w:val="16"/>
-        </w:rPr>
-        <w:t>Parameter Info</w:t>
-      </w:r>
-    </w:p>
-    <w:p>
-      <w:pPr>
-        <w:spacing w:after="0"/>
-        <w:ind w:left="1843" w:hanging="1843"/>
-        <w:rPr>
-          <w:color w:val="A6A6A6" w:themeColor="background1" w:themeShade="A6"/>
-          <w:sz w:val="16"/>
-          <w:szCs w:val="16"/>
-        </w:rPr>
-      </w:pPr>
-      <w:proofErr w:type="spellStart"/>
-      <w:r>
-        <w:rPr>
-          <w:rFonts w:ascii="Consolas" w:hAnsi="Consolas"/>
-          <w:sz w:val="16"/>
-          <w:szCs w:val="16"/>
-          <w:lang w:val="en-US"/>
-        </w:rPr>
-        <w:t>Alt+Enter</w:t>
-      </w:r>
-      <w:proofErr w:type="spellEnd"/>
-      <w:r>
-        <w:rPr>
-          <w:sz w:val="16"/>
-          <w:szCs w:val="16"/>
-        </w:rPr>
-        <w:tab/>
-      </w:r>
-      <w:r>
-        <w:rPr>
-          <w:color w:val="A6A6A6" w:themeColor="background1" w:themeShade="A6"/>
-          <w:sz w:val="16"/>
-          <w:szCs w:val="16"/>
-        </w:rPr>
-        <w:t xml:space="preserve">Show </w:t>
-      </w:r>
-      <w:r>
-        <w:rPr>
-          <w:color w:val="A6A6A6" w:themeColor="background1" w:themeShade="A6"/>
-          <w:sz w:val="16"/>
-          <w:szCs w:val="16"/>
-        </w:rPr>
-        <w:t>Properties or changes</w:t>
-      </w:r>
-      <w:r>
-        <w:rPr>
-          <w:color w:val="A6A6A6" w:themeColor="background1" w:themeShade="A6"/>
-          <w:sz w:val="16"/>
-          <w:szCs w:val="16"/>
-        </w:rPr>
-        <w:t xml:space="preserve"> (or Ctrl+.)</w:t>
-      </w:r>
-    </w:p>
-    <w:p>
-      <w:pPr>
-        <w:spacing w:after="0"/>
-        <w:ind w:left="1843" w:hanging="1843"/>
-        <w:rPr>
-          <w:color w:val="A6A6A6" w:themeColor="background1" w:themeShade="A6"/>
-          <w:sz w:val="16"/>
-          <w:szCs w:val="16"/>
-        </w:rPr>
-      </w:pPr>
-      <w:proofErr w:type="spellStart"/>
-      <w:r>
-        <w:rPr>
-          <w:rFonts w:ascii="Consolas" w:hAnsi="Consolas"/>
-          <w:sz w:val="16"/>
-          <w:szCs w:val="16"/>
-          <w:lang w:val="en-US"/>
-        </w:rPr>
-        <w:t>Ctrl</w:t>
-      </w:r>
-      <w:r>
-        <w:rPr>
-          <w:rFonts w:ascii="Consolas" w:hAnsi="Consolas"/>
-          <w:sz w:val="16"/>
-          <w:szCs w:val="16"/>
-          <w:lang w:val="en-US"/>
-        </w:rPr>
-        <w:t>+</w:t>
-      </w:r>
-      <w:r>
-        <w:rPr>
-          <w:rFonts w:ascii="Consolas" w:hAnsi="Consolas"/>
-          <w:sz w:val="16"/>
-          <w:szCs w:val="16"/>
-          <w:lang w:val="en-US"/>
-        </w:rPr>
-        <w:t>K</w:t>
-      </w:r>
-      <w:proofErr w:type="spellEnd"/>
-      <w:r>
-        <w:rPr>
-          <w:rFonts w:ascii="Consolas" w:hAnsi="Consolas"/>
-          <w:sz w:val="16"/>
-          <w:szCs w:val="16"/>
-          <w:lang w:val="en-US"/>
-        </w:rPr>
-        <w:t xml:space="preserve">, </w:t>
-      </w:r>
-      <w:proofErr w:type="spellStart"/>
-      <w:r>
-        <w:rPr>
-          <w:rFonts w:ascii="Consolas" w:hAnsi="Consolas"/>
-          <w:sz w:val="16"/>
-          <w:szCs w:val="16"/>
-          <w:lang w:val="en-US"/>
-        </w:rPr>
-        <w:t>Ctrl+I</w:t>
-      </w:r>
-      <w:proofErr w:type="spellEnd"/>
-      <w:r>
-        <w:rPr>
-          <w:sz w:val="16"/>
-          <w:szCs w:val="16"/>
-        </w:rPr>
-        <w:tab/>
-      </w:r>
-      <w:r>
-        <w:rPr>
-          <w:color w:val="A6A6A6" w:themeColor="background1" w:themeShade="A6"/>
-          <w:sz w:val="16"/>
-          <w:szCs w:val="16"/>
-        </w:rPr>
-        <w:t xml:space="preserve">Show </w:t>
-      </w:r>
-      <w:proofErr w:type="spellStart"/>
-      <w:r>
-        <w:rPr>
-          <w:color w:val="A6A6A6" w:themeColor="background1" w:themeShade="A6"/>
-          <w:sz w:val="16"/>
-          <w:szCs w:val="16"/>
-        </w:rPr>
-        <w:t>QuickInfo</w:t>
-      </w:r>
-      <w:proofErr w:type="spellEnd"/>
-    </w:p>
-    <w:p>
-      <w:pPr>
-        <w:pStyle w:val="Heading2"/>
-        <w:ind w:left="1843" w:hanging="1843"/>
-      </w:pPr>
-      <w:r>
-        <w:t>Text Editing</w:t>
-      </w:r>
-    </w:p>
-    <w:p>
-      <w:pPr>
-        <w:spacing w:after="0"/>
-        <w:ind w:left="1843" w:hanging="1843"/>
-        <w:rPr>
-          <w:color w:val="A6A6A6" w:themeColor="background1" w:themeShade="A6"/>
-          <w:sz w:val="16"/>
-          <w:szCs w:val="16"/>
-        </w:rPr>
-      </w:pPr>
-      <w:r>
-        <w:rPr>
-          <w:rFonts w:ascii="Consolas" w:hAnsi="Consolas"/>
-          <w:sz w:val="16"/>
-          <w:szCs w:val="16"/>
-          <w:lang w:val="en-US"/>
-        </w:rPr>
-        <w:t>Ins</w:t>
-      </w:r>
-      <w:r>
-        <w:rPr>
-          <w:sz w:val="16"/>
-          <w:szCs w:val="16"/>
-        </w:rPr>
-        <w:tab/>
-      </w:r>
-      <w:r>
-        <w:rPr>
-          <w:color w:val="A6A6A6" w:themeColor="background1" w:themeShade="A6"/>
-          <w:sz w:val="16"/>
-          <w:szCs w:val="16"/>
-        </w:rPr>
-        <w:t>Toggle insert or override when typing</w:t>
-      </w:r>
-    </w:p>
-    <w:p>
-      <w:pPr>
-        <w:spacing w:after="0"/>
-        <w:ind w:left="1843" w:hanging="1843"/>
-        <w:rPr>
-          <w:color w:val="A6A6A6" w:themeColor="background1" w:themeShade="A6"/>
-          <w:sz w:val="16"/>
-          <w:szCs w:val="16"/>
-        </w:rPr>
-      </w:pPr>
-      <w:proofErr w:type="spellStart"/>
-      <w:r>
-        <w:rPr>
-          <w:rFonts w:ascii="Consolas" w:hAnsi="Consolas"/>
-          <w:sz w:val="16"/>
-          <w:szCs w:val="16"/>
-          <w:lang w:val="en-US"/>
-        </w:rPr>
-        <w:t>Ctrl+C</w:t>
-      </w:r>
-      <w:proofErr w:type="spellEnd"/>
-      <w:r>
-        <w:rPr>
-          <w:sz w:val="16"/>
-          <w:szCs w:val="16"/>
-        </w:rPr>
-        <w:tab/>
-      </w:r>
-      <w:r>
-        <w:rPr>
-          <w:color w:val="A6A6A6" w:themeColor="background1" w:themeShade="A6"/>
-          <w:sz w:val="16"/>
-          <w:szCs w:val="16"/>
-        </w:rPr>
-        <w:t>Copy line if no text is selected</w:t>
-      </w:r>
-    </w:p>
-    <w:p>
-      <w:pPr>
-        <w:spacing w:after="0"/>
-        <w:ind w:left="1843" w:hanging="1843"/>
-        <w:rPr>
-          <w:color w:val="A6A6A6" w:themeColor="background1" w:themeShade="A6"/>
-          <w:sz w:val="16"/>
-          <w:szCs w:val="16"/>
-        </w:rPr>
-      </w:pPr>
-      <w:proofErr w:type="spellStart"/>
-      <w:r>
-        <w:rPr>
-          <w:rFonts w:ascii="Consolas" w:hAnsi="Consolas"/>
-          <w:sz w:val="16"/>
-          <w:szCs w:val="16"/>
-          <w:lang w:val="en-US"/>
-        </w:rPr>
-        <w:t>Ctrl+X</w:t>
-      </w:r>
-      <w:proofErr w:type="spellEnd"/>
-      <w:r>
-        <w:rPr>
-          <w:sz w:val="16"/>
-          <w:szCs w:val="16"/>
-        </w:rPr>
-        <w:tab/>
-      </w:r>
-      <w:proofErr w:type="spellStart"/>
-      <w:r>
-        <w:rPr>
-          <w:color w:val="A6A6A6" w:themeColor="background1" w:themeShade="A6"/>
-          <w:sz w:val="16"/>
-          <w:szCs w:val="16"/>
-        </w:rPr>
-        <w:t>Cut line</w:t>
-      </w:r>
-      <w:proofErr w:type="spellEnd"/>
-      <w:r>
-        <w:rPr>
-          <w:color w:val="A6A6A6" w:themeColor="background1" w:themeShade="A6"/>
-          <w:sz w:val="16"/>
-          <w:szCs w:val="16"/>
-        </w:rPr>
-        <w:t xml:space="preserve"> if no text is selected</w:t>
-      </w:r>
-    </w:p>
-    <w:p>
-      <w:pPr>
-        <w:spacing w:after="0"/>
-        <w:ind w:left="1843" w:hanging="1843"/>
-        <w:rPr>
-          <w:color w:val="A6A6A6" w:themeColor="background1" w:themeShade="A6"/>
-          <w:sz w:val="16"/>
-          <w:szCs w:val="16"/>
-        </w:rPr>
-      </w:pPr>
-      <w:proofErr w:type="spellStart"/>
-      <w:r>
-        <w:rPr>
-          <w:rFonts w:ascii="Consolas" w:hAnsi="Consolas"/>
-          <w:sz w:val="16"/>
-          <w:szCs w:val="16"/>
-          <w:lang w:val="en-US"/>
-        </w:rPr>
-        <w:t>Ctrl+Shift+S</w:t>
-      </w:r>
-      <w:proofErr w:type="spellEnd"/>
-      <w:r>
-        <w:rPr>
-          <w:sz w:val="16"/>
-          <w:szCs w:val="16"/>
-        </w:rPr>
-        <w:tab/>
-      </w:r>
-      <w:r>
-        <w:rPr>
-          <w:color w:val="A6A6A6" w:themeColor="background1" w:themeShade="A6"/>
-          <w:sz w:val="16"/>
-          <w:szCs w:val="16"/>
-        </w:rPr>
-        <w:t xml:space="preserve">Save all </w:t>
-      </w:r>
-      <w:r>
-        <w:rPr>
-          <w:color w:val="A6A6A6" w:themeColor="background1" w:themeShade="A6"/>
-          <w:sz w:val="16"/>
-          <w:szCs w:val="16"/>
-        </w:rPr>
-        <w:t>files</w:t>
-      </w:r>
-    </w:p>
-    <w:p>
-      <w:pPr>
-        <w:spacing w:after="0"/>
-        <w:ind w:left="1843" w:hanging="1843"/>
-        <w:rPr>
-          <w:sz w:val="16"/>
-          <w:szCs w:val="16"/>
-        </w:rPr>
-      </w:pPr>
-      <w:proofErr w:type="spellStart"/>
-      <w:r>
-        <w:rPr>
-          <w:rFonts w:ascii="Consolas" w:hAnsi="Consolas"/>
-          <w:sz w:val="16"/>
-          <w:szCs w:val="16"/>
-          <w:lang w:val="en-US"/>
-        </w:rPr>
-        <w:t>Ctrl+Shift+V</w:t>
-      </w:r>
-      <w:proofErr w:type="spellEnd"/>
-      <w:r>
-        <w:rPr>
-          <w:sz w:val="16"/>
-          <w:szCs w:val="16"/>
-        </w:rPr>
-        <w:tab/>
-      </w:r>
-      <w:r>
-        <w:rPr>
-          <w:color w:val="A6A6A6" w:themeColor="background1" w:themeShade="A6"/>
-          <w:sz w:val="16"/>
-          <w:szCs w:val="16"/>
-        </w:rPr>
-        <w:t>Display c</w:t>
-      </w:r>
-      <w:r>
-        <w:rPr>
-          <w:color w:val="A6A6A6" w:themeColor="background1" w:themeShade="A6"/>
-          <w:sz w:val="16"/>
-          <w:szCs w:val="16"/>
-        </w:rPr>
-        <w:t>lipboard ring</w:t>
-      </w:r>
-    </w:p>
-    <w:p>
-      <w:pPr>
-        <w:spacing w:after="0"/>
-        <w:ind w:left="1843" w:hanging="1843"/>
-        <w:rPr>
-          <w:color w:val="A6A6A6" w:themeColor="background1" w:themeShade="A6"/>
-          <w:sz w:val="16"/>
-          <w:szCs w:val="16"/>
-        </w:rPr>
-      </w:pPr>
-      <w:proofErr w:type="spellStart"/>
-      <w:r>
-        <w:rPr>
-          <w:rFonts w:ascii="Consolas" w:hAnsi="Consolas"/>
-          <w:sz w:val="16"/>
-          <w:szCs w:val="16"/>
-          <w:lang w:val="en-US"/>
-        </w:rPr>
-        <w:t>Alt+Shift+Arrows</w:t>
-      </w:r>
-      <w:proofErr w:type="spellEnd"/>
-      <w:r>
-        <w:rPr>
-          <w:sz w:val="16"/>
-          <w:szCs w:val="16"/>
-        </w:rPr>
-        <w:tab/>
-      </w:r>
-      <w:r>
-        <w:rPr>
-          <w:color w:val="A6A6A6" w:themeColor="background1" w:themeShade="A6"/>
-          <w:sz w:val="16"/>
-          <w:szCs w:val="16"/>
-        </w:rPr>
-        <w:t>C</w:t>
-      </w:r>
-      <w:r>
-        <w:rPr>
-          <w:color w:val="A6A6A6" w:themeColor="background1" w:themeShade="A6"/>
-          <w:sz w:val="16"/>
-          <w:szCs w:val="16"/>
-        </w:rPr>
-        <w:t>olumn selection</w:t>
-      </w:r>
-      <w:r>
-        <w:rPr>
-          <w:color w:val="A6A6A6" w:themeColor="background1" w:themeShade="A6"/>
-          <w:sz w:val="16"/>
-          <w:szCs w:val="16"/>
-        </w:rPr>
-        <w:t xml:space="preserve"> (or </w:t>
-      </w:r>
-      <w:proofErr w:type="spellStart"/>
-      <w:r>
-        <w:rPr>
-          <w:color w:val="A6A6A6" w:themeColor="background1" w:themeShade="A6"/>
-          <w:sz w:val="16"/>
-          <w:szCs w:val="16"/>
-        </w:rPr>
-        <w:t>Alt+Mouse</w:t>
-      </w:r>
-      <w:proofErr w:type="spellEnd"/>
-      <w:r>
-        <w:rPr>
-          <w:color w:val="A6A6A6" w:themeColor="background1" w:themeShade="A6"/>
-          <w:sz w:val="16"/>
-          <w:szCs w:val="16"/>
-        </w:rPr>
-        <w:t xml:space="preserve"> Drag</w:t>
-      </w:r>
-      <w:r>
-        <w:rPr>
-          <w:color w:val="A6A6A6" w:themeColor="background1" w:themeShade="A6"/>
-          <w:sz w:val="16"/>
-          <w:szCs w:val="16"/>
-        </w:rPr>
-        <w:t>)</w:t>
-      </w:r>
-    </w:p>
-    <w:p>
-      <w:pPr>
-        <w:spacing w:after="0"/>
-        <w:ind w:left="1843" w:hanging="1843"/>
-        <w:rPr>
-          <w:sz w:val="16"/>
-          <w:szCs w:val="16"/>
-        </w:rPr>
-      </w:pPr>
-      <w:proofErr w:type="spellStart"/>
-      <w:r>
-        <w:rPr>
-          <w:rFonts w:ascii="Consolas" w:hAnsi="Consolas"/>
-          <w:sz w:val="16"/>
-          <w:szCs w:val="16"/>
-          <w:lang w:val="en-US"/>
-        </w:rPr>
-        <w:t>Shift</w:t>
-      </w:r>
-      <w:r>
-        <w:rPr>
-          <w:rFonts w:ascii="Consolas" w:hAnsi="Consolas"/>
-          <w:sz w:val="16"/>
-          <w:szCs w:val="16"/>
-          <w:lang w:val="en-US"/>
-        </w:rPr>
-        <w:t>+</w:t>
-      </w:r>
-      <w:r>
-        <w:rPr>
-          <w:rFonts w:ascii="Consolas" w:hAnsi="Consolas"/>
-          <w:sz w:val="16"/>
-          <w:szCs w:val="16"/>
-          <w:lang w:val="en-US"/>
-        </w:rPr>
-        <w:t>Enter</w:t>
-      </w:r>
-      <w:proofErr w:type="spellEnd"/>
-      <w:r>
-        <w:rPr>
-          <w:sz w:val="16"/>
-          <w:szCs w:val="16"/>
-        </w:rPr>
-        <w:tab/>
-      </w:r>
-      <w:r>
-        <w:rPr>
-          <w:color w:val="A6A6A6" w:themeColor="background1" w:themeShade="A6"/>
-          <w:sz w:val="16"/>
-          <w:szCs w:val="16"/>
-        </w:rPr>
-        <w:t>Smart break line</w:t>
-      </w:r>
-    </w:p>
-    <w:p>
-      <w:pPr>
-        <w:spacing w:after="0"/>
-        <w:ind w:left="1843" w:hanging="1843"/>
-        <w:rPr>
-          <w:color w:val="A6A6A6" w:themeColor="background1" w:themeShade="A6"/>
-          <w:sz w:val="16"/>
-          <w:szCs w:val="16"/>
-        </w:rPr>
-      </w:pPr>
-      <w:r>
-        <w:rPr>
-          <w:rFonts w:ascii="Consolas" w:hAnsi="Consolas"/>
-          <w:sz w:val="16"/>
-          <w:szCs w:val="16"/>
-          <w:lang w:val="en-US"/>
-        </w:rPr>
-        <w:t>Tab</w:t>
-      </w:r>
-      <w:r>
-        <w:rPr>
-          <w:sz w:val="16"/>
-          <w:szCs w:val="16"/>
-        </w:rPr>
-        <w:tab/>
-      </w:r>
-      <w:r>
-        <w:rPr>
-          <w:color w:val="A6A6A6" w:themeColor="background1" w:themeShade="A6"/>
-          <w:sz w:val="16"/>
-          <w:szCs w:val="16"/>
-        </w:rPr>
-        <w:t>Indent selected text</w:t>
-      </w:r>
-    </w:p>
-    <w:p>
-      <w:pPr>
-        <w:spacing w:after="0"/>
-        <w:ind w:left="1843" w:hanging="1843"/>
-        <w:rPr>
-          <w:color w:val="A6A6A6" w:themeColor="background1" w:themeShade="A6"/>
-          <w:sz w:val="16"/>
-          <w:szCs w:val="16"/>
-        </w:rPr>
-      </w:pPr>
-      <w:proofErr w:type="spellStart"/>
-      <w:r>
-        <w:rPr>
-          <w:rFonts w:ascii="Consolas" w:hAnsi="Consolas"/>
-          <w:sz w:val="16"/>
-          <w:szCs w:val="16"/>
-          <w:lang w:val="en-US"/>
-        </w:rPr>
-        <w:t>Shift+Tab</w:t>
-      </w:r>
-      <w:proofErr w:type="spellEnd"/>
-      <w:r>
-        <w:rPr>
-          <w:sz w:val="16"/>
-          <w:szCs w:val="16"/>
-        </w:rPr>
-        <w:tab/>
-      </w:r>
-      <w:r>
-        <w:rPr>
-          <w:color w:val="A6A6A6" w:themeColor="background1" w:themeShade="A6"/>
-          <w:sz w:val="16"/>
-          <w:szCs w:val="16"/>
-        </w:rPr>
-        <w:t>Unindent selected text</w:t>
-      </w:r>
-    </w:p>
-    <w:p>
-      <w:pPr>
-        <w:pStyle w:val="Heading2"/>
-        <w:ind w:left="1843" w:hanging="1843"/>
-        <w:rPr>
-          <w:rStyle w:val="Heading2Char"/>
-          <w:szCs w:val="16"/>
-        </w:rPr>
-      </w:pPr>
-      <w:r>
-        <w:rPr>
-          <w:rStyle w:val="Heading2Char"/>
-          <w:szCs w:val="16"/>
-        </w:rPr>
-        <w:t>Commenting</w:t>
-      </w:r>
-    </w:p>
-    <w:p>
-      <w:pPr>
-        <w:spacing w:after="0"/>
-        <w:ind w:left="1843" w:hanging="1843"/>
-        <w:rPr>
-          <w:color w:val="A6A6A6" w:themeColor="background1" w:themeShade="A6"/>
-          <w:sz w:val="16"/>
-          <w:szCs w:val="16"/>
-        </w:rPr>
-      </w:pPr>
-      <w:proofErr w:type="spellStart"/>
-      <w:r>
-        <w:rPr>
-          <w:rFonts w:ascii="Consolas" w:hAnsi="Consolas"/>
-          <w:sz w:val="16"/>
-          <w:szCs w:val="16"/>
-          <w:lang w:val="en-US"/>
-        </w:rPr>
-        <w:t>Ctrl+K</w:t>
-      </w:r>
-      <w:proofErr w:type="spellEnd"/>
-      <w:r>
-        <w:rPr>
-          <w:rFonts w:ascii="Consolas" w:hAnsi="Consolas"/>
-          <w:sz w:val="16"/>
-          <w:szCs w:val="16"/>
-          <w:lang w:val="en-US"/>
-        </w:rPr>
-        <w:t xml:space="preserve">, </w:t>
-      </w:r>
-      <w:proofErr w:type="spellStart"/>
-      <w:r>
-        <w:rPr>
-          <w:rFonts w:ascii="Consolas" w:hAnsi="Consolas"/>
-          <w:sz w:val="16"/>
-          <w:szCs w:val="16"/>
-          <w:lang w:val="en-US"/>
-        </w:rPr>
-        <w:t>Ctrl+C</w:t>
-      </w:r>
-      <w:proofErr w:type="spellEnd"/>
-      <w:r>
-        <w:rPr>
-          <w:sz w:val="16"/>
-          <w:szCs w:val="16"/>
-        </w:rPr>
-        <w:tab/>
-      </w:r>
-      <w:r>
-        <w:rPr>
-          <w:color w:val="A6A6A6" w:themeColor="background1" w:themeShade="A6"/>
-          <w:sz w:val="16"/>
-          <w:szCs w:val="16"/>
-        </w:rPr>
-        <w:t>Comment selected lines</w:t>
-      </w:r>
-    </w:p>
-    <w:p>
-      <w:pPr>
-        <w:spacing w:after="0"/>
-        <w:ind w:left="1843" w:hanging="1843"/>
-        <w:rPr>
-          <w:color w:val="A6A6A6" w:themeColor="background1" w:themeShade="A6"/>
-          <w:sz w:val="16"/>
-          <w:szCs w:val="16"/>
-        </w:rPr>
-      </w:pPr>
-      <w:proofErr w:type="spellStart"/>
-      <w:r>
-        <w:rPr>
-          <w:rFonts w:ascii="Consolas" w:hAnsi="Consolas"/>
-          <w:sz w:val="16"/>
-          <w:szCs w:val="16"/>
-          <w:lang w:val="en-US"/>
-        </w:rPr>
-        <w:t>Ctrl+K</w:t>
-      </w:r>
-      <w:proofErr w:type="spellEnd"/>
-      <w:r>
-        <w:rPr>
-          <w:rFonts w:ascii="Consolas" w:hAnsi="Consolas"/>
-          <w:sz w:val="16"/>
-          <w:szCs w:val="16"/>
-          <w:lang w:val="en-US"/>
-        </w:rPr>
-        <w:t xml:space="preserve">, </w:t>
-      </w:r>
-      <w:proofErr w:type="spellStart"/>
-      <w:r>
-        <w:rPr>
-          <w:rFonts w:ascii="Consolas" w:hAnsi="Consolas"/>
-          <w:sz w:val="16"/>
-          <w:szCs w:val="16"/>
-          <w:lang w:val="en-US"/>
-        </w:rPr>
-        <w:t>Ctrl+U</w:t>
-      </w:r>
-      <w:proofErr w:type="spellEnd"/>
-      <w:r>
-        <w:rPr>
-          <w:sz w:val="16"/>
-          <w:szCs w:val="16"/>
-        </w:rPr>
-        <w:tab/>
-      </w:r>
-      <w:r>
-        <w:rPr>
-          <w:color w:val="A6A6A6" w:themeColor="background1" w:themeShade="A6"/>
-          <w:sz w:val="16"/>
-          <w:szCs w:val="16"/>
-        </w:rPr>
-        <w:t>Uncomment selected lines</w:t>
-      </w:r>
-    </w:p>
-    <w:p>
-      <w:pPr>
-        <w:pStyle w:val="Heading2"/>
-        <w:ind w:left="1843" w:hanging="1843"/>
-        <w:rPr>
-          <w:rStyle w:val="Heading2Char"/>
-          <w:szCs w:val="16"/>
-        </w:rPr>
-      </w:pPr>
-      <w:r>
-        <w:rPr>
-          <w:rStyle w:val="Heading2Char"/>
-          <w:szCs w:val="16"/>
-        </w:rPr>
-        <w:t>Navigation</w:t>
-      </w:r>
-    </w:p>
-    <w:p>
-      <w:pPr>
-        <w:spacing w:after="0"/>
-        <w:ind w:left="1843" w:hanging="1843"/>
-        <w:rPr>
-          <w:sz w:val="16"/>
-          <w:szCs w:val="16"/>
-        </w:rPr>
-      </w:pPr>
-      <w:r>
-        <w:rPr>
-          <w:rFonts w:ascii="Consolas" w:hAnsi="Consolas"/>
-          <w:sz w:val="16"/>
-          <w:szCs w:val="16"/>
-          <w:lang w:val="en-US"/>
-        </w:rPr>
-        <w:t>F12</w:t>
-      </w:r>
-      <w:r>
-        <w:rPr>
-          <w:sz w:val="16"/>
-          <w:szCs w:val="16"/>
-        </w:rPr>
-        <w:tab/>
-      </w:r>
-      <w:r>
-        <w:rPr>
-          <w:color w:val="A6A6A6" w:themeColor="background1" w:themeShade="A6"/>
-          <w:sz w:val="16"/>
-          <w:szCs w:val="16"/>
-        </w:rPr>
-        <w:t xml:space="preserve">Go to </w:t>
-      </w:r>
-      <w:r>
-        <w:rPr>
-          <w:color w:val="A6A6A6" w:themeColor="background1" w:themeShade="A6"/>
-          <w:sz w:val="16"/>
-          <w:szCs w:val="16"/>
-        </w:rPr>
-        <w:t>definition at caret</w:t>
-      </w:r>
-      <w:r>
-        <w:rPr>
-          <w:color w:val="A6A6A6" w:themeColor="background1" w:themeShade="A6"/>
-          <w:sz w:val="16"/>
-          <w:szCs w:val="16"/>
-        </w:rPr>
-        <w:t xml:space="preserve"> (or </w:t>
-      </w:r>
-      <w:proofErr w:type="spellStart"/>
-      <w:r>
-        <w:rPr>
-          <w:color w:val="A6A6A6" w:themeColor="background1" w:themeShade="A6"/>
-          <w:sz w:val="16"/>
-          <w:szCs w:val="16"/>
-        </w:rPr>
-        <w:t>Ctrl+Left</w:t>
-      </w:r>
-      <w:proofErr w:type="spellEnd"/>
-      <w:r>
-        <w:rPr>
-          <w:color w:val="A6A6A6" w:themeColor="background1" w:themeShade="A6"/>
-          <w:sz w:val="16"/>
-          <w:szCs w:val="16"/>
-        </w:rPr>
-        <w:t xml:space="preserve"> Click)</w:t>
-      </w:r>
-    </w:p>
-    <w:p>
-      <w:pPr>
-        <w:spacing w:after="0"/>
-        <w:ind w:left="1843" w:hanging="1843"/>
-        <w:rPr>
-          <w:color w:val="A6A6A6" w:themeColor="background1" w:themeShade="A6"/>
-          <w:sz w:val="16"/>
-          <w:szCs w:val="16"/>
-        </w:rPr>
-      </w:pPr>
-      <w:r>
-        <w:rPr>
-          <w:rFonts w:ascii="Consolas" w:hAnsi="Consolas"/>
-          <w:sz w:val="16"/>
-          <w:szCs w:val="16"/>
-          <w:lang w:val="en-US"/>
-        </w:rPr>
-        <w:t>Ctrl+F12</w:t>
-      </w:r>
-      <w:r>
-        <w:rPr>
-          <w:sz w:val="16"/>
-          <w:szCs w:val="16"/>
-        </w:rPr>
-        <w:tab/>
-      </w:r>
-      <w:r>
-        <w:rPr>
-          <w:color w:val="A6A6A6" w:themeColor="background1" w:themeShade="A6"/>
-          <w:sz w:val="16"/>
-          <w:szCs w:val="16"/>
-        </w:rPr>
-        <w:t xml:space="preserve">Go to </w:t>
-      </w:r>
-      <w:r>
-        <w:rPr>
-          <w:color w:val="A6A6A6" w:themeColor="background1" w:themeShade="A6"/>
-          <w:sz w:val="16"/>
-          <w:szCs w:val="16"/>
-        </w:rPr>
-        <w:t>implementation at caret</w:t>
-      </w:r>
-    </w:p>
-    <w:p>
-      <w:pPr>
-        <w:spacing w:after="0"/>
-        <w:ind w:left="1843" w:hanging="1843"/>
-        <w:rPr>
-          <w:color w:val="A6A6A6" w:themeColor="background1" w:themeShade="A6"/>
-          <w:sz w:val="16"/>
-          <w:szCs w:val="16"/>
-        </w:rPr>
-      </w:pPr>
-      <w:r>
-        <w:rPr>
-          <w:rFonts w:ascii="Consolas" w:hAnsi="Consolas"/>
-          <w:sz w:val="16"/>
-          <w:szCs w:val="16"/>
-          <w:lang w:val="en-US"/>
-        </w:rPr>
-        <w:t>Ctrl+F4</w:t>
-      </w:r>
-      <w:r>
-        <w:rPr>
-          <w:sz w:val="16"/>
-          <w:szCs w:val="16"/>
-        </w:rPr>
-        <w:tab/>
-      </w:r>
-      <w:r>
-        <w:rPr>
-          <w:color w:val="A6A6A6" w:themeColor="background1" w:themeShade="A6"/>
-          <w:sz w:val="16"/>
-          <w:szCs w:val="16"/>
-        </w:rPr>
-        <w:t>Close current tab</w:t>
-      </w:r>
-    </w:p>
-    <w:p>
-      <w:pPr>
-        <w:spacing w:after="0"/>
-        <w:ind w:left="1843" w:hanging="1843"/>
-        <w:rPr>
-          <w:color w:val="A6A6A6" w:themeColor="background1" w:themeShade="A6"/>
-          <w:sz w:val="16"/>
-          <w:szCs w:val="16"/>
-        </w:rPr>
-      </w:pPr>
-      <w:proofErr w:type="spellStart"/>
-      <w:r>
-        <w:rPr>
-          <w:rFonts w:ascii="Consolas" w:hAnsi="Consolas"/>
-          <w:sz w:val="16"/>
-          <w:szCs w:val="16"/>
-          <w:lang w:val="en-US"/>
-        </w:rPr>
-        <w:t>Ctrl+Tab</w:t>
-      </w:r>
-      <w:proofErr w:type="spellEnd"/>
-      <w:r>
-        <w:rPr>
-          <w:sz w:val="16"/>
-          <w:szCs w:val="16"/>
-        </w:rPr>
-        <w:tab/>
-      </w:r>
-      <w:r>
-        <w:rPr>
-          <w:color w:val="A6A6A6" w:themeColor="background1" w:themeShade="A6"/>
-          <w:sz w:val="16"/>
-          <w:szCs w:val="16"/>
-        </w:rPr>
-        <w:t>View active file</w:t>
-      </w:r>
-      <w:r>
-        <w:rPr>
-          <w:color w:val="A6A6A6" w:themeColor="background1" w:themeShade="A6"/>
-          <w:sz w:val="16"/>
-          <w:szCs w:val="16"/>
-        </w:rPr>
-        <w:t xml:space="preserve"> list, (hold Ctrl, use arrow keys)</w:t>
-      </w:r>
-    </w:p>
-    <w:p>
-      <w:pPr>
-        <w:spacing w:after="0"/>
-        <w:ind w:left="1843" w:hanging="1843"/>
-        <w:rPr>
-          <w:color w:val="A6A6A6" w:themeColor="background1" w:themeShade="A6"/>
-          <w:sz w:val="16"/>
-          <w:szCs w:val="16"/>
-        </w:rPr>
-      </w:pPr>
-      <w:r>
-        <w:rPr>
-          <w:rFonts w:ascii="Consolas" w:hAnsi="Consolas"/>
-          <w:sz w:val="16"/>
-          <w:szCs w:val="16"/>
-          <w:lang w:val="en-US"/>
-        </w:rPr>
-        <w:t>Ctrl+-</w:t>
-      </w:r>
-      <w:r>
-        <w:rPr>
-          <w:sz w:val="16"/>
-          <w:szCs w:val="16"/>
-        </w:rPr>
-        <w:tab/>
-      </w:r>
-      <w:r>
-        <w:rPr>
-          <w:color w:val="A6A6A6" w:themeColor="background1" w:themeShade="A6"/>
-          <w:sz w:val="16"/>
-          <w:szCs w:val="16"/>
-        </w:rPr>
-        <w:t>Go to previous location</w:t>
-      </w:r>
-    </w:p>
-    <w:p>
-      <w:pPr>
-        <w:spacing w:after="0"/>
-        <w:ind w:left="1843" w:hanging="1843"/>
-        <w:rPr>
-          <w:color w:val="A6A6A6" w:themeColor="background1" w:themeShade="A6"/>
-          <w:sz w:val="16"/>
-          <w:szCs w:val="16"/>
-        </w:rPr>
-      </w:pPr>
-      <w:proofErr w:type="spellStart"/>
-      <w:r>
-        <w:rPr>
-          <w:rFonts w:ascii="Consolas" w:hAnsi="Consolas"/>
-          <w:sz w:val="16"/>
-          <w:szCs w:val="16"/>
-          <w:lang w:val="en-US"/>
-        </w:rPr>
-        <w:t>Ctrl+Shift</w:t>
-      </w:r>
-      <w:proofErr w:type="spellEnd"/>
-      <w:r>
-        <w:rPr>
-          <w:rFonts w:ascii="Consolas" w:hAnsi="Consolas"/>
-          <w:sz w:val="16"/>
-          <w:szCs w:val="16"/>
-          <w:lang w:val="en-US"/>
-        </w:rPr>
-        <w:t>+-</w:t>
-      </w:r>
-      <w:r>
-        <w:rPr>
-          <w:sz w:val="16"/>
-          <w:szCs w:val="16"/>
-        </w:rPr>
-        <w:tab/>
-      </w:r>
-      <w:r>
-        <w:rPr>
-          <w:color w:val="A6A6A6" w:themeColor="background1" w:themeShade="A6"/>
-          <w:sz w:val="16"/>
-          <w:szCs w:val="16"/>
-        </w:rPr>
-        <w:t>Go to next location</w:t>
-      </w:r>
-    </w:p>
-    <w:p>
-      <w:pPr>
-        <w:spacing w:after="0"/>
-        <w:ind w:left="1843" w:hanging="1843"/>
-        <w:rPr>
-          <w:color w:val="A6A6A6" w:themeColor="background1" w:themeShade="A6"/>
-          <w:sz w:val="16"/>
-          <w:szCs w:val="16"/>
-        </w:rPr>
-      </w:pPr>
-      <w:proofErr w:type="spellStart"/>
-      <w:r>
-        <w:rPr>
-          <w:rFonts w:ascii="Consolas" w:hAnsi="Consolas"/>
-          <w:sz w:val="16"/>
-          <w:szCs w:val="16"/>
-          <w:lang w:val="en-US"/>
-        </w:rPr>
-        <w:t>Ctrl+Alt+Down</w:t>
-      </w:r>
-      <w:proofErr w:type="spellEnd"/>
-      <w:r>
-        <w:rPr>
-          <w:sz w:val="16"/>
-          <w:szCs w:val="16"/>
-        </w:rPr>
-        <w:tab/>
-      </w:r>
-      <w:r>
-        <w:rPr>
-          <w:color w:val="A6A6A6" w:themeColor="background1" w:themeShade="A6"/>
-          <w:sz w:val="16"/>
-          <w:szCs w:val="16"/>
-        </w:rPr>
-        <w:t xml:space="preserve">Show </w:t>
-      </w:r>
-      <w:r>
-        <w:rPr>
-          <w:color w:val="A6A6A6" w:themeColor="background1" w:themeShade="A6"/>
-          <w:sz w:val="16"/>
-          <w:szCs w:val="16"/>
-        </w:rPr>
-        <w:t>hidden tabs</w:t>
-      </w:r>
-      <w:r>
-        <w:rPr>
-          <w:color w:val="A6A6A6" w:themeColor="background1" w:themeShade="A6"/>
-          <w:sz w:val="16"/>
-          <w:szCs w:val="16"/>
-        </w:rPr>
-        <w:t xml:space="preserve"> list (select using up/down)</w:t>
-      </w:r>
-    </w:p>
-    <w:p>
-      <w:pPr>
-        <w:spacing w:after="0"/>
-        <w:ind w:left="1843" w:hanging="1843"/>
-        <w:rPr>
-          <w:color w:val="A6A6A6" w:themeColor="background1" w:themeShade="A6"/>
-          <w:sz w:val="16"/>
-          <w:szCs w:val="16"/>
-        </w:rPr>
-      </w:pPr>
-      <w:r>
-        <w:rPr>
-          <w:rFonts w:ascii="Consolas" w:hAnsi="Consolas"/>
-          <w:sz w:val="16"/>
-          <w:szCs w:val="16"/>
-          <w:lang w:val="en-US"/>
-        </w:rPr>
-        <w:t>Ctrl</w:t>
-      </w:r>
-      <w:proofErr w:type="gramStart"/>
-      <w:r>
-        <w:rPr>
-          <w:rFonts w:ascii="Consolas" w:hAnsi="Consolas"/>
-          <w:sz w:val="16"/>
-          <w:szCs w:val="16"/>
-          <w:lang w:val="en-US"/>
-        </w:rPr>
-        <w:t>+</w:t>
-      </w:r>
-      <w:r>
-        <w:rPr>
-          <w:rFonts w:ascii="Consolas" w:hAnsi="Consolas"/>
-          <w:sz w:val="16"/>
-          <w:szCs w:val="16"/>
-          <w:lang w:val="en-US"/>
-        </w:rPr>
-        <w:t>[</w:t>
-      </w:r>
-      <w:proofErr w:type="gramEnd"/>
-      <w:r>
-        <w:rPr>
-          <w:rFonts w:ascii="Consolas" w:hAnsi="Consolas"/>
-          <w:sz w:val="16"/>
-          <w:szCs w:val="16"/>
-          <w:lang w:val="en-US"/>
-        </w:rPr>
-        <w:t>, S</w:t>
-      </w:r>
-      <w:r>
-        <w:rPr>
-          <w:sz w:val="16"/>
-          <w:szCs w:val="16"/>
-        </w:rPr>
-        <w:tab/>
-      </w:r>
-      <w:r>
-        <w:rPr>
-          <w:color w:val="A6A6A6" w:themeColor="background1" w:themeShade="A6"/>
-          <w:sz w:val="16"/>
-          <w:szCs w:val="16"/>
-        </w:rPr>
-        <w:t>Locate current file in Solution Explorer</w:t>
-      </w:r>
-    </w:p>
-    <w:p>
-      <w:pPr>
-        <w:spacing w:after="0"/>
-        <w:ind w:left="1843" w:hanging="1843"/>
-        <w:rPr>
-          <w:color w:val="A6A6A6" w:themeColor="background1" w:themeShade="A6"/>
-          <w:sz w:val="16"/>
-          <w:szCs w:val="16"/>
-        </w:rPr>
-      </w:pPr>
-      <w:proofErr w:type="spellStart"/>
-      <w:r>
-        <w:rPr>
-          <w:rFonts w:ascii="Consolas" w:hAnsi="Consolas"/>
-          <w:sz w:val="16"/>
-          <w:szCs w:val="16"/>
-          <w:lang w:val="en-US"/>
-        </w:rPr>
-        <w:t>Ctrl</w:t>
-      </w:r>
-      <w:r>
-        <w:rPr>
-          <w:rFonts w:ascii="Consolas" w:hAnsi="Consolas"/>
-          <w:sz w:val="16"/>
-          <w:szCs w:val="16"/>
-          <w:lang w:val="en-US"/>
-        </w:rPr>
-        <w:t>+</w:t>
-      </w:r>
-      <w:r>
-        <w:rPr>
-          <w:rFonts w:ascii="Consolas" w:hAnsi="Consolas"/>
-          <w:sz w:val="16"/>
-          <w:szCs w:val="16"/>
-          <w:lang w:val="en-US"/>
-        </w:rPr>
-        <w:t>Shift+BkSp</w:t>
-      </w:r>
-      <w:proofErr w:type="spellEnd"/>
-      <w:r>
-        <w:rPr>
-          <w:sz w:val="16"/>
-          <w:szCs w:val="16"/>
-        </w:rPr>
-        <w:tab/>
-      </w:r>
-      <w:r>
-        <w:rPr>
-          <w:color w:val="A6A6A6" w:themeColor="background1" w:themeShade="A6"/>
-          <w:sz w:val="16"/>
-          <w:szCs w:val="16"/>
-        </w:rPr>
-        <w:t>Go to last edit location</w:t>
-      </w:r>
-    </w:p>
-    <w:p>
-      <w:pPr>
-        <w:pStyle w:val="Heading2"/>
-        <w:ind w:left="1843" w:hanging="1843"/>
-        <w:rPr>
-          <w:rStyle w:val="Heading2Char"/>
-          <w:szCs w:val="16"/>
-        </w:rPr>
-      </w:pPr>
-      <w:r>
-        <w:rPr>
-          <w:rStyle w:val="Heading2Char"/>
-          <w:szCs w:val="16"/>
-        </w:rPr>
-        <w:t>Navigate Within File</w:t>
-      </w:r>
-    </w:p>
-    <w:p>
-      <w:pPr>
-        <w:spacing w:after="0"/>
-        <w:ind w:left="1843" w:hanging="1843"/>
-        <w:rPr>
-          <w:color w:val="A6A6A6" w:themeColor="background1" w:themeShade="A6"/>
-          <w:sz w:val="16"/>
-          <w:szCs w:val="16"/>
-        </w:rPr>
-      </w:pPr>
-      <w:proofErr w:type="spellStart"/>
-      <w:r>
-        <w:rPr>
-          <w:rFonts w:ascii="Consolas" w:hAnsi="Consolas"/>
-          <w:sz w:val="16"/>
-          <w:szCs w:val="16"/>
-          <w:lang w:val="en-US"/>
-        </w:rPr>
-        <w:t>Alt+PgDn</w:t>
-      </w:r>
-      <w:proofErr w:type="spellEnd"/>
-      <w:r>
-        <w:rPr>
-          <w:sz w:val="16"/>
-          <w:szCs w:val="16"/>
-        </w:rPr>
-        <w:tab/>
-      </w:r>
-      <w:r>
-        <w:rPr>
-          <w:color w:val="A6A6A6" w:themeColor="background1" w:themeShade="A6"/>
-          <w:sz w:val="16"/>
-          <w:szCs w:val="16"/>
-        </w:rPr>
-        <w:t xml:space="preserve">Go to next </w:t>
-      </w:r>
-      <w:r>
-        <w:rPr>
-          <w:color w:val="A6A6A6" w:themeColor="background1" w:themeShade="A6"/>
-          <w:sz w:val="16"/>
-          <w:szCs w:val="16"/>
-        </w:rPr>
-        <w:t>issue</w:t>
-      </w:r>
-    </w:p>
-    <w:p>
-      <w:pPr>
-        <w:spacing w:after="0"/>
-        <w:ind w:left="1843" w:hanging="1843"/>
-        <w:rPr>
-          <w:color w:val="A6A6A6" w:themeColor="background1" w:themeShade="A6"/>
-          <w:sz w:val="16"/>
-          <w:szCs w:val="16"/>
-        </w:rPr>
-      </w:pPr>
-      <w:proofErr w:type="spellStart"/>
-      <w:r>
-        <w:rPr>
-          <w:rFonts w:ascii="Consolas" w:hAnsi="Consolas"/>
-          <w:sz w:val="16"/>
-          <w:szCs w:val="16"/>
-          <w:lang w:val="en-US"/>
-        </w:rPr>
-        <w:t>Alt+PgUp</w:t>
-      </w:r>
-      <w:proofErr w:type="spellEnd"/>
-      <w:r>
-        <w:rPr>
-          <w:sz w:val="16"/>
-          <w:szCs w:val="16"/>
-        </w:rPr>
-        <w:tab/>
-      </w:r>
-      <w:r>
-        <w:rPr>
-          <w:color w:val="A6A6A6" w:themeColor="background1" w:themeShade="A6"/>
-          <w:sz w:val="16"/>
-          <w:szCs w:val="16"/>
-        </w:rPr>
-        <w:t xml:space="preserve">Go to previous </w:t>
-      </w:r>
-      <w:r>
-        <w:rPr>
-          <w:color w:val="A6A6A6" w:themeColor="background1" w:themeShade="A6"/>
-          <w:sz w:val="16"/>
-          <w:szCs w:val="16"/>
-        </w:rPr>
-        <w:t>issue</w:t>
-      </w:r>
-    </w:p>
-    <w:p>
-      <w:pPr>
-        <w:spacing w:after="0"/>
-        <w:ind w:left="1843" w:hanging="1843"/>
-        <w:rPr>
-          <w:color w:val="A6A6A6" w:themeColor="background1" w:themeShade="A6"/>
-          <w:sz w:val="16"/>
-          <w:szCs w:val="16"/>
-        </w:rPr>
-      </w:pPr>
-      <w:proofErr w:type="spellStart"/>
-      <w:r>
-        <w:rPr>
-          <w:rFonts w:ascii="Consolas" w:hAnsi="Consolas"/>
-          <w:sz w:val="16"/>
-          <w:szCs w:val="16"/>
-          <w:lang w:val="en-US"/>
-        </w:rPr>
-        <w:t>Ctrl+</w:t>
-      </w:r>
-      <w:r>
-        <w:rPr>
-          <w:rFonts w:ascii="Consolas" w:hAnsi="Consolas"/>
-          <w:sz w:val="16"/>
-          <w:szCs w:val="16"/>
-          <w:lang w:val="en-US"/>
-        </w:rPr>
-        <w:t>Alt+Up</w:t>
-      </w:r>
-      <w:proofErr w:type="spellEnd"/>
-      <w:r>
-        <w:rPr>
-          <w:sz w:val="16"/>
-          <w:szCs w:val="16"/>
-        </w:rPr>
-        <w:tab/>
-      </w:r>
-      <w:r>
-        <w:rPr>
-          <w:color w:val="A6A6A6" w:themeColor="background1" w:themeShade="A6"/>
-          <w:sz w:val="16"/>
-          <w:szCs w:val="16"/>
-        </w:rPr>
-        <w:t xml:space="preserve">Go to </w:t>
-      </w:r>
-      <w:r>
-        <w:rPr>
-          <w:color w:val="A6A6A6" w:themeColor="background1" w:themeShade="A6"/>
-          <w:sz w:val="16"/>
-          <w:szCs w:val="16"/>
-        </w:rPr>
-        <w:t>containing block</w:t>
-      </w:r>
-    </w:p>
-    <w:p>
-      <w:pPr>
-        <w:spacing w:after="0"/>
-        <w:ind w:left="1843" w:hanging="1843"/>
-        <w:rPr>
-          <w:color w:val="A6A6A6" w:themeColor="background1" w:themeShade="A6"/>
-          <w:sz w:val="16"/>
-          <w:szCs w:val="16"/>
-        </w:rPr>
-      </w:pPr>
-      <w:r>
-        <w:rPr>
-          <w:rFonts w:ascii="Consolas" w:hAnsi="Consolas"/>
-          <w:sz w:val="16"/>
-          <w:szCs w:val="16"/>
-          <w:lang w:val="en-US"/>
-        </w:rPr>
-        <w:t>Alt+</w:t>
-      </w:r>
-      <w:r>
-        <w:rPr>
-          <w:rFonts w:ascii="Consolas" w:hAnsi="Consolas"/>
-          <w:sz w:val="16"/>
-          <w:szCs w:val="16"/>
-          <w:lang w:val="en-US"/>
-        </w:rPr>
-        <w:t>2</w:t>
-      </w:r>
-      <w:r>
-        <w:rPr>
-          <w:sz w:val="16"/>
-          <w:szCs w:val="16"/>
-        </w:rPr>
-        <w:tab/>
-      </w:r>
-      <w:r>
-        <w:rPr>
-          <w:color w:val="A6A6A6" w:themeColor="background1" w:themeShade="A6"/>
-          <w:sz w:val="16"/>
-          <w:szCs w:val="16"/>
-        </w:rPr>
-        <w:t>Open a method’s references dialog box</w:t>
-      </w:r>
-    </w:p>
-    <w:p>
-      <w:pPr>
-        <w:pStyle w:val="Heading2"/>
-        <w:ind w:left="1843" w:hanging="1843"/>
-        <w:rPr>
-          <w:rStyle w:val="Heading2Char"/>
-          <w:szCs w:val="16"/>
-        </w:rPr>
-      </w:pPr>
-      <w:r>
-        <w:rPr>
-          <w:rStyle w:val="Heading2Char"/>
-          <w:szCs w:val="16"/>
-        </w:rPr>
-        <w:t>Peek View</w:t>
-      </w:r>
-    </w:p>
-    <w:p>
-      <w:pPr>
-        <w:spacing w:after="0"/>
-        <w:ind w:left="1843" w:hanging="1843"/>
-        <w:rPr>
-          <w:color w:val="A6A6A6" w:themeColor="background1" w:themeShade="A6"/>
-          <w:sz w:val="16"/>
-          <w:szCs w:val="16"/>
-        </w:rPr>
-      </w:pPr>
-      <w:r>
-        <w:rPr>
-          <w:rFonts w:ascii="Consolas" w:hAnsi="Consolas"/>
-          <w:sz w:val="16"/>
-          <w:szCs w:val="16"/>
-          <w:lang w:val="en-US"/>
-        </w:rPr>
-        <w:t>Alt+F12</w:t>
-      </w:r>
-      <w:r>
-        <w:rPr>
-          <w:sz w:val="16"/>
-          <w:szCs w:val="16"/>
-        </w:rPr>
-        <w:tab/>
-      </w:r>
-      <w:r>
-        <w:rPr>
-          <w:color w:val="A6A6A6" w:themeColor="background1" w:themeShade="A6"/>
-          <w:sz w:val="16"/>
-          <w:szCs w:val="16"/>
-        </w:rPr>
-        <w:t>Peek definition at caret</w:t>
-      </w:r>
-      <w:r>
-        <w:rPr>
-          <w:color w:val="A6A6A6" w:themeColor="background1" w:themeShade="A6"/>
-          <w:sz w:val="16"/>
-          <w:szCs w:val="16"/>
-        </w:rPr>
-        <w:t>. Esc to exit.</w:t>
-      </w:r>
-    </w:p>
-    <w:p>
-      <w:pPr>
-        <w:spacing w:after="0"/>
-        <w:ind w:left="1843" w:hanging="1843"/>
-        <w:rPr>
-          <w:color w:val="A6A6A6" w:themeColor="background1" w:themeShade="A6"/>
-          <w:sz w:val="16"/>
-          <w:szCs w:val="16"/>
-        </w:rPr>
-      </w:pPr>
-      <w:proofErr w:type="spellStart"/>
-      <w:r>
-        <w:rPr>
-          <w:rFonts w:ascii="Consolas" w:hAnsi="Consolas"/>
-          <w:sz w:val="16"/>
-          <w:szCs w:val="16"/>
-          <w:lang w:val="en-US"/>
-        </w:rPr>
-        <w:t>Ctrl+Alt</w:t>
-      </w:r>
-      <w:proofErr w:type="spellEnd"/>
-      <w:r>
-        <w:rPr>
-          <w:rFonts w:ascii="Consolas" w:hAnsi="Consolas"/>
-          <w:sz w:val="16"/>
-          <w:szCs w:val="16"/>
-          <w:lang w:val="en-US"/>
-        </w:rPr>
-        <w:t>+-</w:t>
-      </w:r>
-      <w:r>
-        <w:rPr>
-          <w:sz w:val="16"/>
-          <w:szCs w:val="16"/>
-        </w:rPr>
-        <w:tab/>
-      </w:r>
-      <w:r>
-        <w:rPr>
-          <w:color w:val="A6A6A6" w:themeColor="background1" w:themeShade="A6"/>
-          <w:sz w:val="16"/>
-          <w:szCs w:val="16"/>
-        </w:rPr>
-        <w:t>Go to previous peek</w:t>
-      </w:r>
-    </w:p>
-    <w:p>
-      <w:pPr>
-        <w:spacing w:after="0"/>
-        <w:ind w:left="1843" w:hanging="1843"/>
-        <w:rPr>
-          <w:color w:val="A6A6A6" w:themeColor="background1" w:themeShade="A6"/>
-          <w:sz w:val="16"/>
-          <w:szCs w:val="16"/>
-        </w:rPr>
-      </w:pPr>
-      <w:proofErr w:type="spellStart"/>
-      <w:r>
-        <w:rPr>
-          <w:rFonts w:ascii="Consolas" w:hAnsi="Consolas"/>
-          <w:sz w:val="16"/>
-          <w:szCs w:val="16"/>
-          <w:lang w:val="en-US"/>
-        </w:rPr>
-        <w:t>Ctrl+Alt</w:t>
-      </w:r>
-      <w:proofErr w:type="spellEnd"/>
-      <w:r>
-        <w:rPr>
-          <w:rFonts w:ascii="Consolas" w:hAnsi="Consolas"/>
-          <w:sz w:val="16"/>
-          <w:szCs w:val="16"/>
-          <w:lang w:val="en-US"/>
-        </w:rPr>
-        <w:t>+=</w:t>
-      </w:r>
-      <w:r>
-        <w:rPr>
-          <w:sz w:val="16"/>
-          <w:szCs w:val="16"/>
-        </w:rPr>
-        <w:tab/>
-      </w:r>
-      <w:r>
-        <w:rPr>
-          <w:color w:val="A6A6A6" w:themeColor="background1" w:themeShade="A6"/>
-          <w:sz w:val="16"/>
-          <w:szCs w:val="16"/>
-        </w:rPr>
-        <w:t>Go to next peek</w:t>
-      </w:r>
-    </w:p>
-    <w:p>
-      <w:pPr>
-        <w:spacing w:after="0"/>
-        <w:ind w:left="1843" w:hanging="1843"/>
-        <w:rPr>
-          <w:color w:val="A6A6A6" w:themeColor="background1" w:themeShade="A6"/>
-          <w:sz w:val="16"/>
-          <w:szCs w:val="16"/>
-        </w:rPr>
-      </w:pPr>
-      <w:proofErr w:type="spellStart"/>
-      <w:r>
-        <w:rPr>
-          <w:rFonts w:ascii="Consolas" w:hAnsi="Consolas"/>
-          <w:sz w:val="16"/>
-          <w:szCs w:val="16"/>
-          <w:lang w:val="en-US"/>
-        </w:rPr>
-        <w:t>Ctrl+Alt+Home</w:t>
-      </w:r>
-      <w:proofErr w:type="spellEnd"/>
-      <w:r>
-        <w:rPr>
-          <w:sz w:val="16"/>
-          <w:szCs w:val="16"/>
-        </w:rPr>
-        <w:tab/>
-      </w:r>
-      <w:r>
-        <w:rPr>
-          <w:color w:val="A6A6A6" w:themeColor="background1" w:themeShade="A6"/>
-          <w:sz w:val="16"/>
-          <w:szCs w:val="16"/>
-        </w:rPr>
-        <w:t>Promote peek to new tab</w:t>
-      </w:r>
-    </w:p>
-    <w:p>
-      <w:pPr>
-        <w:spacing w:after="0"/>
-        <w:ind w:left="1843" w:hanging="1843"/>
-        <w:rPr>
-          <w:color w:val="A6A6A6" w:themeColor="background1" w:themeShade="A6"/>
-          <w:sz w:val="16"/>
-          <w:szCs w:val="16"/>
-        </w:rPr>
-      </w:pPr>
-      <w:proofErr w:type="spellStart"/>
-      <w:r>
-        <w:rPr>
-          <w:rFonts w:ascii="Consolas" w:hAnsi="Consolas"/>
-          <w:sz w:val="16"/>
-          <w:szCs w:val="16"/>
-          <w:lang w:val="en-US"/>
-        </w:rPr>
-        <w:t>Shift</w:t>
-      </w:r>
-      <w:r>
-        <w:rPr>
-          <w:rFonts w:ascii="Consolas" w:hAnsi="Consolas"/>
-          <w:sz w:val="16"/>
-          <w:szCs w:val="16"/>
-          <w:lang w:val="en-US"/>
-        </w:rPr>
-        <w:t>+</w:t>
-      </w:r>
-      <w:r>
-        <w:rPr>
-          <w:rFonts w:ascii="Consolas" w:hAnsi="Consolas"/>
-          <w:sz w:val="16"/>
-          <w:szCs w:val="16"/>
-          <w:lang w:val="en-US"/>
-        </w:rPr>
-        <w:t>Esc</w:t>
-      </w:r>
-      <w:proofErr w:type="spellEnd"/>
-      <w:r>
-        <w:rPr>
-          <w:sz w:val="16"/>
-          <w:szCs w:val="16"/>
-        </w:rPr>
-        <w:tab/>
-      </w:r>
-      <w:r>
-        <w:rPr>
-          <w:color w:val="A6A6A6" w:themeColor="background1" w:themeShade="A6"/>
-          <w:sz w:val="16"/>
-          <w:szCs w:val="16"/>
-        </w:rPr>
-        <w:t>Toggle between peek and code</w:t>
-      </w:r>
-    </w:p>
-    <w:p>
-      <w:pPr>
-        <w:spacing w:after="0"/>
-        <w:ind w:left="1843" w:hanging="1843"/>
-        <w:rPr>
-          <w:color w:val="A6A6A6" w:themeColor="background1" w:themeShade="A6"/>
-          <w:sz w:val="16"/>
-          <w:szCs w:val="16"/>
-        </w:rPr>
-      </w:pPr>
-      <w:r>
-        <w:rPr>
-          <w:rFonts w:ascii="Consolas" w:hAnsi="Consolas"/>
-          <w:sz w:val="16"/>
-          <w:szCs w:val="16"/>
-          <w:lang w:val="en-US"/>
-        </w:rPr>
-        <w:t>F8</w:t>
-      </w:r>
-      <w:r>
-        <w:rPr>
-          <w:sz w:val="16"/>
-          <w:szCs w:val="16"/>
-        </w:rPr>
-        <w:tab/>
-      </w:r>
-      <w:r>
-        <w:rPr>
-          <w:color w:val="A6A6A6" w:themeColor="background1" w:themeShade="A6"/>
-          <w:sz w:val="16"/>
-          <w:szCs w:val="16"/>
-        </w:rPr>
-        <w:t>Navigate up results in peek</w:t>
-      </w:r>
-    </w:p>
-    <w:p>
-      <w:pPr>
-        <w:spacing w:after="0"/>
-        <w:ind w:left="1843" w:hanging="1843"/>
-        <w:rPr>
-          <w:color w:val="A6A6A6" w:themeColor="background1" w:themeShade="A6"/>
-          <w:sz w:val="16"/>
-          <w:szCs w:val="16"/>
-        </w:rPr>
-      </w:pPr>
-      <w:r>
-        <w:rPr>
-          <w:rFonts w:ascii="Consolas" w:hAnsi="Consolas"/>
-          <w:sz w:val="16"/>
-          <w:szCs w:val="16"/>
-          <w:lang w:val="en-US"/>
-        </w:rPr>
-        <w:t>Shift+F8</w:t>
-      </w:r>
-      <w:r>
-        <w:rPr>
-          <w:sz w:val="16"/>
-          <w:szCs w:val="16"/>
-        </w:rPr>
-        <w:tab/>
-      </w:r>
-      <w:r>
-        <w:rPr>
-          <w:color w:val="A6A6A6" w:themeColor="background1" w:themeShade="A6"/>
-          <w:sz w:val="16"/>
-          <w:szCs w:val="16"/>
-        </w:rPr>
-        <w:t>Navigate down results in peek</w:t>
-      </w:r>
-    </w:p>
-    <w:p>
-      <w:pPr>
-        <w:pStyle w:val="Heading2"/>
-        <w:ind w:left="1843" w:hanging="1843"/>
-      </w:pPr>
-      <w:r>
-        <w:br w:type="column"/>
-      </w:r>
-      <w:r>
-        <w:t>Searching</w:t>
-      </w:r>
-    </w:p>
-    <w:p>
-      <w:pPr>
-        <w:spacing w:after="0"/>
-        <w:ind w:left="1843" w:hanging="1843"/>
-        <w:rPr>
-          <w:color w:val="A6A6A6" w:themeColor="background1" w:themeShade="A6"/>
-          <w:sz w:val="16"/>
-          <w:szCs w:val="16"/>
-        </w:rPr>
-      </w:pPr>
-      <w:r>
-        <w:rPr>
-          <w:rFonts w:ascii="Consolas" w:hAnsi="Consolas"/>
-          <w:sz w:val="16"/>
-          <w:szCs w:val="16"/>
-          <w:lang w:val="en-US"/>
-        </w:rPr>
-        <w:t>Ctrl+;</w:t>
-      </w:r>
-      <w:r>
-        <w:rPr>
-          <w:sz w:val="16"/>
-          <w:szCs w:val="16"/>
-        </w:rPr>
-        <w:tab/>
-      </w:r>
-      <w:r>
-        <w:rPr>
-          <w:color w:val="A6A6A6" w:themeColor="background1" w:themeShade="A6"/>
-          <w:sz w:val="16"/>
-          <w:szCs w:val="16"/>
-        </w:rPr>
-        <w:t>Search Solution Explorer</w:t>
-      </w:r>
-    </w:p>
-    <w:p>
-      <w:pPr>
-        <w:spacing w:after="0"/>
-        <w:ind w:left="1843" w:hanging="1843"/>
-        <w:rPr>
-          <w:color w:val="A6A6A6" w:themeColor="background1" w:themeShade="A6"/>
-          <w:sz w:val="16"/>
-          <w:szCs w:val="16"/>
-        </w:rPr>
-      </w:pPr>
-      <w:r>
-        <w:rPr>
-          <w:rFonts w:ascii="Consolas" w:hAnsi="Consolas"/>
-          <w:sz w:val="16"/>
-          <w:szCs w:val="16"/>
-          <w:lang w:val="en-US"/>
-        </w:rPr>
-        <w:t>Ctrl+,</w:t>
-      </w:r>
-      <w:r>
-        <w:rPr>
-          <w:rFonts w:ascii="Consolas" w:hAnsi="Consolas"/>
-          <w:sz w:val="16"/>
-          <w:szCs w:val="16"/>
-          <w:lang w:val="en-US"/>
-        </w:rPr>
-        <w:tab/>
-      </w:r>
-      <w:r>
-        <w:rPr>
-          <w:color w:val="A6A6A6" w:themeColor="background1" w:themeShade="A6"/>
-          <w:sz w:val="16"/>
-          <w:szCs w:val="16"/>
-        </w:rPr>
-        <w:t>Go To</w:t>
-      </w:r>
-      <w:r>
-        <w:rPr>
-          <w:color w:val="A6A6A6" w:themeColor="background1" w:themeShade="A6"/>
-          <w:sz w:val="16"/>
-          <w:szCs w:val="16"/>
-        </w:rPr>
-        <w:t xml:space="preserve"> (or </w:t>
-      </w:r>
-      <w:proofErr w:type="spellStart"/>
-      <w:r>
-        <w:rPr>
-          <w:color w:val="A6A6A6" w:themeColor="background1" w:themeShade="A6"/>
-          <w:sz w:val="16"/>
-          <w:szCs w:val="16"/>
-        </w:rPr>
-        <w:t>Alt+E</w:t>
-      </w:r>
-      <w:proofErr w:type="spellEnd"/>
-      <w:r>
-        <w:rPr>
-          <w:color w:val="A6A6A6" w:themeColor="background1" w:themeShade="A6"/>
-          <w:sz w:val="16"/>
-          <w:szCs w:val="16"/>
-        </w:rPr>
-        <w:t>, G, G)</w:t>
-      </w:r>
-    </w:p>
-    <w:p>
-      <w:pPr>
-        <w:spacing w:after="0"/>
-        <w:ind w:left="1843" w:hanging="1843"/>
-        <w:rPr>
-          <w:color w:val="A6A6A6" w:themeColor="background1" w:themeShade="A6"/>
-          <w:sz w:val="16"/>
-          <w:szCs w:val="16"/>
-        </w:rPr>
-      </w:pPr>
-      <w:proofErr w:type="spellStart"/>
-      <w:r>
-        <w:rPr>
-          <w:rFonts w:ascii="Consolas" w:hAnsi="Consolas"/>
-          <w:sz w:val="16"/>
-          <w:szCs w:val="16"/>
-          <w:lang w:val="en-US"/>
-        </w:rPr>
-        <w:t>Ctrl+</w:t>
-      </w:r>
-      <w:r>
-        <w:rPr>
-          <w:rFonts w:ascii="Consolas" w:hAnsi="Consolas"/>
-          <w:sz w:val="16"/>
-          <w:szCs w:val="16"/>
-          <w:lang w:val="en-US"/>
-        </w:rPr>
-        <w:t>F</w:t>
-      </w:r>
-      <w:proofErr w:type="spellEnd"/>
-      <w:r>
-        <w:rPr>
-          <w:sz w:val="16"/>
-          <w:szCs w:val="16"/>
-        </w:rPr>
-        <w:tab/>
-      </w:r>
-      <w:r>
-        <w:rPr>
-          <w:color w:val="A6A6A6" w:themeColor="background1" w:themeShade="A6"/>
-          <w:sz w:val="16"/>
-          <w:szCs w:val="16"/>
-        </w:rPr>
-        <w:t xml:space="preserve">Search </w:t>
-      </w:r>
-      <w:r>
-        <w:rPr>
-          <w:color w:val="A6A6A6" w:themeColor="background1" w:themeShade="A6"/>
-          <w:sz w:val="16"/>
-          <w:szCs w:val="16"/>
-        </w:rPr>
-        <w:t>File</w:t>
-      </w:r>
-    </w:p>
-    <w:p>
-      <w:pPr>
-        <w:spacing w:after="0"/>
-        <w:ind w:left="1843" w:hanging="1843"/>
-        <w:rPr>
-          <w:color w:val="A6A6A6" w:themeColor="background1" w:themeShade="A6"/>
-          <w:sz w:val="16"/>
-          <w:szCs w:val="16"/>
-        </w:rPr>
-      </w:pPr>
-      <w:proofErr w:type="spellStart"/>
-      <w:r>
-        <w:rPr>
-          <w:rFonts w:ascii="Consolas" w:hAnsi="Consolas"/>
-          <w:sz w:val="16"/>
-          <w:szCs w:val="16"/>
-          <w:lang w:val="en-US"/>
-        </w:rPr>
-        <w:t>Ctrl+Shift+F</w:t>
-      </w:r>
-      <w:proofErr w:type="spellEnd"/>
-      <w:r>
-        <w:rPr>
-          <w:sz w:val="16"/>
-          <w:szCs w:val="16"/>
-        </w:rPr>
-        <w:tab/>
-      </w:r>
-      <w:r>
-        <w:rPr>
-          <w:color w:val="A6A6A6" w:themeColor="background1" w:themeShade="A6"/>
-          <w:sz w:val="16"/>
-          <w:szCs w:val="16"/>
-        </w:rPr>
-        <w:t>Search solution</w:t>
-      </w:r>
-    </w:p>
-    <w:p>
-      <w:pPr>
-        <w:spacing w:after="0"/>
-        <w:ind w:left="1843" w:hanging="1843"/>
-        <w:rPr>
-          <w:color w:val="A6A6A6" w:themeColor="background1" w:themeShade="A6"/>
-          <w:sz w:val="16"/>
-          <w:szCs w:val="16"/>
-        </w:rPr>
-      </w:pPr>
-      <w:proofErr w:type="spellStart"/>
-      <w:r>
-        <w:rPr>
-          <w:rFonts w:ascii="Consolas" w:hAnsi="Consolas"/>
-          <w:sz w:val="16"/>
-          <w:szCs w:val="16"/>
-          <w:lang w:val="en-US"/>
-        </w:rPr>
-        <w:t>Ctrl+G</w:t>
-      </w:r>
-      <w:proofErr w:type="spellEnd"/>
-      <w:r>
-        <w:rPr>
-          <w:rFonts w:ascii="Consolas" w:hAnsi="Consolas"/>
-          <w:sz w:val="16"/>
-          <w:szCs w:val="16"/>
-          <w:lang w:val="en-US"/>
-        </w:rPr>
-        <w:tab/>
-      </w:r>
-      <w:r>
-        <w:rPr>
-          <w:color w:val="A6A6A6" w:themeColor="background1" w:themeShade="A6"/>
-          <w:sz w:val="16"/>
-          <w:szCs w:val="16"/>
-        </w:rPr>
-        <w:t>Go to line</w:t>
-      </w:r>
-    </w:p>
-    <w:p>
-      <w:pPr>
-        <w:spacing w:after="0"/>
-        <w:ind w:left="1843" w:hanging="1843"/>
-        <w:rPr>
-          <w:color w:val="A6A6A6" w:themeColor="background1" w:themeShade="A6"/>
-          <w:sz w:val="16"/>
-          <w:szCs w:val="16"/>
-        </w:rPr>
-      </w:pPr>
-      <w:proofErr w:type="spellStart"/>
-      <w:r>
-        <w:rPr>
-          <w:rFonts w:ascii="Consolas" w:hAnsi="Consolas"/>
-          <w:sz w:val="16"/>
-          <w:szCs w:val="16"/>
-          <w:lang w:val="en-US"/>
-        </w:rPr>
-        <w:t>Ctrl+H</w:t>
-      </w:r>
-      <w:proofErr w:type="spellEnd"/>
-      <w:r>
-        <w:rPr>
-          <w:sz w:val="16"/>
-          <w:szCs w:val="16"/>
-        </w:rPr>
-        <w:tab/>
-      </w:r>
-      <w:r>
-        <w:rPr>
-          <w:color w:val="A6A6A6" w:themeColor="background1" w:themeShade="A6"/>
-          <w:sz w:val="16"/>
-          <w:szCs w:val="16"/>
-        </w:rPr>
-        <w:t>Find and replace text in file</w:t>
-      </w:r>
-    </w:p>
-    <w:p>
-      <w:pPr>
-        <w:spacing w:after="0"/>
-        <w:ind w:left="1843" w:hanging="1843"/>
-        <w:rPr>
-          <w:color w:val="A6A6A6" w:themeColor="background1" w:themeShade="A6"/>
-          <w:sz w:val="16"/>
-          <w:szCs w:val="16"/>
-        </w:rPr>
-      </w:pPr>
-      <w:proofErr w:type="spellStart"/>
-      <w:r>
-        <w:rPr>
-          <w:rFonts w:ascii="Consolas" w:hAnsi="Consolas"/>
-          <w:sz w:val="16"/>
-          <w:szCs w:val="16"/>
-          <w:lang w:val="en-US"/>
-        </w:rPr>
-        <w:t>Ctrl+Shift+H</w:t>
-      </w:r>
-      <w:proofErr w:type="spellEnd"/>
-      <w:r>
-        <w:rPr>
-          <w:sz w:val="16"/>
-          <w:szCs w:val="16"/>
-        </w:rPr>
-        <w:tab/>
-      </w:r>
-      <w:r>
-        <w:rPr>
-          <w:color w:val="A6A6A6" w:themeColor="background1" w:themeShade="A6"/>
-          <w:sz w:val="16"/>
-          <w:szCs w:val="16"/>
-        </w:rPr>
-        <w:t>Find and replace text in all files</w:t>
-      </w:r>
-    </w:p>
-    <w:p>
-      <w:pPr>
-        <w:pStyle w:val="Heading2"/>
-        <w:ind w:left="1843" w:hanging="1843"/>
-      </w:pPr>
-      <w:r>
-        <w:t>Reg</w:t>
-      </w:r>
-      <w:r>
-        <w:t>ions</w:t>
-      </w:r>
-    </w:p>
-    <w:p>
-      <w:pPr>
-        <w:spacing w:after="0"/>
-        <w:ind w:left="1843" w:hanging="1843"/>
-        <w:rPr>
-          <w:color w:val="A6A6A6" w:themeColor="background1" w:themeShade="A6"/>
-          <w:sz w:val="16"/>
-          <w:szCs w:val="16"/>
-        </w:rPr>
-      </w:pPr>
-      <w:proofErr w:type="spellStart"/>
-      <w:r>
-        <w:rPr>
-          <w:rFonts w:ascii="Consolas" w:hAnsi="Consolas"/>
-          <w:sz w:val="16"/>
-          <w:szCs w:val="16"/>
-          <w:lang w:val="en-US"/>
-        </w:rPr>
-        <w:t>Ctrl+</w:t>
-      </w:r>
-      <w:r>
-        <w:rPr>
-          <w:rFonts w:ascii="Consolas" w:hAnsi="Consolas"/>
-          <w:sz w:val="16"/>
-          <w:szCs w:val="16"/>
-          <w:lang w:val="en-US"/>
-        </w:rPr>
-        <w:t>M</w:t>
-      </w:r>
-      <w:proofErr w:type="spellEnd"/>
-      <w:r>
-        <w:rPr>
-          <w:rFonts w:ascii="Consolas" w:hAnsi="Consolas"/>
-          <w:sz w:val="16"/>
-          <w:szCs w:val="16"/>
-          <w:lang w:val="en-US"/>
-        </w:rPr>
-        <w:t xml:space="preserve">, </w:t>
-      </w:r>
-      <w:proofErr w:type="spellStart"/>
-      <w:r>
-        <w:rPr>
-          <w:rFonts w:ascii="Consolas" w:hAnsi="Consolas"/>
-          <w:sz w:val="16"/>
-          <w:szCs w:val="16"/>
-          <w:lang w:val="en-US"/>
-        </w:rPr>
-        <w:t>Ctrl+</w:t>
-      </w:r>
-      <w:r>
-        <w:rPr>
-          <w:rFonts w:ascii="Consolas" w:hAnsi="Consolas"/>
-          <w:sz w:val="16"/>
-          <w:szCs w:val="16"/>
-          <w:lang w:val="en-US"/>
-        </w:rPr>
-        <w:t>O</w:t>
-      </w:r>
-      <w:proofErr w:type="spellEnd"/>
-      <w:r>
-        <w:rPr>
-          <w:sz w:val="16"/>
-          <w:szCs w:val="16"/>
-        </w:rPr>
-        <w:tab/>
-      </w:r>
-      <w:r>
-        <w:rPr>
-          <w:color w:val="A6A6A6" w:themeColor="background1" w:themeShade="A6"/>
-          <w:sz w:val="16"/>
-          <w:szCs w:val="16"/>
-        </w:rPr>
-        <w:t>Collapse all regions</w:t>
-      </w:r>
-    </w:p>
-    <w:p>
-      <w:pPr>
-        <w:spacing w:after="0"/>
-        <w:ind w:left="1843" w:hanging="1843"/>
-        <w:rPr>
-          <w:color w:val="A6A6A6" w:themeColor="background1" w:themeShade="A6"/>
-          <w:sz w:val="16"/>
-          <w:szCs w:val="16"/>
-        </w:rPr>
-      </w:pPr>
-      <w:proofErr w:type="spellStart"/>
-      <w:r>
-        <w:rPr>
-          <w:rFonts w:ascii="Consolas" w:hAnsi="Consolas"/>
-          <w:sz w:val="16"/>
-          <w:szCs w:val="16"/>
-          <w:lang w:val="en-US"/>
-        </w:rPr>
-        <w:t>Ctrl+</w:t>
-      </w:r>
-      <w:r>
-        <w:rPr>
-          <w:rFonts w:ascii="Consolas" w:hAnsi="Consolas"/>
-          <w:sz w:val="16"/>
-          <w:szCs w:val="16"/>
-          <w:lang w:val="en-US"/>
-        </w:rPr>
-        <w:t>M</w:t>
-      </w:r>
-      <w:proofErr w:type="spellEnd"/>
-      <w:r>
-        <w:rPr>
-          <w:rFonts w:ascii="Consolas" w:hAnsi="Consolas"/>
-          <w:sz w:val="16"/>
-          <w:szCs w:val="16"/>
-          <w:lang w:val="en-US"/>
-        </w:rPr>
-        <w:t xml:space="preserve">, </w:t>
-      </w:r>
-      <w:proofErr w:type="spellStart"/>
-      <w:r>
-        <w:rPr>
-          <w:rFonts w:ascii="Consolas" w:hAnsi="Consolas"/>
-          <w:sz w:val="16"/>
-          <w:szCs w:val="16"/>
-          <w:lang w:val="en-US"/>
-        </w:rPr>
-        <w:t>Ctrl+</w:t>
-      </w:r>
-      <w:r>
-        <w:rPr>
-          <w:rFonts w:ascii="Consolas" w:hAnsi="Consolas"/>
-          <w:sz w:val="16"/>
-          <w:szCs w:val="16"/>
-          <w:lang w:val="en-US"/>
-        </w:rPr>
-        <w:t>P</w:t>
-      </w:r>
-      <w:proofErr w:type="spellEnd"/>
-      <w:r>
-        <w:rPr>
-          <w:sz w:val="16"/>
-          <w:szCs w:val="16"/>
-        </w:rPr>
-        <w:tab/>
-      </w:r>
-      <w:r>
-        <w:rPr>
-          <w:color w:val="A6A6A6" w:themeColor="background1" w:themeShade="A6"/>
-          <w:sz w:val="16"/>
-          <w:szCs w:val="16"/>
-        </w:rPr>
-        <w:t>Expand all regions</w:t>
-      </w:r>
-    </w:p>
-    <w:p>
-      <w:pPr>
-        <w:spacing w:after="0"/>
-        <w:ind w:left="1843" w:hanging="1843"/>
-        <w:rPr>
-          <w:color w:val="A6A6A6" w:themeColor="background1" w:themeShade="A6"/>
-          <w:sz w:val="16"/>
-          <w:szCs w:val="16"/>
-        </w:rPr>
-      </w:pPr>
-      <w:proofErr w:type="spellStart"/>
-      <w:r>
-        <w:rPr>
-          <w:rFonts w:ascii="Consolas" w:hAnsi="Consolas"/>
-          <w:sz w:val="16"/>
-          <w:szCs w:val="16"/>
-          <w:lang w:val="en-US"/>
-        </w:rPr>
-        <w:t>Ctrl+</w:t>
-      </w:r>
-      <w:r>
-        <w:rPr>
-          <w:rFonts w:ascii="Consolas" w:hAnsi="Consolas"/>
-          <w:sz w:val="16"/>
-          <w:szCs w:val="16"/>
-          <w:lang w:val="en-US"/>
-        </w:rPr>
-        <w:t>M</w:t>
-      </w:r>
-      <w:proofErr w:type="spellEnd"/>
-      <w:r>
-        <w:rPr>
-          <w:rFonts w:ascii="Consolas" w:hAnsi="Consolas"/>
-          <w:sz w:val="16"/>
-          <w:szCs w:val="16"/>
-          <w:lang w:val="en-US"/>
-        </w:rPr>
-        <w:t xml:space="preserve">, </w:t>
-      </w:r>
-      <w:proofErr w:type="spellStart"/>
-      <w:r>
-        <w:rPr>
-          <w:rFonts w:ascii="Consolas" w:hAnsi="Consolas"/>
-          <w:sz w:val="16"/>
-          <w:szCs w:val="16"/>
-          <w:lang w:val="en-US"/>
-        </w:rPr>
-        <w:t>Ctrl+</w:t>
-      </w:r>
-      <w:r>
-        <w:rPr>
-          <w:rFonts w:ascii="Consolas" w:hAnsi="Consolas"/>
-          <w:sz w:val="16"/>
-          <w:szCs w:val="16"/>
-          <w:lang w:val="en-US"/>
-        </w:rPr>
-        <w:t>M</w:t>
-      </w:r>
-      <w:proofErr w:type="spellEnd"/>
-      <w:r>
-        <w:rPr>
-          <w:sz w:val="16"/>
-          <w:szCs w:val="16"/>
-        </w:rPr>
-        <w:tab/>
-      </w:r>
-      <w:r>
-        <w:rPr>
-          <w:color w:val="A6A6A6" w:themeColor="background1" w:themeShade="A6"/>
-          <w:sz w:val="16"/>
-          <w:szCs w:val="16"/>
-        </w:rPr>
-        <w:t>Expand or Collapse regions at cursor</w:t>
-      </w:r>
-    </w:p>
-    <w:p>
-      <w:pPr>
-        <w:pStyle w:val="Heading2"/>
-        <w:ind w:left="1843" w:hanging="1843"/>
-      </w:pPr>
-      <w:r>
-        <w:t>Refactoring</w:t>
-      </w:r>
-    </w:p>
-    <w:p>
-      <w:pPr>
-        <w:spacing w:after="0"/>
-        <w:ind w:left="1843" w:hanging="1843"/>
-        <w:rPr>
-          <w:color w:val="A6A6A6" w:themeColor="background1" w:themeShade="A6"/>
-          <w:sz w:val="16"/>
-          <w:szCs w:val="16"/>
-        </w:rPr>
-      </w:pPr>
-      <w:proofErr w:type="spellStart"/>
-      <w:r>
-        <w:rPr>
-          <w:rFonts w:ascii="Consolas" w:hAnsi="Consolas"/>
-          <w:sz w:val="16"/>
-          <w:szCs w:val="16"/>
-          <w:lang w:val="en-US"/>
-        </w:rPr>
-        <w:t>Ctrl+R</w:t>
-      </w:r>
-      <w:proofErr w:type="spellEnd"/>
-      <w:r>
-        <w:rPr>
-          <w:rFonts w:ascii="Consolas" w:hAnsi="Consolas"/>
-          <w:sz w:val="16"/>
-          <w:szCs w:val="16"/>
-          <w:lang w:val="en-US"/>
-        </w:rPr>
-        <w:t xml:space="preserve">, </w:t>
-      </w:r>
-      <w:proofErr w:type="spellStart"/>
-      <w:r>
-        <w:rPr>
-          <w:rFonts w:ascii="Consolas" w:hAnsi="Consolas"/>
-          <w:sz w:val="16"/>
-          <w:szCs w:val="16"/>
-          <w:lang w:val="en-US"/>
-        </w:rPr>
-        <w:t>Ctrl+R</w:t>
-      </w:r>
-      <w:proofErr w:type="spellEnd"/>
-      <w:r>
-        <w:rPr>
-          <w:sz w:val="16"/>
-          <w:szCs w:val="16"/>
-        </w:rPr>
-        <w:tab/>
-      </w:r>
-      <w:r>
-        <w:rPr>
-          <w:color w:val="A6A6A6" w:themeColor="background1" w:themeShade="A6"/>
-          <w:sz w:val="16"/>
-          <w:szCs w:val="16"/>
-        </w:rPr>
-        <w:t>Rename object</w:t>
-      </w:r>
-    </w:p>
-    <w:p>
-      <w:pPr>
-        <w:spacing w:after="0"/>
-        <w:ind w:left="1843" w:hanging="1843"/>
-        <w:rPr>
-          <w:color w:val="A6A6A6" w:themeColor="background1" w:themeShade="A6"/>
-          <w:sz w:val="16"/>
-          <w:szCs w:val="16"/>
-        </w:rPr>
-      </w:pPr>
-      <w:proofErr w:type="spellStart"/>
-      <w:r>
-        <w:rPr>
-          <w:rFonts w:ascii="Consolas" w:hAnsi="Consolas"/>
-          <w:sz w:val="16"/>
-          <w:szCs w:val="16"/>
-          <w:lang w:val="en-US"/>
-        </w:rPr>
-        <w:t>Ctrl+K</w:t>
-      </w:r>
-      <w:proofErr w:type="spellEnd"/>
-      <w:r>
-        <w:rPr>
-          <w:rFonts w:ascii="Consolas" w:hAnsi="Consolas"/>
-          <w:sz w:val="16"/>
-          <w:szCs w:val="16"/>
-          <w:lang w:val="en-US"/>
-        </w:rPr>
-        <w:t xml:space="preserve">, </w:t>
-      </w:r>
-      <w:proofErr w:type="spellStart"/>
-      <w:r>
-        <w:rPr>
-          <w:rFonts w:ascii="Consolas" w:hAnsi="Consolas"/>
-          <w:sz w:val="16"/>
-          <w:szCs w:val="16"/>
-          <w:lang w:val="en-US"/>
-        </w:rPr>
-        <w:t>Ctrl+D</w:t>
-      </w:r>
-      <w:proofErr w:type="spellEnd"/>
-      <w:r>
-        <w:rPr>
-          <w:sz w:val="16"/>
-          <w:szCs w:val="16"/>
-        </w:rPr>
-        <w:tab/>
-      </w:r>
-      <w:r>
-        <w:rPr>
-          <w:color w:val="A6A6A6" w:themeColor="background1" w:themeShade="A6"/>
-          <w:sz w:val="16"/>
-          <w:szCs w:val="16"/>
-        </w:rPr>
-        <w:t>Format syntax</w:t>
-      </w:r>
-    </w:p>
-    <w:p>
-      <w:pPr>
-        <w:spacing w:after="0"/>
-        <w:ind w:left="1843" w:hanging="1843"/>
-        <w:rPr>
-          <w:color w:val="A6A6A6" w:themeColor="background1" w:themeShade="A6"/>
-          <w:sz w:val="16"/>
-          <w:szCs w:val="16"/>
-        </w:rPr>
-      </w:pPr>
-      <w:proofErr w:type="spellStart"/>
-      <w:r>
-        <w:rPr>
-          <w:rFonts w:ascii="Consolas" w:hAnsi="Consolas"/>
-          <w:sz w:val="16"/>
-          <w:szCs w:val="16"/>
-          <w:lang w:val="en-US"/>
-        </w:rPr>
-        <w:t>Ctrl+R</w:t>
-      </w:r>
-      <w:proofErr w:type="spellEnd"/>
-      <w:r>
-        <w:rPr>
-          <w:rFonts w:ascii="Consolas" w:hAnsi="Consolas"/>
-          <w:sz w:val="16"/>
-          <w:szCs w:val="16"/>
-          <w:lang w:val="en-US"/>
-        </w:rPr>
-        <w:t>, G</w:t>
-      </w:r>
-      <w:r>
-        <w:rPr>
-          <w:sz w:val="16"/>
-          <w:szCs w:val="16"/>
-        </w:rPr>
-        <w:tab/>
-      </w:r>
-      <w:r>
-        <w:rPr>
-          <w:color w:val="A6A6A6" w:themeColor="background1" w:themeShade="A6"/>
-          <w:sz w:val="16"/>
-          <w:szCs w:val="16"/>
-        </w:rPr>
-        <w:t xml:space="preserve">Remove and </w:t>
-      </w:r>
-      <w:r>
-        <w:rPr>
-          <w:color w:val="A6A6A6" w:themeColor="background1" w:themeShade="A6"/>
-          <w:sz w:val="16"/>
-          <w:szCs w:val="16"/>
-        </w:rPr>
-        <w:t>s</w:t>
-      </w:r>
-      <w:r>
-        <w:rPr>
-          <w:color w:val="A6A6A6" w:themeColor="background1" w:themeShade="A6"/>
-          <w:sz w:val="16"/>
-          <w:szCs w:val="16"/>
-        </w:rPr>
-        <w:t xml:space="preserve">ort </w:t>
-      </w:r>
-      <w:proofErr w:type="spellStart"/>
-      <w:r>
-        <w:rPr>
-          <w:color w:val="A6A6A6" w:themeColor="background1" w:themeShade="A6"/>
-          <w:sz w:val="16"/>
-          <w:szCs w:val="16"/>
-        </w:rPr>
-        <w:t>usings</w:t>
-      </w:r>
-      <w:proofErr w:type="spellEnd"/>
-    </w:p>
-    <w:p>
-      <w:pPr>
-        <w:spacing w:after="0"/>
-        <w:ind w:left="1843" w:hanging="1843"/>
-        <w:rPr>
-          <w:color w:val="A6A6A6" w:themeColor="background1" w:themeShade="A6"/>
-          <w:sz w:val="16"/>
-          <w:szCs w:val="16"/>
-        </w:rPr>
-      </w:pPr>
-      <w:proofErr w:type="spellStart"/>
-      <w:r>
-        <w:rPr>
-          <w:rFonts w:ascii="Consolas" w:hAnsi="Consolas"/>
-          <w:sz w:val="16"/>
-          <w:szCs w:val="16"/>
-          <w:lang w:val="en-US"/>
-        </w:rPr>
-        <w:t>Alt+Up</w:t>
-      </w:r>
-      <w:proofErr w:type="spellEnd"/>
-      <w:r>
-        <w:rPr>
-          <w:sz w:val="16"/>
-          <w:szCs w:val="16"/>
-        </w:rPr>
-        <w:tab/>
-      </w:r>
-      <w:r>
-        <w:rPr>
-          <w:color w:val="A6A6A6" w:themeColor="background1" w:themeShade="A6"/>
-          <w:sz w:val="16"/>
-          <w:szCs w:val="16"/>
-        </w:rPr>
-        <w:t>Shift line or code block up</w:t>
-      </w:r>
-    </w:p>
-    <w:p>
-      <w:pPr>
-        <w:spacing w:after="0"/>
-        <w:ind w:left="1843" w:hanging="1843"/>
-        <w:rPr>
-          <w:color w:val="A6A6A6" w:themeColor="background1" w:themeShade="A6"/>
-          <w:sz w:val="16"/>
-          <w:szCs w:val="16"/>
-        </w:rPr>
-      </w:pPr>
-      <w:proofErr w:type="spellStart"/>
-      <w:r>
-        <w:rPr>
-          <w:rFonts w:ascii="Consolas" w:hAnsi="Consolas"/>
-          <w:sz w:val="16"/>
-          <w:szCs w:val="16"/>
-          <w:lang w:val="en-US"/>
-        </w:rPr>
-        <w:t>Alt+Down</w:t>
-      </w:r>
-      <w:proofErr w:type="spellEnd"/>
-      <w:r>
-        <w:rPr>
-          <w:sz w:val="16"/>
-          <w:szCs w:val="16"/>
-        </w:rPr>
-        <w:tab/>
-      </w:r>
-      <w:r>
-        <w:rPr>
-          <w:color w:val="A6A6A6" w:themeColor="background1" w:themeShade="A6"/>
-          <w:sz w:val="16"/>
-          <w:szCs w:val="16"/>
-        </w:rPr>
-        <w:t>Shift line or code block down</w:t>
-      </w:r>
-    </w:p>
-    <w:p>
-      <w:pPr>
-        <w:pStyle w:val="Heading2"/>
-        <w:ind w:left="1843" w:hanging="1843"/>
-      </w:pPr>
-      <w:r>
-        <w:t>Building</w:t>
-      </w:r>
-      <w:r>
-        <w:t xml:space="preserve">, </w:t>
-      </w:r>
-      <w:r>
-        <w:t>Runn</w:t>
-      </w:r>
-      <w:r>
-        <w:t>ing &amp; Debugging</w:t>
-      </w:r>
-    </w:p>
-    <w:p>
-      <w:pPr>
-        <w:spacing w:after="0"/>
-        <w:ind w:left="1843" w:hanging="1843"/>
-        <w:rPr>
-          <w:color w:val="A6A6A6" w:themeColor="background1" w:themeShade="A6"/>
-          <w:sz w:val="16"/>
-          <w:szCs w:val="16"/>
-        </w:rPr>
-      </w:pPr>
-      <w:proofErr w:type="spellStart"/>
-      <w:r>
-        <w:rPr>
-          <w:rFonts w:ascii="Consolas" w:hAnsi="Consolas"/>
-          <w:sz w:val="16"/>
-          <w:szCs w:val="16"/>
-          <w:lang w:val="en-US"/>
-        </w:rPr>
-        <w:t>Ctrl+Shift+B</w:t>
-      </w:r>
-      <w:proofErr w:type="spellEnd"/>
-      <w:r>
-        <w:rPr>
-          <w:sz w:val="16"/>
-          <w:szCs w:val="16"/>
-        </w:rPr>
-        <w:tab/>
-      </w:r>
-      <w:r>
-        <w:rPr>
-          <w:color w:val="A6A6A6" w:themeColor="background1" w:themeShade="A6"/>
-          <w:sz w:val="16"/>
-          <w:szCs w:val="16"/>
-        </w:rPr>
-        <w:t>Build</w:t>
-      </w:r>
-    </w:p>
-    <w:p>
-      <w:pPr>
-        <w:spacing w:after="0"/>
-        <w:ind w:left="1843" w:hanging="1843"/>
-        <w:rPr>
-          <w:color w:val="A6A6A6" w:themeColor="background1" w:themeShade="A6"/>
-          <w:sz w:val="16"/>
-          <w:szCs w:val="16"/>
-        </w:rPr>
-      </w:pPr>
-      <w:proofErr w:type="spellStart"/>
-      <w:r>
-        <w:rPr>
-          <w:rFonts w:ascii="Consolas" w:hAnsi="Consolas"/>
-          <w:sz w:val="16"/>
-          <w:szCs w:val="16"/>
-          <w:lang w:val="en-US"/>
-        </w:rPr>
-        <w:t>Alt+B</w:t>
-      </w:r>
-      <w:proofErr w:type="spellEnd"/>
-      <w:r>
-        <w:rPr>
-          <w:rFonts w:ascii="Consolas" w:hAnsi="Consolas"/>
-          <w:sz w:val="16"/>
-          <w:szCs w:val="16"/>
-          <w:lang w:val="en-US"/>
-        </w:rPr>
-        <w:t>, R</w:t>
-      </w:r>
-      <w:r>
-        <w:rPr>
-          <w:sz w:val="16"/>
-          <w:szCs w:val="16"/>
-        </w:rPr>
-        <w:tab/>
-      </w:r>
-      <w:r>
-        <w:rPr>
-          <w:color w:val="A6A6A6" w:themeColor="background1" w:themeShade="A6"/>
-          <w:sz w:val="16"/>
-          <w:szCs w:val="16"/>
-        </w:rPr>
-        <w:t>Rebuild (</w:t>
-      </w:r>
-      <w:r>
-        <w:rPr>
-          <w:color w:val="A6A6A6" w:themeColor="background1" w:themeShade="A6"/>
-          <w:sz w:val="16"/>
-          <w:szCs w:val="16"/>
-        </w:rPr>
-        <w:t>shortcut through menu</w:t>
-      </w:r>
-      <w:r>
-        <w:rPr>
-          <w:color w:val="A6A6A6" w:themeColor="background1" w:themeShade="A6"/>
-          <w:sz w:val="16"/>
-          <w:szCs w:val="16"/>
-        </w:rPr>
-        <w:t>)</w:t>
-      </w:r>
-    </w:p>
-    <w:p>
-      <w:pPr>
-        <w:spacing w:after="0"/>
-        <w:ind w:left="1843" w:hanging="1843"/>
-        <w:rPr>
-          <w:color w:val="A6A6A6" w:themeColor="background1" w:themeShade="A6"/>
-          <w:sz w:val="16"/>
-          <w:szCs w:val="16"/>
-        </w:rPr>
-      </w:pPr>
-      <w:r>
-        <w:rPr>
-          <w:rFonts w:ascii="Consolas" w:hAnsi="Consolas"/>
-          <w:sz w:val="16"/>
-          <w:szCs w:val="16"/>
-          <w:lang w:val="en-US"/>
-        </w:rPr>
-        <w:t>F5</w:t>
-      </w:r>
-      <w:r>
-        <w:rPr>
-          <w:sz w:val="16"/>
-          <w:szCs w:val="16"/>
-        </w:rPr>
-        <w:tab/>
-      </w:r>
-      <w:r>
-        <w:rPr>
-          <w:color w:val="A6A6A6" w:themeColor="background1" w:themeShade="A6"/>
-          <w:sz w:val="16"/>
-          <w:szCs w:val="16"/>
-        </w:rPr>
-        <w:t xml:space="preserve">Start </w:t>
-      </w:r>
-      <w:r>
-        <w:rPr>
-          <w:color w:val="A6A6A6" w:themeColor="background1" w:themeShade="A6"/>
-          <w:sz w:val="16"/>
-          <w:szCs w:val="16"/>
-        </w:rPr>
-        <w:t>Debugging</w:t>
-      </w:r>
-      <w:r>
-        <w:rPr>
-          <w:color w:val="A6A6A6" w:themeColor="background1" w:themeShade="A6"/>
-          <w:sz w:val="16"/>
-          <w:szCs w:val="16"/>
-        </w:rPr>
-        <w:t>, or continue running</w:t>
-      </w:r>
-    </w:p>
-    <w:p>
-      <w:pPr>
-        <w:spacing w:after="0"/>
-        <w:ind w:left="1843" w:hanging="1843"/>
-        <w:rPr>
-          <w:color w:val="A6A6A6" w:themeColor="background1" w:themeShade="A6"/>
-          <w:sz w:val="16"/>
-          <w:szCs w:val="16"/>
-        </w:rPr>
-      </w:pPr>
-      <w:r>
-        <w:rPr>
-          <w:rFonts w:ascii="Consolas" w:hAnsi="Consolas"/>
-          <w:sz w:val="16"/>
-          <w:szCs w:val="16"/>
-          <w:lang w:val="en-US"/>
-        </w:rPr>
-        <w:t>Ctrl+</w:t>
-      </w:r>
-      <w:r>
-        <w:rPr>
-          <w:rFonts w:ascii="Consolas" w:hAnsi="Consolas"/>
-          <w:sz w:val="16"/>
-          <w:szCs w:val="16"/>
-          <w:lang w:val="en-US"/>
-        </w:rPr>
-        <w:t>F5</w:t>
-      </w:r>
-      <w:r>
-        <w:rPr>
-          <w:sz w:val="16"/>
-          <w:szCs w:val="16"/>
-        </w:rPr>
-        <w:tab/>
-      </w:r>
-      <w:r>
-        <w:rPr>
-          <w:color w:val="A6A6A6" w:themeColor="background1" w:themeShade="A6"/>
-          <w:sz w:val="16"/>
-          <w:szCs w:val="16"/>
-        </w:rPr>
-        <w:t xml:space="preserve">Start </w:t>
-      </w:r>
-      <w:r>
-        <w:rPr>
-          <w:color w:val="A6A6A6" w:themeColor="background1" w:themeShade="A6"/>
-          <w:sz w:val="16"/>
-          <w:szCs w:val="16"/>
-        </w:rPr>
-        <w:t xml:space="preserve">without </w:t>
-      </w:r>
-      <w:r>
-        <w:rPr>
-          <w:color w:val="A6A6A6" w:themeColor="background1" w:themeShade="A6"/>
-          <w:sz w:val="16"/>
-          <w:szCs w:val="16"/>
-        </w:rPr>
-        <w:t>Debugging</w:t>
-      </w:r>
-    </w:p>
-    <w:p>
-      <w:pPr>
-        <w:spacing w:after="0"/>
-        <w:ind w:left="1843" w:hanging="1843"/>
-        <w:rPr>
-          <w:color w:val="A6A6A6" w:themeColor="background1" w:themeShade="A6"/>
-          <w:sz w:val="16"/>
-          <w:szCs w:val="16"/>
-        </w:rPr>
-      </w:pPr>
-      <w:r>
-        <w:rPr>
-          <w:rFonts w:ascii="Consolas" w:hAnsi="Consolas"/>
-          <w:sz w:val="16"/>
-          <w:szCs w:val="16"/>
-          <w:lang w:val="en-US"/>
-        </w:rPr>
-        <w:t>Shift+F5</w:t>
-      </w:r>
-      <w:r>
-        <w:rPr>
-          <w:sz w:val="16"/>
-          <w:szCs w:val="16"/>
-        </w:rPr>
-        <w:tab/>
-      </w:r>
-      <w:r>
-        <w:rPr>
-          <w:color w:val="A6A6A6" w:themeColor="background1" w:themeShade="A6"/>
-          <w:sz w:val="16"/>
-          <w:szCs w:val="16"/>
-        </w:rPr>
-        <w:t>Stop Debugging</w:t>
-      </w:r>
-    </w:p>
-    <w:p>
-      <w:pPr>
-        <w:spacing w:after="0"/>
-        <w:ind w:left="1843" w:hanging="1843"/>
-        <w:rPr>
-          <w:color w:val="A6A6A6" w:themeColor="background1" w:themeShade="A6"/>
-          <w:sz w:val="16"/>
-          <w:szCs w:val="16"/>
-        </w:rPr>
-      </w:pPr>
-      <w:r>
-        <w:rPr>
-          <w:rFonts w:ascii="Consolas" w:hAnsi="Consolas"/>
-          <w:sz w:val="16"/>
-          <w:szCs w:val="16"/>
-          <w:lang w:val="en-US"/>
-        </w:rPr>
-        <w:t>F10</w:t>
-      </w:r>
-      <w:r>
-        <w:rPr>
-          <w:sz w:val="16"/>
-          <w:szCs w:val="16"/>
-        </w:rPr>
-        <w:tab/>
-      </w:r>
-      <w:r>
-        <w:rPr>
-          <w:color w:val="A6A6A6" w:themeColor="background1" w:themeShade="A6"/>
-          <w:sz w:val="16"/>
-          <w:szCs w:val="16"/>
-        </w:rPr>
-        <w:t>Step over</w:t>
-      </w:r>
-    </w:p>
-    <w:p>
-      <w:pPr>
-        <w:spacing w:after="0"/>
-        <w:ind w:left="1843" w:hanging="1843"/>
-        <w:rPr>
-          <w:color w:val="A6A6A6" w:themeColor="background1" w:themeShade="A6"/>
-          <w:sz w:val="16"/>
-          <w:szCs w:val="16"/>
-        </w:rPr>
-      </w:pPr>
-      <w:r>
-        <w:rPr>
-          <w:rFonts w:ascii="Consolas" w:hAnsi="Consolas"/>
-          <w:sz w:val="16"/>
-          <w:szCs w:val="16"/>
-          <w:lang w:val="en-US"/>
-        </w:rPr>
-        <w:t>F11</w:t>
-      </w:r>
-      <w:r>
-        <w:rPr>
-          <w:sz w:val="16"/>
-          <w:szCs w:val="16"/>
-        </w:rPr>
-        <w:tab/>
-      </w:r>
-      <w:r>
-        <w:rPr>
-          <w:color w:val="A6A6A6" w:themeColor="background1" w:themeShade="A6"/>
-          <w:sz w:val="16"/>
-          <w:szCs w:val="16"/>
-        </w:rPr>
-        <w:t>Step into</w:t>
-      </w:r>
-    </w:p>
-    <w:p>
-      <w:pPr>
-        <w:spacing w:after="0"/>
-        <w:ind w:left="1843" w:hanging="1843"/>
-        <w:rPr>
-          <w:color w:val="A6A6A6" w:themeColor="background1" w:themeShade="A6"/>
-          <w:sz w:val="16"/>
-          <w:szCs w:val="16"/>
-        </w:rPr>
-      </w:pPr>
-      <w:r>
-        <w:rPr>
-          <w:rFonts w:ascii="Consolas" w:hAnsi="Consolas"/>
-          <w:sz w:val="16"/>
-          <w:szCs w:val="16"/>
-          <w:lang w:val="en-US"/>
-        </w:rPr>
-        <w:t>Shift+</w:t>
-      </w:r>
-      <w:r>
-        <w:rPr>
-          <w:rFonts w:ascii="Consolas" w:hAnsi="Consolas"/>
-          <w:sz w:val="16"/>
-          <w:szCs w:val="16"/>
-          <w:lang w:val="en-US"/>
-        </w:rPr>
-        <w:t>F11</w:t>
-      </w:r>
-      <w:r>
-        <w:rPr>
-          <w:sz w:val="16"/>
-          <w:szCs w:val="16"/>
-        </w:rPr>
-        <w:tab/>
-      </w:r>
-      <w:r>
-        <w:rPr>
-          <w:color w:val="A6A6A6" w:themeColor="background1" w:themeShade="A6"/>
-          <w:sz w:val="16"/>
-          <w:szCs w:val="16"/>
-        </w:rPr>
-        <w:t>Step</w:t>
-      </w:r>
-      <w:r>
-        <w:rPr>
-          <w:color w:val="A6A6A6" w:themeColor="background1" w:themeShade="A6"/>
-          <w:sz w:val="16"/>
-          <w:szCs w:val="16"/>
-        </w:rPr>
-        <w:t xml:space="preserve"> out</w:t>
-      </w:r>
-    </w:p>
-    <w:p>
-      <w:pPr>
-        <w:spacing w:after="0"/>
-        <w:ind w:left="1843" w:hanging="1843"/>
-        <w:rPr>
-          <w:color w:val="A6A6A6" w:themeColor="background1" w:themeShade="A6"/>
-          <w:sz w:val="16"/>
-          <w:szCs w:val="16"/>
-        </w:rPr>
-      </w:pPr>
-      <w:r>
-        <w:rPr>
-          <w:rFonts w:ascii="Consolas" w:hAnsi="Consolas"/>
-          <w:sz w:val="16"/>
-          <w:szCs w:val="16"/>
-          <w:lang w:val="en-US"/>
-        </w:rPr>
-        <w:t>Ctrl+</w:t>
-      </w:r>
-      <w:r>
-        <w:rPr>
-          <w:rFonts w:ascii="Consolas" w:hAnsi="Consolas"/>
-          <w:sz w:val="16"/>
-          <w:szCs w:val="16"/>
-          <w:lang w:val="en-US"/>
-        </w:rPr>
-        <w:t>F1</w:t>
-      </w:r>
-      <w:r>
-        <w:rPr>
-          <w:rFonts w:ascii="Consolas" w:hAnsi="Consolas"/>
-          <w:sz w:val="16"/>
-          <w:szCs w:val="16"/>
-          <w:lang w:val="en-US"/>
-        </w:rPr>
-        <w:t>0</w:t>
-      </w:r>
-      <w:r>
-        <w:rPr>
-          <w:sz w:val="16"/>
-          <w:szCs w:val="16"/>
-        </w:rPr>
-        <w:tab/>
-      </w:r>
-      <w:r>
-        <w:rPr>
-          <w:color w:val="A6A6A6" w:themeColor="background1" w:themeShade="A6"/>
-          <w:sz w:val="16"/>
-          <w:szCs w:val="16"/>
-        </w:rPr>
-        <w:t>Run to cursor</w:t>
-      </w:r>
-    </w:p>
-    <w:p>
-      <w:pPr>
-        <w:spacing w:after="0"/>
-        <w:ind w:left="1843" w:hanging="1843"/>
-        <w:rPr>
-          <w:color w:val="A6A6A6" w:themeColor="background1" w:themeShade="A6"/>
-          <w:sz w:val="16"/>
-          <w:szCs w:val="16"/>
-        </w:rPr>
-      </w:pPr>
-      <w:proofErr w:type="spellStart"/>
-      <w:r>
-        <w:rPr>
-          <w:rFonts w:ascii="Consolas" w:hAnsi="Consolas"/>
-          <w:sz w:val="16"/>
-          <w:szCs w:val="16"/>
-          <w:lang w:val="en-US"/>
-        </w:rPr>
-        <w:t>Alt+Num</w:t>
-      </w:r>
-      <w:proofErr w:type="spellEnd"/>
-      <w:r>
-        <w:rPr>
-          <w:rFonts w:ascii="Consolas" w:hAnsi="Consolas"/>
-          <w:sz w:val="16"/>
-          <w:szCs w:val="16"/>
-          <w:lang w:val="en-US"/>
-        </w:rPr>
-        <w:t xml:space="preserve"> *</w:t>
-      </w:r>
-      <w:r>
-        <w:rPr>
-          <w:sz w:val="16"/>
-          <w:szCs w:val="16"/>
-        </w:rPr>
-        <w:tab/>
-      </w:r>
-      <w:r>
-        <w:rPr>
-          <w:color w:val="A6A6A6" w:themeColor="background1" w:themeShade="A6"/>
-          <w:sz w:val="16"/>
-          <w:szCs w:val="16"/>
-        </w:rPr>
-        <w:t>Go to current execution point</w:t>
-      </w:r>
-    </w:p>
-    <w:p>
-      <w:pPr>
-        <w:pStyle w:val="Heading2"/>
-        <w:ind w:left="1843" w:hanging="1843"/>
-      </w:pPr>
-      <w:r>
-        <w:t>Testing</w:t>
-      </w:r>
-    </w:p>
-    <w:p>
-      <w:pPr>
-        <w:spacing w:after="0"/>
-        <w:ind w:left="1843" w:hanging="1843"/>
-        <w:rPr>
-          <w:sz w:val="16"/>
-          <w:szCs w:val="16"/>
-        </w:rPr>
-      </w:pPr>
-      <w:proofErr w:type="spellStart"/>
-      <w:r>
-        <w:rPr>
-          <w:rFonts w:ascii="Consolas" w:hAnsi="Consolas"/>
-          <w:sz w:val="16"/>
-          <w:szCs w:val="16"/>
-          <w:lang w:val="en-US"/>
-        </w:rPr>
-        <w:t>Ctrl+R</w:t>
-      </w:r>
-      <w:proofErr w:type="spellEnd"/>
-      <w:r>
-        <w:rPr>
-          <w:rFonts w:ascii="Consolas" w:hAnsi="Consolas"/>
-          <w:sz w:val="16"/>
-          <w:szCs w:val="16"/>
-          <w:lang w:val="en-US"/>
-        </w:rPr>
-        <w:t>, T</w:t>
-      </w:r>
-      <w:r>
-        <w:rPr>
-          <w:sz w:val="16"/>
-          <w:szCs w:val="16"/>
-        </w:rPr>
-        <w:tab/>
-      </w:r>
-      <w:r>
-        <w:rPr>
-          <w:color w:val="A6A6A6" w:themeColor="background1" w:themeShade="A6"/>
-          <w:sz w:val="16"/>
-          <w:szCs w:val="16"/>
-        </w:rPr>
-        <w:t>Run Tests</w:t>
-      </w:r>
-    </w:p>
-    <w:p>
-      <w:pPr>
-        <w:spacing w:after="0"/>
-        <w:ind w:left="1843" w:hanging="1843"/>
-        <w:rPr>
-          <w:color w:val="A6A6A6" w:themeColor="background1" w:themeShade="A6"/>
-          <w:sz w:val="16"/>
-          <w:szCs w:val="16"/>
-        </w:rPr>
-      </w:pPr>
-      <w:proofErr w:type="spellStart"/>
-      <w:r>
-        <w:rPr>
-          <w:rFonts w:ascii="Consolas" w:hAnsi="Consolas"/>
-          <w:sz w:val="16"/>
-          <w:szCs w:val="16"/>
-          <w:lang w:val="en-US"/>
-        </w:rPr>
-        <w:t>Ctrl+R</w:t>
-      </w:r>
-      <w:proofErr w:type="spellEnd"/>
-      <w:r>
-        <w:rPr>
-          <w:rFonts w:ascii="Consolas" w:hAnsi="Consolas"/>
-          <w:sz w:val="16"/>
-          <w:szCs w:val="16"/>
-          <w:lang w:val="en-US"/>
-        </w:rPr>
-        <w:t xml:space="preserve">, </w:t>
-      </w:r>
-      <w:proofErr w:type="spellStart"/>
-      <w:r>
-        <w:rPr>
-          <w:rFonts w:ascii="Consolas" w:hAnsi="Consolas"/>
-          <w:sz w:val="16"/>
-          <w:szCs w:val="16"/>
-          <w:lang w:val="en-US"/>
-        </w:rPr>
-        <w:t>Ctrl+T</w:t>
-      </w:r>
-      <w:proofErr w:type="spellEnd"/>
-      <w:r>
-        <w:rPr>
-          <w:sz w:val="16"/>
-          <w:szCs w:val="16"/>
-        </w:rPr>
-        <w:tab/>
-      </w:r>
-      <w:r>
-        <w:rPr>
-          <w:color w:val="A6A6A6" w:themeColor="background1" w:themeShade="A6"/>
-          <w:sz w:val="16"/>
-          <w:szCs w:val="16"/>
-        </w:rPr>
-        <w:t>Debug Tests</w:t>
-      </w:r>
-    </w:p>
-    <w:p>
-      <w:pPr>
-        <w:spacing w:after="0"/>
-        <w:ind w:left="1843" w:hanging="1843"/>
-        <w:rPr>
-          <w:color w:val="A6A6A6" w:themeColor="background1" w:themeShade="A6"/>
-          <w:sz w:val="16"/>
-          <w:szCs w:val="16"/>
-        </w:rPr>
-      </w:pPr>
-      <w:proofErr w:type="spellStart"/>
-      <w:r>
-        <w:rPr>
-          <w:rFonts w:ascii="Consolas" w:hAnsi="Consolas"/>
-          <w:sz w:val="16"/>
-          <w:szCs w:val="16"/>
-          <w:lang w:val="en-US"/>
-        </w:rPr>
-        <w:t>Ctrl+</w:t>
-      </w:r>
-      <w:r>
-        <w:rPr>
-          <w:rFonts w:ascii="Consolas" w:hAnsi="Consolas"/>
-          <w:sz w:val="16"/>
-          <w:szCs w:val="16"/>
-          <w:lang w:val="en-US"/>
-        </w:rPr>
-        <w:t>E</w:t>
-      </w:r>
-      <w:proofErr w:type="spellEnd"/>
-      <w:r>
-        <w:rPr>
-          <w:rFonts w:ascii="Consolas" w:hAnsi="Consolas"/>
-          <w:sz w:val="16"/>
-          <w:szCs w:val="16"/>
-          <w:lang w:val="en-US"/>
-        </w:rPr>
-        <w:t xml:space="preserve">, </w:t>
-      </w:r>
-      <w:r>
-        <w:rPr>
-          <w:rFonts w:ascii="Consolas" w:hAnsi="Consolas"/>
-          <w:sz w:val="16"/>
-          <w:szCs w:val="16"/>
-          <w:lang w:val="en-US"/>
-        </w:rPr>
-        <w:t>E</w:t>
-      </w:r>
-      <w:r>
-        <w:rPr>
-          <w:sz w:val="16"/>
-          <w:szCs w:val="16"/>
-        </w:rPr>
-        <w:tab/>
-      </w:r>
-      <w:r>
-        <w:rPr>
-          <w:color w:val="A6A6A6" w:themeColor="background1" w:themeShade="A6"/>
-          <w:sz w:val="16"/>
-          <w:szCs w:val="16"/>
-        </w:rPr>
-        <w:t>Run selected code in C# Interactive</w:t>
-      </w:r>
-    </w:p>
-    <w:p>
-      <w:pPr>
-        <w:pStyle w:val="Heading2"/>
-        <w:ind w:left="1843" w:hanging="1843"/>
-      </w:pPr>
-      <w:r>
-        <w:t>B</w:t>
-      </w:r>
-      <w:r>
-        <w:t>reakpoints</w:t>
-      </w:r>
-    </w:p>
-    <w:p>
-      <w:pPr>
-        <w:spacing w:after="0"/>
-        <w:ind w:left="1843" w:hanging="1843"/>
-        <w:rPr>
-          <w:color w:val="A6A6A6" w:themeColor="background1" w:themeShade="A6"/>
-          <w:sz w:val="16"/>
-          <w:szCs w:val="16"/>
-        </w:rPr>
-      </w:pPr>
-      <w:r>
-        <w:rPr>
-          <w:rFonts w:ascii="Consolas" w:hAnsi="Consolas"/>
-          <w:sz w:val="16"/>
-          <w:szCs w:val="16"/>
-          <w:lang w:val="en-US"/>
-        </w:rPr>
-        <w:t>F9</w:t>
-      </w:r>
-      <w:r>
-        <w:rPr>
-          <w:sz w:val="16"/>
-          <w:szCs w:val="16"/>
-        </w:rPr>
-        <w:tab/>
-      </w:r>
-      <w:r>
-        <w:rPr>
-          <w:color w:val="A6A6A6" w:themeColor="background1" w:themeShade="A6"/>
-          <w:sz w:val="16"/>
-          <w:szCs w:val="16"/>
-        </w:rPr>
-        <w:t>Toggle breakpoint at caret</w:t>
-      </w:r>
-    </w:p>
-    <w:p>
-      <w:pPr>
-        <w:spacing w:after="0"/>
-        <w:ind w:left="1843" w:hanging="1843"/>
-        <w:rPr>
-          <w:color w:val="A6A6A6" w:themeColor="background1" w:themeShade="A6"/>
-          <w:sz w:val="16"/>
-          <w:szCs w:val="16"/>
-        </w:rPr>
-      </w:pPr>
-      <w:r>
-        <w:rPr>
-          <w:rFonts w:ascii="Consolas" w:hAnsi="Consolas"/>
-          <w:sz w:val="16"/>
-          <w:szCs w:val="16"/>
-          <w:lang w:val="en-US"/>
-        </w:rPr>
-        <w:t>Ctrl+F9</w:t>
-      </w:r>
-      <w:r>
-        <w:rPr>
-          <w:sz w:val="16"/>
-          <w:szCs w:val="16"/>
-        </w:rPr>
-        <w:tab/>
-      </w:r>
-      <w:r>
-        <w:rPr>
-          <w:color w:val="A6A6A6" w:themeColor="background1" w:themeShade="A6"/>
-          <w:sz w:val="16"/>
-          <w:szCs w:val="16"/>
-        </w:rPr>
-        <w:t>Enable or disable break point at caret</w:t>
-      </w:r>
-    </w:p>
-    <w:p>
-      <w:pPr>
-        <w:spacing w:after="0"/>
-        <w:ind w:left="1843" w:hanging="1843"/>
-        <w:rPr>
-          <w:color w:val="A6A6A6" w:themeColor="background1" w:themeShade="A6"/>
-          <w:sz w:val="16"/>
-          <w:szCs w:val="16"/>
-        </w:rPr>
-      </w:pPr>
-      <w:r>
-        <w:rPr>
-          <w:rFonts w:ascii="Consolas" w:hAnsi="Consolas"/>
-          <w:sz w:val="16"/>
-          <w:szCs w:val="16"/>
-          <w:lang w:val="en-US"/>
-        </w:rPr>
-        <w:t>Ctrl+Shift+F9</w:t>
-      </w:r>
-      <w:r>
-        <w:rPr>
-          <w:sz w:val="16"/>
-          <w:szCs w:val="16"/>
-        </w:rPr>
-        <w:tab/>
-      </w:r>
-      <w:r>
-        <w:rPr>
-          <w:color w:val="A6A6A6" w:themeColor="background1" w:themeShade="A6"/>
-          <w:sz w:val="16"/>
-          <w:szCs w:val="16"/>
-        </w:rPr>
-        <w:t>Delete all break points</w:t>
-      </w:r>
-    </w:p>
-    <w:p>
-      <w:pPr>
-        <w:spacing w:after="0"/>
-        <w:ind w:left="1843" w:hanging="1843"/>
-        <w:rPr>
-          <w:color w:val="A6A6A6" w:themeColor="background1" w:themeShade="A6"/>
-          <w:sz w:val="16"/>
-          <w:szCs w:val="16"/>
-        </w:rPr>
-      </w:pPr>
-      <w:r>
-        <w:rPr>
-          <w:rFonts w:ascii="Consolas" w:hAnsi="Consolas"/>
-          <w:sz w:val="16"/>
-          <w:szCs w:val="16"/>
-          <w:lang w:val="en-US"/>
-        </w:rPr>
-        <w:t>Alt+F9, C</w:t>
-      </w:r>
-      <w:r>
-        <w:rPr>
-          <w:sz w:val="16"/>
-          <w:szCs w:val="16"/>
-        </w:rPr>
-        <w:tab/>
-      </w:r>
-      <w:r>
-        <w:rPr>
-          <w:color w:val="A6A6A6" w:themeColor="background1" w:themeShade="A6"/>
-          <w:sz w:val="16"/>
-          <w:szCs w:val="16"/>
-        </w:rPr>
-        <w:t>Breakpoint conditions</w:t>
-      </w:r>
-    </w:p>
-    <w:p>
-      <w:pPr>
-        <w:spacing w:after="0"/>
-        <w:ind w:left="1843" w:hanging="1843"/>
-        <w:rPr>
-          <w:color w:val="A6A6A6" w:themeColor="background1" w:themeShade="A6"/>
-          <w:sz w:val="16"/>
-          <w:szCs w:val="16"/>
-        </w:rPr>
-      </w:pPr>
-      <w:proofErr w:type="spellStart"/>
-      <w:r>
-        <w:rPr>
-          <w:rFonts w:ascii="Consolas" w:hAnsi="Consolas"/>
-          <w:sz w:val="16"/>
-          <w:szCs w:val="16"/>
-          <w:lang w:val="en-US"/>
-        </w:rPr>
-        <w:t>Ctrl+Alt+B</w:t>
-      </w:r>
-      <w:proofErr w:type="spellEnd"/>
-      <w:r>
-        <w:rPr>
-          <w:sz w:val="16"/>
-          <w:szCs w:val="16"/>
-        </w:rPr>
-        <w:tab/>
-      </w:r>
-      <w:r>
-        <w:rPr>
-          <w:color w:val="A6A6A6" w:themeColor="background1" w:themeShade="A6"/>
-          <w:sz w:val="16"/>
-          <w:szCs w:val="16"/>
-        </w:rPr>
-        <w:t>Breakpoint window</w:t>
-      </w:r>
-    </w:p>
-    <w:p>
-      <w:pPr>
-        <w:pStyle w:val="Heading2"/>
-        <w:ind w:left="1843" w:hanging="1843"/>
-      </w:pPr>
-      <w:r>
-        <w:t>Carets</w:t>
-      </w:r>
-    </w:p>
-    <w:p>
-      <w:pPr>
-        <w:spacing w:after="0"/>
-        <w:ind w:left="1843" w:hanging="1843"/>
-        <w:rPr>
-          <w:color w:val="A6A6A6" w:themeColor="background1" w:themeShade="A6"/>
-          <w:sz w:val="16"/>
-          <w:szCs w:val="16"/>
-        </w:rPr>
-      </w:pPr>
-      <w:proofErr w:type="spellStart"/>
-      <w:r>
-        <w:rPr>
-          <w:rFonts w:ascii="Consolas" w:hAnsi="Consolas"/>
-          <w:sz w:val="16"/>
-          <w:szCs w:val="16"/>
-          <w:lang w:val="en-US"/>
-        </w:rPr>
-        <w:t>Ctrl+Alt+Left</w:t>
-      </w:r>
-      <w:proofErr w:type="spellEnd"/>
-      <w:r>
-        <w:rPr>
-          <w:rFonts w:ascii="Consolas" w:hAnsi="Consolas"/>
-          <w:sz w:val="16"/>
-          <w:szCs w:val="16"/>
-          <w:lang w:val="en-US"/>
-        </w:rPr>
-        <w:t xml:space="preserve"> Click</w:t>
-      </w:r>
-      <w:r>
-        <w:rPr>
-          <w:sz w:val="16"/>
-          <w:szCs w:val="16"/>
-        </w:rPr>
-        <w:tab/>
-      </w:r>
-      <w:r>
-        <w:rPr>
-          <w:color w:val="A6A6A6" w:themeColor="background1" w:themeShade="A6"/>
-          <w:sz w:val="16"/>
-          <w:szCs w:val="16"/>
-        </w:rPr>
-        <w:t>Add caret</w:t>
-      </w:r>
-    </w:p>
-    <w:p>
-      <w:pPr>
-        <w:spacing w:after="0"/>
-        <w:ind w:left="1843" w:hanging="1843"/>
-        <w:rPr>
-          <w:color w:val="A6A6A6" w:themeColor="background1" w:themeShade="A6"/>
-          <w:sz w:val="16"/>
-          <w:szCs w:val="16"/>
-        </w:rPr>
-      </w:pPr>
-      <w:proofErr w:type="spellStart"/>
-      <w:r>
-        <w:rPr>
-          <w:rFonts w:ascii="Consolas" w:hAnsi="Consolas"/>
-          <w:sz w:val="16"/>
-          <w:szCs w:val="16"/>
-          <w:lang w:val="en-US"/>
-        </w:rPr>
-        <w:t>Alt+</w:t>
-      </w:r>
-      <w:r>
-        <w:rPr>
-          <w:rFonts w:ascii="Consolas" w:hAnsi="Consolas"/>
-          <w:sz w:val="16"/>
-          <w:szCs w:val="16"/>
-          <w:lang w:val="en-US"/>
-        </w:rPr>
-        <w:t>Shift</w:t>
-      </w:r>
-      <w:proofErr w:type="spellEnd"/>
-      <w:r>
-        <w:rPr>
-          <w:rFonts w:ascii="Consolas" w:hAnsi="Consolas"/>
-          <w:sz w:val="16"/>
-          <w:szCs w:val="16"/>
-          <w:lang w:val="en-US"/>
-        </w:rPr>
-        <w:t>+.</w:t>
-      </w:r>
-      <w:r>
-        <w:rPr>
-          <w:sz w:val="16"/>
-          <w:szCs w:val="16"/>
-        </w:rPr>
-        <w:tab/>
-      </w:r>
-      <w:r>
-        <w:rPr>
-          <w:color w:val="A6A6A6" w:themeColor="background1" w:themeShade="A6"/>
-          <w:sz w:val="16"/>
-          <w:szCs w:val="16"/>
-        </w:rPr>
-        <w:t>Add caret at next location matching selection</w:t>
-      </w:r>
-    </w:p>
-    <w:p>
-      <w:pPr>
-        <w:spacing w:after="0"/>
-        <w:ind w:left="1843" w:hanging="1843"/>
-        <w:rPr>
-          <w:color w:val="A6A6A6" w:themeColor="background1" w:themeShade="A6"/>
-          <w:sz w:val="16"/>
-          <w:szCs w:val="16"/>
-        </w:rPr>
-      </w:pPr>
-      <w:proofErr w:type="spellStart"/>
-      <w:r>
-        <w:rPr>
-          <w:rFonts w:ascii="Consolas" w:hAnsi="Consolas"/>
-          <w:sz w:val="16"/>
-          <w:szCs w:val="16"/>
-          <w:lang w:val="en-US"/>
-        </w:rPr>
-        <w:t>Ctrl+Alt+Shift</w:t>
-      </w:r>
-      <w:proofErr w:type="spellEnd"/>
-      <w:r>
-        <w:rPr>
-          <w:rFonts w:ascii="Consolas" w:hAnsi="Consolas"/>
-          <w:sz w:val="16"/>
-          <w:szCs w:val="16"/>
-          <w:lang w:val="en-US"/>
-        </w:rPr>
-        <w:t>+,</w:t>
-      </w:r>
-      <w:r>
-        <w:rPr>
-          <w:sz w:val="16"/>
-          <w:szCs w:val="16"/>
-        </w:rPr>
-        <w:tab/>
-      </w:r>
-      <w:r>
-        <w:rPr>
-          <w:color w:val="A6A6A6" w:themeColor="background1" w:themeShade="A6"/>
-          <w:sz w:val="16"/>
-          <w:szCs w:val="16"/>
-        </w:rPr>
-        <w:t>Add carets at all locations matching selection</w:t>
-      </w:r>
-    </w:p>
-    <w:p>
-      <w:pPr>
-        <w:pStyle w:val="Heading2"/>
-      </w:pPr>
-      <w:r>
-        <w:t>Selection</w:t>
-      </w:r>
-    </w:p>
-    <w:p>
-      <w:pPr>
-        <w:spacing w:after="0"/>
-        <w:ind w:left="1843" w:hanging="1843"/>
-        <w:rPr>
-          <w:color w:val="A6A6A6" w:themeColor="background1" w:themeShade="A6"/>
-          <w:sz w:val="16"/>
-          <w:szCs w:val="16"/>
-        </w:rPr>
-      </w:pPr>
-      <w:proofErr w:type="spellStart"/>
-      <w:r>
-        <w:rPr>
-          <w:rFonts w:ascii="Consolas" w:hAnsi="Consolas"/>
-          <w:sz w:val="16"/>
-          <w:szCs w:val="16"/>
-          <w:lang w:val="en-US"/>
-        </w:rPr>
-        <w:t>Ctrl+W</w:t>
-      </w:r>
-      <w:proofErr w:type="spellEnd"/>
-      <w:r>
-        <w:rPr>
-          <w:sz w:val="16"/>
-          <w:szCs w:val="16"/>
-        </w:rPr>
-        <w:tab/>
-      </w:r>
-      <w:r>
-        <w:rPr>
-          <w:color w:val="A6A6A6" w:themeColor="background1" w:themeShade="A6"/>
-          <w:sz w:val="16"/>
-          <w:szCs w:val="16"/>
-        </w:rPr>
-        <w:t>Extend selection</w:t>
-      </w:r>
-    </w:p>
-    <w:p>
-      <w:pPr>
-        <w:spacing w:after="0"/>
-        <w:ind w:left="1843" w:hanging="1843"/>
-        <w:rPr>
-          <w:color w:val="A6A6A6" w:themeColor="background1" w:themeShade="A6"/>
-          <w:sz w:val="16"/>
-          <w:szCs w:val="16"/>
-        </w:rPr>
-      </w:pPr>
-      <w:proofErr w:type="spellStart"/>
-      <w:r>
-        <w:rPr>
-          <w:rFonts w:ascii="Consolas" w:hAnsi="Consolas"/>
-          <w:sz w:val="16"/>
-          <w:szCs w:val="16"/>
-          <w:lang w:val="en-US"/>
-        </w:rPr>
-        <w:t>Ctrl+Shift+W</w:t>
-      </w:r>
-      <w:proofErr w:type="spellEnd"/>
-      <w:r>
-        <w:rPr>
-          <w:sz w:val="16"/>
-          <w:szCs w:val="16"/>
-        </w:rPr>
-        <w:tab/>
-      </w:r>
-      <w:r>
-        <w:rPr>
-          <w:color w:val="A6A6A6" w:themeColor="background1" w:themeShade="A6"/>
-          <w:sz w:val="16"/>
-          <w:szCs w:val="16"/>
-        </w:rPr>
-        <w:t>Shrink selection</w:t>
-      </w:r>
-    </w:p>
-    <w:p/>
-    <w:p>
-      <w:pPr>
-        <w:rPr>
-          <w:rFonts w:asciiTheme="majorHAnsi" w:eastAsiaTheme="majorEastAsia" w:hAnsiTheme="majorHAnsi" w:cstheme="majorBidi"/>
-          <w:color w:val="2F5496" w:themeColor="accent1" w:themeShade="BF"/>
-          <w:sz w:val="16"/>
-          <w:szCs w:val="26"/>
-        </w:rPr>
-        <w:sectPr>
-          <w:type w:val="continuous"/>
-          <w:pgSz w:w="16838" w:h="11906" w:orient="landscape" w:code="9"/>
-          <w:pgMar w:top="567" w:right="720" w:bottom="567" w:left="720" w:header="709" w:footer="340" w:gutter="0"/>
-          <w:cols w:num="3" w:sep="1" w:space="454"/>
-          <w:docGrid w:linePitch="360"/>
-        </w:sectPr>
-      </w:pPr>
-    </w:p>
-    <w:p>
-      <w:pPr>
-        <w:pStyle w:val="Heading1"/>
-        <w:sectPr>
-          <w:pgSz w:w="16838" w:h="11906" w:orient="landscape" w:code="9"/>
-          <w:pgMar w:top="567" w:right="720" w:bottom="567" w:left="720" w:header="709" w:footer="340" w:gutter="0"/>
-          <w:cols w:sep="1" w:space="454"/>
-          <w:docGrid w:linePitch="360"/>
-        </w:sectPr>
-      </w:pPr>
+      <w:bookmarkStart w:id="2" w:name="_Hlk529461573"/>
       <w:r>
         <w:lastRenderedPageBreak/>
         <w:t>Visual Studio – Other</w:t>
@@ -15792,18 +11976,10 @@
     <w:p>
       <w:pPr>
         <w:pStyle w:val="Heading2"/>
-      </w:pPr>
-      <w:r>
-        <w:t>Code Snip</w:t>
-      </w:r>
-      <w:r>
-        <w:t>p</w:t>
-      </w:r>
-      <w:r>
-        <w:t>ets</w:t>
-      </w:r>
-      <w:r>
-        <w:t xml:space="preserve"> (type then press tab twice)</w:t>
+        <w:spacing w:before="0"/>
+      </w:pPr>
+      <w:r>
+        <w:t>Code Snippets (type then press tab twice)</w:t>
       </w:r>
     </w:p>
     <w:p>
@@ -15986,9 +12162,13 @@
       </w:r>
     </w:p>
     <w:p>
+      <w:pPr>
+        <w:pStyle w:val="Heading1"/>
+      </w:pPr>
       <w:r>
         <w:br w:type="column"/>
       </w:r>
+      <w:bookmarkEnd w:id="2"/>
     </w:p>
     <w:sectPr>
       <w:type w:val="continuous"/>
@@ -17137,6 +13317,12 @@
 </file>
 
 <file path=customXml/item1.xml><?xml version="1.0" encoding="utf-8"?>
+<p:properties xmlns:p="http://schemas.microsoft.com/office/2006/metadata/properties" xmlns:xsi="http://www.w3.org/2001/XMLSchema-instance" xmlns:pc="http://schemas.microsoft.com/office/infopath/2007/PartnerControls">
+  <documentManagement/>
+</p:properties>
+</file>
+
+<file path=customXml/item2.xml><?xml version="1.0" encoding="utf-8"?>
 <ct:contentTypeSchema xmlns:ct="http://schemas.microsoft.com/office/2006/metadata/contentType" xmlns:ma="http://schemas.microsoft.com/office/2006/metadata/properties/metaAttributes" ct:_="" ma:_="" ma:contentTypeName="Document" ma:contentTypeID="0x010100636189BAD1C2B740932096209A7A9A94" ma:contentTypeVersion="8" ma:contentTypeDescription="Create a new document." ma:contentTypeScope="" ma:versionID="96ece3412589366b69b1057dcf31d051">
   <xsd:schema xmlns:xsd="http://www.w3.org/2001/XMLSchema" xmlns:xs="http://www.w3.org/2001/XMLSchema" xmlns:p="http://schemas.microsoft.com/office/2006/metadata/properties" xmlns:ns2="d3c8c7a2-798c-4459-b3c8-ba6ed9445615" targetNamespace="http://schemas.microsoft.com/office/2006/metadata/properties" ma:root="true" ma:fieldsID="878dfc70d0e026fdda92441ab95e52a7" ns2:_="">
     <xsd:import namespace="d3c8c7a2-798c-4459-b3c8-ba6ed9445615"/>
@@ -17306,12 +13492,6 @@
 </ct:contentTypeSchema>
 </file>
 
-<file path=customXml/item2.xml><?xml version="1.0" encoding="utf-8"?>
-<p:properties xmlns:p="http://schemas.microsoft.com/office/2006/metadata/properties" xmlns:xsi="http://www.w3.org/2001/XMLSchema-instance" xmlns:pc="http://schemas.microsoft.com/office/infopath/2007/PartnerControls">
-  <documentManagement/>
-</p:properties>
-</file>
-
 <file path=customXml/item3.xml><?xml version="1.0" encoding="utf-8"?>
 <?mso-contentType ?>
 <FormTemplates xmlns="http://schemas.microsoft.com/sharepoint/v3/contenttype/forms">
@@ -17326,6 +13506,15 @@
 </file>
 
 <file path=customXml/itemProps1.xml><?xml version="1.0" encoding="utf-8"?>
+<ds:datastoreItem xmlns:ds="http://schemas.openxmlformats.org/officeDocument/2006/customXml" ds:itemID="{E7BEF67A-C541-4512-8440-776BAE43C197}">
+  <ds:schemaRefs>
+    <ds:schemaRef ds:uri="http://schemas.microsoft.com/office/2006/metadata/properties"/>
+    <ds:schemaRef ds:uri="http://schemas.microsoft.com/office/infopath/2007/PartnerControls"/>
+  </ds:schemaRefs>
+</ds:datastoreItem>
+</file>
+
+<file path=customXml/itemProps2.xml><?xml version="1.0" encoding="utf-8"?>
 <ds:datastoreItem xmlns:ds="http://schemas.openxmlformats.org/officeDocument/2006/customXml" ds:itemID="{66ECE1B5-3C4F-4E2D-A1DE-B39AEB1A3419}">
   <ds:schemaRefs>
     <ds:schemaRef ds:uri="http://schemas.microsoft.com/office/2006/metadata/contentType"/>
@@ -17343,15 +13532,6 @@
 </ds:datastoreItem>
 </file>
 
-<file path=customXml/itemProps2.xml><?xml version="1.0" encoding="utf-8"?>
-<ds:datastoreItem xmlns:ds="http://schemas.openxmlformats.org/officeDocument/2006/customXml" ds:itemID="{E7BEF67A-C541-4512-8440-776BAE43C197}">
-  <ds:schemaRefs>
-    <ds:schemaRef ds:uri="http://schemas.microsoft.com/office/2006/metadata/properties"/>
-    <ds:schemaRef ds:uri="http://schemas.microsoft.com/office/infopath/2007/PartnerControls"/>
-  </ds:schemaRefs>
-</ds:datastoreItem>
-</file>
-
 <file path=customXml/itemProps3.xml><?xml version="1.0" encoding="utf-8"?>
 <ds:datastoreItem xmlns:ds="http://schemas.openxmlformats.org/officeDocument/2006/customXml" ds:itemID="{9C03DCD0-B42B-4DF8-9149-DB51F85ADE05}">
   <ds:schemaRefs>
@@ -17361,7 +13541,7 @@
 </file>
 
 <file path=customXml/itemProps4.xml><?xml version="1.0" encoding="utf-8"?>
-<ds:datastoreItem xmlns:ds="http://schemas.openxmlformats.org/officeDocument/2006/customXml" ds:itemID="{A30908B5-FD5D-4666-93E1-C8EE0B677D5D}">
+<ds:datastoreItem xmlns:ds="http://schemas.openxmlformats.org/officeDocument/2006/customXml" ds:itemID="{53A4C6BC-4445-4F03-9FAC-2950B4D41986}">
   <ds:schemaRefs>
     <ds:schemaRef ds:uri="http://schemas.openxmlformats.org/officeDocument/2006/bibliography"/>
   </ds:schemaRefs>

</xml_diff>

<commit_message>
Update Cheatsheet with new shortcuts
This update adds new shortcuts for different sections, as well as
adding in these new section:

 - Visual Studio comments

 - File Explorer

 - Application Window

 - LastPass
</commit_message>
<xml_diff>
--- a/Shortcut Cheatsheet.docx
+++ b/Shortcut Cheatsheet.docx
@@ -265,6 +265,7 @@
         <w:ind w:left="1843" w:hanging="1843"/>
         <w:rPr>
           <w:rFonts w:cstheme="minorHAnsi"/>
+          <w:color w:val="A6A6A6" w:themeColor="background1" w:themeShade="A6"/>
           <w:sz w:val="16"/>
           <w:szCs w:val="16"/>
         </w:rPr>
@@ -282,6 +283,76 @@
           <w:sz w:val="16"/>
           <w:szCs w:val="16"/>
         </w:rPr>
+        <w:t>+</w:t>
+      </w:r>
+      <w:r>
+        <w:rPr>
+          <w:rFonts w:ascii="Consolas" w:hAnsi="Consolas"/>
+          <w:sz w:val="16"/>
+          <w:szCs w:val="16"/>
+        </w:rPr>
+        <w:t>I</w:t>
+      </w:r>
+      <w:r>
+        <w:rPr>
+          <w:rFonts w:ascii="Consolas" w:hAnsi="Consolas"/>
+          <w:sz w:val="16"/>
+          <w:szCs w:val="16"/>
+        </w:rPr>
+        <w:tab/>
+      </w:r>
+      <w:r>
+        <w:rPr>
+          <w:rFonts w:cstheme="minorHAnsi"/>
+          <w:color w:val="A6A6A6" w:themeColor="background1" w:themeShade="A6"/>
+          <w:sz w:val="16"/>
+          <w:szCs w:val="16"/>
+        </w:rPr>
+        <w:t xml:space="preserve">Open </w:t>
+      </w:r>
+      <w:r>
+        <w:rPr>
+          <w:rFonts w:cstheme="minorHAnsi"/>
+          <w:color w:val="A6A6A6" w:themeColor="background1" w:themeShade="A6"/>
+          <w:sz w:val="16"/>
+          <w:szCs w:val="16"/>
+        </w:rPr>
+        <w:t xml:space="preserve">Windows </w:t>
+      </w:r>
+      <w:r>
+        <w:rPr>
+          <w:rFonts w:cstheme="minorHAnsi"/>
+          <w:color w:val="A6A6A6" w:themeColor="background1" w:themeShade="A6"/>
+          <w:sz w:val="16"/>
+          <w:szCs w:val="16"/>
+        </w:rPr>
+        <w:t>Settings</w:t>
+      </w:r>
+    </w:p>
+    <w:p>
+      <w:pPr>
+        <w:spacing w:after="0"/>
+        <w:ind w:left="1843" w:hanging="1843"/>
+        <w:rPr>
+          <w:rFonts w:cstheme="minorHAnsi"/>
+          <w:color w:val="A6A6A6" w:themeColor="background1" w:themeShade="A6"/>
+          <w:sz w:val="16"/>
+          <w:szCs w:val="16"/>
+        </w:rPr>
+      </w:pPr>
+      <w:r>
+        <w:rPr>
+          <w:sz w:val="16"/>
+          <w:szCs w:val="16"/>
+        </w:rPr>
+        <w:sym w:font="Wingdings" w:char="F0FF"/>
+      </w:r>
+      <w:r>
+        <w:rPr>
+          <w:rFonts w:ascii="Consolas" w:hAnsi="Consolas"/>
+          <w:sz w:val="16"/>
+          <w:szCs w:val="16"/>
+        </w:rPr>
         <w:t>+P</w:t>
       </w:r>
       <w:r>
@@ -326,6 +397,7 @@
         <w:ind w:left="1843" w:hanging="1843"/>
         <w:rPr>
           <w:rFonts w:cstheme="minorHAnsi"/>
+          <w:color w:val="A6A6A6" w:themeColor="background1" w:themeShade="A6"/>
           <w:sz w:val="16"/>
           <w:szCs w:val="16"/>
         </w:rPr>
@@ -343,6 +415,58 @@
           <w:sz w:val="16"/>
           <w:szCs w:val="16"/>
         </w:rPr>
+        <w:t>+</w:t>
+      </w:r>
+      <w:r>
+        <w:rPr>
+          <w:rFonts w:ascii="Consolas" w:hAnsi="Consolas"/>
+          <w:sz w:val="16"/>
+          <w:szCs w:val="16"/>
+        </w:rPr>
+        <w:t>X</w:t>
+      </w:r>
+      <w:r>
+        <w:rPr>
+          <w:rFonts w:ascii="Consolas" w:hAnsi="Consolas"/>
+          <w:sz w:val="16"/>
+          <w:szCs w:val="16"/>
+        </w:rPr>
+        <w:tab/>
+      </w:r>
+      <w:r>
+        <w:rPr>
+          <w:rFonts w:cstheme="minorHAnsi"/>
+          <w:color w:val="A6A6A6" w:themeColor="background1" w:themeShade="A6"/>
+          <w:sz w:val="16"/>
+          <w:szCs w:val="16"/>
+        </w:rPr>
+        <w:t>Quick Link Menu</w:t>
+      </w:r>
+    </w:p>
+    <w:p>
+      <w:pPr>
+        <w:spacing w:after="0"/>
+        <w:ind w:left="1843" w:hanging="1843"/>
+        <w:rPr>
+          <w:rFonts w:cstheme="minorHAnsi"/>
+          <w:color w:val="A6A6A6" w:themeColor="background1" w:themeShade="A6"/>
+          <w:sz w:val="16"/>
+          <w:szCs w:val="16"/>
+        </w:rPr>
+      </w:pPr>
+      <w:r>
+        <w:rPr>
+          <w:sz w:val="16"/>
+          <w:szCs w:val="16"/>
+        </w:rPr>
+        <w:sym w:font="Wingdings" w:char="F0FF"/>
+      </w:r>
+      <w:r>
+        <w:rPr>
+          <w:rFonts w:ascii="Consolas" w:hAnsi="Consolas"/>
+          <w:sz w:val="16"/>
+          <w:szCs w:val="16"/>
+        </w:rPr>
         <w:t>+Arrows</w:t>
       </w:r>
       <w:r>
@@ -529,6 +653,7 @@
         <w:ind w:left="1843" w:hanging="1843"/>
         <w:rPr>
           <w:rFonts w:cstheme="minorHAnsi"/>
+          <w:color w:val="A6A6A6" w:themeColor="background1" w:themeShade="A6"/>
           <w:sz w:val="16"/>
           <w:szCs w:val="16"/>
         </w:rPr>
@@ -580,12 +705,290 @@
         <w:ind w:left="1843" w:hanging="1843"/>
         <w:rPr>
           <w:rFonts w:cstheme="minorHAnsi"/>
-          <w:sz w:val="16"/>
-          <w:szCs w:val="16"/>
-        </w:rPr>
-      </w:pPr>
-      <w:r>
-        <w:rPr>
+          <w:color w:val="A6A6A6" w:themeColor="background1" w:themeShade="A6"/>
+          <w:sz w:val="16"/>
+          <w:szCs w:val="16"/>
+        </w:rPr>
+      </w:pPr>
+      <w:r>
+        <w:rPr>
+          <w:sz w:val="16"/>
+          <w:szCs w:val="16"/>
+        </w:rPr>
+        <w:sym w:font="Wingdings" w:char="F0FF"/>
+      </w:r>
+      <w:r>
+        <w:rPr>
+          <w:rFonts w:ascii="Consolas" w:hAnsi="Consolas"/>
+          <w:sz w:val="16"/>
+          <w:szCs w:val="16"/>
+        </w:rPr>
+        <w:t>+</w:t>
+      </w:r>
+      <w:r>
+        <w:rPr>
+          <w:rFonts w:ascii="Consolas" w:hAnsi="Consolas"/>
+          <w:sz w:val="16"/>
+          <w:szCs w:val="16"/>
+        </w:rPr>
+        <w:t>.</w:t>
+      </w:r>
+      <w:r>
+        <w:rPr>
+          <w:rFonts w:ascii="Consolas" w:hAnsi="Consolas"/>
+          <w:sz w:val="16"/>
+          <w:szCs w:val="16"/>
+        </w:rPr>
+        <w:tab/>
+      </w:r>
+      <w:r>
+        <w:rPr>
+          <w:rFonts w:cstheme="minorHAnsi"/>
+          <w:color w:val="A6A6A6" w:themeColor="background1" w:themeShade="A6"/>
+          <w:sz w:val="16"/>
+          <w:szCs w:val="16"/>
+        </w:rPr>
+        <w:t>Emoji list</w:t>
+      </w:r>
+    </w:p>
+    <w:p>
+      <w:pPr>
+        <w:spacing w:after="0"/>
+        <w:ind w:left="1843" w:hanging="1843"/>
+        <w:rPr>
+          <w:rFonts w:cstheme="minorHAnsi"/>
+          <w:color w:val="A6A6A6" w:themeColor="background1" w:themeShade="A6"/>
+          <w:sz w:val="16"/>
+          <w:szCs w:val="16"/>
+        </w:rPr>
+      </w:pPr>
+      <w:r>
+        <w:rPr>
+          <w:sz w:val="16"/>
+          <w:szCs w:val="16"/>
+        </w:rPr>
+        <w:sym w:font="Wingdings" w:char="F0FF"/>
+      </w:r>
+      <w:r>
+        <w:rPr>
+          <w:rFonts w:ascii="Consolas" w:hAnsi="Consolas"/>
+          <w:sz w:val="16"/>
+          <w:szCs w:val="16"/>
+        </w:rPr>
+        <w:t>+</w:t>
+      </w:r>
+      <w:proofErr w:type="spellStart"/>
+      <w:r>
+        <w:rPr>
+          <w:rFonts w:ascii="Consolas" w:hAnsi="Consolas"/>
+          <w:sz w:val="16"/>
+          <w:szCs w:val="16"/>
+        </w:rPr>
+        <w:t>Shift+S</w:t>
+      </w:r>
+      <w:proofErr w:type="spellEnd"/>
+      <w:r>
+        <w:rPr>
+          <w:rFonts w:ascii="Consolas" w:hAnsi="Consolas"/>
+          <w:sz w:val="16"/>
+          <w:szCs w:val="16"/>
+        </w:rPr>
+        <w:tab/>
+      </w:r>
+      <w:r>
+        <w:rPr>
+          <w:rFonts w:cstheme="minorHAnsi"/>
+          <w:color w:val="A6A6A6" w:themeColor="background1" w:themeShade="A6"/>
+          <w:sz w:val="16"/>
+          <w:szCs w:val="16"/>
+        </w:rPr>
+        <w:t>Launch Snip &amp; Sketch</w:t>
+      </w:r>
+    </w:p>
+    <w:p>
+      <w:pPr>
+        <w:spacing w:after="0"/>
+        <w:ind w:left="1843" w:hanging="1843"/>
+        <w:rPr>
+          <w:rFonts w:cstheme="minorHAnsi"/>
+          <w:color w:val="A6A6A6" w:themeColor="background1" w:themeShade="A6"/>
+          <w:sz w:val="16"/>
+          <w:szCs w:val="16"/>
+        </w:rPr>
+      </w:pPr>
+      <w:proofErr w:type="spellStart"/>
+      <w:r>
+        <w:rPr>
+          <w:rFonts w:ascii="Consolas" w:hAnsi="Consolas"/>
+          <w:sz w:val="16"/>
+          <w:szCs w:val="16"/>
+        </w:rPr>
+        <w:t>Ctrl+Shift+Esc</w:t>
+      </w:r>
+      <w:proofErr w:type="spellEnd"/>
+      <w:r>
+        <w:rPr>
+          <w:rFonts w:ascii="Consolas" w:hAnsi="Consolas"/>
+          <w:sz w:val="16"/>
+          <w:szCs w:val="16"/>
+        </w:rPr>
+        <w:tab/>
+      </w:r>
+      <w:r>
+        <w:rPr>
+          <w:rFonts w:cstheme="minorHAnsi"/>
+          <w:color w:val="A6A6A6" w:themeColor="background1" w:themeShade="A6"/>
+          <w:sz w:val="16"/>
+          <w:szCs w:val="16"/>
+        </w:rPr>
+        <w:t>Task Manager</w:t>
+      </w:r>
+    </w:p>
+    <w:p>
+      <w:pPr>
+        <w:spacing w:after="0"/>
+        <w:ind w:left="1843" w:hanging="1843"/>
+        <w:rPr>
+          <w:rFonts w:cstheme="minorHAnsi"/>
+          <w:color w:val="A6A6A6" w:themeColor="background1" w:themeShade="A6"/>
+          <w:sz w:val="16"/>
+          <w:szCs w:val="16"/>
+        </w:rPr>
+      </w:pPr>
+      <w:r>
+        <w:rPr>
+          <w:rFonts w:ascii="Cambria Math" w:hAnsi="Cambria Math" w:cs="Cambria Math"/>
+          <w:sz w:val="16"/>
+          <w:szCs w:val="16"/>
+        </w:rPr>
+        <w:t>≣</w:t>
+      </w:r>
+      <w:r>
+        <w:rPr>
+          <w:rFonts w:ascii="Consolas" w:hAnsi="Consolas"/>
+          <w:sz w:val="16"/>
+          <w:szCs w:val="16"/>
+        </w:rPr>
+        <w:tab/>
+      </w:r>
+      <w:r>
+        <w:rPr>
+          <w:rFonts w:cstheme="minorHAnsi"/>
+          <w:color w:val="A6A6A6" w:themeColor="background1" w:themeShade="A6"/>
+          <w:sz w:val="16"/>
+          <w:szCs w:val="16"/>
+        </w:rPr>
+        <w:t>Menu Key, open context menu (</w:t>
+      </w:r>
+      <w:r>
+        <w:rPr>
+          <w:rFonts w:cstheme="minorHAnsi"/>
+          <w:color w:val="A6A6A6" w:themeColor="background1" w:themeShade="A6"/>
+          <w:sz w:val="16"/>
+          <w:szCs w:val="16"/>
+        </w:rPr>
+        <w:t>or</w:t>
+      </w:r>
+      <w:r>
+        <w:rPr>
+          <w:rFonts w:cstheme="minorHAnsi"/>
+          <w:color w:val="A6A6A6" w:themeColor="background1" w:themeShade="A6"/>
+          <w:sz w:val="16"/>
+          <w:szCs w:val="16"/>
+        </w:rPr>
+        <w:t xml:space="preserve"> </w:t>
+      </w:r>
+      <w:r>
+        <w:rPr>
+          <w:rFonts w:cstheme="minorHAnsi"/>
+          <w:color w:val="A6A6A6" w:themeColor="background1" w:themeShade="A6"/>
+          <w:sz w:val="16"/>
+          <w:szCs w:val="16"/>
+        </w:rPr>
+        <w:t>R</w:t>
+      </w:r>
+      <w:r>
+        <w:rPr>
+          <w:rFonts w:cstheme="minorHAnsi"/>
+          <w:color w:val="A6A6A6" w:themeColor="background1" w:themeShade="A6"/>
+          <w:sz w:val="16"/>
+          <w:szCs w:val="16"/>
+        </w:rPr>
+        <w:t xml:space="preserve">ight </w:t>
+      </w:r>
+      <w:r>
+        <w:rPr>
+          <w:rFonts w:cstheme="minorHAnsi"/>
+          <w:color w:val="A6A6A6" w:themeColor="background1" w:themeShade="A6"/>
+          <w:sz w:val="16"/>
+          <w:szCs w:val="16"/>
+        </w:rPr>
+        <w:t>C</w:t>
+      </w:r>
+      <w:r>
+        <w:rPr>
+          <w:rFonts w:cstheme="minorHAnsi"/>
+          <w:color w:val="A6A6A6" w:themeColor="background1" w:themeShade="A6"/>
+          <w:sz w:val="16"/>
+          <w:szCs w:val="16"/>
+        </w:rPr>
+        <w:t>lick)</w:t>
+      </w:r>
+    </w:p>
+    <w:p>
+      <w:pPr>
+        <w:spacing w:after="0"/>
+        <w:ind w:left="1843" w:hanging="1843"/>
+        <w:rPr>
+          <w:rFonts w:cstheme="minorHAnsi"/>
+          <w:color w:val="A6A6A6" w:themeColor="background1" w:themeShade="A6"/>
+          <w:sz w:val="16"/>
+          <w:szCs w:val="16"/>
+        </w:rPr>
+      </w:pPr>
+      <w:proofErr w:type="spellStart"/>
+      <w:r>
+        <w:rPr>
+          <w:rFonts w:ascii="Consolas" w:hAnsi="Consolas"/>
+          <w:sz w:val="16"/>
+          <w:szCs w:val="16"/>
+        </w:rPr>
+        <w:t>PrtScn</w:t>
+      </w:r>
+      <w:proofErr w:type="spellEnd"/>
+      <w:r>
+        <w:rPr>
+          <w:rFonts w:ascii="Consolas" w:hAnsi="Consolas"/>
+          <w:sz w:val="16"/>
+          <w:szCs w:val="16"/>
+        </w:rPr>
+        <w:tab/>
+      </w:r>
+      <w:r>
+        <w:rPr>
+          <w:rFonts w:cstheme="minorHAnsi"/>
+          <w:color w:val="A6A6A6" w:themeColor="background1" w:themeShade="A6"/>
+          <w:sz w:val="16"/>
+          <w:szCs w:val="16"/>
+        </w:rPr>
+        <w:t>Screenshot of monitors to clipboard</w:t>
+      </w:r>
+    </w:p>
+    <w:p>
+      <w:pPr>
+        <w:spacing w:after="0"/>
+        <w:ind w:left="1843" w:hanging="1843"/>
+        <w:rPr>
+          <w:rFonts w:cstheme="minorHAnsi"/>
+          <w:color w:val="A6A6A6" w:themeColor="background1" w:themeShade="A6"/>
+          <w:sz w:val="16"/>
+          <w:szCs w:val="16"/>
+        </w:rPr>
+      </w:pPr>
+      <w:proofErr w:type="spellStart"/>
+      <w:r>
+        <w:rPr>
+          <w:rFonts w:ascii="Consolas" w:hAnsi="Consolas"/>
           <w:sz w:val="16"/>
           <w:szCs w:val="16"/>
         </w:rPr>
@@ -597,6 +1000,172 @@
           <w:sz w:val="16"/>
           <w:szCs w:val="16"/>
         </w:rPr>
+        <w:t>+</w:t>
+      </w:r>
+      <w:r>
+        <w:rPr>
+          <w:rFonts w:ascii="Consolas" w:hAnsi="Consolas"/>
+          <w:sz w:val="16"/>
+          <w:szCs w:val="16"/>
+        </w:rPr>
+        <w:t>PrtScn</w:t>
+      </w:r>
+      <w:proofErr w:type="spellEnd"/>
+      <w:r>
+        <w:rPr>
+          <w:rFonts w:ascii="Consolas" w:hAnsi="Consolas"/>
+          <w:sz w:val="16"/>
+          <w:szCs w:val="16"/>
+        </w:rPr>
+        <w:tab/>
+      </w:r>
+      <w:r>
+        <w:rPr>
+          <w:rFonts w:cstheme="minorHAnsi"/>
+          <w:color w:val="A6A6A6" w:themeColor="background1" w:themeShade="A6"/>
+          <w:sz w:val="16"/>
+          <w:szCs w:val="16"/>
+        </w:rPr>
+        <w:t>Screenshot of active window to clipboard</w:t>
+      </w:r>
+    </w:p>
+    <w:p>
+      <w:pPr>
+        <w:pStyle w:val="Heading2"/>
+      </w:pPr>
+      <w:r>
+        <w:t>File Explorer</w:t>
+      </w:r>
+    </w:p>
+    <w:p>
+      <w:pPr>
+        <w:spacing w:after="0"/>
+        <w:ind w:left="1843" w:hanging="1843"/>
+        <w:rPr>
+          <w:rFonts w:cstheme="minorHAnsi"/>
+          <w:color w:val="A6A6A6" w:themeColor="background1" w:themeShade="A6"/>
+          <w:sz w:val="16"/>
+          <w:szCs w:val="16"/>
+        </w:rPr>
+      </w:pPr>
+      <w:proofErr w:type="spellStart"/>
+      <w:r>
+        <w:rPr>
+          <w:rFonts w:ascii="Consolas" w:hAnsi="Consolas"/>
+          <w:sz w:val="16"/>
+          <w:szCs w:val="16"/>
+        </w:rPr>
+        <w:t>Ctrl+</w:t>
+      </w:r>
+      <w:r>
+        <w:rPr>
+          <w:rFonts w:ascii="Consolas" w:hAnsi="Consolas"/>
+          <w:sz w:val="16"/>
+          <w:szCs w:val="16"/>
+        </w:rPr>
+        <w:t>N</w:t>
+      </w:r>
+      <w:proofErr w:type="spellEnd"/>
+      <w:r>
+        <w:rPr>
+          <w:rFonts w:ascii="Consolas" w:hAnsi="Consolas"/>
+          <w:sz w:val="16"/>
+          <w:szCs w:val="16"/>
+        </w:rPr>
+        <w:tab/>
+      </w:r>
+      <w:r>
+        <w:rPr>
+          <w:rFonts w:cstheme="minorHAnsi"/>
+          <w:color w:val="A6A6A6" w:themeColor="background1" w:themeShade="A6"/>
+          <w:sz w:val="16"/>
+          <w:szCs w:val="16"/>
+        </w:rPr>
+        <w:t>Open copy of current File Explorer window</w:t>
+      </w:r>
+    </w:p>
+    <w:p>
+      <w:pPr>
+        <w:spacing w:after="0"/>
+        <w:ind w:left="1843" w:hanging="1843"/>
+        <w:rPr>
+          <w:rFonts w:cstheme="minorHAnsi"/>
+          <w:color w:val="A6A6A6" w:themeColor="background1" w:themeShade="A6"/>
+          <w:sz w:val="16"/>
+          <w:szCs w:val="16"/>
+        </w:rPr>
+      </w:pPr>
+      <w:proofErr w:type="spellStart"/>
+      <w:r>
+        <w:rPr>
+          <w:rFonts w:ascii="Consolas" w:hAnsi="Consolas"/>
+          <w:sz w:val="16"/>
+          <w:szCs w:val="16"/>
+        </w:rPr>
+        <w:t>Ctrl+</w:t>
+      </w:r>
+      <w:r>
+        <w:rPr>
+          <w:rFonts w:ascii="Consolas" w:hAnsi="Consolas"/>
+          <w:sz w:val="16"/>
+          <w:szCs w:val="16"/>
+        </w:rPr>
+        <w:t>Shift+N</w:t>
+      </w:r>
+      <w:proofErr w:type="spellEnd"/>
+      <w:r>
+        <w:rPr>
+          <w:rFonts w:ascii="Consolas" w:hAnsi="Consolas"/>
+          <w:sz w:val="16"/>
+          <w:szCs w:val="16"/>
+        </w:rPr>
+        <w:tab/>
+      </w:r>
+      <w:r>
+        <w:rPr>
+          <w:rFonts w:cstheme="minorHAnsi"/>
+          <w:color w:val="A6A6A6" w:themeColor="background1" w:themeShade="A6"/>
+          <w:sz w:val="16"/>
+          <w:szCs w:val="16"/>
+        </w:rPr>
+        <w:t>Create new folder in File Explorer</w:t>
+      </w:r>
+    </w:p>
+    <w:p>
+      <w:pPr>
+        <w:pStyle w:val="Heading2"/>
+      </w:pPr>
+      <w:r>
+        <w:t xml:space="preserve">Application </w:t>
+      </w:r>
+      <w:r>
+        <w:t>Window</w:t>
+      </w:r>
+    </w:p>
+    <w:p>
+      <w:pPr>
+        <w:spacing w:after="0"/>
+        <w:ind w:left="1843" w:hanging="1843"/>
+        <w:rPr>
+          <w:rFonts w:cstheme="minorHAnsi"/>
+          <w:color w:val="A6A6A6" w:themeColor="background1" w:themeShade="A6"/>
+          <w:sz w:val="16"/>
+          <w:szCs w:val="16"/>
+        </w:rPr>
+      </w:pPr>
+      <w:r>
+        <w:rPr>
+          <w:sz w:val="16"/>
+          <w:szCs w:val="16"/>
+        </w:rPr>
+        <w:t>Alt</w:t>
+      </w:r>
+      <w:r>
+        <w:rPr>
+          <w:rFonts w:ascii="Consolas" w:hAnsi="Consolas"/>
+          <w:sz w:val="16"/>
+          <w:szCs w:val="16"/>
+        </w:rPr>
         <w:t>+F4</w:t>
       </w:r>
       <w:r>
@@ -653,7 +1222,23 @@
           <w:sz w:val="16"/>
           <w:szCs w:val="16"/>
         </w:rPr>
-        <w:t>Ctrl+Shift+Esc</w:t>
+        <w:t>Alt</w:t>
+      </w:r>
+      <w:r>
+        <w:rPr>
+          <w:rFonts w:ascii="Consolas" w:hAnsi="Consolas"/>
+          <w:sz w:val="16"/>
+          <w:szCs w:val="16"/>
+        </w:rPr>
+        <w:t>+S</w:t>
+      </w:r>
+      <w:r>
+        <w:rPr>
+          <w:rFonts w:ascii="Consolas" w:hAnsi="Consolas"/>
+          <w:sz w:val="16"/>
+          <w:szCs w:val="16"/>
+        </w:rPr>
+        <w:t>pace</w:t>
       </w:r>
       <w:proofErr w:type="spellEnd"/>
       <w:r>
@@ -671,7 +1256,7 @@
           <w:sz w:val="16"/>
           <w:szCs w:val="16"/>
         </w:rPr>
-        <w:t>Task Manager</w:t>
+        <w:t>Open window menu</w:t>
       </w:r>
     </w:p>
     <w:p>
@@ -692,17 +1277,33 @@
           <w:sz w:val="16"/>
           <w:szCs w:val="16"/>
         </w:rPr>
-        <w:t>Ctrl+</w:t>
-      </w:r>
-      <w:r>
-        <w:rPr>
-          <w:rFonts w:ascii="Consolas" w:hAnsi="Consolas"/>
-          <w:sz w:val="16"/>
-          <w:szCs w:val="16"/>
-        </w:rPr>
-        <w:t>N</w:t>
-      </w:r>
-      <w:proofErr w:type="spellEnd"/>
+        <w:t>Alt</w:t>
+      </w:r>
+      <w:r>
+        <w:rPr>
+          <w:rFonts w:ascii="Consolas" w:hAnsi="Consolas"/>
+          <w:sz w:val="16"/>
+          <w:szCs w:val="16"/>
+        </w:rPr>
+        <w:t>+S</w:t>
+      </w:r>
+      <w:r>
+        <w:rPr>
+          <w:rFonts w:ascii="Consolas" w:hAnsi="Consolas"/>
+          <w:sz w:val="16"/>
+          <w:szCs w:val="16"/>
+        </w:rPr>
+        <w:t>pace</w:t>
+      </w:r>
+      <w:proofErr w:type="spellEnd"/>
+      <w:r>
+        <w:rPr>
+          <w:rFonts w:ascii="Consolas" w:hAnsi="Consolas"/>
+          <w:sz w:val="16"/>
+          <w:szCs w:val="16"/>
+        </w:rPr>
+        <w:t>, R</w:t>
+      </w:r>
       <w:r>
         <w:rPr>
           <w:rFonts w:ascii="Consolas" w:hAnsi="Consolas"/>
@@ -718,7 +1319,7 @@
           <w:sz w:val="16"/>
           <w:szCs w:val="16"/>
         </w:rPr>
-        <w:t xml:space="preserve">Open </w:t>
+        <w:t>Restore down</w:t>
       </w:r>
       <w:r>
         <w:rPr>
@@ -727,16 +1328,61 @@
           <w:sz w:val="16"/>
           <w:szCs w:val="16"/>
         </w:rPr>
-        <w:t>copy</w:t>
-      </w:r>
-      <w:r>
+        <w:t xml:space="preserve"> from maximised</w:t>
+      </w:r>
+    </w:p>
+    <w:p>
+      <w:pPr>
+        <w:spacing w:after="0"/>
+        <w:ind w:left="1843" w:hanging="1843"/>
         <w:rPr>
           <w:rFonts w:cstheme="minorHAnsi"/>
           <w:color w:val="A6A6A6" w:themeColor="background1" w:themeShade="A6"/>
           <w:sz w:val="16"/>
           <w:szCs w:val="16"/>
         </w:rPr>
-        <w:t xml:space="preserve"> of current </w:t>
+      </w:pPr>
+      <w:proofErr w:type="spellStart"/>
+      <w:r>
+        <w:rPr>
+          <w:rFonts w:ascii="Consolas" w:hAnsi="Consolas"/>
+          <w:sz w:val="16"/>
+          <w:szCs w:val="16"/>
+        </w:rPr>
+        <w:t>Alt</w:t>
+      </w:r>
+      <w:r>
+        <w:rPr>
+          <w:rFonts w:ascii="Consolas" w:hAnsi="Consolas"/>
+          <w:sz w:val="16"/>
+          <w:szCs w:val="16"/>
+        </w:rPr>
+        <w:t>+S</w:t>
+      </w:r>
+      <w:r>
+        <w:rPr>
+          <w:rFonts w:ascii="Consolas" w:hAnsi="Consolas"/>
+          <w:sz w:val="16"/>
+          <w:szCs w:val="16"/>
+        </w:rPr>
+        <w:t>pace</w:t>
+      </w:r>
+      <w:proofErr w:type="spellEnd"/>
+      <w:r>
+        <w:rPr>
+          <w:rFonts w:ascii="Consolas" w:hAnsi="Consolas"/>
+          <w:sz w:val="16"/>
+          <w:szCs w:val="16"/>
+        </w:rPr>
+        <w:t>, N</w:t>
+      </w:r>
+      <w:r>
+        <w:rPr>
+          <w:rFonts w:ascii="Consolas" w:hAnsi="Consolas"/>
+          <w:sz w:val="16"/>
+          <w:szCs w:val="16"/>
+        </w:rPr>
+        <w:tab/>
       </w:r>
       <w:r>
         <w:rPr>
@@ -745,16 +1391,61 @@
           <w:sz w:val="16"/>
           <w:szCs w:val="16"/>
         </w:rPr>
-        <w:t>F</w:t>
-      </w:r>
-      <w:r>
+        <w:t>Minimise window</w:t>
+      </w:r>
+    </w:p>
+    <w:p>
+      <w:pPr>
+        <w:spacing w:after="0"/>
+        <w:ind w:left="1843" w:hanging="1843"/>
         <w:rPr>
           <w:rFonts w:cstheme="minorHAnsi"/>
           <w:color w:val="A6A6A6" w:themeColor="background1" w:themeShade="A6"/>
           <w:sz w:val="16"/>
           <w:szCs w:val="16"/>
         </w:rPr>
-        <w:t xml:space="preserve">ile </w:t>
+      </w:pPr>
+      <w:proofErr w:type="spellStart"/>
+      <w:r>
+        <w:rPr>
+          <w:rFonts w:ascii="Consolas" w:hAnsi="Consolas"/>
+          <w:sz w:val="16"/>
+          <w:szCs w:val="16"/>
+        </w:rPr>
+        <w:t>Alt</w:t>
+      </w:r>
+      <w:r>
+        <w:rPr>
+          <w:rFonts w:ascii="Consolas" w:hAnsi="Consolas"/>
+          <w:sz w:val="16"/>
+          <w:szCs w:val="16"/>
+        </w:rPr>
+        <w:t>+S</w:t>
+      </w:r>
+      <w:r>
+        <w:rPr>
+          <w:rFonts w:ascii="Consolas" w:hAnsi="Consolas"/>
+          <w:sz w:val="16"/>
+          <w:szCs w:val="16"/>
+        </w:rPr>
+        <w:t>pace</w:t>
+      </w:r>
+      <w:proofErr w:type="spellEnd"/>
+      <w:r>
+        <w:rPr>
+          <w:rFonts w:ascii="Consolas" w:hAnsi="Consolas"/>
+          <w:sz w:val="16"/>
+          <w:szCs w:val="16"/>
+        </w:rPr>
+        <w:t>, X</w:t>
+      </w:r>
+      <w:r>
+        <w:rPr>
+          <w:rFonts w:ascii="Consolas" w:hAnsi="Consolas"/>
+          <w:sz w:val="16"/>
+          <w:szCs w:val="16"/>
+        </w:rPr>
+        <w:tab/>
       </w:r>
       <w:r>
         <w:rPr>
@@ -763,16 +1454,61 @@
           <w:sz w:val="16"/>
           <w:szCs w:val="16"/>
         </w:rPr>
-        <w:t>E</w:t>
-      </w:r>
-      <w:r>
+        <w:t>Maximise window</w:t>
+      </w:r>
+    </w:p>
+    <w:p>
+      <w:pPr>
+        <w:spacing w:after="0"/>
+        <w:ind w:left="1843" w:hanging="1843"/>
         <w:rPr>
           <w:rFonts w:cstheme="minorHAnsi"/>
           <w:color w:val="A6A6A6" w:themeColor="background1" w:themeShade="A6"/>
           <w:sz w:val="16"/>
           <w:szCs w:val="16"/>
         </w:rPr>
-        <w:t>xplorer</w:t>
+      </w:pPr>
+      <w:proofErr w:type="spellStart"/>
+      <w:r>
+        <w:rPr>
+          <w:rFonts w:ascii="Consolas" w:hAnsi="Consolas"/>
+          <w:sz w:val="16"/>
+          <w:szCs w:val="16"/>
+        </w:rPr>
+        <w:t>Alt</w:t>
+      </w:r>
+      <w:r>
+        <w:rPr>
+          <w:rFonts w:ascii="Consolas" w:hAnsi="Consolas"/>
+          <w:sz w:val="16"/>
+          <w:szCs w:val="16"/>
+        </w:rPr>
+        <w:t>+S</w:t>
+      </w:r>
+      <w:r>
+        <w:rPr>
+          <w:rFonts w:ascii="Consolas" w:hAnsi="Consolas"/>
+          <w:sz w:val="16"/>
+          <w:szCs w:val="16"/>
+        </w:rPr>
+        <w:t>pace</w:t>
+      </w:r>
+      <w:proofErr w:type="spellEnd"/>
+      <w:r>
+        <w:rPr>
+          <w:rFonts w:ascii="Consolas" w:hAnsi="Consolas"/>
+          <w:sz w:val="16"/>
+          <w:szCs w:val="16"/>
+        </w:rPr>
+        <w:t>, M</w:t>
+      </w:r>
+      <w:r>
+        <w:rPr>
+          <w:rFonts w:ascii="Consolas" w:hAnsi="Consolas"/>
+          <w:sz w:val="16"/>
+          <w:szCs w:val="16"/>
+        </w:rPr>
+        <w:tab/>
       </w:r>
       <w:r>
         <w:rPr>
@@ -781,294 +1517,7 @@
           <w:sz w:val="16"/>
           <w:szCs w:val="16"/>
         </w:rPr>
-        <w:t xml:space="preserve"> window</w:t>
-      </w:r>
-    </w:p>
-    <w:p>
-      <w:pPr>
-        <w:spacing w:after="0"/>
-        <w:ind w:left="1843" w:hanging="1843"/>
-        <w:rPr>
-          <w:rFonts w:cstheme="minorHAnsi"/>
-          <w:color w:val="A6A6A6" w:themeColor="background1" w:themeShade="A6"/>
-          <w:sz w:val="16"/>
-          <w:szCs w:val="16"/>
-        </w:rPr>
-      </w:pPr>
-      <w:r>
-        <w:rPr>
-          <w:rFonts w:ascii="Cambria Math" w:hAnsi="Cambria Math" w:cs="Cambria Math"/>
-          <w:sz w:val="16"/>
-          <w:szCs w:val="16"/>
-        </w:rPr>
-        <w:t>≣</w:t>
-      </w:r>
-      <w:r>
-        <w:rPr>
-          <w:rFonts w:ascii="Consolas" w:hAnsi="Consolas"/>
-          <w:sz w:val="16"/>
-          <w:szCs w:val="16"/>
-        </w:rPr>
-        <w:tab/>
-      </w:r>
-      <w:r>
-        <w:rPr>
-          <w:rFonts w:cstheme="minorHAnsi"/>
-          <w:color w:val="A6A6A6" w:themeColor="background1" w:themeShade="A6"/>
-          <w:sz w:val="16"/>
-          <w:szCs w:val="16"/>
-        </w:rPr>
-        <w:t>Menu Key, open context menu (</w:t>
-      </w:r>
-      <w:r>
-        <w:rPr>
-          <w:rFonts w:cstheme="minorHAnsi"/>
-          <w:color w:val="A6A6A6" w:themeColor="background1" w:themeShade="A6"/>
-          <w:sz w:val="16"/>
-          <w:szCs w:val="16"/>
-        </w:rPr>
-        <w:t>or</w:t>
-      </w:r>
-      <w:r>
-        <w:rPr>
-          <w:rFonts w:cstheme="minorHAnsi"/>
-          <w:color w:val="A6A6A6" w:themeColor="background1" w:themeShade="A6"/>
-          <w:sz w:val="16"/>
-          <w:szCs w:val="16"/>
-        </w:rPr>
-        <w:t xml:space="preserve"> </w:t>
-      </w:r>
-      <w:r>
-        <w:rPr>
-          <w:rFonts w:cstheme="minorHAnsi"/>
-          <w:color w:val="A6A6A6" w:themeColor="background1" w:themeShade="A6"/>
-          <w:sz w:val="16"/>
-          <w:szCs w:val="16"/>
-        </w:rPr>
-        <w:t>R</w:t>
-      </w:r>
-      <w:r>
-        <w:rPr>
-          <w:rFonts w:cstheme="minorHAnsi"/>
-          <w:color w:val="A6A6A6" w:themeColor="background1" w:themeShade="A6"/>
-          <w:sz w:val="16"/>
-          <w:szCs w:val="16"/>
-        </w:rPr>
-        <w:t xml:space="preserve">ight </w:t>
-      </w:r>
-      <w:r>
-        <w:rPr>
-          <w:rFonts w:cstheme="minorHAnsi"/>
-          <w:color w:val="A6A6A6" w:themeColor="background1" w:themeShade="A6"/>
-          <w:sz w:val="16"/>
-          <w:szCs w:val="16"/>
-        </w:rPr>
-        <w:t>C</w:t>
-      </w:r>
-      <w:r>
-        <w:rPr>
-          <w:rFonts w:cstheme="minorHAnsi"/>
-          <w:color w:val="A6A6A6" w:themeColor="background1" w:themeShade="A6"/>
-          <w:sz w:val="16"/>
-          <w:szCs w:val="16"/>
-        </w:rPr>
-        <w:t>lick)</w:t>
-      </w:r>
-    </w:p>
-    <w:p>
-      <w:pPr>
-        <w:spacing w:after="0"/>
-        <w:ind w:left="1843" w:hanging="1843"/>
-        <w:rPr>
-          <w:rFonts w:cstheme="minorHAnsi"/>
-          <w:color w:val="A6A6A6" w:themeColor="background1" w:themeShade="A6"/>
-          <w:sz w:val="16"/>
-          <w:szCs w:val="16"/>
-        </w:rPr>
-      </w:pPr>
-      <w:proofErr w:type="spellStart"/>
-      <w:r>
-        <w:rPr>
-          <w:rFonts w:ascii="Consolas" w:hAnsi="Consolas"/>
-          <w:sz w:val="16"/>
-          <w:szCs w:val="16"/>
-        </w:rPr>
-        <w:t>Alt</w:t>
-      </w:r>
-      <w:r>
-        <w:rPr>
-          <w:rFonts w:ascii="Consolas" w:hAnsi="Consolas"/>
-          <w:sz w:val="16"/>
-          <w:szCs w:val="16"/>
-        </w:rPr>
-        <w:t>+S</w:t>
-      </w:r>
-      <w:r>
-        <w:rPr>
-          <w:rFonts w:ascii="Consolas" w:hAnsi="Consolas"/>
-          <w:sz w:val="16"/>
-          <w:szCs w:val="16"/>
-        </w:rPr>
-        <w:t>pace</w:t>
-      </w:r>
-      <w:proofErr w:type="spellEnd"/>
-      <w:r>
-        <w:rPr>
-          <w:rFonts w:ascii="Consolas" w:hAnsi="Consolas"/>
-          <w:sz w:val="16"/>
-          <w:szCs w:val="16"/>
-        </w:rPr>
-        <w:tab/>
-      </w:r>
-      <w:r>
-        <w:rPr>
-          <w:rFonts w:cstheme="minorHAnsi"/>
-          <w:color w:val="A6A6A6" w:themeColor="background1" w:themeShade="A6"/>
-          <w:sz w:val="16"/>
-          <w:szCs w:val="16"/>
-        </w:rPr>
-        <w:t>Open window menu</w:t>
-      </w:r>
-    </w:p>
-    <w:p>
-      <w:pPr>
-        <w:spacing w:after="0"/>
-        <w:ind w:left="1843" w:hanging="1843"/>
-        <w:rPr>
-          <w:rFonts w:cstheme="minorHAnsi"/>
-          <w:color w:val="A6A6A6" w:themeColor="background1" w:themeShade="A6"/>
-          <w:sz w:val="16"/>
-          <w:szCs w:val="16"/>
-        </w:rPr>
-      </w:pPr>
-      <w:proofErr w:type="spellStart"/>
-      <w:r>
-        <w:rPr>
-          <w:rFonts w:ascii="Consolas" w:hAnsi="Consolas"/>
-          <w:sz w:val="16"/>
-          <w:szCs w:val="16"/>
-        </w:rPr>
-        <w:t>Ctrl+</w:t>
-      </w:r>
-      <w:r>
-        <w:rPr>
-          <w:rFonts w:ascii="Consolas" w:hAnsi="Consolas"/>
-          <w:sz w:val="16"/>
-          <w:szCs w:val="16"/>
-        </w:rPr>
-        <w:t>Shift+N</w:t>
-      </w:r>
-      <w:proofErr w:type="spellEnd"/>
-      <w:r>
-        <w:rPr>
-          <w:rFonts w:ascii="Consolas" w:hAnsi="Consolas"/>
-          <w:sz w:val="16"/>
-          <w:szCs w:val="16"/>
-        </w:rPr>
-        <w:tab/>
-      </w:r>
-      <w:r>
-        <w:rPr>
-          <w:rFonts w:cstheme="minorHAnsi"/>
-          <w:color w:val="A6A6A6" w:themeColor="background1" w:themeShade="A6"/>
-          <w:sz w:val="16"/>
-          <w:szCs w:val="16"/>
-        </w:rPr>
-        <w:t>Create new folder</w:t>
-      </w:r>
-    </w:p>
-    <w:p>
-      <w:pPr>
-        <w:spacing w:after="0"/>
-        <w:ind w:left="1843" w:hanging="1843"/>
-        <w:rPr>
-          <w:rFonts w:cstheme="minorHAnsi"/>
-          <w:color w:val="A6A6A6" w:themeColor="background1" w:themeShade="A6"/>
-          <w:sz w:val="16"/>
-          <w:szCs w:val="16"/>
-        </w:rPr>
-      </w:pPr>
-      <w:proofErr w:type="spellStart"/>
-      <w:r>
-        <w:rPr>
-          <w:rFonts w:ascii="Consolas" w:hAnsi="Consolas"/>
-          <w:sz w:val="16"/>
-          <w:szCs w:val="16"/>
-        </w:rPr>
-        <w:t>PrtScn</w:t>
-      </w:r>
-      <w:proofErr w:type="spellEnd"/>
-      <w:r>
-        <w:rPr>
-          <w:rFonts w:ascii="Consolas" w:hAnsi="Consolas"/>
-          <w:sz w:val="16"/>
-          <w:szCs w:val="16"/>
-        </w:rPr>
-        <w:tab/>
-      </w:r>
-      <w:r>
-        <w:rPr>
-          <w:rFonts w:cstheme="minorHAnsi"/>
-          <w:color w:val="A6A6A6" w:themeColor="background1" w:themeShade="A6"/>
-          <w:sz w:val="16"/>
-          <w:szCs w:val="16"/>
-        </w:rPr>
-        <w:t>Screenshot of monitors to clipboard</w:t>
-      </w:r>
-    </w:p>
-    <w:p>
-      <w:pPr>
-        <w:spacing w:after="0"/>
-        <w:ind w:left="1843" w:hanging="1843"/>
-        <w:rPr>
-          <w:rFonts w:cstheme="minorHAnsi"/>
-          <w:color w:val="A6A6A6" w:themeColor="background1" w:themeShade="A6"/>
-          <w:sz w:val="16"/>
-          <w:szCs w:val="16"/>
-        </w:rPr>
-      </w:pPr>
-      <w:proofErr w:type="spellStart"/>
-      <w:r>
-        <w:rPr>
-          <w:rFonts w:ascii="Consolas" w:hAnsi="Consolas"/>
-          <w:sz w:val="16"/>
-          <w:szCs w:val="16"/>
-        </w:rPr>
-        <w:t>Alt</w:t>
-      </w:r>
-      <w:r>
-        <w:rPr>
-          <w:rFonts w:ascii="Consolas" w:hAnsi="Consolas"/>
-          <w:sz w:val="16"/>
-          <w:szCs w:val="16"/>
-        </w:rPr>
-        <w:t>+</w:t>
-      </w:r>
-      <w:r>
-        <w:rPr>
-          <w:rFonts w:ascii="Consolas" w:hAnsi="Consolas"/>
-          <w:sz w:val="16"/>
-          <w:szCs w:val="16"/>
-        </w:rPr>
-        <w:t>PrtScn</w:t>
-      </w:r>
-      <w:proofErr w:type="spellEnd"/>
-      <w:r>
-        <w:rPr>
-          <w:rFonts w:ascii="Consolas" w:hAnsi="Consolas"/>
-          <w:sz w:val="16"/>
-          <w:szCs w:val="16"/>
-        </w:rPr>
-        <w:tab/>
-      </w:r>
-      <w:r>
-        <w:rPr>
-          <w:rFonts w:cstheme="minorHAnsi"/>
-          <w:color w:val="A6A6A6" w:themeColor="background1" w:themeShade="A6"/>
-          <w:sz w:val="16"/>
-          <w:szCs w:val="16"/>
-        </w:rPr>
-        <w:t>Screenshot of active window to clipboard</w:t>
+        <w:t>Move window (mouse or arrow keys)</w:t>
       </w:r>
     </w:p>
     <w:p>
@@ -1657,6 +2106,7 @@
     <w:p>
       <w:pPr>
         <w:pStyle w:val="Heading2"/>
+        <w:spacing w:before="0"/>
         <w:ind w:left="1843" w:hanging="1843"/>
       </w:pPr>
       <w:r>
@@ -1826,16 +2276,7 @@
     <w:p>
       <w:pPr>
         <w:pStyle w:val="Heading2"/>
-        <w:spacing w:before="0"/>
-      </w:pPr>
-      <w:r>
-        <w:rPr>
-          <w:color w:val="A6A6A6" w:themeColor="background1" w:themeShade="A6"/>
-          <w:szCs w:val="16"/>
-          <w:lang w:val="en-US"/>
-        </w:rPr>
-        <w:br w:type="column"/>
-      </w:r>
+      </w:pPr>
       <w:r>
         <w:t>Text Editing: Transferring Text</w:t>
       </w:r>
@@ -5235,6 +5676,344 @@
         <w:t>Convert to upper case</w:t>
       </w:r>
     </w:p>
+    <w:p>
+      <w:pPr>
+        <w:pStyle w:val="Heading2"/>
+        <w:spacing w:before="0"/>
+      </w:pPr>
+      <w:r>
+        <w:rPr>
+          <w:color w:val="A6A6A6" w:themeColor="background1" w:themeShade="A6"/>
+          <w:szCs w:val="16"/>
+        </w:rPr>
+        <w:br w:type="column"/>
+      </w:r>
+      <w:r>
+        <w:t>LastPass</w:t>
+      </w:r>
+    </w:p>
+    <w:p>
+      <w:pPr>
+        <w:spacing w:after="0"/>
+        <w:ind w:left="1843" w:hanging="1843"/>
+        <w:rPr>
+          <w:color w:val="A6A6A6" w:themeColor="background1" w:themeShade="A6"/>
+          <w:sz w:val="16"/>
+          <w:szCs w:val="16"/>
+        </w:rPr>
+      </w:pPr>
+      <w:proofErr w:type="spellStart"/>
+      <w:r>
+        <w:rPr>
+          <w:rFonts w:ascii="Consolas" w:hAnsi="Consolas"/>
+          <w:sz w:val="16"/>
+          <w:szCs w:val="16"/>
+          <w:lang w:val="en-US"/>
+        </w:rPr>
+        <w:t>Alt+</w:t>
+      </w:r>
+      <w:r>
+        <w:rPr>
+          <w:rFonts w:ascii="Consolas" w:hAnsi="Consolas"/>
+          <w:sz w:val="16"/>
+          <w:szCs w:val="16"/>
+          <w:lang w:val="en-US"/>
+        </w:rPr>
+        <w:t>G</w:t>
+      </w:r>
+      <w:proofErr w:type="spellEnd"/>
+      <w:r>
+        <w:rPr>
+          <w:sz w:val="16"/>
+          <w:szCs w:val="16"/>
+        </w:rPr>
+        <w:tab/>
+      </w:r>
+      <w:r>
+        <w:rPr>
+          <w:color w:val="A6A6A6" w:themeColor="background1" w:themeShade="A6"/>
+          <w:sz w:val="16"/>
+          <w:szCs w:val="16"/>
+        </w:rPr>
+        <w:t>Generate secure password</w:t>
+      </w:r>
+    </w:p>
+    <w:p>
+      <w:pPr>
+        <w:spacing w:after="0"/>
+        <w:ind w:left="1843" w:hanging="1843"/>
+        <w:rPr>
+          <w:color w:val="A6A6A6" w:themeColor="background1" w:themeShade="A6"/>
+          <w:sz w:val="16"/>
+          <w:szCs w:val="16"/>
+        </w:rPr>
+      </w:pPr>
+      <w:proofErr w:type="spellStart"/>
+      <w:r>
+        <w:rPr>
+          <w:rFonts w:ascii="Consolas" w:hAnsi="Consolas"/>
+          <w:sz w:val="16"/>
+          <w:szCs w:val="16"/>
+          <w:lang w:val="en-US"/>
+        </w:rPr>
+        <w:t>Alt</w:t>
+      </w:r>
+      <w:r>
+        <w:rPr>
+          <w:rFonts w:ascii="Consolas" w:hAnsi="Consolas"/>
+          <w:sz w:val="16"/>
+          <w:szCs w:val="16"/>
+          <w:lang w:val="en-US"/>
+        </w:rPr>
+        <w:t>+</w:t>
+      </w:r>
+      <w:r>
+        <w:rPr>
+          <w:rFonts w:ascii="Consolas" w:hAnsi="Consolas"/>
+          <w:sz w:val="16"/>
+          <w:szCs w:val="16"/>
+          <w:lang w:val="en-US"/>
+        </w:rPr>
+        <w:t>I</w:t>
+      </w:r>
+      <w:proofErr w:type="spellEnd"/>
+      <w:r>
+        <w:rPr>
+          <w:sz w:val="16"/>
+          <w:szCs w:val="16"/>
+        </w:rPr>
+        <w:tab/>
+      </w:r>
+      <w:r>
+        <w:rPr>
+          <w:color w:val="A6A6A6" w:themeColor="background1" w:themeShade="A6"/>
+          <w:sz w:val="16"/>
+          <w:szCs w:val="16"/>
+        </w:rPr>
+        <w:t>Recheck Page</w:t>
+      </w:r>
+    </w:p>
+    <w:p>
+      <w:pPr>
+        <w:spacing w:after="0"/>
+        <w:ind w:left="1843" w:hanging="1843"/>
+        <w:rPr>
+          <w:color w:val="A6A6A6" w:themeColor="background1" w:themeShade="A6"/>
+          <w:sz w:val="16"/>
+          <w:szCs w:val="16"/>
+        </w:rPr>
+      </w:pPr>
+      <w:proofErr w:type="spellStart"/>
+      <w:r>
+        <w:rPr>
+          <w:rFonts w:ascii="Consolas" w:hAnsi="Consolas"/>
+          <w:sz w:val="16"/>
+          <w:szCs w:val="16"/>
+          <w:lang w:val="en-US"/>
+        </w:rPr>
+        <w:t>Alt</w:t>
+      </w:r>
+      <w:r>
+        <w:rPr>
+          <w:rFonts w:ascii="Consolas" w:hAnsi="Consolas"/>
+          <w:sz w:val="16"/>
+          <w:szCs w:val="16"/>
+          <w:lang w:val="en-US"/>
+        </w:rPr>
+        <w:t>+</w:t>
+      </w:r>
+      <w:r>
+        <w:rPr>
+          <w:rFonts w:ascii="Consolas" w:hAnsi="Consolas"/>
+          <w:sz w:val="16"/>
+          <w:szCs w:val="16"/>
+          <w:lang w:val="en-US"/>
+        </w:rPr>
+        <w:t>W</w:t>
+      </w:r>
+      <w:proofErr w:type="spellEnd"/>
+      <w:r>
+        <w:rPr>
+          <w:sz w:val="16"/>
+          <w:szCs w:val="16"/>
+        </w:rPr>
+        <w:tab/>
+      </w:r>
+      <w:r>
+        <w:rPr>
+          <w:color w:val="A6A6A6" w:themeColor="background1" w:themeShade="A6"/>
+          <w:sz w:val="16"/>
+          <w:szCs w:val="16"/>
+        </w:rPr>
+        <w:t>Site Search</w:t>
+      </w:r>
+    </w:p>
+    <w:p>
+      <w:pPr>
+        <w:spacing w:after="0"/>
+        <w:ind w:left="1843" w:hanging="1843"/>
+        <w:rPr>
+          <w:color w:val="A6A6A6" w:themeColor="background1" w:themeShade="A6"/>
+          <w:sz w:val="16"/>
+          <w:szCs w:val="16"/>
+        </w:rPr>
+      </w:pPr>
+      <w:proofErr w:type="spellStart"/>
+      <w:r>
+        <w:rPr>
+          <w:rFonts w:ascii="Consolas" w:hAnsi="Consolas"/>
+          <w:sz w:val="16"/>
+          <w:szCs w:val="16"/>
+          <w:lang w:val="en-US"/>
+        </w:rPr>
+        <w:t>Alt</w:t>
+      </w:r>
+      <w:r>
+        <w:rPr>
+          <w:rFonts w:ascii="Consolas" w:hAnsi="Consolas"/>
+          <w:sz w:val="16"/>
+          <w:szCs w:val="16"/>
+          <w:lang w:val="en-US"/>
+        </w:rPr>
+        <w:t>+</w:t>
+      </w:r>
+      <w:r>
+        <w:rPr>
+          <w:rFonts w:ascii="Consolas" w:hAnsi="Consolas"/>
+          <w:sz w:val="16"/>
+          <w:szCs w:val="16"/>
+          <w:lang w:val="en-US"/>
+        </w:rPr>
+        <w:t>PgUp</w:t>
+      </w:r>
+      <w:proofErr w:type="spellEnd"/>
+      <w:r>
+        <w:rPr>
+          <w:sz w:val="16"/>
+          <w:szCs w:val="16"/>
+        </w:rPr>
+        <w:tab/>
+      </w:r>
+      <w:r>
+        <w:rPr>
+          <w:color w:val="A6A6A6" w:themeColor="background1" w:themeShade="A6"/>
+          <w:sz w:val="16"/>
+          <w:szCs w:val="16"/>
+        </w:rPr>
+        <w:t>Next Login (when multiple)</w:t>
+      </w:r>
+    </w:p>
+    <w:p>
+      <w:pPr>
+        <w:spacing w:after="0"/>
+        <w:ind w:left="1843" w:hanging="1843"/>
+        <w:rPr>
+          <w:color w:val="A6A6A6" w:themeColor="background1" w:themeShade="A6"/>
+          <w:sz w:val="16"/>
+          <w:szCs w:val="16"/>
+        </w:rPr>
+      </w:pPr>
+      <w:proofErr w:type="spellStart"/>
+      <w:r>
+        <w:rPr>
+          <w:rFonts w:ascii="Consolas" w:hAnsi="Consolas"/>
+          <w:sz w:val="16"/>
+          <w:szCs w:val="16"/>
+          <w:lang w:val="en-US"/>
+        </w:rPr>
+        <w:t>Alt</w:t>
+      </w:r>
+      <w:r>
+        <w:rPr>
+          <w:rFonts w:ascii="Consolas" w:hAnsi="Consolas"/>
+          <w:sz w:val="16"/>
+          <w:szCs w:val="16"/>
+          <w:lang w:val="en-US"/>
+        </w:rPr>
+        <w:t>+</w:t>
+      </w:r>
+      <w:r>
+        <w:rPr>
+          <w:rFonts w:ascii="Consolas" w:hAnsi="Consolas"/>
+          <w:sz w:val="16"/>
+          <w:szCs w:val="16"/>
+          <w:lang w:val="en-US"/>
+        </w:rPr>
+        <w:t>Pg</w:t>
+      </w:r>
+      <w:r>
+        <w:rPr>
+          <w:rFonts w:ascii="Consolas" w:hAnsi="Consolas"/>
+          <w:sz w:val="16"/>
+          <w:szCs w:val="16"/>
+          <w:lang w:val="en-US"/>
+        </w:rPr>
+        <w:t>Dn</w:t>
+      </w:r>
+      <w:proofErr w:type="spellEnd"/>
+      <w:r>
+        <w:rPr>
+          <w:sz w:val="16"/>
+          <w:szCs w:val="16"/>
+        </w:rPr>
+        <w:tab/>
+      </w:r>
+      <w:r>
+        <w:rPr>
+          <w:color w:val="A6A6A6" w:themeColor="background1" w:themeShade="A6"/>
+          <w:sz w:val="16"/>
+          <w:szCs w:val="16"/>
+        </w:rPr>
+        <w:t>Previous</w:t>
+      </w:r>
+      <w:r>
+        <w:rPr>
+          <w:color w:val="A6A6A6" w:themeColor="background1" w:themeShade="A6"/>
+          <w:sz w:val="16"/>
+          <w:szCs w:val="16"/>
+        </w:rPr>
+        <w:t xml:space="preserve"> Login (when multiple)</w:t>
+      </w:r>
+    </w:p>
+    <w:p>
+      <w:pPr>
+        <w:spacing w:after="0"/>
+        <w:ind w:left="1843" w:hanging="1843"/>
+        <w:rPr>
+          <w:color w:val="A6A6A6" w:themeColor="background1" w:themeShade="A6"/>
+          <w:sz w:val="16"/>
+          <w:szCs w:val="16"/>
+        </w:rPr>
+      </w:pPr>
+      <w:proofErr w:type="spellStart"/>
+      <w:r>
+        <w:rPr>
+          <w:rFonts w:ascii="Consolas" w:hAnsi="Consolas"/>
+          <w:sz w:val="16"/>
+          <w:szCs w:val="16"/>
+          <w:lang w:val="en-US"/>
+        </w:rPr>
+        <w:t>Ctrl+Alt+H</w:t>
+      </w:r>
+      <w:proofErr w:type="spellEnd"/>
+      <w:r>
+        <w:rPr>
+          <w:sz w:val="16"/>
+          <w:szCs w:val="16"/>
+        </w:rPr>
+        <w:tab/>
+      </w:r>
+      <w:r>
+        <w:rPr>
+          <w:color w:val="A6A6A6" w:themeColor="background1" w:themeShade="A6"/>
+          <w:sz w:val="16"/>
+          <w:szCs w:val="16"/>
+        </w:rPr>
+        <w:t>Open LastPass Vault</w:t>
+      </w:r>
+      <w:bookmarkStart w:id="1" w:name="_GoBack"/>
+      <w:bookmarkEnd w:id="1"/>
+    </w:p>
     <w:p/>
     <w:p>
       <w:pPr>
@@ -8824,8 +9603,6 @@
         </w:rPr>
         <w:t>Display Call Hierarchy for member at caret</w:t>
       </w:r>
-      <w:bookmarkStart w:id="1" w:name="_GoBack"/>
-      <w:bookmarkEnd w:id="1"/>
     </w:p>
     <w:p>
       <w:pPr>
@@ -9220,16 +9997,7 @@
           <w:szCs w:val="16"/>
           <w:lang w:val="en-US"/>
         </w:rPr>
-        <w:t>Ctrl+</w:t>
-      </w:r>
-      <w:r>
-        <w:rPr>
-          <w:rFonts w:ascii="Consolas" w:hAnsi="Consolas"/>
-          <w:sz w:val="16"/>
-          <w:szCs w:val="16"/>
-          <w:lang w:val="en-US"/>
-        </w:rPr>
-        <w:t>]</w:t>
+        <w:t>Ctrl+]</w:t>
       </w:r>
       <w:r>
         <w:rPr>
@@ -9273,35 +10041,17 @@
           <w:szCs w:val="16"/>
           <w:lang w:val="en-US"/>
         </w:rPr>
-        <w:t>Ctrl+</w:t>
-      </w:r>
-      <w:r>
-        <w:rPr>
-          <w:rFonts w:ascii="Consolas" w:hAnsi="Consolas"/>
-          <w:sz w:val="16"/>
-          <w:szCs w:val="16"/>
-          <w:lang w:val="en-US"/>
-        </w:rPr>
-        <w:t>Shift</w:t>
-      </w:r>
-      <w:proofErr w:type="spellEnd"/>
-      <w:r>
-        <w:rPr>
-          <w:rFonts w:ascii="Consolas" w:hAnsi="Consolas"/>
-          <w:sz w:val="16"/>
-          <w:szCs w:val="16"/>
-          <w:lang w:val="en-US"/>
-        </w:rPr>
-        <w:t>+</w:t>
-      </w:r>
-      <w:r>
-        <w:rPr>
-          <w:rFonts w:ascii="Consolas" w:hAnsi="Consolas"/>
-          <w:sz w:val="16"/>
-          <w:szCs w:val="16"/>
-          <w:lang w:val="en-US"/>
-        </w:rPr>
-        <w:t>]</w:t>
+        <w:t>Ctrl+Shift</w:t>
+      </w:r>
+      <w:proofErr w:type="spellEnd"/>
+      <w:r>
+        <w:rPr>
+          <w:rFonts w:ascii="Consolas" w:hAnsi="Consolas"/>
+          <w:sz w:val="16"/>
+          <w:szCs w:val="16"/>
+          <w:lang w:val="en-US"/>
+        </w:rPr>
+        <w:t>+]</w:t>
       </w:r>
       <w:r>
         <w:rPr>
@@ -11504,16 +12254,7 @@
           <w:szCs w:val="16"/>
           <w:lang w:val="en-US"/>
         </w:rPr>
-        <w:t>Ctrl+</w:t>
-      </w:r>
-      <w:r>
-        <w:rPr>
-          <w:rFonts w:ascii="Consolas" w:hAnsi="Consolas"/>
-          <w:sz w:val="16"/>
-          <w:szCs w:val="16"/>
-          <w:lang w:val="en-US"/>
-        </w:rPr>
-        <w:t>Shift+</w:t>
+        <w:t>Ctrl+Shift+</w:t>
       </w:r>
       <w:r>
         <w:rPr>
@@ -12551,18 +13292,12 @@
         <w:t>Comment Tokens – Found by Task List</w:t>
       </w:r>
       <w:r>
+        <w:t xml:space="preserve"> (defaults).</w:t>
+      </w:r>
+      <w:r>
         <w:t xml:space="preserve"> </w:t>
       </w:r>
       <w:r>
-        <w:t>(defaults)</w:t>
-      </w:r>
-      <w:r>
-        <w:t>.</w:t>
-      </w:r>
-      <w:r>
-        <w:t xml:space="preserve"> </w:t>
-      </w:r>
-      <w:r>
         <w:t>U</w:t>
       </w:r>
       <w:r>
@@ -12693,10 +13428,7 @@
         <w:pStyle w:val="Heading2"/>
       </w:pPr>
       <w:r>
-        <w:t xml:space="preserve">Comment Tokens – Found </w:t>
-      </w:r>
-      <w:r>
-        <w:t xml:space="preserve">R# </w:t>
+        <w:t xml:space="preserve">Comment Tokens – Found R# </w:t>
       </w:r>
       <w:proofErr w:type="spellStart"/>
       <w:r>
@@ -12723,14 +13455,7 @@
           <w:sz w:val="16"/>
           <w:szCs w:val="16"/>
         </w:rPr>
-        <w:t>T</w:t>
-      </w:r>
-      <w:r>
-        <w:rPr>
-          <w:sz w:val="16"/>
-          <w:szCs w:val="16"/>
-        </w:rPr>
-        <w:t>odo</w:t>
+        <w:t>Todo</w:t>
       </w:r>
       <w:proofErr w:type="spellEnd"/>
       <w:r>
@@ -13003,7 +13728,7 @@
       </w:pPr>
     </w:pPrDefault>
   </w:docDefaults>
-  <w:latentStyles w:defLockedState="0" w:defUIPriority="99" w:defSemiHidden="0" w:defUnhideWhenUsed="0" w:defQFormat="0" w:count="375">
+  <w:latentStyles w:defLockedState="0" w:defUIPriority="99" w:defSemiHidden="0" w:defUnhideWhenUsed="0" w:defQFormat="0" w:count="376">
     <w:lsdException w:name="Normal" w:uiPriority="0" w:qFormat="1"/>
     <w:lsdException w:name="heading 1" w:uiPriority="9" w:qFormat="1"/>
     <w:lsdException w:name="heading 2" w:semiHidden="1" w:uiPriority="9" w:unhideWhenUsed="1" w:qFormat="1"/>
@@ -13109,7 +13834,6 @@
     <w:lsdException w:name="HTML Sample" w:semiHidden="1" w:unhideWhenUsed="1"/>
     <w:lsdException w:name="HTML Typewriter" w:semiHidden="1" w:unhideWhenUsed="1"/>
     <w:lsdException w:name="HTML Variable" w:semiHidden="1" w:unhideWhenUsed="1"/>
-    <w:lsdException w:name="Normal Table" w:semiHidden="1" w:unhideWhenUsed="1"/>
     <w:lsdException w:name="annotation subject" w:semiHidden="1" w:unhideWhenUsed="1"/>
     <w:lsdException w:name="No List" w:semiHidden="1" w:unhideWhenUsed="1"/>
     <w:lsdException w:name="Outline List 1" w:semiHidden="1" w:unhideWhenUsed="1"/>
@@ -13156,10 +13880,8 @@
     <w:lsdException w:name="Table Subtle 2" w:semiHidden="1" w:unhideWhenUsed="1"/>
     <w:lsdException w:name="Table Web 1" w:semiHidden="1" w:unhideWhenUsed="1"/>
     <w:lsdException w:name="Table Web 2" w:semiHidden="1" w:unhideWhenUsed="1"/>
-    <w:lsdException w:name="Table Web 3" w:semiHidden="1" w:unhideWhenUsed="1"/>
     <w:lsdException w:name="Balloon Text" w:semiHidden="1" w:unhideWhenUsed="1"/>
     <w:lsdException w:name="Table Grid" w:uiPriority="39"/>
-    <w:lsdException w:name="Table Theme" w:semiHidden="1" w:unhideWhenUsed="1"/>
     <w:lsdException w:name="Placeholder Text" w:semiHidden="1"/>
     <w:lsdException w:name="No Spacing" w:uiPriority="1" w:qFormat="1"/>
     <w:lsdException w:name="Light Shading" w:uiPriority="60"/>
@@ -13379,11 +14101,12 @@
     <w:lsdException w:name="Smart Hyperlink" w:semiHidden="1" w:unhideWhenUsed="1"/>
     <w:lsdException w:name="Hashtag" w:semiHidden="1" w:unhideWhenUsed="1"/>
     <w:lsdException w:name="Unresolved Mention" w:semiHidden="1" w:unhideWhenUsed="1"/>
+    <w:lsdException w:name="Smart Link" w:semiHidden="1" w:unhideWhenUsed="1"/>
   </w:latentStyles>
   <w:style w:type="paragraph" w:default="1" w:styleId="Normal">
     <w:name w:val="Normal"/>
     <w:qFormat/>
-    <w:rsid w:val="009F699A"/>
+    <w:rsid w:val="00B832B0"/>
   </w:style>
   <w:style w:type="paragraph" w:styleId="Heading1">
     <w:name w:val="heading 1"/>
@@ -13951,12 +14674,9 @@
 </file>
 
 <file path=customXml/item1.xml><?xml version="1.0" encoding="utf-8"?>
-<?mso-contentType ?>
-<FormTemplates xmlns="http://schemas.microsoft.com/sharepoint/v3/contenttype/forms">
-  <Display>DocumentLibraryForm</Display>
-  <Edit>DocumentLibraryForm</Edit>
-  <New>DocumentLibraryForm</New>
-</FormTemplates>
+<p:properties xmlns:p="http://schemas.microsoft.com/office/2006/metadata/properties" xmlns:xsi="http://www.w3.org/2001/XMLSchema-instance" xmlns:pc="http://schemas.microsoft.com/office/infopath/2007/PartnerControls">
+  <documentManagement/>
+</p:properties>
 </file>
 
 <file path=customXml/item2.xml><?xml version="1.0" encoding="utf-8"?>
@@ -14130,9 +14850,12 @@
 </file>
 
 <file path=customXml/item3.xml><?xml version="1.0" encoding="utf-8"?>
-<p:properties xmlns:p="http://schemas.microsoft.com/office/2006/metadata/properties" xmlns:xsi="http://www.w3.org/2001/XMLSchema-instance" xmlns:pc="http://schemas.microsoft.com/office/infopath/2007/PartnerControls">
-  <documentManagement/>
-</p:properties>
+<?mso-contentType ?>
+<FormTemplates xmlns="http://schemas.microsoft.com/sharepoint/v3/contenttype/forms">
+  <Display>DocumentLibraryForm</Display>
+  <Edit>DocumentLibraryForm</Edit>
+  <New>DocumentLibraryForm</New>
+</FormTemplates>
 </file>
 
 <file path=customXml/item4.xml><?xml version="1.0" encoding="utf-8"?>
@@ -14140,9 +14863,10 @@
 </file>
 
 <file path=customXml/itemProps1.xml><?xml version="1.0" encoding="utf-8"?>
-<ds:datastoreItem xmlns:ds="http://schemas.openxmlformats.org/officeDocument/2006/customXml" ds:itemID="{9C03DCD0-B42B-4DF8-9149-DB51F85ADE05}">
+<ds:datastoreItem xmlns:ds="http://schemas.openxmlformats.org/officeDocument/2006/customXml" ds:itemID="{E7BEF67A-C541-4512-8440-776BAE43C197}">
   <ds:schemaRefs>
-    <ds:schemaRef ds:uri="http://schemas.microsoft.com/sharepoint/v3/contenttype/forms"/>
+    <ds:schemaRef ds:uri="http://schemas.microsoft.com/office/2006/metadata/properties"/>
+    <ds:schemaRef ds:uri="http://schemas.microsoft.com/office/infopath/2007/PartnerControls"/>
   </ds:schemaRefs>
 </ds:datastoreItem>
 </file>
@@ -14166,16 +14890,15 @@
 </file>
 
 <file path=customXml/itemProps3.xml><?xml version="1.0" encoding="utf-8"?>
-<ds:datastoreItem xmlns:ds="http://schemas.openxmlformats.org/officeDocument/2006/customXml" ds:itemID="{E7BEF67A-C541-4512-8440-776BAE43C197}">
+<ds:datastoreItem xmlns:ds="http://schemas.openxmlformats.org/officeDocument/2006/customXml" ds:itemID="{9C03DCD0-B42B-4DF8-9149-DB51F85ADE05}">
   <ds:schemaRefs>
-    <ds:schemaRef ds:uri="http://schemas.microsoft.com/office/2006/metadata/properties"/>
-    <ds:schemaRef ds:uri="http://schemas.microsoft.com/office/infopath/2007/PartnerControls"/>
+    <ds:schemaRef ds:uri="http://schemas.microsoft.com/sharepoint/v3/contenttype/forms"/>
   </ds:schemaRefs>
 </ds:datastoreItem>
 </file>
 
 <file path=customXml/itemProps4.xml><?xml version="1.0" encoding="utf-8"?>
-<ds:datastoreItem xmlns:ds="http://schemas.openxmlformats.org/officeDocument/2006/customXml" ds:itemID="{0747CE85-012C-48AB-B9A5-15030BAA0883}">
+<ds:datastoreItem xmlns:ds="http://schemas.openxmlformats.org/officeDocument/2006/customXml" ds:itemID="{AEE05D56-25E6-4A7E-919F-10014A4135FD}">
   <ds:schemaRefs>
     <ds:schemaRef ds:uri="http://schemas.openxmlformats.org/officeDocument/2006/bibliography"/>
   </ds:schemaRefs>

</xml_diff>

<commit_message>
Add advanced context menu shortcut
This also updates the snip tool description.
</commit_message>
<xml_diff>
--- a/Shortcut Cheatsheet.docx
+++ b/Shortcut Cheatsheet.docx
@@ -547,8 +547,18 @@
           <w:sz w:val="16"/>
           <w:szCs w:val="16"/>
         </w:rPr>
-        <w:t>+Shift+Arrows</w:t>
-      </w:r>
+        <w:t>+</w:t>
+      </w:r>
+      <w:proofErr w:type="spellStart"/>
+      <w:r>
+        <w:rPr>
+          <w:rFonts w:ascii="Consolas" w:hAnsi="Consolas"/>
+          <w:sz w:val="16"/>
+          <w:szCs w:val="16"/>
+        </w:rPr>
+        <w:t>Shift+Arrows</w:t>
+      </w:r>
+      <w:proofErr w:type="spellEnd"/>
       <w:r>
         <w:rPr>
           <w:rFonts w:ascii="Consolas" w:hAnsi="Consolas"/>
@@ -767,6 +777,7 @@
         </w:rPr>
         <w:t>+</w:t>
       </w:r>
+      <w:proofErr w:type="spellStart"/>
       <w:r>
         <w:rPr>
           <w:rFonts w:ascii="Consolas" w:hAnsi="Consolas"/>
@@ -775,6 +786,7 @@
         </w:rPr>
         <w:t>Shift+S</w:t>
       </w:r>
+      <w:proofErr w:type="spellEnd"/>
       <w:r>
         <w:rPr>
           <w:rFonts w:ascii="Consolas" w:hAnsi="Consolas"/>
@@ -790,7 +802,16 @@
           <w:sz w:val="16"/>
           <w:szCs w:val="16"/>
         </w:rPr>
-        <w:t>Launch Snip &amp; Sketch</w:t>
+        <w:t xml:space="preserve">Launch </w:t>
+      </w:r>
+      <w:r>
+        <w:rPr>
+          <w:rFonts w:cstheme="minorHAnsi"/>
+          <w:color w:val="A6A6A6" w:themeColor="background1" w:themeShade="A6"/>
+          <w:sz w:val="16"/>
+          <w:szCs w:val="16"/>
+        </w:rPr>
+        <w:t>screen snip tool</w:t>
       </w:r>
     </w:p>
     <w:p>
@@ -804,6 +825,7 @@
           <w:szCs w:val="16"/>
         </w:rPr>
       </w:pPr>
+      <w:proofErr w:type="spellStart"/>
       <w:r>
         <w:rPr>
           <w:rFonts w:ascii="Consolas" w:hAnsi="Consolas"/>
@@ -812,6 +834,7 @@
         </w:rPr>
         <w:t>Ctrl+Shift+Esc</w:t>
       </w:r>
+      <w:proofErr w:type="spellEnd"/>
       <w:r>
         <w:rPr>
           <w:rFonts w:ascii="Consolas" w:hAnsi="Consolas"/>
@@ -934,12 +957,68 @@
       </w:pPr>
       <w:r>
         <w:rPr>
+          <w:rFonts w:ascii="Consolas" w:hAnsi="Consolas" w:cs="Cambria Math"/>
+          <w:sz w:val="16"/>
+          <w:szCs w:val="16"/>
+        </w:rPr>
+        <w:t>Shift+</w:t>
+      </w:r>
+      <w:r>
+        <w:rPr>
+          <w:rFonts w:ascii="Cambria Math" w:hAnsi="Cambria Math" w:cs="Cambria Math"/>
+          <w:sz w:val="16"/>
+          <w:szCs w:val="16"/>
+        </w:rPr>
+        <w:t>≣</w:t>
+      </w:r>
+      <w:r>
+        <w:rPr>
+          <w:rFonts w:ascii="Consolas" w:hAnsi="Consolas"/>
+          <w:sz w:val="16"/>
+          <w:szCs w:val="16"/>
+        </w:rPr>
+        <w:tab/>
+      </w:r>
+      <w:r>
+        <w:rPr>
+          <w:rFonts w:cstheme="minorHAnsi"/>
+          <w:color w:val="A6A6A6" w:themeColor="background1" w:themeShade="A6"/>
+          <w:sz w:val="16"/>
+          <w:szCs w:val="16"/>
+        </w:rPr>
+        <w:t>File Explorer advanced</w:t>
+      </w:r>
+      <w:r>
+        <w:rPr>
+          <w:rFonts w:cstheme="minorHAnsi"/>
+          <w:color w:val="A6A6A6" w:themeColor="background1" w:themeShade="A6"/>
+          <w:sz w:val="16"/>
+          <w:szCs w:val="16"/>
+        </w:rPr>
+        <w:t xml:space="preserve"> context menu</w:t>
+      </w:r>
+    </w:p>
+    <w:p>
+      <w:pPr>
+        <w:spacing w:after="0"/>
+        <w:ind w:left="1843" w:hanging="1843"/>
+        <w:rPr>
+          <w:rFonts w:cstheme="minorHAnsi"/>
+          <w:color w:val="A6A6A6" w:themeColor="background1" w:themeShade="A6"/>
+          <w:sz w:val="16"/>
+          <w:szCs w:val="16"/>
+        </w:rPr>
+      </w:pPr>
+      <w:proofErr w:type="spellStart"/>
+      <w:r>
+        <w:rPr>
           <w:rFonts w:ascii="Consolas" w:hAnsi="Consolas"/>
           <w:sz w:val="16"/>
           <w:szCs w:val="16"/>
         </w:rPr>
         <w:t>PrtScn</w:t>
       </w:r>
+      <w:proofErr w:type="spellEnd"/>
       <w:r>
         <w:rPr>
           <w:rFonts w:ascii="Consolas" w:hAnsi="Consolas"/>
@@ -969,6 +1048,7 @@
           <w:szCs w:val="16"/>
         </w:rPr>
       </w:pPr>
+      <w:proofErr w:type="spellStart"/>
       <w:r>
         <w:rPr>
           <w:rFonts w:ascii="Consolas" w:hAnsi="Consolas"/>
@@ -993,6 +1073,7 @@
         </w:rPr>
         <w:t>PrtScn</w:t>
       </w:r>
+      <w:proofErr w:type="spellEnd"/>
       <w:r>
         <w:rPr>
           <w:rFonts w:ascii="Consolas" w:hAnsi="Consolas"/>
@@ -1030,6 +1111,7 @@
           <w:szCs w:val="16"/>
         </w:rPr>
       </w:pPr>
+      <w:proofErr w:type="spellStart"/>
       <w:r>
         <w:rPr>
           <w:rFonts w:ascii="Consolas" w:hAnsi="Consolas"/>
@@ -1046,6 +1128,7 @@
         </w:rPr>
         <w:t>N</w:t>
       </w:r>
+      <w:proofErr w:type="spellEnd"/>
       <w:r>
         <w:rPr>
           <w:rFonts w:ascii="Consolas" w:hAnsi="Consolas"/>
@@ -1075,6 +1158,7 @@
           <w:szCs w:val="16"/>
         </w:rPr>
       </w:pPr>
+      <w:proofErr w:type="spellStart"/>
       <w:r>
         <w:rPr>
           <w:rFonts w:ascii="Consolas" w:hAnsi="Consolas"/>
@@ -1091,6 +1175,7 @@
         </w:rPr>
         <w:t>Shift+N</w:t>
       </w:r>
+      <w:proofErr w:type="spellEnd"/>
       <w:r>
         <w:rPr>
           <w:rFonts w:ascii="Consolas" w:hAnsi="Consolas"/>
@@ -1193,6 +1278,7 @@
           <w:szCs w:val="16"/>
         </w:rPr>
       </w:pPr>
+      <w:proofErr w:type="spellStart"/>
       <w:r>
         <w:rPr>
           <w:rFonts w:ascii="Consolas" w:hAnsi="Consolas"/>
@@ -1217,6 +1303,7 @@
         </w:rPr>
         <w:t>pace</w:t>
       </w:r>
+      <w:proofErr w:type="spellEnd"/>
       <w:r>
         <w:rPr>
           <w:rFonts w:ascii="Consolas" w:hAnsi="Consolas"/>
@@ -1246,6 +1333,7 @@
           <w:szCs w:val="16"/>
         </w:rPr>
       </w:pPr>
+      <w:proofErr w:type="spellStart"/>
       <w:r>
         <w:rPr>
           <w:rFonts w:ascii="Consolas" w:hAnsi="Consolas"/>
@@ -1268,7 +1356,16 @@
           <w:sz w:val="16"/>
           <w:szCs w:val="16"/>
         </w:rPr>
-        <w:t>pace, R</w:t>
+        <w:t>pace</w:t>
+      </w:r>
+      <w:proofErr w:type="spellEnd"/>
+      <w:r>
+        <w:rPr>
+          <w:rFonts w:ascii="Consolas" w:hAnsi="Consolas"/>
+          <w:sz w:val="16"/>
+          <w:szCs w:val="16"/>
+        </w:rPr>
+        <w:t>, R</w:t>
       </w:r>
       <w:r>
         <w:rPr>
@@ -1299,6 +1396,7 @@
           <w:szCs w:val="16"/>
         </w:rPr>
       </w:pPr>
+      <w:proofErr w:type="spellStart"/>
       <w:r>
         <w:rPr>
           <w:rFonts w:ascii="Consolas" w:hAnsi="Consolas"/>
@@ -1321,7 +1419,16 @@
           <w:sz w:val="16"/>
           <w:szCs w:val="16"/>
         </w:rPr>
-        <w:t>pace, N</w:t>
+        <w:t>pace</w:t>
+      </w:r>
+      <w:proofErr w:type="spellEnd"/>
+      <w:r>
+        <w:rPr>
+          <w:rFonts w:ascii="Consolas" w:hAnsi="Consolas"/>
+          <w:sz w:val="16"/>
+          <w:szCs w:val="16"/>
+        </w:rPr>
+        <w:t>, N</w:t>
       </w:r>
       <w:r>
         <w:rPr>
@@ -1352,6 +1459,7 @@
           <w:szCs w:val="16"/>
         </w:rPr>
       </w:pPr>
+      <w:proofErr w:type="spellStart"/>
       <w:r>
         <w:rPr>
           <w:rFonts w:ascii="Consolas" w:hAnsi="Consolas"/>
@@ -1374,7 +1482,16 @@
           <w:sz w:val="16"/>
           <w:szCs w:val="16"/>
         </w:rPr>
-        <w:t>pace, X</w:t>
+        <w:t>pace</w:t>
+      </w:r>
+      <w:proofErr w:type="spellEnd"/>
+      <w:r>
+        <w:rPr>
+          <w:rFonts w:ascii="Consolas" w:hAnsi="Consolas"/>
+          <w:sz w:val="16"/>
+          <w:szCs w:val="16"/>
+        </w:rPr>
+        <w:t>, X</w:t>
       </w:r>
       <w:r>
         <w:rPr>
@@ -1405,6 +1522,7 @@
           <w:szCs w:val="16"/>
         </w:rPr>
       </w:pPr>
+      <w:proofErr w:type="spellStart"/>
       <w:r>
         <w:rPr>
           <w:rFonts w:ascii="Consolas" w:hAnsi="Consolas"/>
@@ -1427,7 +1545,16 @@
           <w:sz w:val="16"/>
           <w:szCs w:val="16"/>
         </w:rPr>
-        <w:t>pace, M</w:t>
+        <w:t>pace</w:t>
+      </w:r>
+      <w:proofErr w:type="spellEnd"/>
+      <w:r>
+        <w:rPr>
+          <w:rFonts w:ascii="Consolas" w:hAnsi="Consolas"/>
+          <w:sz w:val="16"/>
+          <w:szCs w:val="16"/>
+        </w:rPr>
+        <w:t>, M</w:t>
       </w:r>
       <w:r>
         <w:rPr>
@@ -1495,13 +1622,31 @@
           <w:szCs w:val="16"/>
         </w:rPr>
       </w:pPr>
-      <w:r>
-        <w:rPr>
-          <w:color w:val="A6A6A6" w:themeColor="background1" w:themeShade="A6"/>
-          <w:sz w:val="16"/>
-          <w:szCs w:val="16"/>
-        </w:rPr>
-        <w:t>Shift+Right Click opens advanced context menu in file explorer</w:t>
+      <w:proofErr w:type="spellStart"/>
+      <w:r>
+        <w:rPr>
+          <w:color w:val="A6A6A6" w:themeColor="background1" w:themeShade="A6"/>
+          <w:sz w:val="16"/>
+          <w:szCs w:val="16"/>
+        </w:rPr>
+        <w:t>Shift+Left</w:t>
+      </w:r>
+      <w:proofErr w:type="spellEnd"/>
+      <w:r>
+        <w:rPr>
+          <w:color w:val="A6A6A6" w:themeColor="background1" w:themeShade="A6"/>
+          <w:sz w:val="16"/>
+          <w:szCs w:val="16"/>
+        </w:rPr>
+        <w:t xml:space="preserve"> Click program icon opens another instance</w:t>
+      </w:r>
+      <w:r>
+        <w:rPr>
+          <w:color w:val="A6A6A6" w:themeColor="background1" w:themeShade="A6"/>
+          <w:sz w:val="16"/>
+          <w:szCs w:val="16"/>
+        </w:rPr>
+        <w:t xml:space="preserve"> (or middle click)</w:t>
       </w:r>
     </w:p>
     <w:p>
@@ -1525,15 +1670,7 @@
           <w:sz w:val="16"/>
           <w:szCs w:val="16"/>
         </w:rPr>
-        <w:t>Shift+Left Click program icon opens another instance</w:t>
-      </w:r>
-      <w:r>
-        <w:rPr>
-          <w:color w:val="A6A6A6" w:themeColor="background1" w:themeShade="A6"/>
-          <w:sz w:val="16"/>
-          <w:szCs w:val="16"/>
-        </w:rPr>
-        <w:t xml:space="preserve"> (or middle click)</w:t>
+        <w:t>Double click a word to select it</w:t>
       </w:r>
     </w:p>
     <w:p>
@@ -1557,7 +1694,41 @@
           <w:sz w:val="16"/>
           <w:szCs w:val="16"/>
         </w:rPr>
-        <w:t>Double click a word to select it</w:t>
+        <w:t>Double click and hold</w:t>
+      </w:r>
+      <w:r>
+        <w:rPr>
+          <w:color w:val="A6A6A6" w:themeColor="background1" w:themeShade="A6"/>
+          <w:sz w:val="16"/>
+          <w:szCs w:val="16"/>
+        </w:rPr>
+        <w:t xml:space="preserve"> </w:t>
+      </w:r>
+      <w:proofErr w:type="gramStart"/>
+      <w:r>
+        <w:rPr>
+          <w:color w:val="A6A6A6" w:themeColor="background1" w:themeShade="A6"/>
+          <w:sz w:val="16"/>
+          <w:szCs w:val="16"/>
+        </w:rPr>
+        <w:t>selects</w:t>
+      </w:r>
+      <w:proofErr w:type="gramEnd"/>
+      <w:r>
+        <w:rPr>
+          <w:color w:val="A6A6A6" w:themeColor="background1" w:themeShade="A6"/>
+          <w:sz w:val="16"/>
+          <w:szCs w:val="16"/>
+        </w:rPr>
+        <w:t xml:space="preserve"> </w:t>
+      </w:r>
+      <w:r>
+        <w:rPr>
+          <w:color w:val="A6A6A6" w:themeColor="background1" w:themeShade="A6"/>
+          <w:sz w:val="16"/>
+          <w:szCs w:val="16"/>
+        </w:rPr>
+        <w:t>words when dragged</w:t>
       </w:r>
     </w:p>
     <w:p>
@@ -1575,46 +1746,8 @@
           <w:szCs w:val="16"/>
         </w:rPr>
       </w:pPr>
-      <w:r>
-        <w:rPr>
-          <w:color w:val="A6A6A6" w:themeColor="background1" w:themeShade="A6"/>
-          <w:sz w:val="16"/>
-          <w:szCs w:val="16"/>
-        </w:rPr>
-        <w:t>Double click and hold</w:t>
-      </w:r>
-      <w:r>
-        <w:rPr>
-          <w:color w:val="A6A6A6" w:themeColor="background1" w:themeShade="A6"/>
-          <w:sz w:val="16"/>
-          <w:szCs w:val="16"/>
-        </w:rPr>
-        <w:t xml:space="preserve"> selects </w:t>
-      </w:r>
-      <w:r>
-        <w:rPr>
-          <w:color w:val="A6A6A6" w:themeColor="background1" w:themeShade="A6"/>
-          <w:sz w:val="16"/>
-          <w:szCs w:val="16"/>
-        </w:rPr>
-        <w:t>words when dragged</w:t>
-      </w:r>
-    </w:p>
-    <w:p>
-      <w:pPr>
-        <w:pStyle w:val="ListParagraph"/>
-        <w:numPr>
-          <w:ilvl w:val="0"/>
-          <w:numId w:val="1"/>
-        </w:numPr>
-        <w:spacing w:after="0" w:line="240" w:lineRule="auto"/>
-        <w:ind w:left="142" w:hanging="142"/>
-        <w:rPr>
-          <w:color w:val="A6A6A6" w:themeColor="background1" w:themeShade="A6"/>
-          <w:sz w:val="16"/>
-          <w:szCs w:val="16"/>
-        </w:rPr>
-      </w:pPr>
+      <w:bookmarkStart w:id="0" w:name="_GoBack"/>
+      <w:bookmarkEnd w:id="0"/>
       <w:r>
         <w:rPr>
           <w:color w:val="A6A6A6" w:themeColor="background1" w:themeShade="A6"/>
@@ -1736,7 +1869,16 @@
           <w:sz w:val="16"/>
           <w:szCs w:val="16"/>
         </w:rPr>
-        <w:t>+Ctrl</w:t>
+        <w:t>+</w:t>
+      </w:r>
+      <w:proofErr w:type="spellStart"/>
+      <w:r>
+        <w:rPr>
+          <w:rFonts w:ascii="Consolas" w:hAnsi="Consolas"/>
+          <w:sz w:val="16"/>
+          <w:szCs w:val="16"/>
+        </w:rPr>
+        <w:t>Ctrl</w:t>
       </w:r>
       <w:r>
         <w:rPr>
@@ -1746,6 +1888,7 @@
         </w:rPr>
         <w:t>+D</w:t>
       </w:r>
+      <w:proofErr w:type="spellEnd"/>
       <w:r>
         <w:rPr>
           <w:rFonts w:ascii="Consolas" w:hAnsi="Consolas"/>
@@ -1826,8 +1969,18 @@
           <w:sz w:val="16"/>
           <w:szCs w:val="16"/>
         </w:rPr>
-        <w:t>+Ctrl+Left</w:t>
-      </w:r>
+        <w:t>+</w:t>
+      </w:r>
+      <w:proofErr w:type="spellStart"/>
+      <w:r>
+        <w:rPr>
+          <w:rFonts w:ascii="Consolas" w:hAnsi="Consolas"/>
+          <w:sz w:val="16"/>
+          <w:szCs w:val="16"/>
+        </w:rPr>
+        <w:t>Ctrl+Left</w:t>
+      </w:r>
+      <w:proofErr w:type="spellEnd"/>
       <w:r>
         <w:rPr>
           <w:rFonts w:ascii="Consolas" w:hAnsi="Consolas"/>
@@ -1868,8 +2021,18 @@
           <w:sz w:val="16"/>
           <w:szCs w:val="16"/>
         </w:rPr>
-        <w:t>+Ctrl+Right</w:t>
-      </w:r>
+        <w:t>+</w:t>
+      </w:r>
+      <w:proofErr w:type="spellStart"/>
+      <w:r>
+        <w:rPr>
+          <w:rFonts w:ascii="Consolas" w:hAnsi="Consolas"/>
+          <w:sz w:val="16"/>
+          <w:szCs w:val="16"/>
+        </w:rPr>
+        <w:t>Ctrl+Right</w:t>
+      </w:r>
+      <w:proofErr w:type="spellEnd"/>
       <w:r>
         <w:rPr>
           <w:rFonts w:ascii="Consolas" w:hAnsi="Consolas"/>
@@ -1905,6 +2068,7 @@
           <w:szCs w:val="16"/>
         </w:rPr>
       </w:pPr>
+      <w:proofErr w:type="spellStart"/>
       <w:r>
         <w:rPr>
           <w:rFonts w:ascii="Consolas" w:hAnsi="Consolas"/>
@@ -1913,6 +2077,7 @@
         </w:rPr>
         <w:t>Alt+Tab</w:t>
       </w:r>
+      <w:proofErr w:type="spellEnd"/>
       <w:r>
         <w:rPr>
           <w:rFonts w:ascii="Consolas" w:hAnsi="Consolas"/>
@@ -1949,6 +2114,7 @@
           <w:lang w:val="en-US"/>
         </w:rPr>
       </w:pPr>
+      <w:proofErr w:type="spellStart"/>
       <w:r>
         <w:rPr>
           <w:rFonts w:ascii="Consolas" w:hAnsi="Consolas"/>
@@ -1958,6 +2124,7 @@
         </w:rPr>
         <w:t>Alt+Shift+Tab</w:t>
       </w:r>
+      <w:proofErr w:type="spellEnd"/>
       <w:r>
         <w:rPr>
           <w:sz w:val="16"/>
@@ -2108,14 +2275,25 @@
           <w:lang w:val="en-US"/>
         </w:rPr>
       </w:pPr>
-      <w:r>
-        <w:rPr>
-          <w:rFonts w:ascii="Consolas" w:hAnsi="Consolas"/>
-          <w:sz w:val="16"/>
-          <w:szCs w:val="16"/>
-          <w:lang w:val="en-US"/>
-        </w:rPr>
-        <w:t>Ctrl+Scroll Wheel</w:t>
+      <w:proofErr w:type="spellStart"/>
+      <w:r>
+        <w:rPr>
+          <w:rFonts w:ascii="Consolas" w:hAnsi="Consolas"/>
+          <w:sz w:val="16"/>
+          <w:szCs w:val="16"/>
+          <w:lang w:val="en-US"/>
+        </w:rPr>
+        <w:t>Ctrl+Scroll</w:t>
+      </w:r>
+      <w:proofErr w:type="spellEnd"/>
+      <w:r>
+        <w:rPr>
+          <w:rFonts w:ascii="Consolas" w:hAnsi="Consolas"/>
+          <w:sz w:val="16"/>
+          <w:szCs w:val="16"/>
+          <w:lang w:val="en-US"/>
+        </w:rPr>
+        <w:t xml:space="preserve"> Wheel</w:t>
       </w:r>
       <w:r>
         <w:rPr>
@@ -2153,6 +2331,7 @@
           <w:szCs w:val="16"/>
         </w:rPr>
       </w:pPr>
+      <w:proofErr w:type="spellStart"/>
       <w:r>
         <w:rPr>
           <w:rFonts w:ascii="Consolas" w:hAnsi="Consolas"/>
@@ -2162,6 +2341,7 @@
         </w:rPr>
         <w:t>Ctrl+C</w:t>
       </w:r>
+      <w:proofErr w:type="spellEnd"/>
       <w:r>
         <w:rPr>
           <w:sz w:val="16"/>
@@ -2183,7 +2363,25 @@
           <w:sz w:val="16"/>
           <w:szCs w:val="16"/>
         </w:rPr>
-        <w:t xml:space="preserve"> (or Ctrl+Ins)</w:t>
+        <w:t xml:space="preserve"> (or </w:t>
+      </w:r>
+      <w:proofErr w:type="spellStart"/>
+      <w:r>
+        <w:rPr>
+          <w:color w:val="A6A6A6" w:themeColor="background1" w:themeShade="A6"/>
+          <w:sz w:val="16"/>
+          <w:szCs w:val="16"/>
+        </w:rPr>
+        <w:t>Ctrl+Ins</w:t>
+      </w:r>
+      <w:proofErr w:type="spellEnd"/>
+      <w:r>
+        <w:rPr>
+          <w:color w:val="A6A6A6" w:themeColor="background1" w:themeShade="A6"/>
+          <w:sz w:val="16"/>
+          <w:szCs w:val="16"/>
+        </w:rPr>
+        <w:t>)</w:t>
       </w:r>
     </w:p>
     <w:p>
@@ -2197,6 +2395,7 @@
           <w:vertAlign w:val="superscript"/>
         </w:rPr>
       </w:pPr>
+      <w:proofErr w:type="spellStart"/>
       <w:r>
         <w:rPr>
           <w:rFonts w:ascii="Consolas" w:hAnsi="Consolas"/>
@@ -2206,6 +2405,7 @@
         </w:rPr>
         <w:t>Ctrl+X</w:t>
       </w:r>
+      <w:proofErr w:type="spellEnd"/>
       <w:r>
         <w:rPr>
           <w:sz w:val="16"/>
@@ -2227,7 +2427,25 @@
           <w:sz w:val="16"/>
           <w:szCs w:val="16"/>
         </w:rPr>
-        <w:t xml:space="preserve"> (or Shift+Del)</w:t>
+        <w:t xml:space="preserve"> (or </w:t>
+      </w:r>
+      <w:proofErr w:type="spellStart"/>
+      <w:r>
+        <w:rPr>
+          <w:color w:val="A6A6A6" w:themeColor="background1" w:themeShade="A6"/>
+          <w:sz w:val="16"/>
+          <w:szCs w:val="16"/>
+        </w:rPr>
+        <w:t>Shift+Del</w:t>
+      </w:r>
+      <w:proofErr w:type="spellEnd"/>
+      <w:r>
+        <w:rPr>
+          <w:color w:val="A6A6A6" w:themeColor="background1" w:themeShade="A6"/>
+          <w:sz w:val="16"/>
+          <w:szCs w:val="16"/>
+        </w:rPr>
+        <w:t>)</w:t>
       </w:r>
       <w:r>
         <w:rPr>
@@ -2249,6 +2467,7 @@
           <w:szCs w:val="16"/>
         </w:rPr>
       </w:pPr>
+      <w:proofErr w:type="spellStart"/>
       <w:r>
         <w:rPr>
           <w:rFonts w:ascii="Consolas" w:hAnsi="Consolas"/>
@@ -2258,6 +2477,7 @@
         </w:rPr>
         <w:t>Ctrl+V</w:t>
       </w:r>
+      <w:proofErr w:type="spellEnd"/>
       <w:r>
         <w:rPr>
           <w:sz w:val="16"/>
@@ -2279,7 +2499,25 @@
           <w:sz w:val="16"/>
           <w:szCs w:val="16"/>
         </w:rPr>
-        <w:t xml:space="preserve"> (or Shift+Ins)</w:t>
+        <w:t xml:space="preserve"> (or </w:t>
+      </w:r>
+      <w:proofErr w:type="spellStart"/>
+      <w:r>
+        <w:rPr>
+          <w:color w:val="A6A6A6" w:themeColor="background1" w:themeShade="A6"/>
+          <w:sz w:val="16"/>
+          <w:szCs w:val="16"/>
+        </w:rPr>
+        <w:t>Shift+Ins</w:t>
+      </w:r>
+      <w:proofErr w:type="spellEnd"/>
+      <w:r>
+        <w:rPr>
+          <w:color w:val="A6A6A6" w:themeColor="background1" w:themeShade="A6"/>
+          <w:sz w:val="16"/>
+          <w:szCs w:val="16"/>
+        </w:rPr>
+        <w:t>)</w:t>
       </w:r>
     </w:p>
     <w:p>
@@ -2300,7 +2538,23 @@
           <w:color w:val="A6A6A6" w:themeColor="background1" w:themeShade="A6"/>
           <w:szCs w:val="16"/>
         </w:rPr>
-        <w:t xml:space="preserve">Avoid Shift+Del as it </w:t>
+        <w:t xml:space="preserve">Avoid </w:t>
+      </w:r>
+      <w:proofErr w:type="spellStart"/>
+      <w:r>
+        <w:rPr>
+          <w:color w:val="A6A6A6" w:themeColor="background1" w:themeShade="A6"/>
+          <w:szCs w:val="16"/>
+        </w:rPr>
+        <w:t>Shift+Del</w:t>
+      </w:r>
+      <w:proofErr w:type="spellEnd"/>
+      <w:r>
+        <w:rPr>
+          <w:color w:val="A6A6A6" w:themeColor="background1" w:themeShade="A6"/>
+          <w:szCs w:val="16"/>
+        </w:rPr>
+        <w:t xml:space="preserve"> as it </w:t>
       </w:r>
       <w:r>
         <w:rPr>
@@ -2364,6 +2618,7 @@
           <w:szCs w:val="16"/>
         </w:rPr>
       </w:pPr>
+      <w:proofErr w:type="spellStart"/>
       <w:r>
         <w:rPr>
           <w:rFonts w:ascii="Consolas" w:hAnsi="Consolas"/>
@@ -2373,6 +2628,7 @@
         </w:rPr>
         <w:t>Ctrl+S</w:t>
       </w:r>
+      <w:proofErr w:type="spellEnd"/>
       <w:r>
         <w:rPr>
           <w:sz w:val="16"/>
@@ -2399,6 +2655,7 @@
           <w:szCs w:val="16"/>
         </w:rPr>
       </w:pPr>
+      <w:proofErr w:type="spellStart"/>
       <w:r>
         <w:rPr>
           <w:rFonts w:ascii="Consolas" w:hAnsi="Consolas"/>
@@ -2408,6 +2665,7 @@
         </w:rPr>
         <w:t>Ctrl+F</w:t>
       </w:r>
+      <w:proofErr w:type="spellEnd"/>
       <w:r>
         <w:rPr>
           <w:sz w:val="16"/>
@@ -2434,6 +2692,7 @@
           <w:szCs w:val="16"/>
         </w:rPr>
       </w:pPr>
+      <w:proofErr w:type="spellStart"/>
       <w:r>
         <w:rPr>
           <w:rFonts w:ascii="Consolas" w:hAnsi="Consolas"/>
@@ -2443,6 +2702,7 @@
         </w:rPr>
         <w:t>Ctrl+H</w:t>
       </w:r>
+      <w:proofErr w:type="spellEnd"/>
       <w:r>
         <w:rPr>
           <w:sz w:val="16"/>
@@ -2469,6 +2729,7 @@
           <w:szCs w:val="16"/>
         </w:rPr>
       </w:pPr>
+      <w:proofErr w:type="spellStart"/>
       <w:r>
         <w:rPr>
           <w:rFonts w:ascii="Consolas" w:hAnsi="Consolas"/>
@@ -2478,6 +2739,7 @@
         </w:rPr>
         <w:t>Ctrl+Z</w:t>
       </w:r>
+      <w:proofErr w:type="spellEnd"/>
       <w:r>
         <w:rPr>
           <w:sz w:val="16"/>
@@ -2499,7 +2761,25 @@
           <w:sz w:val="16"/>
           <w:szCs w:val="16"/>
         </w:rPr>
-        <w:t xml:space="preserve"> (or Alt+Backspace)</w:t>
+        <w:t xml:space="preserve"> (or </w:t>
+      </w:r>
+      <w:proofErr w:type="spellStart"/>
+      <w:r>
+        <w:rPr>
+          <w:color w:val="A6A6A6" w:themeColor="background1" w:themeShade="A6"/>
+          <w:sz w:val="16"/>
+          <w:szCs w:val="16"/>
+        </w:rPr>
+        <w:t>Alt+Backspace</w:t>
+      </w:r>
+      <w:proofErr w:type="spellEnd"/>
+      <w:r>
+        <w:rPr>
+          <w:color w:val="A6A6A6" w:themeColor="background1" w:themeShade="A6"/>
+          <w:sz w:val="16"/>
+          <w:szCs w:val="16"/>
+        </w:rPr>
+        <w:t>)</w:t>
       </w:r>
     </w:p>
     <w:p>
@@ -2512,6 +2792,7 @@
           <w:szCs w:val="16"/>
         </w:rPr>
       </w:pPr>
+      <w:proofErr w:type="spellStart"/>
       <w:r>
         <w:rPr>
           <w:rFonts w:ascii="Consolas" w:hAnsi="Consolas"/>
@@ -2521,6 +2802,7 @@
         </w:rPr>
         <w:t>Ctrl+Y</w:t>
       </w:r>
+      <w:proofErr w:type="spellEnd"/>
       <w:r>
         <w:rPr>
           <w:sz w:val="16"/>
@@ -2542,7 +2824,25 @@
           <w:sz w:val="16"/>
           <w:szCs w:val="16"/>
         </w:rPr>
-        <w:t xml:space="preserve"> (or Alt+Shift+Backspace)</w:t>
+        <w:t xml:space="preserve"> (or </w:t>
+      </w:r>
+      <w:proofErr w:type="spellStart"/>
+      <w:r>
+        <w:rPr>
+          <w:color w:val="A6A6A6" w:themeColor="background1" w:themeShade="A6"/>
+          <w:sz w:val="16"/>
+          <w:szCs w:val="16"/>
+        </w:rPr>
+        <w:t>Alt+Shift+Backspace</w:t>
+      </w:r>
+      <w:proofErr w:type="spellEnd"/>
+      <w:r>
+        <w:rPr>
+          <w:color w:val="A6A6A6" w:themeColor="background1" w:themeShade="A6"/>
+          <w:sz w:val="16"/>
+          <w:szCs w:val="16"/>
+        </w:rPr>
+        <w:t>)</w:t>
       </w:r>
     </w:p>
     <w:p>
@@ -2576,7 +2876,8 @@
           <w:lang w:val="en-US"/>
         </w:rPr>
       </w:pPr>
-      <w:bookmarkStart w:id="0" w:name="_Hlk484537665"/>
+      <w:bookmarkStart w:id="1" w:name="_Hlk484537665"/>
+      <w:proofErr w:type="spellStart"/>
       <w:r>
         <w:rPr>
           <w:rFonts w:ascii="Consolas" w:hAnsi="Consolas"/>
@@ -2586,6 +2887,7 @@
         </w:rPr>
         <w:t>Ctrl+Left</w:t>
       </w:r>
+      <w:proofErr w:type="spellEnd"/>
       <w:r>
         <w:rPr>
           <w:sz w:val="16"/>
@@ -2604,7 +2906,7 @@
         <w:t>Go to previous word</w:t>
       </w:r>
     </w:p>
-    <w:bookmarkEnd w:id="0"/>
+    <w:bookmarkEnd w:id="1"/>
     <w:p>
       <w:pPr>
         <w:spacing w:after="0"/>
@@ -2615,6 +2917,7 @@
           <w:lang w:val="en-US"/>
         </w:rPr>
       </w:pPr>
+      <w:proofErr w:type="spellStart"/>
       <w:r>
         <w:rPr>
           <w:rFonts w:ascii="Consolas" w:hAnsi="Consolas"/>
@@ -2624,6 +2927,7 @@
         </w:rPr>
         <w:t>Ctrl+Right</w:t>
       </w:r>
+      <w:proofErr w:type="spellEnd"/>
       <w:r>
         <w:rPr>
           <w:rFonts w:ascii="Consolas" w:hAnsi="Consolas"/>
@@ -2653,6 +2957,7 @@
           <w:lang w:val="en-US"/>
         </w:rPr>
       </w:pPr>
+      <w:proofErr w:type="spellStart"/>
       <w:r>
         <w:rPr>
           <w:rFonts w:ascii="Consolas" w:hAnsi="Consolas"/>
@@ -2662,6 +2967,7 @@
         </w:rPr>
         <w:t>Ctrl+Shift+Left</w:t>
       </w:r>
+      <w:proofErr w:type="spellEnd"/>
       <w:r>
         <w:rPr>
           <w:sz w:val="16"/>
@@ -2690,6 +2996,7 @@
           <w:lang w:val="en-US"/>
         </w:rPr>
       </w:pPr>
+      <w:proofErr w:type="spellStart"/>
       <w:r>
         <w:rPr>
           <w:rFonts w:ascii="Consolas" w:hAnsi="Consolas"/>
@@ -2699,6 +3006,7 @@
         </w:rPr>
         <w:t>Ctrl+Shift+Right</w:t>
       </w:r>
+      <w:proofErr w:type="spellEnd"/>
       <w:r>
         <w:rPr>
           <w:sz w:val="16"/>
@@ -2802,6 +3110,7 @@
           <w:szCs w:val="16"/>
         </w:rPr>
       </w:pPr>
+      <w:proofErr w:type="spellStart"/>
       <w:r>
         <w:rPr>
           <w:rFonts w:ascii="Consolas" w:hAnsi="Consolas"/>
@@ -2811,6 +3120,7 @@
         </w:rPr>
         <w:t>Shift+Home</w:t>
       </w:r>
+      <w:proofErr w:type="spellEnd"/>
       <w:r>
         <w:rPr>
           <w:sz w:val="16"/>
@@ -2836,6 +3146,7 @@
           <w:szCs w:val="16"/>
         </w:rPr>
       </w:pPr>
+      <w:proofErr w:type="spellStart"/>
       <w:r>
         <w:rPr>
           <w:rFonts w:ascii="Consolas" w:hAnsi="Consolas"/>
@@ -2845,6 +3156,7 @@
         </w:rPr>
         <w:t>Shift+End</w:t>
       </w:r>
+      <w:proofErr w:type="spellEnd"/>
       <w:r>
         <w:rPr>
           <w:sz w:val="16"/>
@@ -2886,6 +3198,7 @@
           <w:szCs w:val="16"/>
         </w:rPr>
       </w:pPr>
+      <w:proofErr w:type="spellStart"/>
       <w:r>
         <w:rPr>
           <w:rFonts w:ascii="Consolas" w:hAnsi="Consolas"/>
@@ -2895,6 +3208,7 @@
         </w:rPr>
         <w:t>Ctrl+Home</w:t>
       </w:r>
+      <w:proofErr w:type="spellEnd"/>
       <w:r>
         <w:rPr>
           <w:sz w:val="16"/>
@@ -2928,6 +3242,7 @@
           <w:szCs w:val="16"/>
         </w:rPr>
       </w:pPr>
+      <w:proofErr w:type="spellStart"/>
       <w:r>
         <w:rPr>
           <w:rFonts w:ascii="Consolas" w:hAnsi="Consolas"/>
@@ -2937,6 +3252,7 @@
         </w:rPr>
         <w:t>Ctrl+End</w:t>
       </w:r>
+      <w:proofErr w:type="spellEnd"/>
       <w:r>
         <w:rPr>
           <w:sz w:val="16"/>
@@ -2962,6 +3278,7 @@
           <w:szCs w:val="16"/>
         </w:rPr>
       </w:pPr>
+      <w:proofErr w:type="spellStart"/>
       <w:r>
         <w:rPr>
           <w:rFonts w:ascii="Consolas" w:hAnsi="Consolas"/>
@@ -2971,6 +3288,7 @@
         </w:rPr>
         <w:t>Ctrl+Shift+Home</w:t>
       </w:r>
+      <w:proofErr w:type="spellEnd"/>
       <w:r>
         <w:rPr>
           <w:sz w:val="16"/>
@@ -2997,6 +3315,7 @@
           <w:szCs w:val="16"/>
         </w:rPr>
       </w:pPr>
+      <w:proofErr w:type="spellStart"/>
       <w:r>
         <w:rPr>
           <w:rFonts w:ascii="Consolas" w:hAnsi="Consolas"/>
@@ -3006,6 +3325,7 @@
         </w:rPr>
         <w:t>Ctrl+Shift+End</w:t>
       </w:r>
+      <w:proofErr w:type="spellEnd"/>
       <w:r>
         <w:rPr>
           <w:sz w:val="16"/>
@@ -3031,6 +3351,7 @@
           <w:szCs w:val="16"/>
         </w:rPr>
       </w:pPr>
+      <w:proofErr w:type="spellStart"/>
       <w:r>
         <w:rPr>
           <w:rFonts w:ascii="Consolas" w:hAnsi="Consolas"/>
@@ -3040,6 +3361,7 @@
         </w:rPr>
         <w:t>Ctrl+A</w:t>
       </w:r>
+      <w:proofErr w:type="spellEnd"/>
       <w:r>
         <w:rPr>
           <w:sz w:val="16"/>
@@ -3066,6 +3388,7 @@
           <w:szCs w:val="16"/>
         </w:rPr>
       </w:pPr>
+      <w:proofErr w:type="spellStart"/>
       <w:r>
         <w:rPr>
           <w:rFonts w:ascii="Consolas" w:hAnsi="Consolas"/>
@@ -3075,6 +3398,7 @@
         </w:rPr>
         <w:t>Ctrl+L</w:t>
       </w:r>
+      <w:proofErr w:type="spellEnd"/>
       <w:r>
         <w:rPr>
           <w:sz w:val="16"/>
@@ -3165,6 +3489,7 @@
           <w:szCs w:val="16"/>
         </w:rPr>
       </w:pPr>
+      <w:proofErr w:type="spellStart"/>
       <w:r>
         <w:rPr>
           <w:rFonts w:ascii="Consolas" w:hAnsi="Consolas"/>
@@ -3192,6 +3517,7 @@
         </w:rPr>
         <w:t>N</w:t>
       </w:r>
+      <w:proofErr w:type="spellEnd"/>
       <w:r>
         <w:rPr>
           <w:sz w:val="16"/>
@@ -3226,6 +3552,7 @@
           <w:szCs w:val="16"/>
         </w:rPr>
       </w:pPr>
+      <w:proofErr w:type="spellStart"/>
       <w:r>
         <w:rPr>
           <w:rFonts w:ascii="Consolas" w:hAnsi="Consolas"/>
@@ -3253,6 +3580,7 @@
         </w:rPr>
         <w:t>Shift+N</w:t>
       </w:r>
+      <w:proofErr w:type="spellEnd"/>
       <w:r>
         <w:rPr>
           <w:sz w:val="16"/>
@@ -3287,6 +3615,7 @@
           <w:szCs w:val="16"/>
         </w:rPr>
       </w:pPr>
+      <w:proofErr w:type="spellStart"/>
       <w:r>
         <w:rPr>
           <w:rFonts w:ascii="Consolas" w:hAnsi="Consolas"/>
@@ -3314,6 +3643,7 @@
         </w:rPr>
         <w:t>T</w:t>
       </w:r>
+      <w:proofErr w:type="spellEnd"/>
       <w:r>
         <w:rPr>
           <w:sz w:val="16"/>
@@ -3348,6 +3678,7 @@
           <w:szCs w:val="16"/>
         </w:rPr>
       </w:pPr>
+      <w:proofErr w:type="spellStart"/>
       <w:r>
         <w:rPr>
           <w:rFonts w:ascii="Consolas" w:hAnsi="Consolas"/>
@@ -3375,6 +3706,7 @@
         </w:rPr>
         <w:t>Shift+T</w:t>
       </w:r>
+      <w:proofErr w:type="spellEnd"/>
       <w:r>
         <w:rPr>
           <w:sz w:val="16"/>
@@ -3409,6 +3741,7 @@
           <w:szCs w:val="16"/>
         </w:rPr>
       </w:pPr>
+      <w:proofErr w:type="spellStart"/>
       <w:r>
         <w:rPr>
           <w:rFonts w:ascii="Consolas" w:hAnsi="Consolas"/>
@@ -3436,6 +3769,7 @@
         </w:rPr>
         <w:t>W</w:t>
       </w:r>
+      <w:proofErr w:type="spellEnd"/>
       <w:r>
         <w:rPr>
           <w:sz w:val="16"/>
@@ -3462,6 +3796,7 @@
           <w:szCs w:val="16"/>
         </w:rPr>
       </w:pPr>
+      <w:proofErr w:type="spellStart"/>
       <w:r>
         <w:rPr>
           <w:rFonts w:ascii="Consolas" w:hAnsi="Consolas"/>
@@ -3489,6 +3824,7 @@
         </w:rPr>
         <w:t>Shift+W</w:t>
       </w:r>
+      <w:proofErr w:type="spellEnd"/>
       <w:r>
         <w:rPr>
           <w:sz w:val="16"/>
@@ -3515,6 +3851,7 @@
           <w:szCs w:val="16"/>
         </w:rPr>
       </w:pPr>
+      <w:proofErr w:type="spellStart"/>
       <w:r>
         <w:rPr>
           <w:rFonts w:ascii="Consolas" w:hAnsi="Consolas"/>
@@ -3542,20 +3879,39 @@
         </w:rPr>
         <w:t>PgDn</w:t>
       </w:r>
-      <w:r>
-        <w:rPr>
-          <w:sz w:val="16"/>
-          <w:szCs w:val="16"/>
-        </w:rPr>
-        <w:tab/>
-      </w:r>
-      <w:r>
-        <w:rPr>
-          <w:color w:val="A6A6A6" w:themeColor="background1" w:themeShade="A6"/>
-          <w:sz w:val="16"/>
-          <w:szCs w:val="16"/>
-        </w:rPr>
-        <w:t>Next open tab (or Ctrl+Tab)</w:t>
+      <w:proofErr w:type="spellEnd"/>
+      <w:r>
+        <w:rPr>
+          <w:sz w:val="16"/>
+          <w:szCs w:val="16"/>
+        </w:rPr>
+        <w:tab/>
+      </w:r>
+      <w:r>
+        <w:rPr>
+          <w:color w:val="A6A6A6" w:themeColor="background1" w:themeShade="A6"/>
+          <w:sz w:val="16"/>
+          <w:szCs w:val="16"/>
+        </w:rPr>
+        <w:t xml:space="preserve">Next open tab (or </w:t>
+      </w:r>
+      <w:proofErr w:type="spellStart"/>
+      <w:r>
+        <w:rPr>
+          <w:color w:val="A6A6A6" w:themeColor="background1" w:themeShade="A6"/>
+          <w:sz w:val="16"/>
+          <w:szCs w:val="16"/>
+        </w:rPr>
+        <w:t>Ctrl+Tab</w:t>
+      </w:r>
+      <w:proofErr w:type="spellEnd"/>
+      <w:r>
+        <w:rPr>
+          <w:color w:val="A6A6A6" w:themeColor="background1" w:themeShade="A6"/>
+          <w:sz w:val="16"/>
+          <w:szCs w:val="16"/>
+        </w:rPr>
+        <w:t>)</w:t>
       </w:r>
     </w:p>
     <w:p>
@@ -3568,6 +3924,7 @@
           <w:szCs w:val="16"/>
         </w:rPr>
       </w:pPr>
+      <w:proofErr w:type="spellStart"/>
       <w:r>
         <w:rPr>
           <w:rFonts w:ascii="Consolas" w:hAnsi="Consolas"/>
@@ -3595,20 +3952,39 @@
         </w:rPr>
         <w:t>PgUp</w:t>
       </w:r>
-      <w:r>
-        <w:rPr>
-          <w:sz w:val="16"/>
-          <w:szCs w:val="16"/>
-        </w:rPr>
-        <w:tab/>
-      </w:r>
-      <w:r>
-        <w:rPr>
-          <w:color w:val="A6A6A6" w:themeColor="background1" w:themeShade="A6"/>
-          <w:sz w:val="16"/>
-          <w:szCs w:val="16"/>
-        </w:rPr>
-        <w:t>Previous open tab (or Ctrl+Shift+Tab)</w:t>
+      <w:proofErr w:type="spellEnd"/>
+      <w:r>
+        <w:rPr>
+          <w:sz w:val="16"/>
+          <w:szCs w:val="16"/>
+        </w:rPr>
+        <w:tab/>
+      </w:r>
+      <w:r>
+        <w:rPr>
+          <w:color w:val="A6A6A6" w:themeColor="background1" w:themeShade="A6"/>
+          <w:sz w:val="16"/>
+          <w:szCs w:val="16"/>
+        </w:rPr>
+        <w:t xml:space="preserve">Previous open tab (or </w:t>
+      </w:r>
+      <w:proofErr w:type="spellStart"/>
+      <w:r>
+        <w:rPr>
+          <w:color w:val="A6A6A6" w:themeColor="background1" w:themeShade="A6"/>
+          <w:sz w:val="16"/>
+          <w:szCs w:val="16"/>
+        </w:rPr>
+        <w:t>Ctrl+Shift+Tab</w:t>
+      </w:r>
+      <w:proofErr w:type="spellEnd"/>
+      <w:r>
+        <w:rPr>
+          <w:color w:val="A6A6A6" w:themeColor="background1" w:themeShade="A6"/>
+          <w:sz w:val="16"/>
+          <w:szCs w:val="16"/>
+        </w:rPr>
+        <w:t>)</w:t>
       </w:r>
     </w:p>
     <w:p>
@@ -3621,6 +3997,7 @@
           <w:szCs w:val="16"/>
         </w:rPr>
       </w:pPr>
+      <w:proofErr w:type="spellStart"/>
       <w:r>
         <w:rPr>
           <w:rFonts w:ascii="Consolas" w:hAnsi="Consolas"/>
@@ -3630,6 +4007,7 @@
         </w:rPr>
         <w:t>Alt+Left</w:t>
       </w:r>
+      <w:proofErr w:type="spellEnd"/>
       <w:r>
         <w:rPr>
           <w:sz w:val="16"/>
@@ -3656,6 +4034,7 @@
           <w:szCs w:val="16"/>
         </w:rPr>
       </w:pPr>
+      <w:proofErr w:type="spellStart"/>
       <w:r>
         <w:rPr>
           <w:rFonts w:ascii="Consolas" w:hAnsi="Consolas"/>
@@ -3665,6 +4044,7 @@
         </w:rPr>
         <w:t>Alt+Right</w:t>
       </w:r>
+      <w:proofErr w:type="spellEnd"/>
       <w:r>
         <w:rPr>
           <w:sz w:val="16"/>
@@ -3700,6 +4080,7 @@
           <w:szCs w:val="16"/>
         </w:rPr>
       </w:pPr>
+      <w:proofErr w:type="spellStart"/>
       <w:r>
         <w:rPr>
           <w:rFonts w:ascii="Consolas" w:hAnsi="Consolas"/>
@@ -3727,6 +4108,7 @@
         </w:rPr>
         <w:t>F</w:t>
       </w:r>
+      <w:proofErr w:type="spellEnd"/>
       <w:r>
         <w:rPr>
           <w:sz w:val="16"/>
@@ -3788,6 +4170,7 @@
           <w:szCs w:val="16"/>
         </w:rPr>
       </w:pPr>
+      <w:proofErr w:type="spellStart"/>
       <w:r>
         <w:rPr>
           <w:rFonts w:ascii="Consolas" w:hAnsi="Consolas"/>
@@ -3815,6 +4198,7 @@
         </w:rPr>
         <w:t>J</w:t>
       </w:r>
+      <w:proofErr w:type="spellEnd"/>
       <w:r>
         <w:rPr>
           <w:sz w:val="16"/>
@@ -3841,6 +4225,7 @@
           <w:szCs w:val="16"/>
         </w:rPr>
       </w:pPr>
+      <w:proofErr w:type="spellStart"/>
       <w:r>
         <w:rPr>
           <w:rFonts w:ascii="Consolas" w:hAnsi="Consolas"/>
@@ -3868,6 +4253,7 @@
         </w:rPr>
         <w:t>H</w:t>
       </w:r>
+      <w:proofErr w:type="spellEnd"/>
       <w:r>
         <w:rPr>
           <w:sz w:val="16"/>
@@ -3894,6 +4280,7 @@
           <w:szCs w:val="16"/>
         </w:rPr>
       </w:pPr>
+      <w:proofErr w:type="spellStart"/>
       <w:r>
         <w:rPr>
           <w:rFonts w:ascii="Consolas" w:hAnsi="Consolas"/>
@@ -3921,6 +4308,7 @@
         </w:rPr>
         <w:t>Esc</w:t>
       </w:r>
+      <w:proofErr w:type="spellEnd"/>
       <w:r>
         <w:rPr>
           <w:sz w:val="16"/>
@@ -3947,6 +4335,7 @@
           <w:szCs w:val="16"/>
         </w:rPr>
       </w:pPr>
+      <w:proofErr w:type="spellStart"/>
       <w:r>
         <w:rPr>
           <w:rFonts w:ascii="Consolas" w:hAnsi="Consolas"/>
@@ -3974,6 +4363,7 @@
         </w:rPr>
         <w:t>F</w:t>
       </w:r>
+      <w:proofErr w:type="spellEnd"/>
       <w:r>
         <w:rPr>
           <w:sz w:val="16"/>
@@ -4000,6 +4390,7 @@
           <w:szCs w:val="16"/>
         </w:rPr>
       </w:pPr>
+      <w:proofErr w:type="spellStart"/>
       <w:r>
         <w:rPr>
           <w:rFonts w:ascii="Consolas" w:hAnsi="Consolas"/>
@@ -4027,6 +4418,7 @@
         </w:rPr>
         <w:t>G</w:t>
       </w:r>
+      <w:proofErr w:type="spellEnd"/>
       <w:r>
         <w:rPr>
           <w:sz w:val="16"/>
@@ -4061,6 +4453,7 @@
           <w:szCs w:val="16"/>
         </w:rPr>
       </w:pPr>
+      <w:proofErr w:type="spellStart"/>
       <w:r>
         <w:rPr>
           <w:rFonts w:ascii="Consolas" w:hAnsi="Consolas"/>
@@ -4088,6 +4481,7 @@
         </w:rPr>
         <w:t>G</w:t>
       </w:r>
+      <w:proofErr w:type="spellEnd"/>
       <w:r>
         <w:rPr>
           <w:sz w:val="16"/>
@@ -4213,6 +4607,7 @@
           <w:szCs w:val="16"/>
         </w:rPr>
       </w:pPr>
+      <w:proofErr w:type="spellStart"/>
       <w:r>
         <w:rPr>
           <w:rFonts w:ascii="Consolas" w:hAnsi="Consolas"/>
@@ -4240,20 +4635,39 @@
         </w:rPr>
         <w:t>PgDn</w:t>
       </w:r>
-      <w:r>
-        <w:rPr>
-          <w:sz w:val="16"/>
-          <w:szCs w:val="16"/>
-        </w:rPr>
-        <w:tab/>
-      </w:r>
-      <w:r>
-        <w:rPr>
-          <w:color w:val="A6A6A6" w:themeColor="background1" w:themeShade="A6"/>
-          <w:sz w:val="16"/>
-          <w:szCs w:val="16"/>
-        </w:rPr>
-        <w:t>Next document (or Ctrl+Tab)</w:t>
+      <w:proofErr w:type="spellEnd"/>
+      <w:r>
+        <w:rPr>
+          <w:sz w:val="16"/>
+          <w:szCs w:val="16"/>
+        </w:rPr>
+        <w:tab/>
+      </w:r>
+      <w:r>
+        <w:rPr>
+          <w:color w:val="A6A6A6" w:themeColor="background1" w:themeShade="A6"/>
+          <w:sz w:val="16"/>
+          <w:szCs w:val="16"/>
+        </w:rPr>
+        <w:t xml:space="preserve">Next document (or </w:t>
+      </w:r>
+      <w:proofErr w:type="spellStart"/>
+      <w:r>
+        <w:rPr>
+          <w:color w:val="A6A6A6" w:themeColor="background1" w:themeShade="A6"/>
+          <w:sz w:val="16"/>
+          <w:szCs w:val="16"/>
+        </w:rPr>
+        <w:t>Ctrl+Tab</w:t>
+      </w:r>
+      <w:proofErr w:type="spellEnd"/>
+      <w:r>
+        <w:rPr>
+          <w:color w:val="A6A6A6" w:themeColor="background1" w:themeShade="A6"/>
+          <w:sz w:val="16"/>
+          <w:szCs w:val="16"/>
+        </w:rPr>
+        <w:t>)</w:t>
       </w:r>
     </w:p>
     <w:p>
@@ -4266,6 +4680,7 @@
           <w:szCs w:val="16"/>
         </w:rPr>
       </w:pPr>
+      <w:proofErr w:type="spellStart"/>
       <w:r>
         <w:rPr>
           <w:rFonts w:ascii="Consolas" w:hAnsi="Consolas"/>
@@ -4293,20 +4708,39 @@
         </w:rPr>
         <w:t>PgUp</w:t>
       </w:r>
-      <w:r>
-        <w:rPr>
-          <w:sz w:val="16"/>
-          <w:szCs w:val="16"/>
-        </w:rPr>
-        <w:tab/>
-      </w:r>
-      <w:r>
-        <w:rPr>
-          <w:color w:val="A6A6A6" w:themeColor="background1" w:themeShade="A6"/>
-          <w:sz w:val="16"/>
-          <w:szCs w:val="16"/>
-        </w:rPr>
-        <w:t>Previous document (or Ctrl+Shift+Tab)</w:t>
+      <w:proofErr w:type="spellEnd"/>
+      <w:r>
+        <w:rPr>
+          <w:sz w:val="16"/>
+          <w:szCs w:val="16"/>
+        </w:rPr>
+        <w:tab/>
+      </w:r>
+      <w:r>
+        <w:rPr>
+          <w:color w:val="A6A6A6" w:themeColor="background1" w:themeShade="A6"/>
+          <w:sz w:val="16"/>
+          <w:szCs w:val="16"/>
+        </w:rPr>
+        <w:t xml:space="preserve">Previous document (or </w:t>
+      </w:r>
+      <w:proofErr w:type="spellStart"/>
+      <w:r>
+        <w:rPr>
+          <w:color w:val="A6A6A6" w:themeColor="background1" w:themeShade="A6"/>
+          <w:sz w:val="16"/>
+          <w:szCs w:val="16"/>
+        </w:rPr>
+        <w:t>Ctrl+Shift+Tab</w:t>
+      </w:r>
+      <w:proofErr w:type="spellEnd"/>
+      <w:r>
+        <w:rPr>
+          <w:color w:val="A6A6A6" w:themeColor="background1" w:themeShade="A6"/>
+          <w:sz w:val="16"/>
+          <w:szCs w:val="16"/>
+        </w:rPr>
+        <w:t>)</w:t>
       </w:r>
     </w:p>
     <w:p>
@@ -4319,6 +4753,7 @@
           <w:szCs w:val="16"/>
         </w:rPr>
       </w:pPr>
+      <w:proofErr w:type="spellStart"/>
       <w:r>
         <w:rPr>
           <w:rFonts w:ascii="Consolas" w:hAnsi="Consolas"/>
@@ -4346,6 +4781,7 @@
         </w:rPr>
         <w:t>N</w:t>
       </w:r>
+      <w:proofErr w:type="spellEnd"/>
       <w:r>
         <w:rPr>
           <w:sz w:val="16"/>
@@ -4372,6 +4808,7 @@
           <w:szCs w:val="16"/>
         </w:rPr>
       </w:pPr>
+      <w:proofErr w:type="spellStart"/>
       <w:r>
         <w:rPr>
           <w:rFonts w:ascii="Consolas" w:hAnsi="Consolas"/>
@@ -4399,6 +4836,7 @@
         </w:rPr>
         <w:t>O</w:t>
       </w:r>
+      <w:proofErr w:type="spellEnd"/>
       <w:r>
         <w:rPr>
           <w:sz w:val="16"/>
@@ -4425,6 +4863,7 @@
           <w:szCs w:val="16"/>
         </w:rPr>
       </w:pPr>
+      <w:proofErr w:type="spellStart"/>
       <w:r>
         <w:rPr>
           <w:rFonts w:ascii="Consolas" w:hAnsi="Consolas"/>
@@ -4452,6 +4891,7 @@
         </w:rPr>
         <w:t>W</w:t>
       </w:r>
+      <w:proofErr w:type="spellEnd"/>
       <w:r>
         <w:rPr>
           <w:sz w:val="16"/>
@@ -4478,6 +4918,7 @@
           <w:szCs w:val="16"/>
         </w:rPr>
       </w:pPr>
+      <w:proofErr w:type="spellStart"/>
       <w:r>
         <w:rPr>
           <w:rFonts w:ascii="Consolas" w:hAnsi="Consolas"/>
@@ -4505,6 +4946,7 @@
         </w:rPr>
         <w:t>F</w:t>
       </w:r>
+      <w:proofErr w:type="spellEnd"/>
       <w:r>
         <w:rPr>
           <w:sz w:val="16"/>
@@ -4531,6 +4973,7 @@
           <w:szCs w:val="16"/>
         </w:rPr>
       </w:pPr>
+      <w:proofErr w:type="spellStart"/>
       <w:r>
         <w:rPr>
           <w:rFonts w:ascii="Consolas" w:hAnsi="Consolas"/>
@@ -4558,6 +5001,7 @@
         </w:rPr>
         <w:t>H</w:t>
       </w:r>
+      <w:proofErr w:type="spellEnd"/>
       <w:r>
         <w:rPr>
           <w:sz w:val="16"/>
@@ -4584,6 +5028,7 @@
           <w:szCs w:val="16"/>
         </w:rPr>
       </w:pPr>
+      <w:proofErr w:type="spellStart"/>
       <w:r>
         <w:rPr>
           <w:rFonts w:ascii="Consolas" w:hAnsi="Consolas"/>
@@ -4611,6 +5056,7 @@
         </w:rPr>
         <w:t>Shift+F</w:t>
       </w:r>
+      <w:proofErr w:type="spellEnd"/>
       <w:r>
         <w:rPr>
           <w:sz w:val="16"/>
@@ -4707,6 +5153,7 @@
           <w:szCs w:val="16"/>
         </w:rPr>
       </w:pPr>
+      <w:proofErr w:type="spellStart"/>
       <w:r>
         <w:rPr>
           <w:rFonts w:ascii="Consolas" w:hAnsi="Consolas"/>
@@ -4716,6 +5163,7 @@
         </w:rPr>
         <w:t>Alt+C</w:t>
       </w:r>
+      <w:proofErr w:type="spellEnd"/>
       <w:r>
         <w:rPr>
           <w:sz w:val="16"/>
@@ -4742,6 +5190,7 @@
           <w:szCs w:val="16"/>
         </w:rPr>
       </w:pPr>
+      <w:proofErr w:type="spellStart"/>
       <w:r>
         <w:rPr>
           <w:rFonts w:ascii="Consolas" w:hAnsi="Consolas"/>
@@ -4751,6 +5200,7 @@
         </w:rPr>
         <w:t>Ctrl+D</w:t>
       </w:r>
+      <w:proofErr w:type="spellEnd"/>
       <w:r>
         <w:rPr>
           <w:sz w:val="16"/>
@@ -4777,6 +5227,7 @@
           <w:szCs w:val="16"/>
         </w:rPr>
       </w:pPr>
+      <w:proofErr w:type="spellStart"/>
       <w:r>
         <w:rPr>
           <w:rFonts w:ascii="Consolas" w:hAnsi="Consolas"/>
@@ -4786,6 +5237,7 @@
         </w:rPr>
         <w:t>Ctrl+L</w:t>
       </w:r>
+      <w:proofErr w:type="spellEnd"/>
       <w:r>
         <w:rPr>
           <w:sz w:val="16"/>
@@ -4812,6 +5264,7 @@
           <w:szCs w:val="16"/>
         </w:rPr>
       </w:pPr>
+      <w:proofErr w:type="spellStart"/>
       <w:r>
         <w:rPr>
           <w:rFonts w:ascii="Consolas" w:hAnsi="Consolas"/>
@@ -4821,6 +5274,7 @@
         </w:rPr>
         <w:t>Ctrl+T</w:t>
       </w:r>
+      <w:proofErr w:type="spellEnd"/>
       <w:r>
         <w:rPr>
           <w:sz w:val="16"/>
@@ -4847,6 +5301,7 @@
           <w:szCs w:val="16"/>
         </w:rPr>
       </w:pPr>
+      <w:proofErr w:type="spellStart"/>
       <w:r>
         <w:rPr>
           <w:rFonts w:ascii="Consolas" w:hAnsi="Consolas"/>
@@ -4856,6 +5311,7 @@
         </w:rPr>
         <w:t>Ctrl+Shift+Up</w:t>
       </w:r>
+      <w:proofErr w:type="spellEnd"/>
       <w:r>
         <w:rPr>
           <w:sz w:val="16"/>
@@ -4882,6 +5338,7 @@
           <w:szCs w:val="16"/>
         </w:rPr>
       </w:pPr>
+      <w:proofErr w:type="spellStart"/>
       <w:r>
         <w:rPr>
           <w:rFonts w:ascii="Consolas" w:hAnsi="Consolas"/>
@@ -4891,6 +5348,7 @@
         </w:rPr>
         <w:t>Ctrl+Shift+Down</w:t>
       </w:r>
+      <w:proofErr w:type="spellEnd"/>
       <w:r>
         <w:rPr>
           <w:sz w:val="16"/>
@@ -4917,6 +5375,7 @@
           <w:szCs w:val="16"/>
         </w:rPr>
       </w:pPr>
+      <w:proofErr w:type="spellStart"/>
       <w:r>
         <w:rPr>
           <w:rFonts w:ascii="Consolas" w:hAnsi="Consolas"/>
@@ -4926,20 +5385,39 @@
         </w:rPr>
         <w:t>Ctrl+G</w:t>
       </w:r>
-      <w:r>
-        <w:rPr>
-          <w:sz w:val="16"/>
-          <w:szCs w:val="16"/>
-        </w:rPr>
-        <w:tab/>
-      </w:r>
-      <w:r>
-        <w:rPr>
-          <w:color w:val="A6A6A6" w:themeColor="background1" w:themeShade="A6"/>
-          <w:sz w:val="16"/>
-          <w:szCs w:val="16"/>
-        </w:rPr>
-        <w:t>Launch GoToLine dialog</w:t>
+      <w:proofErr w:type="spellEnd"/>
+      <w:r>
+        <w:rPr>
+          <w:sz w:val="16"/>
+          <w:szCs w:val="16"/>
+        </w:rPr>
+        <w:tab/>
+      </w:r>
+      <w:r>
+        <w:rPr>
+          <w:color w:val="A6A6A6" w:themeColor="background1" w:themeShade="A6"/>
+          <w:sz w:val="16"/>
+          <w:szCs w:val="16"/>
+        </w:rPr>
+        <w:t xml:space="preserve">Launch </w:t>
+      </w:r>
+      <w:proofErr w:type="spellStart"/>
+      <w:r>
+        <w:rPr>
+          <w:color w:val="A6A6A6" w:themeColor="background1" w:themeShade="A6"/>
+          <w:sz w:val="16"/>
+          <w:szCs w:val="16"/>
+        </w:rPr>
+        <w:t>GoToLine</w:t>
+      </w:r>
+      <w:proofErr w:type="spellEnd"/>
+      <w:r>
+        <w:rPr>
+          <w:color w:val="A6A6A6" w:themeColor="background1" w:themeShade="A6"/>
+          <w:sz w:val="16"/>
+          <w:szCs w:val="16"/>
+        </w:rPr>
+        <w:t xml:space="preserve"> dialog</w:t>
       </w:r>
     </w:p>
     <w:p>
@@ -4952,6 +5430,7 @@
           <w:szCs w:val="16"/>
         </w:rPr>
       </w:pPr>
+      <w:proofErr w:type="spellStart"/>
       <w:r>
         <w:rPr>
           <w:rFonts w:ascii="Consolas" w:hAnsi="Consolas"/>
@@ -4961,6 +5440,7 @@
         </w:rPr>
         <w:t>Ctrl+J</w:t>
       </w:r>
+      <w:proofErr w:type="spellEnd"/>
       <w:r>
         <w:rPr>
           <w:sz w:val="16"/>
@@ -4987,6 +5467,7 @@
           <w:szCs w:val="16"/>
         </w:rPr>
       </w:pPr>
+      <w:proofErr w:type="spellStart"/>
       <w:r>
         <w:rPr>
           <w:rFonts w:ascii="Consolas" w:hAnsi="Consolas"/>
@@ -4996,6 +5477,7 @@
         </w:rPr>
         <w:t>Ctrl+I</w:t>
       </w:r>
+      <w:proofErr w:type="spellEnd"/>
       <w:r>
         <w:rPr>
           <w:sz w:val="16"/>
@@ -5022,6 +5504,7 @@
           <w:szCs w:val="16"/>
         </w:rPr>
       </w:pPr>
+      <w:proofErr w:type="spellStart"/>
       <w:r>
         <w:rPr>
           <w:rFonts w:ascii="Consolas" w:hAnsi="Consolas"/>
@@ -5031,6 +5514,7 @@
         </w:rPr>
         <w:t>Ctrl+BkSp</w:t>
       </w:r>
+      <w:proofErr w:type="spellEnd"/>
       <w:r>
         <w:rPr>
           <w:sz w:val="16"/>
@@ -5057,6 +5541,7 @@
           <w:szCs w:val="16"/>
         </w:rPr>
       </w:pPr>
+      <w:proofErr w:type="spellStart"/>
       <w:r>
         <w:rPr>
           <w:rFonts w:ascii="Consolas" w:hAnsi="Consolas"/>
@@ -5066,6 +5551,7 @@
         </w:rPr>
         <w:t>Ctrl+Del</w:t>
       </w:r>
+      <w:proofErr w:type="spellEnd"/>
       <w:r>
         <w:rPr>
           <w:sz w:val="16"/>
@@ -5092,6 +5578,7 @@
           <w:szCs w:val="16"/>
         </w:rPr>
       </w:pPr>
+      <w:proofErr w:type="spellStart"/>
       <w:r>
         <w:rPr>
           <w:rFonts w:ascii="Consolas" w:hAnsi="Consolas"/>
@@ -5101,6 +5588,7 @@
         </w:rPr>
         <w:t>Ctrl+Shift+BkSp</w:t>
       </w:r>
+      <w:proofErr w:type="spellEnd"/>
       <w:r>
         <w:rPr>
           <w:sz w:val="16"/>
@@ -5127,6 +5615,7 @@
           <w:szCs w:val="16"/>
         </w:rPr>
       </w:pPr>
+      <w:proofErr w:type="spellStart"/>
       <w:r>
         <w:rPr>
           <w:rFonts w:ascii="Consolas" w:hAnsi="Consolas"/>
@@ -5136,6 +5625,7 @@
         </w:rPr>
         <w:t>Ctrl+Shift+Del</w:t>
       </w:r>
+      <w:proofErr w:type="spellEnd"/>
       <w:r>
         <w:rPr>
           <w:sz w:val="16"/>
@@ -5162,6 +5652,7 @@
           <w:szCs w:val="16"/>
         </w:rPr>
       </w:pPr>
+      <w:proofErr w:type="spellStart"/>
       <w:r>
         <w:rPr>
           <w:rFonts w:ascii="Consolas" w:hAnsi="Consolas"/>
@@ -5171,6 +5662,7 @@
         </w:rPr>
         <w:t>Ctrl+U</w:t>
       </w:r>
+      <w:proofErr w:type="spellEnd"/>
       <w:r>
         <w:rPr>
           <w:sz w:val="16"/>
@@ -5197,6 +5689,7 @@
           <w:szCs w:val="16"/>
         </w:rPr>
       </w:pPr>
+      <w:proofErr w:type="spellStart"/>
       <w:r>
         <w:rPr>
           <w:rFonts w:ascii="Consolas" w:hAnsi="Consolas"/>
@@ -5206,6 +5699,7 @@
         </w:rPr>
         <w:t>Ctrl+Shift+U</w:t>
       </w:r>
+      <w:proofErr w:type="spellEnd"/>
       <w:r>
         <w:rPr>
           <w:sz w:val="16"/>
@@ -5248,6 +5742,7 @@
           <w:szCs w:val="16"/>
         </w:rPr>
       </w:pPr>
+      <w:proofErr w:type="spellStart"/>
       <w:r>
         <w:rPr>
           <w:rFonts w:ascii="Consolas" w:hAnsi="Consolas"/>
@@ -5266,6 +5761,7 @@
         </w:rPr>
         <w:t>G</w:t>
       </w:r>
+      <w:proofErr w:type="spellEnd"/>
       <w:r>
         <w:rPr>
           <w:sz w:val="16"/>
@@ -5292,6 +5788,7 @@
           <w:szCs w:val="16"/>
         </w:rPr>
       </w:pPr>
+      <w:proofErr w:type="spellStart"/>
       <w:r>
         <w:rPr>
           <w:rFonts w:ascii="Consolas" w:hAnsi="Consolas"/>
@@ -5319,6 +5816,7 @@
         </w:rPr>
         <w:t>I</w:t>
       </w:r>
+      <w:proofErr w:type="spellEnd"/>
       <w:r>
         <w:rPr>
           <w:sz w:val="16"/>
@@ -5345,6 +5843,7 @@
           <w:szCs w:val="16"/>
         </w:rPr>
       </w:pPr>
+      <w:proofErr w:type="spellStart"/>
       <w:r>
         <w:rPr>
           <w:rFonts w:ascii="Consolas" w:hAnsi="Consolas"/>
@@ -5372,6 +5871,7 @@
         </w:rPr>
         <w:t>W</w:t>
       </w:r>
+      <w:proofErr w:type="spellEnd"/>
       <w:r>
         <w:rPr>
           <w:sz w:val="16"/>
@@ -5398,6 +5898,7 @@
           <w:szCs w:val="16"/>
         </w:rPr>
       </w:pPr>
+      <w:proofErr w:type="spellStart"/>
       <w:r>
         <w:rPr>
           <w:rFonts w:ascii="Consolas" w:hAnsi="Consolas"/>
@@ -5425,6 +5926,7 @@
         </w:rPr>
         <w:t>PgUp</w:t>
       </w:r>
+      <w:proofErr w:type="spellEnd"/>
       <w:r>
         <w:rPr>
           <w:sz w:val="16"/>
@@ -5451,6 +5953,7 @@
           <w:szCs w:val="16"/>
         </w:rPr>
       </w:pPr>
+      <w:proofErr w:type="spellStart"/>
       <w:r>
         <w:rPr>
           <w:rFonts w:ascii="Consolas" w:hAnsi="Consolas"/>
@@ -5478,6 +5981,7 @@
         </w:rPr>
         <w:t>PgDn</w:t>
       </w:r>
+      <w:proofErr w:type="spellEnd"/>
       <w:r>
         <w:rPr>
           <w:sz w:val="16"/>
@@ -5504,6 +6008,7 @@
           <w:szCs w:val="16"/>
         </w:rPr>
       </w:pPr>
+      <w:proofErr w:type="spellStart"/>
       <w:r>
         <w:rPr>
           <w:rFonts w:ascii="Consolas" w:hAnsi="Consolas"/>
@@ -5513,6 +6018,7 @@
         </w:rPr>
         <w:t>Ctrl+Alt+H</w:t>
       </w:r>
+      <w:proofErr w:type="spellEnd"/>
       <w:r>
         <w:rPr>
           <w:sz w:val="16"/>
@@ -5582,6 +6088,7 @@
           <w:szCs w:val="16"/>
         </w:rPr>
       </w:pPr>
+      <w:proofErr w:type="spellStart"/>
       <w:r>
         <w:rPr>
           <w:rFonts w:ascii="Consolas" w:hAnsi="Consolas"/>
@@ -5600,6 +6107,7 @@
         </w:rPr>
         <w:t>Q</w:t>
       </w:r>
+      <w:proofErr w:type="spellEnd"/>
       <w:r>
         <w:rPr>
           <w:sz w:val="16"/>
@@ -5627,6 +6135,7 @@
           <w:vertAlign w:val="superscript"/>
         </w:rPr>
       </w:pPr>
+      <w:proofErr w:type="spellStart"/>
       <w:r>
         <w:rPr>
           <w:rFonts w:ascii="Consolas" w:hAnsi="Consolas"/>
@@ -5663,20 +6172,39 @@
         </w:rPr>
         <w:t>A</w:t>
       </w:r>
-      <w:r>
-        <w:rPr>
-          <w:sz w:val="16"/>
-          <w:szCs w:val="16"/>
-        </w:rPr>
-        <w:tab/>
-      </w:r>
-      <w:r>
-        <w:rPr>
-          <w:color w:val="A6A6A6" w:themeColor="background1" w:themeShade="A6"/>
-          <w:sz w:val="16"/>
-          <w:szCs w:val="16"/>
-        </w:rPr>
-        <w:t xml:space="preserve">Find Resharper command </w:t>
+      <w:proofErr w:type="spellEnd"/>
+      <w:r>
+        <w:rPr>
+          <w:sz w:val="16"/>
+          <w:szCs w:val="16"/>
+        </w:rPr>
+        <w:tab/>
+      </w:r>
+      <w:r>
+        <w:rPr>
+          <w:color w:val="A6A6A6" w:themeColor="background1" w:themeShade="A6"/>
+          <w:sz w:val="16"/>
+          <w:szCs w:val="16"/>
+        </w:rPr>
+        <w:t xml:space="preserve">Find </w:t>
+      </w:r>
+      <w:proofErr w:type="spellStart"/>
+      <w:r>
+        <w:rPr>
+          <w:color w:val="A6A6A6" w:themeColor="background1" w:themeShade="A6"/>
+          <w:sz w:val="16"/>
+          <w:szCs w:val="16"/>
+        </w:rPr>
+        <w:t>Resharper</w:t>
+      </w:r>
+      <w:proofErr w:type="spellEnd"/>
+      <w:r>
+        <w:rPr>
+          <w:color w:val="A6A6A6" w:themeColor="background1" w:themeShade="A6"/>
+          <w:sz w:val="16"/>
+          <w:szCs w:val="16"/>
+        </w:rPr>
+        <w:t xml:space="preserve"> command </w:t>
       </w:r>
       <w:r>
         <w:rPr>
@@ -5698,6 +6226,7 @@
           <w:szCs w:val="16"/>
         </w:rPr>
       </w:pPr>
+      <w:proofErr w:type="spellStart"/>
       <w:r>
         <w:rPr>
           <w:rFonts w:ascii="Consolas" w:hAnsi="Consolas"/>
@@ -5707,6 +6236,7 @@
         </w:rPr>
         <w:t>Ctrl+Alt+Ins</w:t>
       </w:r>
+      <w:proofErr w:type="spellEnd"/>
       <w:r>
         <w:rPr>
           <w:sz w:val="16"/>
@@ -5819,6 +6349,7 @@
           <w:szCs w:val="16"/>
         </w:rPr>
       </w:pPr>
+      <w:proofErr w:type="spellStart"/>
       <w:r>
         <w:rPr>
           <w:rFonts w:ascii="Consolas" w:hAnsi="Consolas"/>
@@ -5837,20 +6368,31 @@
         </w:rPr>
         <w:t>Alt+D</w:t>
       </w:r>
-      <w:r>
-        <w:rPr>
-          <w:sz w:val="16"/>
-          <w:szCs w:val="16"/>
-        </w:rPr>
-        <w:tab/>
-      </w:r>
-      <w:r>
-        <w:rPr>
-          <w:color w:val="A6A6A6" w:themeColor="background1" w:themeShade="A6"/>
-          <w:sz w:val="16"/>
-          <w:szCs w:val="16"/>
-        </w:rPr>
-        <w:t xml:space="preserve">Todo </w:t>
+      <w:proofErr w:type="spellEnd"/>
+      <w:r>
+        <w:rPr>
+          <w:sz w:val="16"/>
+          <w:szCs w:val="16"/>
+        </w:rPr>
+        <w:tab/>
+      </w:r>
+      <w:proofErr w:type="spellStart"/>
+      <w:r>
+        <w:rPr>
+          <w:color w:val="A6A6A6" w:themeColor="background1" w:themeShade="A6"/>
+          <w:sz w:val="16"/>
+          <w:szCs w:val="16"/>
+        </w:rPr>
+        <w:t>Todo</w:t>
+      </w:r>
+      <w:proofErr w:type="spellEnd"/>
+      <w:r>
+        <w:rPr>
+          <w:color w:val="A6A6A6" w:themeColor="background1" w:themeShade="A6"/>
+          <w:sz w:val="16"/>
+          <w:szCs w:val="16"/>
+        </w:rPr>
+        <w:t xml:space="preserve"> </w:t>
       </w:r>
       <w:r>
         <w:rPr>
@@ -5897,6 +6439,7 @@
           <w:szCs w:val="16"/>
         </w:rPr>
       </w:pPr>
+      <w:proofErr w:type="spellStart"/>
       <w:r>
         <w:rPr>
           <w:rFonts w:ascii="Consolas" w:hAnsi="Consolas"/>
@@ -5906,21 +6449,32 @@
         </w:rPr>
         <w:t>Ctrl+Space</w:t>
       </w:r>
-      <w:r>
-        <w:rPr>
-          <w:sz w:val="16"/>
-          <w:szCs w:val="16"/>
-        </w:rPr>
-        <w:tab/>
-      </w:r>
-      <w:r>
-        <w:rPr>
-          <w:color w:val="A6A6A6" w:themeColor="background1" w:themeShade="A6"/>
-          <w:sz w:val="16"/>
-          <w:szCs w:val="16"/>
-        </w:rPr>
-        <w:t>Show Intellisense</w:t>
-      </w:r>
+      <w:proofErr w:type="spellEnd"/>
+      <w:r>
+        <w:rPr>
+          <w:sz w:val="16"/>
+          <w:szCs w:val="16"/>
+        </w:rPr>
+        <w:tab/>
+      </w:r>
+      <w:r>
+        <w:rPr>
+          <w:color w:val="A6A6A6" w:themeColor="background1" w:themeShade="A6"/>
+          <w:sz w:val="16"/>
+          <w:szCs w:val="16"/>
+        </w:rPr>
+        <w:t xml:space="preserve">Show </w:t>
+      </w:r>
+      <w:proofErr w:type="spellStart"/>
+      <w:r>
+        <w:rPr>
+          <w:color w:val="A6A6A6" w:themeColor="background1" w:themeShade="A6"/>
+          <w:sz w:val="16"/>
+          <w:szCs w:val="16"/>
+        </w:rPr>
+        <w:t>Intellisense</w:t>
+      </w:r>
+      <w:proofErr w:type="spellEnd"/>
     </w:p>
     <w:p>
       <w:pPr>
@@ -5932,6 +6486,7 @@
           <w:szCs w:val="16"/>
         </w:rPr>
       </w:pPr>
+      <w:proofErr w:type="spellStart"/>
       <w:r>
         <w:rPr>
           <w:rFonts w:ascii="Consolas" w:hAnsi="Consolas"/>
@@ -5941,6 +6496,7 @@
         </w:rPr>
         <w:t>Ctrl+Shift+Space</w:t>
       </w:r>
+      <w:proofErr w:type="spellEnd"/>
       <w:r>
         <w:rPr>
           <w:sz w:val="16"/>
@@ -5967,6 +6523,7 @@
           <w:szCs w:val="16"/>
         </w:rPr>
       </w:pPr>
+      <w:proofErr w:type="spellStart"/>
       <w:r>
         <w:rPr>
           <w:rFonts w:ascii="Consolas" w:hAnsi="Consolas"/>
@@ -5976,6 +6533,7 @@
         </w:rPr>
         <w:t>Alt+Enter</w:t>
       </w:r>
+      <w:proofErr w:type="spellEnd"/>
       <w:r>
         <w:rPr>
           <w:sz w:val="16"/>
@@ -6010,6 +6568,7 @@
           <w:szCs w:val="16"/>
         </w:rPr>
       </w:pPr>
+      <w:proofErr w:type="spellStart"/>
       <w:r>
         <w:rPr>
           <w:rFonts w:ascii="Consolas" w:hAnsi="Consolas"/>
@@ -6035,8 +6594,29 @@
           <w:szCs w:val="16"/>
           <w:lang w:val="en-US"/>
         </w:rPr>
-        <w:t>K, Ctrl+I</w:t>
-      </w:r>
+        <w:t>K</w:t>
+      </w:r>
+      <w:proofErr w:type="spellEnd"/>
+      <w:r>
+        <w:rPr>
+          <w:rFonts w:ascii="Consolas" w:hAnsi="Consolas"/>
+          <w:sz w:val="16"/>
+          <w:szCs w:val="16"/>
+          <w:lang w:val="en-US"/>
+        </w:rPr>
+        <w:t xml:space="preserve">, </w:t>
+      </w:r>
+      <w:proofErr w:type="spellStart"/>
+      <w:r>
+        <w:rPr>
+          <w:rFonts w:ascii="Consolas" w:hAnsi="Consolas"/>
+          <w:sz w:val="16"/>
+          <w:szCs w:val="16"/>
+          <w:lang w:val="en-US"/>
+        </w:rPr>
+        <w:t>Ctrl+I</w:t>
+      </w:r>
+      <w:proofErr w:type="spellEnd"/>
       <w:r>
         <w:rPr>
           <w:sz w:val="16"/>
@@ -6052,6 +6632,7 @@
         </w:rPr>
         <w:t xml:space="preserve">Show </w:t>
       </w:r>
+      <w:proofErr w:type="spellStart"/>
       <w:r>
         <w:rPr>
           <w:color w:val="A6A6A6" w:themeColor="background1" w:themeShade="A6"/>
@@ -6060,6 +6641,7 @@
         </w:rPr>
         <w:t>QuickInfo</w:t>
       </w:r>
+      <w:proofErr w:type="spellEnd"/>
     </w:p>
     <w:p>
       <w:pPr>
@@ -6160,6 +6742,7 @@
           <w:szCs w:val="16"/>
         </w:rPr>
       </w:pPr>
+      <w:proofErr w:type="spellStart"/>
       <w:r>
         <w:rPr>
           <w:rFonts w:ascii="Consolas" w:hAnsi="Consolas"/>
@@ -6169,6 +6752,7 @@
         </w:rPr>
         <w:t>Ctrl+C</w:t>
       </w:r>
+      <w:proofErr w:type="spellEnd"/>
       <w:r>
         <w:rPr>
           <w:sz w:val="16"/>
@@ -6195,6 +6779,7 @@
           <w:szCs w:val="16"/>
         </w:rPr>
       </w:pPr>
+      <w:proofErr w:type="spellStart"/>
       <w:r>
         <w:rPr>
           <w:rFonts w:ascii="Consolas" w:hAnsi="Consolas"/>
@@ -6204,20 +6789,31 @@
         </w:rPr>
         <w:t>Ctrl+X</w:t>
       </w:r>
-      <w:r>
-        <w:rPr>
-          <w:sz w:val="16"/>
-          <w:szCs w:val="16"/>
-        </w:rPr>
-        <w:tab/>
-      </w:r>
-      <w:r>
-        <w:rPr>
-          <w:color w:val="A6A6A6" w:themeColor="background1" w:themeShade="A6"/>
-          <w:sz w:val="16"/>
-          <w:szCs w:val="16"/>
-        </w:rPr>
-        <w:t>Cut line if no text is selected</w:t>
+      <w:proofErr w:type="spellEnd"/>
+      <w:r>
+        <w:rPr>
+          <w:sz w:val="16"/>
+          <w:szCs w:val="16"/>
+        </w:rPr>
+        <w:tab/>
+      </w:r>
+      <w:proofErr w:type="spellStart"/>
+      <w:r>
+        <w:rPr>
+          <w:color w:val="A6A6A6" w:themeColor="background1" w:themeShade="A6"/>
+          <w:sz w:val="16"/>
+          <w:szCs w:val="16"/>
+        </w:rPr>
+        <w:t>Cut line</w:t>
+      </w:r>
+      <w:proofErr w:type="spellEnd"/>
+      <w:r>
+        <w:rPr>
+          <w:color w:val="A6A6A6" w:themeColor="background1" w:themeShade="A6"/>
+          <w:sz w:val="16"/>
+          <w:szCs w:val="16"/>
+        </w:rPr>
+        <w:t xml:space="preserve"> if no text is selected</w:t>
       </w:r>
     </w:p>
     <w:p>
@@ -6230,6 +6826,7 @@
           <w:szCs w:val="16"/>
         </w:rPr>
       </w:pPr>
+      <w:proofErr w:type="spellStart"/>
       <w:r>
         <w:rPr>
           <w:rFonts w:ascii="Consolas" w:hAnsi="Consolas"/>
@@ -6239,6 +6836,7 @@
         </w:rPr>
         <w:t>Ctrl+Shift+S</w:t>
       </w:r>
+      <w:proofErr w:type="spellEnd"/>
       <w:r>
         <w:rPr>
           <w:sz w:val="16"/>
@@ -6265,6 +6863,7 @@
           <w:szCs w:val="16"/>
         </w:rPr>
       </w:pPr>
+      <w:proofErr w:type="spellStart"/>
       <w:r>
         <w:rPr>
           <w:rFonts w:ascii="Consolas" w:hAnsi="Consolas"/>
@@ -6274,6 +6873,7 @@
         </w:rPr>
         <w:t>Ctrl+Shift+V</w:t>
       </w:r>
+      <w:proofErr w:type="spellEnd"/>
       <w:r>
         <w:rPr>
           <w:sz w:val="16"/>
@@ -6307,6 +6907,7 @@
           <w:szCs w:val="16"/>
         </w:rPr>
       </w:pPr>
+      <w:proofErr w:type="spellStart"/>
       <w:r>
         <w:rPr>
           <w:rFonts w:ascii="Consolas" w:hAnsi="Consolas"/>
@@ -6334,6 +6935,7 @@
         </w:rPr>
         <w:t>Enter</w:t>
       </w:r>
+      <w:proofErr w:type="spellEnd"/>
       <w:r>
         <w:rPr>
           <w:sz w:val="16"/>
@@ -6395,6 +6997,7 @@
           <w:szCs w:val="16"/>
         </w:rPr>
       </w:pPr>
+      <w:proofErr w:type="spellStart"/>
       <w:r>
         <w:rPr>
           <w:rFonts w:ascii="Consolas" w:hAnsi="Consolas"/>
@@ -6404,6 +7007,7 @@
         </w:rPr>
         <w:t>Shift+Tab</w:t>
       </w:r>
+      <w:proofErr w:type="spellEnd"/>
       <w:r>
         <w:rPr>
           <w:sz w:val="16"/>
@@ -6430,6 +7034,7 @@
           <w:szCs w:val="16"/>
         </w:rPr>
       </w:pPr>
+      <w:proofErr w:type="spellStart"/>
       <w:r>
         <w:rPr>
           <w:rFonts w:ascii="Consolas" w:hAnsi="Consolas"/>
@@ -6448,6 +7053,7 @@
         </w:rPr>
         <w:t>Alt+Shift+Up</w:t>
       </w:r>
+      <w:proofErr w:type="spellEnd"/>
       <w:r>
         <w:rPr>
           <w:sz w:val="16"/>
@@ -6484,6 +7090,7 @@
           <w:vertAlign w:val="superscript"/>
         </w:rPr>
       </w:pPr>
+      <w:proofErr w:type="spellStart"/>
       <w:r>
         <w:rPr>
           <w:rFonts w:ascii="Consolas" w:hAnsi="Consolas"/>
@@ -6502,6 +7109,7 @@
         </w:rPr>
         <w:t>Alt+Shift+Down</w:t>
       </w:r>
+      <w:proofErr w:type="spellEnd"/>
       <w:r>
         <w:rPr>
           <w:sz w:val="16"/>
@@ -6546,6 +7154,7 @@
           <w:szCs w:val="16"/>
         </w:rPr>
       </w:pPr>
+      <w:proofErr w:type="spellStart"/>
       <w:r>
         <w:rPr>
           <w:rFonts w:ascii="Consolas" w:hAnsi="Consolas"/>
@@ -6573,20 +7182,39 @@
         </w:rPr>
         <w:t>Alt+Right</w:t>
       </w:r>
-      <w:r>
-        <w:rPr>
-          <w:sz w:val="16"/>
-          <w:szCs w:val="16"/>
-        </w:rPr>
-        <w:tab/>
-      </w:r>
-      <w:r>
-        <w:rPr>
-          <w:color w:val="A6A6A6" w:themeColor="background1" w:themeShade="A6"/>
-          <w:sz w:val="16"/>
-          <w:szCs w:val="16"/>
-        </w:rPr>
-        <w:t>Extend selection (or Ctrl+W)</w:t>
+      <w:proofErr w:type="spellEnd"/>
+      <w:r>
+        <w:rPr>
+          <w:sz w:val="16"/>
+          <w:szCs w:val="16"/>
+        </w:rPr>
+        <w:tab/>
+      </w:r>
+      <w:r>
+        <w:rPr>
+          <w:color w:val="A6A6A6" w:themeColor="background1" w:themeShade="A6"/>
+          <w:sz w:val="16"/>
+          <w:szCs w:val="16"/>
+        </w:rPr>
+        <w:t xml:space="preserve">Extend selection (or </w:t>
+      </w:r>
+      <w:proofErr w:type="spellStart"/>
+      <w:r>
+        <w:rPr>
+          <w:color w:val="A6A6A6" w:themeColor="background1" w:themeShade="A6"/>
+          <w:sz w:val="16"/>
+          <w:szCs w:val="16"/>
+        </w:rPr>
+        <w:t>Ctrl+W</w:t>
+      </w:r>
+      <w:proofErr w:type="spellEnd"/>
+      <w:r>
+        <w:rPr>
+          <w:color w:val="A6A6A6" w:themeColor="background1" w:themeShade="A6"/>
+          <w:sz w:val="16"/>
+          <w:szCs w:val="16"/>
+        </w:rPr>
+        <w:t>)</w:t>
       </w:r>
     </w:p>
     <w:p>
@@ -6599,6 +7227,7 @@
           <w:szCs w:val="16"/>
         </w:rPr>
       </w:pPr>
+      <w:proofErr w:type="spellStart"/>
       <w:r>
         <w:rPr>
           <w:rFonts w:ascii="Consolas" w:hAnsi="Consolas"/>
@@ -6626,20 +7255,39 @@
         </w:rPr>
         <w:t>Alt+Left</w:t>
       </w:r>
-      <w:r>
-        <w:rPr>
-          <w:sz w:val="16"/>
-          <w:szCs w:val="16"/>
-        </w:rPr>
-        <w:tab/>
-      </w:r>
-      <w:r>
-        <w:rPr>
-          <w:color w:val="A6A6A6" w:themeColor="background1" w:themeShade="A6"/>
-          <w:sz w:val="16"/>
-          <w:szCs w:val="16"/>
-        </w:rPr>
-        <w:t>Shrink selection (or Ctrl+Shift+W)</w:t>
+      <w:proofErr w:type="spellEnd"/>
+      <w:r>
+        <w:rPr>
+          <w:sz w:val="16"/>
+          <w:szCs w:val="16"/>
+        </w:rPr>
+        <w:tab/>
+      </w:r>
+      <w:r>
+        <w:rPr>
+          <w:color w:val="A6A6A6" w:themeColor="background1" w:themeShade="A6"/>
+          <w:sz w:val="16"/>
+          <w:szCs w:val="16"/>
+        </w:rPr>
+        <w:t xml:space="preserve">Shrink selection (or </w:t>
+      </w:r>
+      <w:proofErr w:type="spellStart"/>
+      <w:r>
+        <w:rPr>
+          <w:color w:val="A6A6A6" w:themeColor="background1" w:themeShade="A6"/>
+          <w:sz w:val="16"/>
+          <w:szCs w:val="16"/>
+        </w:rPr>
+        <w:t>Ctrl+Shift+W</w:t>
+      </w:r>
+      <w:proofErr w:type="spellEnd"/>
+      <w:r>
+        <w:rPr>
+          <w:color w:val="A6A6A6" w:themeColor="background1" w:themeShade="A6"/>
+          <w:sz w:val="16"/>
+          <w:szCs w:val="16"/>
+        </w:rPr>
+        <w:t>)</w:t>
       </w:r>
     </w:p>
     <w:p>
@@ -6652,6 +7300,7 @@
           <w:szCs w:val="16"/>
         </w:rPr>
       </w:pPr>
+      <w:proofErr w:type="spellStart"/>
       <w:r>
         <w:rPr>
           <w:rFonts w:ascii="Consolas" w:hAnsi="Consolas"/>
@@ -6661,21 +7310,32 @@
         </w:rPr>
         <w:t>Alt+Shift+Arrows</w:t>
       </w:r>
-      <w:r>
-        <w:rPr>
-          <w:sz w:val="16"/>
-          <w:szCs w:val="16"/>
-        </w:rPr>
-        <w:tab/>
-      </w:r>
-      <w:r>
-        <w:rPr>
-          <w:color w:val="A6A6A6" w:themeColor="background1" w:themeShade="A6"/>
-          <w:sz w:val="16"/>
-          <w:szCs w:val="16"/>
-        </w:rPr>
-        <w:t>Column selection (or Alt+Mouse</w:t>
-      </w:r>
+      <w:proofErr w:type="spellEnd"/>
+      <w:r>
+        <w:rPr>
+          <w:sz w:val="16"/>
+          <w:szCs w:val="16"/>
+        </w:rPr>
+        <w:tab/>
+      </w:r>
+      <w:r>
+        <w:rPr>
+          <w:color w:val="A6A6A6" w:themeColor="background1" w:themeShade="A6"/>
+          <w:sz w:val="16"/>
+          <w:szCs w:val="16"/>
+        </w:rPr>
+        <w:t xml:space="preserve">Column selection (or </w:t>
+      </w:r>
+      <w:proofErr w:type="spellStart"/>
+      <w:r>
+        <w:rPr>
+          <w:color w:val="A6A6A6" w:themeColor="background1" w:themeShade="A6"/>
+          <w:sz w:val="16"/>
+          <w:szCs w:val="16"/>
+        </w:rPr>
+        <w:t>Alt+Mouse</w:t>
+      </w:r>
+      <w:proofErr w:type="spellEnd"/>
       <w:r>
         <w:rPr>
           <w:color w:val="A6A6A6" w:themeColor="background1" w:themeShade="A6"/>
@@ -6703,6 +7363,7 @@
           <w:szCs w:val="16"/>
         </w:rPr>
       </w:pPr>
+      <w:proofErr w:type="spellStart"/>
       <w:r>
         <w:rPr>
           <w:rFonts w:ascii="Consolas" w:hAnsi="Consolas"/>
@@ -6728,8 +7389,20 @@
           <w:szCs w:val="16"/>
           <w:lang w:val="en-US"/>
         </w:rPr>
-        <w:t>Shift+[</w:t>
-      </w:r>
+        <w:t>Shift</w:t>
+      </w:r>
+      <w:proofErr w:type="spellEnd"/>
+      <w:proofErr w:type="gramStart"/>
+      <w:r>
+        <w:rPr>
+          <w:rFonts w:ascii="Consolas" w:hAnsi="Consolas"/>
+          <w:sz w:val="16"/>
+          <w:szCs w:val="16"/>
+          <w:lang w:val="en-US"/>
+        </w:rPr>
+        <w:t>+[</w:t>
+      </w:r>
+      <w:proofErr w:type="gramEnd"/>
       <w:r>
         <w:rPr>
           <w:sz w:val="16"/>
@@ -6818,6 +7491,7 @@
           <w:szCs w:val="16"/>
         </w:rPr>
       </w:pPr>
+      <w:proofErr w:type="spellStart"/>
       <w:r>
         <w:rPr>
           <w:rFonts w:ascii="Consolas" w:hAnsi="Consolas"/>
@@ -6827,6 +7501,7 @@
         </w:rPr>
         <w:t>Ctrl+Tab</w:t>
       </w:r>
+      <w:proofErr w:type="spellEnd"/>
       <w:r>
         <w:rPr>
           <w:sz w:val="16"/>
@@ -6861,6 +7536,7 @@
           <w:szCs w:val="16"/>
         </w:rPr>
       </w:pPr>
+      <w:proofErr w:type="spellStart"/>
       <w:r>
         <w:rPr>
           <w:rFonts w:ascii="Consolas" w:hAnsi="Consolas"/>
@@ -6870,6 +7546,7 @@
         </w:rPr>
         <w:t>Ctrl+Alt+Down</w:t>
       </w:r>
+      <w:proofErr w:type="spellEnd"/>
       <w:r>
         <w:rPr>
           <w:sz w:val="16"/>
@@ -6957,14 +7634,25 @@
           <w:szCs w:val="16"/>
         </w:rPr>
       </w:pPr>
-      <w:r>
-        <w:rPr>
-          <w:rFonts w:ascii="Consolas" w:hAnsi="Consolas"/>
-          <w:sz w:val="16"/>
-          <w:szCs w:val="16"/>
-          <w:lang w:val="en-US"/>
-        </w:rPr>
-        <w:t>Alt+E, G, G</w:t>
+      <w:proofErr w:type="spellStart"/>
+      <w:r>
+        <w:rPr>
+          <w:rFonts w:ascii="Consolas" w:hAnsi="Consolas"/>
+          <w:sz w:val="16"/>
+          <w:szCs w:val="16"/>
+          <w:lang w:val="en-US"/>
+        </w:rPr>
+        <w:t>Alt+E</w:t>
+      </w:r>
+      <w:proofErr w:type="spellEnd"/>
+      <w:r>
+        <w:rPr>
+          <w:rFonts w:ascii="Consolas" w:hAnsi="Consolas"/>
+          <w:sz w:val="16"/>
+          <w:szCs w:val="16"/>
+          <w:lang w:val="en-US"/>
+        </w:rPr>
+        <w:t>, G, G</w:t>
       </w:r>
       <w:r>
         <w:rPr>
@@ -7018,6 +7706,7 @@
           <w:szCs w:val="16"/>
         </w:rPr>
       </w:pPr>
+      <w:proofErr w:type="spellStart"/>
       <w:r>
         <w:rPr>
           <w:rFonts w:ascii="Consolas" w:hAnsi="Consolas"/>
@@ -7027,6 +7716,7 @@
         </w:rPr>
         <w:t>Ctrl+Shift+F</w:t>
       </w:r>
+      <w:proofErr w:type="spellEnd"/>
       <w:r>
         <w:rPr>
           <w:sz w:val="16"/>
@@ -7053,6 +7743,7 @@
           <w:szCs w:val="16"/>
         </w:rPr>
       </w:pPr>
+      <w:proofErr w:type="spellStart"/>
       <w:r>
         <w:rPr>
           <w:rFonts w:ascii="Consolas" w:hAnsi="Consolas"/>
@@ -7062,6 +7753,7 @@
         </w:rPr>
         <w:t>Ctrl+Shift+H</w:t>
       </w:r>
+      <w:proofErr w:type="spellEnd"/>
       <w:r>
         <w:rPr>
           <w:sz w:val="16"/>
@@ -7088,6 +7780,7 @@
           <w:szCs w:val="16"/>
         </w:rPr>
       </w:pPr>
+      <w:proofErr w:type="spellStart"/>
       <w:r>
         <w:rPr>
           <w:rFonts w:ascii="Consolas" w:hAnsi="Consolas"/>
@@ -7097,6 +7790,7 @@
         </w:rPr>
         <w:t>Ctrl+T</w:t>
       </w:r>
+      <w:proofErr w:type="spellEnd"/>
       <w:r>
         <w:rPr>
           <w:sz w:val="16"/>
@@ -7239,6 +7933,7 @@
           <w:szCs w:val="16"/>
         </w:rPr>
       </w:pPr>
+      <w:proofErr w:type="spellStart"/>
       <w:r>
         <w:rPr>
           <w:rFonts w:ascii="Consolas" w:hAnsi="Consolas"/>
@@ -7275,6 +7970,7 @@
         </w:rPr>
         <w:t>T</w:t>
       </w:r>
+      <w:proofErr w:type="spellEnd"/>
       <w:r>
         <w:rPr>
           <w:sz w:val="16"/>
@@ -7311,6 +8007,7 @@
           <w:vertAlign w:val="superscript"/>
         </w:rPr>
       </w:pPr>
+      <w:proofErr w:type="spellStart"/>
       <w:r>
         <w:rPr>
           <w:rFonts w:ascii="Consolas" w:hAnsi="Consolas"/>
@@ -7356,6 +8053,7 @@
         </w:rPr>
         <w:t>T</w:t>
       </w:r>
+      <w:proofErr w:type="spellEnd"/>
       <w:r>
         <w:rPr>
           <w:sz w:val="16"/>
@@ -7438,14 +8136,25 @@
           <w:szCs w:val="16"/>
         </w:rPr>
       </w:pPr>
-      <w:r>
-        <w:rPr>
-          <w:rFonts w:ascii="Consolas" w:hAnsi="Consolas"/>
-          <w:sz w:val="16"/>
-          <w:szCs w:val="16"/>
-          <w:lang w:val="en-US"/>
-        </w:rPr>
-        <w:t>Ctrl+Shift+,</w:t>
+      <w:proofErr w:type="spellStart"/>
+      <w:r>
+        <w:rPr>
+          <w:rFonts w:ascii="Consolas" w:hAnsi="Consolas"/>
+          <w:sz w:val="16"/>
+          <w:szCs w:val="16"/>
+          <w:lang w:val="en-US"/>
+        </w:rPr>
+        <w:t>Ctrl+Shift</w:t>
+      </w:r>
+      <w:proofErr w:type="spellEnd"/>
+      <w:r>
+        <w:rPr>
+          <w:rFonts w:ascii="Consolas" w:hAnsi="Consolas"/>
+          <w:sz w:val="16"/>
+          <w:szCs w:val="16"/>
+          <w:lang w:val="en-US"/>
+        </w:rPr>
+        <w:t>+,</w:t>
       </w:r>
       <w:r>
         <w:rPr>
@@ -7497,6 +8206,7 @@
           <w:szCs w:val="16"/>
         </w:rPr>
       </w:pPr>
+      <w:proofErr w:type="spellStart"/>
       <w:r>
         <w:rPr>
           <w:rFonts w:ascii="Consolas" w:hAnsi="Consolas"/>
@@ -7515,14 +8225,25 @@
         </w:rPr>
         <w:t>M</w:t>
       </w:r>
-      <w:r>
-        <w:rPr>
-          <w:rFonts w:ascii="Consolas" w:hAnsi="Consolas"/>
-          <w:sz w:val="16"/>
-          <w:szCs w:val="16"/>
-          <w:lang w:val="en-US"/>
-        </w:rPr>
-        <w:t>, Ctrl+</w:t>
+      <w:proofErr w:type="spellEnd"/>
+      <w:r>
+        <w:rPr>
+          <w:rFonts w:ascii="Consolas" w:hAnsi="Consolas"/>
+          <w:sz w:val="16"/>
+          <w:szCs w:val="16"/>
+          <w:lang w:val="en-US"/>
+        </w:rPr>
+        <w:t xml:space="preserve">, </w:t>
+      </w:r>
+      <w:proofErr w:type="spellStart"/>
+      <w:r>
+        <w:rPr>
+          <w:rFonts w:ascii="Consolas" w:hAnsi="Consolas"/>
+          <w:sz w:val="16"/>
+          <w:szCs w:val="16"/>
+          <w:lang w:val="en-US"/>
+        </w:rPr>
+        <w:t>Ctrl+</w:t>
       </w:r>
       <w:r>
         <w:rPr>
@@ -7533,6 +8254,7 @@
         </w:rPr>
         <w:t>O</w:t>
       </w:r>
+      <w:proofErr w:type="spellEnd"/>
       <w:r>
         <w:rPr>
           <w:sz w:val="16"/>
@@ -7559,6 +8281,7 @@
           <w:szCs w:val="16"/>
         </w:rPr>
       </w:pPr>
+      <w:proofErr w:type="spellStart"/>
       <w:r>
         <w:rPr>
           <w:rFonts w:ascii="Consolas" w:hAnsi="Consolas"/>
@@ -7577,14 +8300,25 @@
         </w:rPr>
         <w:t>M</w:t>
       </w:r>
-      <w:r>
-        <w:rPr>
-          <w:rFonts w:ascii="Consolas" w:hAnsi="Consolas"/>
-          <w:sz w:val="16"/>
-          <w:szCs w:val="16"/>
-          <w:lang w:val="en-US"/>
-        </w:rPr>
-        <w:t>, Ctrl+</w:t>
+      <w:proofErr w:type="spellEnd"/>
+      <w:r>
+        <w:rPr>
+          <w:rFonts w:ascii="Consolas" w:hAnsi="Consolas"/>
+          <w:sz w:val="16"/>
+          <w:szCs w:val="16"/>
+          <w:lang w:val="en-US"/>
+        </w:rPr>
+        <w:t xml:space="preserve">, </w:t>
+      </w:r>
+      <w:proofErr w:type="spellStart"/>
+      <w:r>
+        <w:rPr>
+          <w:rFonts w:ascii="Consolas" w:hAnsi="Consolas"/>
+          <w:sz w:val="16"/>
+          <w:szCs w:val="16"/>
+          <w:lang w:val="en-US"/>
+        </w:rPr>
+        <w:t>Ctrl+</w:t>
       </w:r>
       <w:r>
         <w:rPr>
@@ -7595,6 +8329,7 @@
         </w:rPr>
         <w:t>P</w:t>
       </w:r>
+      <w:proofErr w:type="spellEnd"/>
       <w:r>
         <w:rPr>
           <w:sz w:val="16"/>
@@ -7621,6 +8356,7 @@
           <w:szCs w:val="16"/>
         </w:rPr>
       </w:pPr>
+      <w:proofErr w:type="spellStart"/>
       <w:r>
         <w:rPr>
           <w:rFonts w:ascii="Consolas" w:hAnsi="Consolas"/>
@@ -7639,14 +8375,25 @@
         </w:rPr>
         <w:t>M</w:t>
       </w:r>
-      <w:r>
-        <w:rPr>
-          <w:rFonts w:ascii="Consolas" w:hAnsi="Consolas"/>
-          <w:sz w:val="16"/>
-          <w:szCs w:val="16"/>
-          <w:lang w:val="en-US"/>
-        </w:rPr>
-        <w:t>, Ctrl+</w:t>
+      <w:proofErr w:type="spellEnd"/>
+      <w:r>
+        <w:rPr>
+          <w:rFonts w:ascii="Consolas" w:hAnsi="Consolas"/>
+          <w:sz w:val="16"/>
+          <w:szCs w:val="16"/>
+          <w:lang w:val="en-US"/>
+        </w:rPr>
+        <w:t xml:space="preserve">, </w:t>
+      </w:r>
+      <w:proofErr w:type="spellStart"/>
+      <w:r>
+        <w:rPr>
+          <w:rFonts w:ascii="Consolas" w:hAnsi="Consolas"/>
+          <w:sz w:val="16"/>
+          <w:szCs w:val="16"/>
+          <w:lang w:val="en-US"/>
+        </w:rPr>
+        <w:t>Ctrl+</w:t>
       </w:r>
       <w:r>
         <w:rPr>
@@ -7657,30 +8404,21 @@
         </w:rPr>
         <w:t>M</w:t>
       </w:r>
-      <w:r>
-        <w:rPr>
-          <w:sz w:val="16"/>
-          <w:szCs w:val="16"/>
-        </w:rPr>
-        <w:tab/>
-      </w:r>
-      <w:r>
-        <w:rPr>
-          <w:color w:val="A6A6A6" w:themeColor="background1" w:themeShade="A6"/>
-          <w:sz w:val="16"/>
-          <w:szCs w:val="16"/>
-        </w:rPr>
-        <w:t>Expand or Collapse region</w:t>
-      </w:r>
-      <w:bookmarkStart w:id="1" w:name="_GoBack"/>
-      <w:bookmarkEnd w:id="1"/>
-      <w:r>
-        <w:rPr>
-          <w:color w:val="A6A6A6" w:themeColor="background1" w:themeShade="A6"/>
-          <w:sz w:val="16"/>
-          <w:szCs w:val="16"/>
-        </w:rPr>
-        <w:t xml:space="preserve"> at cursor</w:t>
+      <w:proofErr w:type="spellEnd"/>
+      <w:r>
+        <w:rPr>
+          <w:sz w:val="16"/>
+          <w:szCs w:val="16"/>
+        </w:rPr>
+        <w:tab/>
+      </w:r>
+      <w:r>
+        <w:rPr>
+          <w:color w:val="A6A6A6" w:themeColor="background1" w:themeShade="A6"/>
+          <w:sz w:val="16"/>
+          <w:szCs w:val="16"/>
+        </w:rPr>
+        <w:t>Expand or Collapse region at cursor</w:t>
       </w:r>
     </w:p>
     <w:p>
@@ -7767,6 +8505,7 @@
           <w:szCs w:val="16"/>
         </w:rPr>
       </w:pPr>
+      <w:proofErr w:type="spellStart"/>
       <w:r>
         <w:rPr>
           <w:rFonts w:ascii="Consolas" w:eastAsia="Times New Roman" w:hAnsi="Consolas" w:cs="Times New Roman"/>
@@ -7803,6 +8542,7 @@
         </w:rPr>
         <w:t>PgDn</w:t>
       </w:r>
+      <w:proofErr w:type="spellEnd"/>
       <w:r>
         <w:rPr>
           <w:rFonts w:eastAsia="Times New Roman" w:cs="Times New Roman"/>
@@ -7849,6 +8589,7 @@
           <w:vertAlign w:val="superscript"/>
         </w:rPr>
       </w:pPr>
+      <w:proofErr w:type="spellStart"/>
       <w:r>
         <w:rPr>
           <w:rFonts w:ascii="Consolas" w:eastAsia="Times New Roman" w:hAnsi="Consolas" w:cs="Times New Roman"/>
@@ -7885,6 +8626,7 @@
         </w:rPr>
         <w:t>PgUp</w:t>
       </w:r>
+      <w:proofErr w:type="spellEnd"/>
       <w:r>
         <w:rPr>
           <w:rFonts w:eastAsia="Times New Roman" w:cs="Times New Roman"/>
@@ -7940,14 +8682,25 @@
           <w:szCs w:val="16"/>
         </w:rPr>
       </w:pPr>
-      <w:r>
-        <w:rPr>
-          <w:rFonts w:ascii="Consolas" w:hAnsi="Consolas"/>
-          <w:sz w:val="16"/>
-          <w:szCs w:val="16"/>
-          <w:lang w:val="en-US"/>
-        </w:rPr>
-        <w:t>Ctrl+Alt+Left Click</w:t>
+      <w:proofErr w:type="spellStart"/>
+      <w:r>
+        <w:rPr>
+          <w:rFonts w:ascii="Consolas" w:hAnsi="Consolas"/>
+          <w:sz w:val="16"/>
+          <w:szCs w:val="16"/>
+          <w:lang w:val="en-US"/>
+        </w:rPr>
+        <w:t>Ctrl+Alt+Left</w:t>
+      </w:r>
+      <w:proofErr w:type="spellEnd"/>
+      <w:r>
+        <w:rPr>
+          <w:rFonts w:ascii="Consolas" w:hAnsi="Consolas"/>
+          <w:sz w:val="16"/>
+          <w:szCs w:val="16"/>
+          <w:lang w:val="en-US"/>
+        </w:rPr>
+        <w:t xml:space="preserve"> Click</w:t>
       </w:r>
       <w:r>
         <w:rPr>
@@ -7975,14 +8728,25 @@
           <w:szCs w:val="16"/>
         </w:rPr>
       </w:pPr>
-      <w:r>
-        <w:rPr>
-          <w:rFonts w:ascii="Consolas" w:hAnsi="Consolas"/>
-          <w:sz w:val="16"/>
-          <w:szCs w:val="16"/>
-          <w:lang w:val="en-US"/>
-        </w:rPr>
-        <w:t>Alt+Shift+.</w:t>
+      <w:proofErr w:type="spellStart"/>
+      <w:r>
+        <w:rPr>
+          <w:rFonts w:ascii="Consolas" w:hAnsi="Consolas"/>
+          <w:sz w:val="16"/>
+          <w:szCs w:val="16"/>
+          <w:lang w:val="en-US"/>
+        </w:rPr>
+        <w:t>Alt+Shift</w:t>
+      </w:r>
+      <w:proofErr w:type="spellEnd"/>
+      <w:r>
+        <w:rPr>
+          <w:rFonts w:ascii="Consolas" w:hAnsi="Consolas"/>
+          <w:sz w:val="16"/>
+          <w:szCs w:val="16"/>
+          <w:lang w:val="en-US"/>
+        </w:rPr>
+        <w:t>+.</w:t>
       </w:r>
       <w:r>
         <w:rPr>
@@ -8010,14 +8774,25 @@
           <w:szCs w:val="16"/>
         </w:rPr>
       </w:pPr>
-      <w:r>
-        <w:rPr>
-          <w:rFonts w:ascii="Consolas" w:hAnsi="Consolas"/>
-          <w:sz w:val="16"/>
-          <w:szCs w:val="16"/>
-          <w:lang w:val="en-US"/>
-        </w:rPr>
-        <w:t>Ctrl+Alt+Shift+,</w:t>
+      <w:proofErr w:type="spellStart"/>
+      <w:r>
+        <w:rPr>
+          <w:rFonts w:ascii="Consolas" w:hAnsi="Consolas"/>
+          <w:sz w:val="16"/>
+          <w:szCs w:val="16"/>
+          <w:lang w:val="en-US"/>
+        </w:rPr>
+        <w:t>Ctrl+Alt+Shift</w:t>
+      </w:r>
+      <w:proofErr w:type="spellEnd"/>
+      <w:r>
+        <w:rPr>
+          <w:rFonts w:ascii="Consolas" w:hAnsi="Consolas"/>
+          <w:sz w:val="16"/>
+          <w:szCs w:val="16"/>
+          <w:lang w:val="en-US"/>
+        </w:rPr>
+        <w:t>+,</w:t>
       </w:r>
       <w:r>
         <w:rPr>
@@ -8161,7 +8936,25 @@
           <w:sz w:val="16"/>
           <w:szCs w:val="16"/>
         </w:rPr>
-        <w:t xml:space="preserve"> (or Ctrl+Left Click)</w:t>
+        <w:t xml:space="preserve"> (or </w:t>
+      </w:r>
+      <w:proofErr w:type="spellStart"/>
+      <w:r>
+        <w:rPr>
+          <w:color w:val="A6A6A6" w:themeColor="background1" w:themeShade="A6"/>
+          <w:sz w:val="16"/>
+          <w:szCs w:val="16"/>
+        </w:rPr>
+        <w:t>Ctrl+Left</w:t>
+      </w:r>
+      <w:proofErr w:type="spellEnd"/>
+      <w:r>
+        <w:rPr>
+          <w:color w:val="A6A6A6" w:themeColor="background1" w:themeShade="A6"/>
+          <w:sz w:val="16"/>
+          <w:szCs w:val="16"/>
+        </w:rPr>
+        <w:t xml:space="preserve"> Click)</w:t>
       </w:r>
     </w:p>
     <w:p>
@@ -8244,14 +9037,25 @@
           <w:szCs w:val="16"/>
         </w:rPr>
       </w:pPr>
-      <w:r>
-        <w:rPr>
-          <w:rFonts w:ascii="Consolas" w:hAnsi="Consolas"/>
-          <w:sz w:val="16"/>
-          <w:szCs w:val="16"/>
-          <w:lang w:val="en-US"/>
-        </w:rPr>
-        <w:t>Ctrl+Shift+-</w:t>
+      <w:proofErr w:type="spellStart"/>
+      <w:r>
+        <w:rPr>
+          <w:rFonts w:ascii="Consolas" w:hAnsi="Consolas"/>
+          <w:sz w:val="16"/>
+          <w:szCs w:val="16"/>
+          <w:lang w:val="en-US"/>
+        </w:rPr>
+        <w:t>Ctrl+Shift</w:t>
+      </w:r>
+      <w:proofErr w:type="spellEnd"/>
+      <w:r>
+        <w:rPr>
+          <w:rFonts w:ascii="Consolas" w:hAnsi="Consolas"/>
+          <w:sz w:val="16"/>
+          <w:szCs w:val="16"/>
+          <w:lang w:val="en-US"/>
+        </w:rPr>
+        <w:t>+-</w:t>
       </w:r>
       <w:r>
         <w:rPr>
@@ -8279,6 +9083,7 @@
           <w:szCs w:val="16"/>
         </w:rPr>
       </w:pPr>
+      <w:proofErr w:type="spellStart"/>
       <w:r>
         <w:rPr>
           <w:rFonts w:ascii="Consolas" w:hAnsi="Consolas"/>
@@ -8306,6 +9111,7 @@
         </w:rPr>
         <w:t>Shift+BkSp</w:t>
       </w:r>
+      <w:proofErr w:type="spellEnd"/>
       <w:r>
         <w:rPr>
           <w:sz w:val="16"/>
@@ -8401,6 +9207,7 @@
           <w:szCs w:val="16"/>
         </w:rPr>
       </w:pPr>
+      <w:proofErr w:type="spellStart"/>
       <w:r>
         <w:rPr>
           <w:rFonts w:ascii="Consolas" w:hAnsi="Consolas"/>
@@ -8410,6 +9217,7 @@
         </w:rPr>
         <w:t>Alt+End</w:t>
       </w:r>
+      <w:proofErr w:type="spellEnd"/>
       <w:r>
         <w:rPr>
           <w:sz w:val="16"/>
@@ -8469,6 +9277,7 @@
           <w:szCs w:val="16"/>
         </w:rPr>
       </w:pPr>
+      <w:proofErr w:type="spellStart"/>
       <w:r>
         <w:rPr>
           <w:rFonts w:ascii="Consolas" w:hAnsi="Consolas"/>
@@ -8487,6 +9296,7 @@
         </w:rPr>
         <w:t>Home</w:t>
       </w:r>
+      <w:proofErr w:type="spellEnd"/>
       <w:r>
         <w:rPr>
           <w:sz w:val="16"/>
@@ -8741,6 +9551,7 @@
           <w:szCs w:val="16"/>
         </w:rPr>
       </w:pPr>
+      <w:proofErr w:type="spellStart"/>
       <w:r>
         <w:rPr>
           <w:rFonts w:ascii="Consolas" w:hAnsi="Consolas"/>
@@ -8757,7 +9568,27 @@
           <w:szCs w:val="16"/>
           <w:lang w:val="en-US"/>
         </w:rPr>
-        <w:t>K, Ctrl</w:t>
+        <w:t>K</w:t>
+      </w:r>
+      <w:proofErr w:type="spellEnd"/>
+      <w:r>
+        <w:rPr>
+          <w:rFonts w:ascii="Consolas" w:hAnsi="Consolas"/>
+          <w:sz w:val="16"/>
+          <w:szCs w:val="16"/>
+          <w:lang w:val="en-US"/>
+        </w:rPr>
+        <w:t xml:space="preserve">, </w:t>
+      </w:r>
+      <w:proofErr w:type="spellStart"/>
+      <w:r>
+        <w:rPr>
+          <w:rFonts w:ascii="Consolas" w:hAnsi="Consolas"/>
+          <w:sz w:val="16"/>
+          <w:szCs w:val="16"/>
+          <w:lang w:val="en-US"/>
+        </w:rPr>
+        <w:t>Ctrl</w:t>
       </w:r>
       <w:r>
         <w:rPr>
@@ -8777,6 +9608,7 @@
         </w:rPr>
         <w:t>T</w:t>
       </w:r>
+      <w:proofErr w:type="spellEnd"/>
       <w:r>
         <w:rPr>
           <w:sz w:val="16"/>
@@ -8821,6 +9653,7 @@
           <w:szCs w:val="16"/>
         </w:rPr>
       </w:pPr>
+      <w:proofErr w:type="spellStart"/>
       <w:r>
         <w:rPr>
           <w:rFonts w:ascii="Consolas" w:hAnsi="Consolas"/>
@@ -8839,6 +9672,7 @@
         </w:rPr>
         <w:t>F</w:t>
       </w:r>
+      <w:proofErr w:type="spellEnd"/>
       <w:r>
         <w:rPr>
           <w:sz w:val="16"/>
@@ -8873,6 +9707,7 @@
           <w:szCs w:val="16"/>
         </w:rPr>
       </w:pPr>
+      <w:proofErr w:type="spellStart"/>
       <w:r>
         <w:rPr>
           <w:rFonts w:ascii="Consolas" w:hAnsi="Consolas"/>
@@ -8882,6 +9717,7 @@
         </w:rPr>
         <w:t>Ctrl+H</w:t>
       </w:r>
+      <w:proofErr w:type="spellEnd"/>
       <w:r>
         <w:rPr>
           <w:sz w:val="16"/>
@@ -8908,6 +9744,7 @@
           <w:szCs w:val="16"/>
         </w:rPr>
       </w:pPr>
+      <w:proofErr w:type="spellStart"/>
       <w:r>
         <w:rPr>
           <w:rFonts w:ascii="Consolas" w:hAnsi="Consolas"/>
@@ -8917,6 +9754,7 @@
         </w:rPr>
         <w:t>Ctrl+G</w:t>
       </w:r>
+      <w:proofErr w:type="spellEnd"/>
       <w:r>
         <w:rPr>
           <w:rFonts w:ascii="Consolas" w:hAnsi="Consolas"/>
@@ -8945,6 +9783,7 @@
           <w:szCs w:val="16"/>
         </w:rPr>
       </w:pPr>
+      <w:proofErr w:type="spellStart"/>
       <w:r>
         <w:rPr>
           <w:rFonts w:ascii="Consolas" w:hAnsi="Consolas"/>
@@ -8954,6 +9793,7 @@
         </w:rPr>
         <w:t>Alt+PgDn</w:t>
       </w:r>
+      <w:proofErr w:type="spellEnd"/>
       <w:r>
         <w:rPr>
           <w:sz w:val="16"/>
@@ -8988,6 +9828,7 @@
           <w:szCs w:val="16"/>
         </w:rPr>
       </w:pPr>
+      <w:proofErr w:type="spellStart"/>
       <w:r>
         <w:rPr>
           <w:rFonts w:ascii="Consolas" w:hAnsi="Consolas"/>
@@ -8997,6 +9838,7 @@
         </w:rPr>
         <w:t>Alt+PgUp</w:t>
       </w:r>
+      <w:proofErr w:type="spellEnd"/>
       <w:r>
         <w:rPr>
           <w:sz w:val="16"/>
@@ -9031,6 +9873,7 @@
           <w:szCs w:val="16"/>
         </w:rPr>
       </w:pPr>
+      <w:proofErr w:type="spellStart"/>
       <w:r>
         <w:rPr>
           <w:rFonts w:ascii="Consolas" w:hAnsi="Consolas"/>
@@ -9049,6 +9892,8 @@
         </w:rPr>
         <w:t>+Shift</w:t>
       </w:r>
+      <w:proofErr w:type="spellEnd"/>
+      <w:proofErr w:type="gramStart"/>
       <w:r>
         <w:rPr>
           <w:rFonts w:ascii="Consolas" w:hAnsi="Consolas"/>
@@ -9067,6 +9912,7 @@
         </w:rPr>
         <w:t>[</w:t>
       </w:r>
+      <w:proofErr w:type="gramEnd"/>
       <w:r>
         <w:rPr>
           <w:sz w:val="16"/>
@@ -9110,6 +9956,7 @@
         </w:rPr>
         <w:t>Ctrl</w:t>
       </w:r>
+      <w:proofErr w:type="gramStart"/>
       <w:r>
         <w:rPr>
           <w:rFonts w:ascii="Consolas" w:hAnsi="Consolas"/>
@@ -9128,6 +9975,7 @@
         </w:rPr>
         <w:t>[</w:t>
       </w:r>
+      <w:proofErr w:type="gramEnd"/>
       <w:r>
         <w:rPr>
           <w:sz w:val="16"/>
@@ -9206,14 +10054,25 @@
           <w:szCs w:val="16"/>
         </w:rPr>
       </w:pPr>
-      <w:r>
-        <w:rPr>
-          <w:rFonts w:ascii="Consolas" w:hAnsi="Consolas"/>
-          <w:sz w:val="16"/>
-          <w:szCs w:val="16"/>
-          <w:lang w:val="en-US"/>
-        </w:rPr>
-        <w:t>Ctrl+Shift+]</w:t>
+      <w:proofErr w:type="spellStart"/>
+      <w:r>
+        <w:rPr>
+          <w:rFonts w:ascii="Consolas" w:hAnsi="Consolas"/>
+          <w:sz w:val="16"/>
+          <w:szCs w:val="16"/>
+          <w:lang w:val="en-US"/>
+        </w:rPr>
+        <w:t>Ctrl+Shift</w:t>
+      </w:r>
+      <w:proofErr w:type="spellEnd"/>
+      <w:r>
+        <w:rPr>
+          <w:rFonts w:ascii="Consolas" w:hAnsi="Consolas"/>
+          <w:sz w:val="16"/>
+          <w:szCs w:val="16"/>
+          <w:lang w:val="en-US"/>
+        </w:rPr>
+        <w:t>+]</w:t>
       </w:r>
       <w:r>
         <w:rPr>
@@ -9310,6 +10169,7 @@
           <w:szCs w:val="16"/>
         </w:rPr>
       </w:pPr>
+      <w:proofErr w:type="spellStart"/>
       <w:r>
         <w:rPr>
           <w:rFonts w:ascii="Consolas" w:hAnsi="Consolas"/>
@@ -9319,6 +10179,7 @@
         </w:rPr>
         <w:t>Alt+Up</w:t>
       </w:r>
+      <w:proofErr w:type="spellEnd"/>
       <w:r>
         <w:rPr>
           <w:sz w:val="16"/>
@@ -9378,6 +10239,7 @@
           <w:szCs w:val="16"/>
         </w:rPr>
       </w:pPr>
+      <w:proofErr w:type="spellStart"/>
       <w:r>
         <w:rPr>
           <w:rFonts w:ascii="Consolas" w:hAnsi="Consolas"/>
@@ -9387,6 +10249,7 @@
         </w:rPr>
         <w:t>Alt+Down</w:t>
       </w:r>
+      <w:proofErr w:type="spellEnd"/>
       <w:r>
         <w:rPr>
           <w:sz w:val="16"/>
@@ -9446,6 +10309,7 @@
           <w:szCs w:val="16"/>
         </w:rPr>
       </w:pPr>
+      <w:proofErr w:type="spellStart"/>
       <w:r>
         <w:rPr>
           <w:rFonts w:ascii="Consolas" w:hAnsi="Consolas"/>
@@ -9455,6 +10319,7 @@
         </w:rPr>
         <w:t>Alt+Shift+PgDn</w:t>
       </w:r>
+      <w:proofErr w:type="spellEnd"/>
       <w:r>
         <w:rPr>
           <w:sz w:val="16"/>
@@ -9498,6 +10363,7 @@
           <w:szCs w:val="16"/>
         </w:rPr>
       </w:pPr>
+      <w:proofErr w:type="spellStart"/>
       <w:r>
         <w:rPr>
           <w:rFonts w:ascii="Consolas" w:hAnsi="Consolas"/>
@@ -9507,6 +10373,7 @@
         </w:rPr>
         <w:t>Alt+Shift+PgUp</w:t>
       </w:r>
+      <w:proofErr w:type="spellEnd"/>
       <w:r>
         <w:rPr>
           <w:sz w:val="16"/>
@@ -9550,6 +10417,7 @@
           <w:szCs w:val="16"/>
         </w:rPr>
       </w:pPr>
+      <w:proofErr w:type="spellStart"/>
       <w:r>
         <w:rPr>
           <w:rFonts w:ascii="Consolas" w:hAnsi="Consolas"/>
@@ -9559,6 +10427,7 @@
         </w:rPr>
         <w:t>Alt+Shift+L</w:t>
       </w:r>
+      <w:proofErr w:type="spellEnd"/>
       <w:r>
         <w:rPr>
           <w:rFonts w:ascii="Consolas" w:hAnsi="Consolas"/>
@@ -9596,6 +10465,7 @@
           <w:szCs w:val="16"/>
         </w:rPr>
       </w:pPr>
+      <w:proofErr w:type="spellStart"/>
       <w:r>
         <w:rPr>
           <w:rFonts w:ascii="Consolas" w:hAnsi="Consolas"/>
@@ -9614,6 +10484,7 @@
         </w:rPr>
         <w:t>Alt+F</w:t>
       </w:r>
+      <w:proofErr w:type="spellEnd"/>
       <w:r>
         <w:rPr>
           <w:sz w:val="16"/>
@@ -9710,14 +10581,25 @@
           <w:szCs w:val="16"/>
         </w:rPr>
       </w:pPr>
-      <w:r>
-        <w:rPr>
-          <w:rFonts w:ascii="Consolas" w:hAnsi="Consolas"/>
-          <w:sz w:val="16"/>
-          <w:szCs w:val="16"/>
-          <w:lang w:val="en-US"/>
-        </w:rPr>
-        <w:t>Ctrl+Alt+-</w:t>
+      <w:proofErr w:type="spellStart"/>
+      <w:r>
+        <w:rPr>
+          <w:rFonts w:ascii="Consolas" w:hAnsi="Consolas"/>
+          <w:sz w:val="16"/>
+          <w:szCs w:val="16"/>
+          <w:lang w:val="en-US"/>
+        </w:rPr>
+        <w:t>Ctrl+Alt</w:t>
+      </w:r>
+      <w:proofErr w:type="spellEnd"/>
+      <w:r>
+        <w:rPr>
+          <w:rFonts w:ascii="Consolas" w:hAnsi="Consolas"/>
+          <w:sz w:val="16"/>
+          <w:szCs w:val="16"/>
+          <w:lang w:val="en-US"/>
+        </w:rPr>
+        <w:t>+-</w:t>
       </w:r>
       <w:r>
         <w:rPr>
@@ -9745,14 +10627,25 @@
           <w:szCs w:val="16"/>
         </w:rPr>
       </w:pPr>
-      <w:r>
-        <w:rPr>
-          <w:rFonts w:ascii="Consolas" w:hAnsi="Consolas"/>
-          <w:sz w:val="16"/>
-          <w:szCs w:val="16"/>
-          <w:lang w:val="en-US"/>
-        </w:rPr>
-        <w:t>Ctrl+Alt+=</w:t>
+      <w:proofErr w:type="spellStart"/>
+      <w:r>
+        <w:rPr>
+          <w:rFonts w:ascii="Consolas" w:hAnsi="Consolas"/>
+          <w:sz w:val="16"/>
+          <w:szCs w:val="16"/>
+          <w:lang w:val="en-US"/>
+        </w:rPr>
+        <w:t>Ctrl+Alt</w:t>
+      </w:r>
+      <w:proofErr w:type="spellEnd"/>
+      <w:r>
+        <w:rPr>
+          <w:rFonts w:ascii="Consolas" w:hAnsi="Consolas"/>
+          <w:sz w:val="16"/>
+          <w:szCs w:val="16"/>
+          <w:lang w:val="en-US"/>
+        </w:rPr>
+        <w:t>+=</w:t>
       </w:r>
       <w:r>
         <w:rPr>
@@ -9780,6 +10673,7 @@
           <w:szCs w:val="16"/>
         </w:rPr>
       </w:pPr>
+      <w:proofErr w:type="spellStart"/>
       <w:r>
         <w:rPr>
           <w:rFonts w:ascii="Consolas" w:hAnsi="Consolas"/>
@@ -9789,6 +10683,7 @@
         </w:rPr>
         <w:t>Ctrl+Alt+Home</w:t>
       </w:r>
+      <w:proofErr w:type="spellEnd"/>
       <w:r>
         <w:rPr>
           <w:sz w:val="16"/>
@@ -9815,6 +10710,7 @@
           <w:szCs w:val="16"/>
         </w:rPr>
       </w:pPr>
+      <w:proofErr w:type="spellStart"/>
       <w:r>
         <w:rPr>
           <w:rFonts w:ascii="Consolas" w:hAnsi="Consolas"/>
@@ -9842,6 +10738,7 @@
         </w:rPr>
         <w:t>Esc</w:t>
       </w:r>
+      <w:proofErr w:type="spellEnd"/>
       <w:r>
         <w:rPr>
           <w:sz w:val="16"/>
@@ -9947,6 +10844,7 @@
           <w:szCs w:val="16"/>
         </w:rPr>
       </w:pPr>
+      <w:proofErr w:type="spellStart"/>
       <w:r>
         <w:rPr>
           <w:rFonts w:ascii="Consolas" w:hAnsi="Consolas"/>
@@ -9965,6 +10863,7 @@
         </w:rPr>
         <w:t>Alt+Space</w:t>
       </w:r>
+      <w:proofErr w:type="spellEnd"/>
       <w:r>
         <w:rPr>
           <w:sz w:val="16"/>
@@ -10000,6 +10899,7 @@
           <w:szCs w:val="16"/>
         </w:rPr>
       </w:pPr>
+      <w:proofErr w:type="spellStart"/>
       <w:r>
         <w:rPr>
           <w:rFonts w:ascii="Consolas" w:hAnsi="Consolas"/>
@@ -10018,6 +10918,7 @@
         </w:rPr>
         <w:t>Shift+Enter</w:t>
       </w:r>
+      <w:proofErr w:type="spellEnd"/>
       <w:r>
         <w:rPr>
           <w:sz w:val="16"/>
@@ -10053,6 +10954,7 @@
           <w:szCs w:val="16"/>
         </w:rPr>
       </w:pPr>
+      <w:proofErr w:type="spellStart"/>
       <w:r>
         <w:rPr>
           <w:rFonts w:ascii="Consolas" w:hAnsi="Consolas"/>
@@ -10062,6 +10964,7 @@
         </w:rPr>
         <w:t>Alt+Ins</w:t>
       </w:r>
+      <w:proofErr w:type="spellEnd"/>
       <w:r>
         <w:rPr>
           <w:sz w:val="16"/>
@@ -10131,15 +11034,37 @@
           <w:szCs w:val="16"/>
         </w:rPr>
       </w:pPr>
-      <w:r>
-        <w:rPr>
-          <w:rFonts w:ascii="Consolas" w:hAnsi="Consolas"/>
-          <w:sz w:val="16"/>
-          <w:szCs w:val="16"/>
-          <w:lang w:val="en-US"/>
-        </w:rPr>
-        <w:t>Ctrl+K, Ctrl+C</w:t>
-      </w:r>
+      <w:proofErr w:type="spellStart"/>
+      <w:r>
+        <w:rPr>
+          <w:rFonts w:ascii="Consolas" w:hAnsi="Consolas"/>
+          <w:sz w:val="16"/>
+          <w:szCs w:val="16"/>
+          <w:lang w:val="en-US"/>
+        </w:rPr>
+        <w:t>Ctrl+K</w:t>
+      </w:r>
+      <w:proofErr w:type="spellEnd"/>
+      <w:r>
+        <w:rPr>
+          <w:rFonts w:ascii="Consolas" w:hAnsi="Consolas"/>
+          <w:sz w:val="16"/>
+          <w:szCs w:val="16"/>
+          <w:lang w:val="en-US"/>
+        </w:rPr>
+        <w:t xml:space="preserve">, </w:t>
+      </w:r>
+      <w:proofErr w:type="spellStart"/>
+      <w:r>
+        <w:rPr>
+          <w:rFonts w:ascii="Consolas" w:hAnsi="Consolas"/>
+          <w:sz w:val="16"/>
+          <w:szCs w:val="16"/>
+          <w:lang w:val="en-US"/>
+        </w:rPr>
+        <w:t>Ctrl+C</w:t>
+      </w:r>
+      <w:proofErr w:type="spellEnd"/>
       <w:r>
         <w:rPr>
           <w:sz w:val="16"/>
@@ -10166,15 +11091,37 @@
           <w:szCs w:val="16"/>
         </w:rPr>
       </w:pPr>
-      <w:r>
-        <w:rPr>
-          <w:rFonts w:ascii="Consolas" w:hAnsi="Consolas"/>
-          <w:sz w:val="16"/>
-          <w:szCs w:val="16"/>
-          <w:lang w:val="en-US"/>
-        </w:rPr>
-        <w:t>Ctrl+K, Ctrl+U</w:t>
-      </w:r>
+      <w:proofErr w:type="spellStart"/>
+      <w:r>
+        <w:rPr>
+          <w:rFonts w:ascii="Consolas" w:hAnsi="Consolas"/>
+          <w:sz w:val="16"/>
+          <w:szCs w:val="16"/>
+          <w:lang w:val="en-US"/>
+        </w:rPr>
+        <w:t>Ctrl+K</w:t>
+      </w:r>
+      <w:proofErr w:type="spellEnd"/>
+      <w:r>
+        <w:rPr>
+          <w:rFonts w:ascii="Consolas" w:hAnsi="Consolas"/>
+          <w:sz w:val="16"/>
+          <w:szCs w:val="16"/>
+          <w:lang w:val="en-US"/>
+        </w:rPr>
+        <w:t xml:space="preserve">, </w:t>
+      </w:r>
+      <w:proofErr w:type="spellStart"/>
+      <w:r>
+        <w:rPr>
+          <w:rFonts w:ascii="Consolas" w:hAnsi="Consolas"/>
+          <w:sz w:val="16"/>
+          <w:szCs w:val="16"/>
+          <w:lang w:val="en-US"/>
+        </w:rPr>
+        <w:t>Ctrl+U</w:t>
+      </w:r>
+      <w:proofErr w:type="spellEnd"/>
       <w:r>
         <w:rPr>
           <w:sz w:val="16"/>
@@ -10202,6 +11149,7 @@
           <w:szCs w:val="16"/>
         </w:rPr>
       </w:pPr>
+      <w:proofErr w:type="spellStart"/>
       <w:r>
         <w:rPr>
           <w:rFonts w:ascii="Consolas" w:eastAsia="Times New Roman" w:hAnsi="Consolas" w:cs="Times New Roman"/>
@@ -10209,8 +11157,9 @@
           <w:szCs w:val="16"/>
           <w:lang w:val="en-US"/>
         </w:rPr>
-        <w:t>Ctrl+Alt+</w:t>
-      </w:r>
+        <w:t>Ctrl+Alt</w:t>
+      </w:r>
+      <w:proofErr w:type="spellEnd"/>
       <w:r>
         <w:rPr>
           <w:rFonts w:ascii="Consolas" w:eastAsia="Times New Roman" w:hAnsi="Consolas" w:cs="Times New Roman"/>
@@ -10218,6 +11167,15 @@
           <w:szCs w:val="16"/>
           <w:lang w:val="en-US"/>
         </w:rPr>
+        <w:t>+</w:t>
+      </w:r>
+      <w:r>
+        <w:rPr>
+          <w:rFonts w:ascii="Consolas" w:eastAsia="Times New Roman" w:hAnsi="Consolas" w:cs="Times New Roman"/>
+          <w:sz w:val="16"/>
+          <w:szCs w:val="16"/>
+          <w:lang w:val="en-US"/>
+        </w:rPr>
         <w:t>/</w:t>
       </w:r>
       <w:r>
@@ -10266,6 +11224,7 @@
           <w:vertAlign w:val="superscript"/>
         </w:rPr>
       </w:pPr>
+      <w:proofErr w:type="spellStart"/>
       <w:r>
         <w:rPr>
           <w:rFonts w:ascii="Consolas" w:eastAsia="Times New Roman" w:hAnsi="Consolas" w:cs="Times New Roman"/>
@@ -10284,6 +11243,7 @@
         </w:rPr>
         <w:t>Shift</w:t>
       </w:r>
+      <w:proofErr w:type="spellEnd"/>
       <w:r>
         <w:rPr>
           <w:rFonts w:ascii="Consolas" w:eastAsia="Times New Roman" w:hAnsi="Consolas" w:cs="Times New Roman"/>
@@ -10372,15 +11332,37 @@
           <w:szCs w:val="16"/>
         </w:rPr>
       </w:pPr>
-      <w:r>
-        <w:rPr>
-          <w:rFonts w:ascii="Consolas" w:hAnsi="Consolas"/>
-          <w:sz w:val="16"/>
-          <w:szCs w:val="16"/>
-          <w:lang w:val="en-US"/>
-        </w:rPr>
-        <w:t>Ctrl+R, Ctrl+R</w:t>
-      </w:r>
+      <w:proofErr w:type="spellStart"/>
+      <w:r>
+        <w:rPr>
+          <w:rFonts w:ascii="Consolas" w:hAnsi="Consolas"/>
+          <w:sz w:val="16"/>
+          <w:szCs w:val="16"/>
+          <w:lang w:val="en-US"/>
+        </w:rPr>
+        <w:t>Ctrl+R</w:t>
+      </w:r>
+      <w:proofErr w:type="spellEnd"/>
+      <w:r>
+        <w:rPr>
+          <w:rFonts w:ascii="Consolas" w:hAnsi="Consolas"/>
+          <w:sz w:val="16"/>
+          <w:szCs w:val="16"/>
+          <w:lang w:val="en-US"/>
+        </w:rPr>
+        <w:t xml:space="preserve">, </w:t>
+      </w:r>
+      <w:proofErr w:type="spellStart"/>
+      <w:r>
+        <w:rPr>
+          <w:rFonts w:ascii="Consolas" w:hAnsi="Consolas"/>
+          <w:sz w:val="16"/>
+          <w:szCs w:val="16"/>
+          <w:lang w:val="en-US"/>
+        </w:rPr>
+        <w:t>Ctrl+R</w:t>
+      </w:r>
+      <w:proofErr w:type="spellEnd"/>
       <w:r>
         <w:rPr>
           <w:sz w:val="16"/>
@@ -10407,14 +11389,25 @@
           <w:szCs w:val="16"/>
         </w:rPr>
       </w:pPr>
-      <w:r>
-        <w:rPr>
-          <w:rFonts w:ascii="Consolas" w:hAnsi="Consolas"/>
-          <w:sz w:val="16"/>
-          <w:szCs w:val="16"/>
-          <w:lang w:val="en-US"/>
-        </w:rPr>
-        <w:t>Ctrl+R, G</w:t>
+      <w:proofErr w:type="spellStart"/>
+      <w:r>
+        <w:rPr>
+          <w:rFonts w:ascii="Consolas" w:hAnsi="Consolas"/>
+          <w:sz w:val="16"/>
+          <w:szCs w:val="16"/>
+          <w:lang w:val="en-US"/>
+        </w:rPr>
+        <w:t>Ctrl+R</w:t>
+      </w:r>
+      <w:proofErr w:type="spellEnd"/>
+      <w:r>
+        <w:rPr>
+          <w:rFonts w:ascii="Consolas" w:hAnsi="Consolas"/>
+          <w:sz w:val="16"/>
+          <w:szCs w:val="16"/>
+          <w:lang w:val="en-US"/>
+        </w:rPr>
+        <w:t>, G</w:t>
       </w:r>
       <w:r>
         <w:rPr>
@@ -10445,8 +11438,18 @@
           <w:sz w:val="16"/>
           <w:szCs w:val="16"/>
         </w:rPr>
-        <w:t>ort usings</w:t>
-      </w:r>
+        <w:t xml:space="preserve">ort </w:t>
+      </w:r>
+      <w:proofErr w:type="spellStart"/>
+      <w:r>
+        <w:rPr>
+          <w:color w:val="A6A6A6" w:themeColor="background1" w:themeShade="A6"/>
+          <w:sz w:val="16"/>
+          <w:szCs w:val="16"/>
+        </w:rPr>
+        <w:t>usings</w:t>
+      </w:r>
+      <w:proofErr w:type="spellEnd"/>
     </w:p>
     <w:p>
       <w:pPr>
@@ -10458,6 +11461,7 @@
           <w:szCs w:val="16"/>
         </w:rPr>
       </w:pPr>
+      <w:proofErr w:type="spellStart"/>
       <w:r>
         <w:rPr>
           <w:rFonts w:ascii="Consolas" w:hAnsi="Consolas"/>
@@ -10467,6 +11471,7 @@
         </w:rPr>
         <w:t>Ctrl+R</w:t>
       </w:r>
+      <w:proofErr w:type="spellEnd"/>
       <w:r>
         <w:rPr>
           <w:rFonts w:ascii="Consolas" w:hAnsi="Consolas"/>
@@ -10536,6 +11541,7 @@
           <w:vertAlign w:val="superscript"/>
         </w:rPr>
       </w:pPr>
+      <w:proofErr w:type="spellStart"/>
       <w:r>
         <w:rPr>
           <w:rFonts w:ascii="Consolas" w:hAnsi="Consolas"/>
@@ -10545,6 +11551,7 @@
         </w:rPr>
         <w:t>Ctrl+Shift+R</w:t>
       </w:r>
+      <w:proofErr w:type="spellEnd"/>
       <w:r>
         <w:rPr>
           <w:sz w:val="16"/>
@@ -10620,15 +11627,37 @@
           <w:szCs w:val="16"/>
         </w:rPr>
       </w:pPr>
-      <w:r>
-        <w:rPr>
-          <w:rFonts w:ascii="Consolas" w:hAnsi="Consolas"/>
-          <w:sz w:val="16"/>
-          <w:szCs w:val="16"/>
-          <w:lang w:val="en-US"/>
-        </w:rPr>
-        <w:t>Ctrl+K, Ctrl+D</w:t>
-      </w:r>
+      <w:proofErr w:type="spellStart"/>
+      <w:r>
+        <w:rPr>
+          <w:rFonts w:ascii="Consolas" w:hAnsi="Consolas"/>
+          <w:sz w:val="16"/>
+          <w:szCs w:val="16"/>
+          <w:lang w:val="en-US"/>
+        </w:rPr>
+        <w:t>Ctrl+K</w:t>
+      </w:r>
+      <w:proofErr w:type="spellEnd"/>
+      <w:r>
+        <w:rPr>
+          <w:rFonts w:ascii="Consolas" w:hAnsi="Consolas"/>
+          <w:sz w:val="16"/>
+          <w:szCs w:val="16"/>
+          <w:lang w:val="en-US"/>
+        </w:rPr>
+        <w:t xml:space="preserve">, </w:t>
+      </w:r>
+      <w:proofErr w:type="spellStart"/>
+      <w:r>
+        <w:rPr>
+          <w:rFonts w:ascii="Consolas" w:hAnsi="Consolas"/>
+          <w:sz w:val="16"/>
+          <w:szCs w:val="16"/>
+          <w:lang w:val="en-US"/>
+        </w:rPr>
+        <w:t>Ctrl+D</w:t>
+      </w:r>
+      <w:proofErr w:type="spellEnd"/>
       <w:r>
         <w:rPr>
           <w:sz w:val="16"/>
@@ -10655,29 +11684,58 @@
           <w:szCs w:val="16"/>
         </w:rPr>
       </w:pPr>
-      <w:r>
-        <w:rPr>
-          <w:rFonts w:ascii="Consolas" w:hAnsi="Consolas"/>
-          <w:sz w:val="16"/>
-          <w:szCs w:val="16"/>
-          <w:lang w:val="en-US"/>
-        </w:rPr>
-        <w:t>Ctrl+E, C</w:t>
-      </w:r>
-      <w:r>
-        <w:rPr>
-          <w:sz w:val="16"/>
-          <w:szCs w:val="16"/>
-        </w:rPr>
-        <w:tab/>
-      </w:r>
-      <w:r>
-        <w:rPr>
-          <w:color w:val="A6A6A6" w:themeColor="background1" w:themeShade="A6"/>
-          <w:sz w:val="16"/>
-          <w:szCs w:val="16"/>
-        </w:rPr>
-        <w:t xml:space="preserve">Code cleanup (SE) </w:t>
+      <w:proofErr w:type="spellStart"/>
+      <w:r>
+        <w:rPr>
+          <w:rFonts w:ascii="Consolas" w:hAnsi="Consolas"/>
+          <w:sz w:val="16"/>
+          <w:szCs w:val="16"/>
+          <w:lang w:val="en-US"/>
+        </w:rPr>
+        <w:t>Ctrl+E</w:t>
+      </w:r>
+      <w:proofErr w:type="spellEnd"/>
+      <w:r>
+        <w:rPr>
+          <w:rFonts w:ascii="Consolas" w:hAnsi="Consolas"/>
+          <w:sz w:val="16"/>
+          <w:szCs w:val="16"/>
+          <w:lang w:val="en-US"/>
+        </w:rPr>
+        <w:t>, C</w:t>
+      </w:r>
+      <w:r>
+        <w:rPr>
+          <w:sz w:val="16"/>
+          <w:szCs w:val="16"/>
+        </w:rPr>
+        <w:tab/>
+      </w:r>
+      <w:r>
+        <w:rPr>
+          <w:color w:val="A6A6A6" w:themeColor="background1" w:themeShade="A6"/>
+          <w:sz w:val="16"/>
+          <w:szCs w:val="16"/>
+        </w:rPr>
+        <w:t xml:space="preserve">Code </w:t>
+      </w:r>
+      <w:proofErr w:type="spellStart"/>
+      <w:r>
+        <w:rPr>
+          <w:color w:val="A6A6A6" w:themeColor="background1" w:themeShade="A6"/>
+          <w:sz w:val="16"/>
+          <w:szCs w:val="16"/>
+        </w:rPr>
+        <w:t>cleanup</w:t>
+      </w:r>
+      <w:proofErr w:type="spellEnd"/>
+      <w:r>
+        <w:rPr>
+          <w:color w:val="A6A6A6" w:themeColor="background1" w:themeShade="A6"/>
+          <w:sz w:val="16"/>
+          <w:szCs w:val="16"/>
+        </w:rPr>
+        <w:t xml:space="preserve"> (SE) </w:t>
       </w:r>
       <w:r>
         <w:rPr>
@@ -10699,6 +11757,7 @@
           <w:szCs w:val="16"/>
         </w:rPr>
       </w:pPr>
+      <w:proofErr w:type="spellStart"/>
       <w:r>
         <w:rPr>
           <w:rFonts w:ascii="Consolas" w:hAnsi="Consolas"/>
@@ -10717,6 +11776,7 @@
         </w:rPr>
         <w:t>Alt+Enter</w:t>
       </w:r>
+      <w:proofErr w:type="spellEnd"/>
       <w:r>
         <w:rPr>
           <w:sz w:val="16"/>
@@ -10752,6 +11812,7 @@
           <w:szCs w:val="16"/>
         </w:rPr>
       </w:pPr>
+      <w:proofErr w:type="spellStart"/>
       <w:r>
         <w:rPr>
           <w:rFonts w:ascii="Consolas" w:hAnsi="Consolas"/>
@@ -10761,6 +11822,7 @@
         </w:rPr>
         <w:t>Alt+Del</w:t>
       </w:r>
+      <w:proofErr w:type="spellEnd"/>
       <w:r>
         <w:rPr>
           <w:sz w:val="16"/>
@@ -10949,6 +12011,7 @@
           <w:szCs w:val="16"/>
         </w:rPr>
       </w:pPr>
+      <w:proofErr w:type="spellStart"/>
       <w:r>
         <w:rPr>
           <w:rFonts w:ascii="Consolas" w:hAnsi="Consolas"/>
@@ -10958,6 +12021,7 @@
         </w:rPr>
         <w:t>Ctrl+Alt+B</w:t>
       </w:r>
+      <w:proofErr w:type="spellEnd"/>
       <w:r>
         <w:rPr>
           <w:sz w:val="16"/>
@@ -10994,6 +12058,7 @@
           <w:szCs w:val="16"/>
         </w:rPr>
       </w:pPr>
+      <w:proofErr w:type="spellStart"/>
       <w:r>
         <w:rPr>
           <w:rFonts w:ascii="Consolas" w:hAnsi="Consolas"/>
@@ -11003,6 +12068,7 @@
         </w:rPr>
         <w:t>Ctrl+Shift+B</w:t>
       </w:r>
+      <w:proofErr w:type="spellEnd"/>
       <w:r>
         <w:rPr>
           <w:sz w:val="16"/>
@@ -11029,14 +12095,25 @@
           <w:szCs w:val="16"/>
         </w:rPr>
       </w:pPr>
-      <w:r>
-        <w:rPr>
-          <w:rFonts w:ascii="Consolas" w:hAnsi="Consolas"/>
-          <w:sz w:val="16"/>
-          <w:szCs w:val="16"/>
-          <w:lang w:val="en-US"/>
-        </w:rPr>
-        <w:t>Alt+B, R</w:t>
+      <w:proofErr w:type="spellStart"/>
+      <w:r>
+        <w:rPr>
+          <w:rFonts w:ascii="Consolas" w:hAnsi="Consolas"/>
+          <w:sz w:val="16"/>
+          <w:szCs w:val="16"/>
+          <w:lang w:val="en-US"/>
+        </w:rPr>
+        <w:t>Alt+B</w:t>
+      </w:r>
+      <w:proofErr w:type="spellEnd"/>
+      <w:r>
+        <w:rPr>
+          <w:rFonts w:ascii="Consolas" w:hAnsi="Consolas"/>
+          <w:sz w:val="16"/>
+          <w:szCs w:val="16"/>
+          <w:lang w:val="en-US"/>
+        </w:rPr>
+        <w:t>, R</w:t>
       </w:r>
       <w:r>
         <w:rPr>
@@ -11461,14 +12538,25 @@
           <w:szCs w:val="16"/>
         </w:rPr>
       </w:pPr>
-      <w:r>
-        <w:rPr>
-          <w:rFonts w:ascii="Consolas" w:hAnsi="Consolas"/>
-          <w:sz w:val="16"/>
-          <w:szCs w:val="16"/>
-          <w:lang w:val="en-US"/>
-        </w:rPr>
-        <w:t>Alt+Num *</w:t>
+      <w:proofErr w:type="spellStart"/>
+      <w:r>
+        <w:rPr>
+          <w:rFonts w:ascii="Consolas" w:hAnsi="Consolas"/>
+          <w:sz w:val="16"/>
+          <w:szCs w:val="16"/>
+          <w:lang w:val="en-US"/>
+        </w:rPr>
+        <w:t>Alt+Num</w:t>
+      </w:r>
+      <w:proofErr w:type="spellEnd"/>
+      <w:r>
+        <w:rPr>
+          <w:rFonts w:ascii="Consolas" w:hAnsi="Consolas"/>
+          <w:sz w:val="16"/>
+          <w:szCs w:val="16"/>
+          <w:lang w:val="en-US"/>
+        </w:rPr>
+        <w:t xml:space="preserve"> *</w:t>
       </w:r>
       <w:r>
         <w:rPr>
@@ -11496,6 +12584,7 @@
           <w:szCs w:val="16"/>
         </w:rPr>
       </w:pPr>
+      <w:proofErr w:type="spellStart"/>
       <w:r>
         <w:rPr>
           <w:rFonts w:ascii="Consolas" w:hAnsi="Consolas"/>
@@ -11514,6 +12603,7 @@
         </w:rPr>
         <w:t>E</w:t>
       </w:r>
+      <w:proofErr w:type="spellEnd"/>
       <w:r>
         <w:rPr>
           <w:rFonts w:ascii="Consolas" w:hAnsi="Consolas"/>
@@ -11558,6 +12648,7 @@
           <w:szCs w:val="16"/>
         </w:rPr>
       </w:pPr>
+      <w:proofErr w:type="spellStart"/>
       <w:r>
         <w:rPr>
           <w:rFonts w:ascii="Consolas" w:hAnsi="Consolas"/>
@@ -11576,6 +12667,7 @@
         </w:rPr>
         <w:t>E</w:t>
       </w:r>
+      <w:proofErr w:type="spellEnd"/>
       <w:r>
         <w:rPr>
           <w:rFonts w:ascii="Consolas" w:hAnsi="Consolas"/>
@@ -11638,14 +12730,25 @@
           <w:szCs w:val="16"/>
         </w:rPr>
       </w:pPr>
-      <w:r>
-        <w:rPr>
-          <w:rFonts w:ascii="Consolas" w:hAnsi="Consolas"/>
-          <w:sz w:val="16"/>
-          <w:szCs w:val="16"/>
-          <w:lang w:val="en-US"/>
-        </w:rPr>
-        <w:t>Ctrl+R, T</w:t>
+      <w:proofErr w:type="spellStart"/>
+      <w:r>
+        <w:rPr>
+          <w:rFonts w:ascii="Consolas" w:hAnsi="Consolas"/>
+          <w:sz w:val="16"/>
+          <w:szCs w:val="16"/>
+          <w:lang w:val="en-US"/>
+        </w:rPr>
+        <w:t>Ctrl+R</w:t>
+      </w:r>
+      <w:proofErr w:type="spellEnd"/>
+      <w:r>
+        <w:rPr>
+          <w:rFonts w:ascii="Consolas" w:hAnsi="Consolas"/>
+          <w:sz w:val="16"/>
+          <w:szCs w:val="16"/>
+          <w:lang w:val="en-US"/>
+        </w:rPr>
+        <w:t>, T</w:t>
       </w:r>
       <w:r>
         <w:rPr>
@@ -11673,15 +12776,37 @@
           <w:szCs w:val="16"/>
         </w:rPr>
       </w:pPr>
-      <w:r>
-        <w:rPr>
-          <w:rFonts w:ascii="Consolas" w:hAnsi="Consolas"/>
-          <w:sz w:val="16"/>
-          <w:szCs w:val="16"/>
-          <w:lang w:val="en-US"/>
-        </w:rPr>
-        <w:t>Ctrl+R, Ctrl+T</w:t>
-      </w:r>
+      <w:proofErr w:type="spellStart"/>
+      <w:r>
+        <w:rPr>
+          <w:rFonts w:ascii="Consolas" w:hAnsi="Consolas"/>
+          <w:sz w:val="16"/>
+          <w:szCs w:val="16"/>
+          <w:lang w:val="en-US"/>
+        </w:rPr>
+        <w:t>Ctrl+R</w:t>
+      </w:r>
+      <w:proofErr w:type="spellEnd"/>
+      <w:r>
+        <w:rPr>
+          <w:rFonts w:ascii="Consolas" w:hAnsi="Consolas"/>
+          <w:sz w:val="16"/>
+          <w:szCs w:val="16"/>
+          <w:lang w:val="en-US"/>
+        </w:rPr>
+        <w:t xml:space="preserve">, </w:t>
+      </w:r>
+      <w:proofErr w:type="spellStart"/>
+      <w:r>
+        <w:rPr>
+          <w:rFonts w:ascii="Consolas" w:hAnsi="Consolas"/>
+          <w:sz w:val="16"/>
+          <w:szCs w:val="16"/>
+          <w:lang w:val="en-US"/>
+        </w:rPr>
+        <w:t>Ctrl+T</w:t>
+      </w:r>
+      <w:proofErr w:type="spellEnd"/>
       <w:r>
         <w:rPr>
           <w:sz w:val="16"/>
@@ -11708,6 +12833,7 @@
           <w:szCs w:val="16"/>
         </w:rPr>
       </w:pPr>
+      <w:proofErr w:type="spellStart"/>
       <w:r>
         <w:rPr>
           <w:rFonts w:ascii="Consolas" w:hAnsi="Consolas"/>
@@ -11726,6 +12852,7 @@
         </w:rPr>
         <w:t>U</w:t>
       </w:r>
+      <w:proofErr w:type="spellEnd"/>
       <w:r>
         <w:rPr>
           <w:rFonts w:ascii="Consolas" w:hAnsi="Consolas"/>
@@ -11780,6 +12907,7 @@
           <w:vertAlign w:val="superscript"/>
         </w:rPr>
       </w:pPr>
+      <w:proofErr w:type="spellStart"/>
       <w:r>
         <w:rPr>
           <w:rFonts w:ascii="Consolas" w:hAnsi="Consolas"/>
@@ -11798,6 +12926,7 @@
         </w:rPr>
         <w:t>U</w:t>
       </w:r>
+      <w:proofErr w:type="spellEnd"/>
       <w:r>
         <w:rPr>
           <w:rFonts w:ascii="Consolas" w:hAnsi="Consolas"/>
@@ -11851,6 +12980,7 @@
           <w:szCs w:val="16"/>
         </w:rPr>
       </w:pPr>
+      <w:proofErr w:type="spellStart"/>
       <w:r>
         <w:rPr>
           <w:rFonts w:ascii="Consolas" w:hAnsi="Consolas"/>
@@ -11869,6 +12999,7 @@
         </w:rPr>
         <w:t>Alt+T</w:t>
       </w:r>
+      <w:proofErr w:type="spellEnd"/>
       <w:r>
         <w:rPr>
           <w:sz w:val="16"/>
@@ -11905,6 +13036,7 @@
           <w:vertAlign w:val="superscript"/>
         </w:rPr>
       </w:pPr>
+      <w:proofErr w:type="spellStart"/>
       <w:r>
         <w:rPr>
           <w:rFonts w:ascii="Consolas" w:hAnsi="Consolas"/>
@@ -11923,6 +13055,7 @@
         </w:rPr>
         <w:t>Alt+U</w:t>
       </w:r>
+      <w:proofErr w:type="spellEnd"/>
       <w:r>
         <w:rPr>
           <w:sz w:val="16"/>
@@ -12003,6 +13136,7 @@
           <w:szCs w:val="16"/>
         </w:rPr>
       </w:pPr>
+      <w:proofErr w:type="spellStart"/>
       <w:r>
         <w:rPr>
           <w:sz w:val="16"/>
@@ -12010,6 +13144,7 @@
         </w:rPr>
         <w:t>ctor</w:t>
       </w:r>
+      <w:proofErr w:type="spellEnd"/>
       <w:r>
         <w:rPr>
           <w:sz w:val="16"/>
@@ -12069,6 +13204,7 @@
           <w:szCs w:val="16"/>
         </w:rPr>
       </w:pPr>
+      <w:proofErr w:type="spellStart"/>
       <w:r>
         <w:rPr>
           <w:sz w:val="16"/>
@@ -12076,6 +13212,7 @@
         </w:rPr>
         <w:t>propg</w:t>
       </w:r>
+      <w:proofErr w:type="spellEnd"/>
       <w:r>
         <w:rPr>
           <w:sz w:val="16"/>
@@ -12102,6 +13239,7 @@
           <w:szCs w:val="16"/>
         </w:rPr>
       </w:pPr>
+      <w:proofErr w:type="spellStart"/>
       <w:r>
         <w:rPr>
           <w:sz w:val="16"/>
@@ -12109,6 +13247,7 @@
         </w:rPr>
         <w:t>forr</w:t>
       </w:r>
+      <w:proofErr w:type="spellEnd"/>
       <w:r>
         <w:rPr>
           <w:sz w:val="16"/>
@@ -12295,6 +13434,7 @@
           <w:szCs w:val="16"/>
         </w:rPr>
       </w:pPr>
+      <w:proofErr w:type="spellStart"/>
       <w:r>
         <w:rPr>
           <w:sz w:val="16"/>
@@ -12302,13 +13442,22 @@
         </w:rPr>
         <w:t>UnresolvedMergeConflict</w:t>
       </w:r>
+      <w:proofErr w:type="spellEnd"/>
     </w:p>
     <w:p>
       <w:pPr>
         <w:pStyle w:val="Heading2"/>
       </w:pPr>
       <w:r>
-        <w:t>Comment Tokens – Found R# Todo Explorer (defaults)</w:t>
+        <w:t xml:space="preserve">Comment Tokens – Found R# </w:t>
+      </w:r>
+      <w:proofErr w:type="spellStart"/>
+      <w:r>
+        <w:t>Todo</w:t>
+      </w:r>
+      <w:proofErr w:type="spellEnd"/>
+      <w:r>
+        <w:t xml:space="preserve"> Explorer (defaults)</w:t>
       </w:r>
     </w:p>
     <w:p>
@@ -12321,6 +13470,7 @@
           <w:szCs w:val="16"/>
         </w:rPr>
       </w:pPr>
+      <w:proofErr w:type="spellStart"/>
       <w:r>
         <w:rPr>
           <w:sz w:val="16"/>
@@ -12328,20 +13478,31 @@
         </w:rPr>
         <w:t>Todo</w:t>
       </w:r>
-      <w:r>
-        <w:rPr>
-          <w:sz w:val="16"/>
-          <w:szCs w:val="16"/>
-        </w:rPr>
-        <w:tab/>
-      </w:r>
-      <w:r>
-        <w:rPr>
-          <w:color w:val="A6A6A6" w:themeColor="background1" w:themeShade="A6"/>
-          <w:sz w:val="16"/>
-          <w:szCs w:val="16"/>
-        </w:rPr>
-        <w:t>To add or fix</w:t>
+      <w:proofErr w:type="spellEnd"/>
+      <w:r>
+        <w:rPr>
+          <w:sz w:val="16"/>
+          <w:szCs w:val="16"/>
+        </w:rPr>
+        <w:tab/>
+      </w:r>
+      <w:proofErr w:type="gramStart"/>
+      <w:r>
+        <w:rPr>
+          <w:color w:val="A6A6A6" w:themeColor="background1" w:themeShade="A6"/>
+          <w:sz w:val="16"/>
+          <w:szCs w:val="16"/>
+        </w:rPr>
+        <w:t>To</w:t>
+      </w:r>
+      <w:proofErr w:type="gramEnd"/>
+      <w:r>
+        <w:rPr>
+          <w:color w:val="A6A6A6" w:themeColor="background1" w:themeShade="A6"/>
+          <w:sz w:val="16"/>
+          <w:szCs w:val="16"/>
+        </w:rPr>
+        <w:t xml:space="preserve"> add or fix</w:t>
       </w:r>
     </w:p>
     <w:p>
@@ -12588,7 +13749,7 @@
       </w:pPr>
     </w:pPrDefault>
   </w:docDefaults>
-  <w:latentStyles w:defLockedState="0" w:defUIPriority="99" w:defSemiHidden="0" w:defUnhideWhenUsed="0" w:defQFormat="0" w:count="376">
+  <w:latentStyles w:defLockedState="0" w:defUIPriority="99" w:defSemiHidden="0" w:defUnhideWhenUsed="0" w:defQFormat="0" w:count="377">
     <w:lsdException w:name="Normal" w:uiPriority="0" w:qFormat="1"/>
     <w:lsdException w:name="heading 1" w:uiPriority="9" w:qFormat="1"/>
     <w:lsdException w:name="heading 2" w:semiHidden="1" w:uiPriority="9" w:unhideWhenUsed="1" w:qFormat="1"/>
@@ -12694,7 +13855,6 @@
     <w:lsdException w:name="HTML Sample" w:semiHidden="1" w:unhideWhenUsed="1"/>
     <w:lsdException w:name="HTML Typewriter" w:semiHidden="1" w:unhideWhenUsed="1"/>
     <w:lsdException w:name="HTML Variable" w:semiHidden="1" w:unhideWhenUsed="1"/>
-    <w:lsdException w:name="Normal Table" w:semiHidden="1" w:unhideWhenUsed="1"/>
     <w:lsdException w:name="annotation subject" w:semiHidden="1" w:unhideWhenUsed="1"/>
     <w:lsdException w:name="No List" w:semiHidden="1" w:unhideWhenUsed="1"/>
     <w:lsdException w:name="Outline List 1" w:semiHidden="1" w:unhideWhenUsed="1"/>
@@ -12741,10 +13901,8 @@
     <w:lsdException w:name="Table Subtle 2" w:semiHidden="1" w:unhideWhenUsed="1"/>
     <w:lsdException w:name="Table Web 1" w:semiHidden="1" w:unhideWhenUsed="1"/>
     <w:lsdException w:name="Table Web 2" w:semiHidden="1" w:unhideWhenUsed="1"/>
-    <w:lsdException w:name="Table Web 3" w:semiHidden="1" w:unhideWhenUsed="1"/>
     <w:lsdException w:name="Balloon Text" w:semiHidden="1" w:unhideWhenUsed="1"/>
     <w:lsdException w:name="Table Grid" w:uiPriority="39"/>
-    <w:lsdException w:name="Table Theme" w:semiHidden="1" w:unhideWhenUsed="1"/>
     <w:lsdException w:name="Placeholder Text" w:semiHidden="1"/>
     <w:lsdException w:name="No Spacing" w:uiPriority="1" w:qFormat="1"/>
     <w:lsdException w:name="Light Shading" w:uiPriority="60"/>
@@ -12965,6 +14123,7 @@
     <w:lsdException w:name="Hashtag" w:semiHidden="1" w:unhideWhenUsed="1"/>
     <w:lsdException w:name="Unresolved Mention" w:semiHidden="1" w:unhideWhenUsed="1"/>
     <w:lsdException w:name="Smart Link" w:semiHidden="1" w:unhideWhenUsed="1"/>
+    <w:lsdException w:name="Smart Link Error" w:semiHidden="1" w:unhideWhenUsed="1"/>
   </w:latentStyles>
   <w:style w:type="paragraph" w:default="1" w:styleId="Normal">
     <w:name w:val="Normal"/>
@@ -13537,12 +14696,9 @@
 </file>
 
 <file path=customXml/item1.xml><?xml version="1.0" encoding="utf-8"?>
-<?mso-contentType ?>
-<FormTemplates xmlns="http://schemas.microsoft.com/sharepoint/v3/contenttype/forms">
-  <Display>DocumentLibraryForm</Display>
-  <Edit>DocumentLibraryForm</Edit>
-  <New>DocumentLibraryForm</New>
-</FormTemplates>
+<p:properties xmlns:p="http://schemas.microsoft.com/office/2006/metadata/properties" xmlns:xsi="http://www.w3.org/2001/XMLSchema-instance" xmlns:pc="http://schemas.microsoft.com/office/infopath/2007/PartnerControls">
+  <documentManagement/>
+</p:properties>
 </file>
 
 <file path=customXml/item2.xml><?xml version="1.0" encoding="utf-8"?>
@@ -13716,9 +14872,12 @@
 </file>
 
 <file path=customXml/item3.xml><?xml version="1.0" encoding="utf-8"?>
-<p:properties xmlns:p="http://schemas.microsoft.com/office/2006/metadata/properties" xmlns:xsi="http://www.w3.org/2001/XMLSchema-instance" xmlns:pc="http://schemas.microsoft.com/office/infopath/2007/PartnerControls">
-  <documentManagement/>
-</p:properties>
+<?mso-contentType ?>
+<FormTemplates xmlns="http://schemas.microsoft.com/sharepoint/v3/contenttype/forms">
+  <Display>DocumentLibraryForm</Display>
+  <Edit>DocumentLibraryForm</Edit>
+  <New>DocumentLibraryForm</New>
+</FormTemplates>
 </file>
 
 <file path=customXml/item4.xml><?xml version="1.0" encoding="utf-8"?>
@@ -13726,9 +14885,10 @@
 </file>
 
 <file path=customXml/itemProps1.xml><?xml version="1.0" encoding="utf-8"?>
-<ds:datastoreItem xmlns:ds="http://schemas.openxmlformats.org/officeDocument/2006/customXml" ds:itemID="{9C03DCD0-B42B-4DF8-9149-DB51F85ADE05}">
+<ds:datastoreItem xmlns:ds="http://schemas.openxmlformats.org/officeDocument/2006/customXml" ds:itemID="{E7BEF67A-C541-4512-8440-776BAE43C197}">
   <ds:schemaRefs>
-    <ds:schemaRef ds:uri="http://schemas.microsoft.com/sharepoint/v3/contenttype/forms"/>
+    <ds:schemaRef ds:uri="http://schemas.microsoft.com/office/2006/metadata/properties"/>
+    <ds:schemaRef ds:uri="http://schemas.microsoft.com/office/infopath/2007/PartnerControls"/>
   </ds:schemaRefs>
 </ds:datastoreItem>
 </file>
@@ -13752,16 +14912,15 @@
 </file>
 
 <file path=customXml/itemProps3.xml><?xml version="1.0" encoding="utf-8"?>
-<ds:datastoreItem xmlns:ds="http://schemas.openxmlformats.org/officeDocument/2006/customXml" ds:itemID="{E7BEF67A-C541-4512-8440-776BAE43C197}">
+<ds:datastoreItem xmlns:ds="http://schemas.openxmlformats.org/officeDocument/2006/customXml" ds:itemID="{9C03DCD0-B42B-4DF8-9149-DB51F85ADE05}">
   <ds:schemaRefs>
-    <ds:schemaRef ds:uri="http://schemas.microsoft.com/office/2006/metadata/properties"/>
-    <ds:schemaRef ds:uri="http://schemas.microsoft.com/office/infopath/2007/PartnerControls"/>
+    <ds:schemaRef ds:uri="http://schemas.microsoft.com/sharepoint/v3/contenttype/forms"/>
   </ds:schemaRefs>
 </ds:datastoreItem>
 </file>
 
 <file path=customXml/itemProps4.xml><?xml version="1.0" encoding="utf-8"?>
-<ds:datastoreItem xmlns:ds="http://schemas.openxmlformats.org/officeDocument/2006/customXml" ds:itemID="{B9E6CFBD-ECC0-4FC5-93BE-6D6BEB8065A8}">
+<ds:datastoreItem xmlns:ds="http://schemas.openxmlformats.org/officeDocument/2006/customXml" ds:itemID="{719FB9A5-ABD1-41D0-93C4-62F2F5326B22}">
   <ds:schemaRefs>
     <ds:schemaRef ds:uri="http://schemas.openxmlformats.org/officeDocument/2006/bibliography"/>
   </ds:schemaRefs>

</xml_diff>

<commit_message>
Add shortcuts for File Explorer
These shortcuts are primarily Environment Variable Shorthands.
</commit_message>
<xml_diff>
--- a/Shortcut Cheatsheet.docx
+++ b/Shortcut Cheatsheet.docx
@@ -178,6 +178,59 @@
           <w:sz w:val="16"/>
           <w:szCs w:val="16"/>
         </w:rPr>
+        <w:t>+R</w:t>
+      </w:r>
+      <w:r>
+        <w:rPr>
+          <w:rFonts w:ascii="Consolas" w:hAnsi="Consolas"/>
+          <w:sz w:val="16"/>
+          <w:szCs w:val="16"/>
+        </w:rPr>
+        <w:tab/>
+      </w:r>
+      <w:r>
+        <w:rPr>
+          <w:rFonts w:cstheme="minorHAnsi"/>
+          <w:color w:val="A6A6A6" w:themeColor="background1" w:themeShade="A6"/>
+          <w:sz w:val="16"/>
+          <w:szCs w:val="16"/>
+        </w:rPr>
+        <w:t>Open</w:t>
+      </w:r>
+      <w:r>
+        <w:rPr>
+          <w:rFonts w:cstheme="minorHAnsi"/>
+          <w:color w:val="A6A6A6" w:themeColor="background1" w:themeShade="A6"/>
+          <w:sz w:val="16"/>
+          <w:szCs w:val="16"/>
+        </w:rPr>
+        <w:t xml:space="preserve"> Run prompt</w:t>
+      </w:r>
+    </w:p>
+    <w:p>
+      <w:pPr>
+        <w:spacing w:after="0"/>
+        <w:ind w:left="1843" w:hanging="1843"/>
+        <w:rPr>
+          <w:rFonts w:cstheme="minorHAnsi"/>
+          <w:color w:val="A6A6A6" w:themeColor="background1" w:themeShade="A6"/>
+          <w:sz w:val="16"/>
+          <w:szCs w:val="16"/>
+        </w:rPr>
+      </w:pPr>
+      <w:r>
+        <w:rPr>
+          <w:sz w:val="16"/>
+          <w:szCs w:val="16"/>
+        </w:rPr>
+        <w:sym w:font="Wingdings" w:char="F0FF"/>
+      </w:r>
+      <w:r>
+        <w:rPr>
+          <w:rFonts w:ascii="Consolas" w:hAnsi="Consolas"/>
+          <w:sz w:val="16"/>
+          <w:szCs w:val="16"/>
+        </w:rPr>
         <w:t>+</w:t>
       </w:r>
       <w:r>
@@ -186,6 +239,849 @@
           <w:sz w:val="16"/>
           <w:szCs w:val="16"/>
         </w:rPr>
+        <w:t>I</w:t>
+      </w:r>
+      <w:r>
+        <w:rPr>
+          <w:rFonts w:ascii="Consolas" w:hAnsi="Consolas"/>
+          <w:sz w:val="16"/>
+          <w:szCs w:val="16"/>
+        </w:rPr>
+        <w:tab/>
+      </w:r>
+      <w:r>
+        <w:rPr>
+          <w:rFonts w:cstheme="minorHAnsi"/>
+          <w:color w:val="A6A6A6" w:themeColor="background1" w:themeShade="A6"/>
+          <w:sz w:val="16"/>
+          <w:szCs w:val="16"/>
+        </w:rPr>
+        <w:t xml:space="preserve">Open </w:t>
+      </w:r>
+      <w:r>
+        <w:rPr>
+          <w:rFonts w:cstheme="minorHAnsi"/>
+          <w:color w:val="A6A6A6" w:themeColor="background1" w:themeShade="A6"/>
+          <w:sz w:val="16"/>
+          <w:szCs w:val="16"/>
+        </w:rPr>
+        <w:t xml:space="preserve">Windows </w:t>
+      </w:r>
+      <w:r>
+        <w:rPr>
+          <w:rFonts w:cstheme="minorHAnsi"/>
+          <w:color w:val="A6A6A6" w:themeColor="background1" w:themeShade="A6"/>
+          <w:sz w:val="16"/>
+          <w:szCs w:val="16"/>
+        </w:rPr>
+        <w:t>Settings</w:t>
+      </w:r>
+    </w:p>
+    <w:p>
+      <w:pPr>
+        <w:spacing w:after="0"/>
+        <w:ind w:left="1843" w:hanging="1843"/>
+        <w:rPr>
+          <w:rFonts w:cstheme="minorHAnsi"/>
+          <w:color w:val="A6A6A6" w:themeColor="background1" w:themeShade="A6"/>
+          <w:sz w:val="16"/>
+          <w:szCs w:val="16"/>
+        </w:rPr>
+      </w:pPr>
+      <w:r>
+        <w:rPr>
+          <w:sz w:val="16"/>
+          <w:szCs w:val="16"/>
+        </w:rPr>
+        <w:sym w:font="Wingdings" w:char="F0FF"/>
+      </w:r>
+      <w:r>
+        <w:rPr>
+          <w:rFonts w:ascii="Consolas" w:hAnsi="Consolas"/>
+          <w:sz w:val="16"/>
+          <w:szCs w:val="16"/>
+        </w:rPr>
+        <w:t>+P</w:t>
+      </w:r>
+      <w:r>
+        <w:rPr>
+          <w:rFonts w:ascii="Consolas" w:hAnsi="Consolas"/>
+          <w:sz w:val="16"/>
+          <w:szCs w:val="16"/>
+        </w:rPr>
+        <w:tab/>
+      </w:r>
+      <w:r>
+        <w:rPr>
+          <w:rFonts w:cstheme="minorHAnsi"/>
+          <w:color w:val="A6A6A6" w:themeColor="background1" w:themeShade="A6"/>
+          <w:sz w:val="16"/>
+          <w:szCs w:val="16"/>
+        </w:rPr>
+        <w:t>Show project</w:t>
+      </w:r>
+      <w:r>
+        <w:rPr>
+          <w:rFonts w:cstheme="minorHAnsi"/>
+          <w:color w:val="A6A6A6" w:themeColor="background1" w:themeShade="A6"/>
+          <w:sz w:val="16"/>
+          <w:szCs w:val="16"/>
+        </w:rPr>
+        <w:t xml:space="preserve"> (display)</w:t>
+      </w:r>
+      <w:r>
+        <w:rPr>
+          <w:rFonts w:cstheme="minorHAnsi"/>
+          <w:color w:val="A6A6A6" w:themeColor="background1" w:themeShade="A6"/>
+          <w:sz w:val="16"/>
+          <w:szCs w:val="16"/>
+        </w:rPr>
+        <w:t xml:space="preserve"> options</w:t>
+      </w:r>
+    </w:p>
+    <w:p>
+      <w:pPr>
+        <w:spacing w:after="0"/>
+        <w:ind w:left="1843" w:hanging="1843"/>
+        <w:rPr>
+          <w:rFonts w:cstheme="minorHAnsi"/>
+          <w:color w:val="A6A6A6" w:themeColor="background1" w:themeShade="A6"/>
+          <w:sz w:val="16"/>
+          <w:szCs w:val="16"/>
+        </w:rPr>
+      </w:pPr>
+      <w:r>
+        <w:rPr>
+          <w:sz w:val="16"/>
+          <w:szCs w:val="16"/>
+        </w:rPr>
+        <w:sym w:font="Wingdings" w:char="F0FF"/>
+      </w:r>
+      <w:r>
+        <w:rPr>
+          <w:rFonts w:ascii="Consolas" w:hAnsi="Consolas"/>
+          <w:sz w:val="16"/>
+          <w:szCs w:val="16"/>
+        </w:rPr>
+        <w:t>+</w:t>
+      </w:r>
+      <w:r>
+        <w:rPr>
+          <w:rFonts w:ascii="Consolas" w:hAnsi="Consolas"/>
+          <w:sz w:val="16"/>
+          <w:szCs w:val="16"/>
+        </w:rPr>
+        <w:t>X</w:t>
+      </w:r>
+      <w:r>
+        <w:rPr>
+          <w:rFonts w:ascii="Consolas" w:hAnsi="Consolas"/>
+          <w:sz w:val="16"/>
+          <w:szCs w:val="16"/>
+        </w:rPr>
+        <w:tab/>
+      </w:r>
+      <w:r>
+        <w:rPr>
+          <w:rFonts w:cstheme="minorHAnsi"/>
+          <w:color w:val="A6A6A6" w:themeColor="background1" w:themeShade="A6"/>
+          <w:sz w:val="16"/>
+          <w:szCs w:val="16"/>
+        </w:rPr>
+        <w:t>Quick Link Menu</w:t>
+      </w:r>
+    </w:p>
+    <w:p>
+      <w:pPr>
+        <w:spacing w:after="0"/>
+        <w:ind w:left="1843" w:hanging="1843"/>
+        <w:rPr>
+          <w:rFonts w:cstheme="minorHAnsi"/>
+          <w:color w:val="A6A6A6" w:themeColor="background1" w:themeShade="A6"/>
+          <w:sz w:val="16"/>
+          <w:szCs w:val="16"/>
+        </w:rPr>
+      </w:pPr>
+      <w:r>
+        <w:rPr>
+          <w:sz w:val="16"/>
+          <w:szCs w:val="16"/>
+        </w:rPr>
+        <w:sym w:font="Wingdings" w:char="F0FF"/>
+      </w:r>
+      <w:r>
+        <w:rPr>
+          <w:rFonts w:ascii="Consolas" w:hAnsi="Consolas"/>
+          <w:sz w:val="16"/>
+          <w:szCs w:val="16"/>
+        </w:rPr>
+        <w:t>+Arrows</w:t>
+      </w:r>
+      <w:r>
+        <w:rPr>
+          <w:rFonts w:ascii="Consolas" w:hAnsi="Consolas"/>
+          <w:sz w:val="16"/>
+          <w:szCs w:val="16"/>
+        </w:rPr>
+        <w:tab/>
+      </w:r>
+      <w:r>
+        <w:rPr>
+          <w:rFonts w:cstheme="minorHAnsi"/>
+          <w:color w:val="A6A6A6" w:themeColor="background1" w:themeShade="A6"/>
+          <w:sz w:val="16"/>
+          <w:szCs w:val="16"/>
+        </w:rPr>
+        <w:t xml:space="preserve">Shift </w:t>
+      </w:r>
+      <w:r>
+        <w:rPr>
+          <w:rFonts w:cstheme="minorHAnsi"/>
+          <w:color w:val="A6A6A6" w:themeColor="background1" w:themeShade="A6"/>
+          <w:sz w:val="16"/>
+          <w:szCs w:val="16"/>
+        </w:rPr>
+        <w:t>active</w:t>
+      </w:r>
+      <w:r>
+        <w:rPr>
+          <w:rFonts w:cstheme="minorHAnsi"/>
+          <w:color w:val="A6A6A6" w:themeColor="background1" w:themeShade="A6"/>
+          <w:sz w:val="16"/>
+          <w:szCs w:val="16"/>
+        </w:rPr>
+        <w:t xml:space="preserve"> window </w:t>
+      </w:r>
+      <w:r>
+        <w:rPr>
+          <w:rFonts w:cstheme="minorHAnsi"/>
+          <w:color w:val="A6A6A6" w:themeColor="background1" w:themeShade="A6"/>
+          <w:sz w:val="16"/>
+          <w:szCs w:val="16"/>
+        </w:rPr>
+        <w:t>around</w:t>
+      </w:r>
+      <w:r>
+        <w:rPr>
+          <w:rFonts w:cstheme="minorHAnsi"/>
+          <w:color w:val="A6A6A6" w:themeColor="background1" w:themeShade="A6"/>
+          <w:sz w:val="16"/>
+          <w:szCs w:val="16"/>
+        </w:rPr>
+        <w:t xml:space="preserve"> monitor</w:t>
+      </w:r>
+    </w:p>
+    <w:p>
+      <w:pPr>
+        <w:spacing w:after="0"/>
+        <w:ind w:left="1843" w:hanging="1843"/>
+        <w:rPr>
+          <w:rFonts w:cstheme="minorHAnsi"/>
+          <w:color w:val="A6A6A6" w:themeColor="background1" w:themeShade="A6"/>
+          <w:sz w:val="16"/>
+          <w:szCs w:val="16"/>
+        </w:rPr>
+      </w:pPr>
+      <w:r>
+        <w:rPr>
+          <w:sz w:val="16"/>
+          <w:szCs w:val="16"/>
+        </w:rPr>
+        <w:sym w:font="Wingdings" w:char="F0FF"/>
+      </w:r>
+      <w:r>
+        <w:rPr>
+          <w:rFonts w:ascii="Consolas" w:hAnsi="Consolas"/>
+          <w:sz w:val="16"/>
+          <w:szCs w:val="16"/>
+        </w:rPr>
+        <w:t>+</w:t>
+      </w:r>
+      <w:proofErr w:type="spellStart"/>
+      <w:r>
+        <w:rPr>
+          <w:rFonts w:ascii="Consolas" w:hAnsi="Consolas"/>
+          <w:sz w:val="16"/>
+          <w:szCs w:val="16"/>
+        </w:rPr>
+        <w:t>Shift+Arrows</w:t>
+      </w:r>
+      <w:proofErr w:type="spellEnd"/>
+      <w:r>
+        <w:rPr>
+          <w:rFonts w:ascii="Consolas" w:hAnsi="Consolas"/>
+          <w:sz w:val="16"/>
+          <w:szCs w:val="16"/>
+        </w:rPr>
+        <w:tab/>
+      </w:r>
+      <w:r>
+        <w:rPr>
+          <w:rFonts w:cstheme="minorHAnsi"/>
+          <w:color w:val="A6A6A6" w:themeColor="background1" w:themeShade="A6"/>
+          <w:sz w:val="16"/>
+          <w:szCs w:val="16"/>
+        </w:rPr>
+        <w:t xml:space="preserve">Shift </w:t>
+      </w:r>
+      <w:r>
+        <w:rPr>
+          <w:rFonts w:cstheme="minorHAnsi"/>
+          <w:color w:val="A6A6A6" w:themeColor="background1" w:themeShade="A6"/>
+          <w:sz w:val="16"/>
+          <w:szCs w:val="16"/>
+        </w:rPr>
+        <w:t>active</w:t>
+      </w:r>
+      <w:r>
+        <w:rPr>
+          <w:rFonts w:cstheme="minorHAnsi"/>
+          <w:color w:val="A6A6A6" w:themeColor="background1" w:themeShade="A6"/>
+          <w:sz w:val="16"/>
+          <w:szCs w:val="16"/>
+        </w:rPr>
+        <w:t xml:space="preserve"> window between monitors</w:t>
+      </w:r>
+    </w:p>
+    <w:p>
+      <w:pPr>
+        <w:spacing w:after="0"/>
+        <w:ind w:left="1843" w:hanging="1843"/>
+        <w:rPr>
+          <w:rFonts w:cstheme="minorHAnsi"/>
+          <w:color w:val="A6A6A6" w:themeColor="background1" w:themeShade="A6"/>
+          <w:sz w:val="16"/>
+          <w:szCs w:val="16"/>
+        </w:rPr>
+      </w:pPr>
+      <w:r>
+        <w:rPr>
+          <w:sz w:val="16"/>
+          <w:szCs w:val="16"/>
+        </w:rPr>
+        <w:sym w:font="Wingdings" w:char="F0FF"/>
+      </w:r>
+      <w:r>
+        <w:rPr>
+          <w:rFonts w:ascii="Consolas" w:hAnsi="Consolas"/>
+          <w:sz w:val="16"/>
+          <w:szCs w:val="16"/>
+        </w:rPr>
+        <w:t>+</w:t>
+      </w:r>
+      <w:r>
+        <w:rPr>
+          <w:rFonts w:ascii="Consolas" w:hAnsi="Consolas"/>
+          <w:sz w:val="16"/>
+          <w:szCs w:val="16"/>
+        </w:rPr>
+        <w:t>,</w:t>
+      </w:r>
+      <w:r>
+        <w:rPr>
+          <w:rFonts w:ascii="Consolas" w:hAnsi="Consolas"/>
+          <w:sz w:val="16"/>
+          <w:szCs w:val="16"/>
+        </w:rPr>
+        <w:tab/>
+      </w:r>
+      <w:r>
+        <w:rPr>
+          <w:rFonts w:cstheme="minorHAnsi"/>
+          <w:color w:val="A6A6A6" w:themeColor="background1" w:themeShade="A6"/>
+          <w:sz w:val="16"/>
+          <w:szCs w:val="16"/>
+        </w:rPr>
+        <w:t>Peek at Desktop</w:t>
+      </w:r>
+    </w:p>
+    <w:p>
+      <w:pPr>
+        <w:spacing w:after="0"/>
+        <w:ind w:left="1843" w:hanging="1843"/>
+        <w:rPr>
+          <w:rFonts w:cstheme="minorHAnsi"/>
+          <w:color w:val="A6A6A6" w:themeColor="background1" w:themeShade="A6"/>
+          <w:sz w:val="16"/>
+          <w:szCs w:val="16"/>
+        </w:rPr>
+      </w:pPr>
+      <w:r>
+        <w:rPr>
+          <w:sz w:val="16"/>
+          <w:szCs w:val="16"/>
+        </w:rPr>
+        <w:sym w:font="Wingdings" w:char="F0FF"/>
+      </w:r>
+      <w:r>
+        <w:rPr>
+          <w:rFonts w:ascii="Consolas" w:hAnsi="Consolas"/>
+          <w:sz w:val="16"/>
+          <w:szCs w:val="16"/>
+        </w:rPr>
+        <w:t>+</w:t>
+      </w:r>
+      <w:r>
+        <w:rPr>
+          <w:rFonts w:ascii="Consolas" w:hAnsi="Consolas"/>
+          <w:sz w:val="16"/>
+          <w:szCs w:val="16"/>
+        </w:rPr>
+        <w:t>Home</w:t>
+      </w:r>
+      <w:r>
+        <w:rPr>
+          <w:rFonts w:ascii="Consolas" w:hAnsi="Consolas"/>
+          <w:sz w:val="16"/>
+          <w:szCs w:val="16"/>
+        </w:rPr>
+        <w:tab/>
+      </w:r>
+      <w:r>
+        <w:rPr>
+          <w:rFonts w:cstheme="minorHAnsi"/>
+          <w:color w:val="A6A6A6" w:themeColor="background1" w:themeShade="A6"/>
+          <w:sz w:val="16"/>
+          <w:szCs w:val="16"/>
+        </w:rPr>
+        <w:t>Minimise non-active windows</w:t>
+      </w:r>
+    </w:p>
+    <w:p>
+      <w:pPr>
+        <w:spacing w:after="0"/>
+        <w:ind w:left="1843" w:hanging="1843"/>
+        <w:rPr>
+          <w:rFonts w:cstheme="minorHAnsi"/>
+          <w:color w:val="A6A6A6" w:themeColor="background1" w:themeShade="A6"/>
+          <w:sz w:val="16"/>
+          <w:szCs w:val="16"/>
+        </w:rPr>
+      </w:pPr>
+      <w:r>
+        <w:rPr>
+          <w:sz w:val="16"/>
+          <w:szCs w:val="16"/>
+        </w:rPr>
+        <w:sym w:font="Wingdings" w:char="F0FF"/>
+      </w:r>
+      <w:r>
+        <w:rPr>
+          <w:rFonts w:ascii="Consolas" w:hAnsi="Consolas"/>
+          <w:sz w:val="16"/>
+          <w:szCs w:val="16"/>
+        </w:rPr>
+        <w:t>+</w:t>
+      </w:r>
+      <w:r>
+        <w:rPr>
+          <w:rFonts w:ascii="Consolas" w:hAnsi="Consolas"/>
+          <w:sz w:val="16"/>
+          <w:szCs w:val="16"/>
+        </w:rPr>
+        <w:t>.</w:t>
+      </w:r>
+      <w:r>
+        <w:rPr>
+          <w:rFonts w:ascii="Consolas" w:hAnsi="Consolas"/>
+          <w:sz w:val="16"/>
+          <w:szCs w:val="16"/>
+        </w:rPr>
+        <w:tab/>
+      </w:r>
+      <w:r>
+        <w:rPr>
+          <w:rFonts w:cstheme="minorHAnsi"/>
+          <w:color w:val="A6A6A6" w:themeColor="background1" w:themeShade="A6"/>
+          <w:sz w:val="16"/>
+          <w:szCs w:val="16"/>
+        </w:rPr>
+        <w:t>Emoji list</w:t>
+      </w:r>
+    </w:p>
+    <w:p>
+      <w:pPr>
+        <w:spacing w:after="0"/>
+        <w:ind w:left="1843" w:hanging="1843"/>
+        <w:rPr>
+          <w:rFonts w:cstheme="minorHAnsi"/>
+          <w:color w:val="A6A6A6" w:themeColor="background1" w:themeShade="A6"/>
+          <w:sz w:val="16"/>
+          <w:szCs w:val="16"/>
+        </w:rPr>
+      </w:pPr>
+      <w:r>
+        <w:rPr>
+          <w:sz w:val="16"/>
+          <w:szCs w:val="16"/>
+        </w:rPr>
+        <w:sym w:font="Wingdings" w:char="F0FF"/>
+      </w:r>
+      <w:r>
+        <w:rPr>
+          <w:rFonts w:ascii="Consolas" w:hAnsi="Consolas"/>
+          <w:sz w:val="16"/>
+          <w:szCs w:val="16"/>
+        </w:rPr>
+        <w:t>+</w:t>
+      </w:r>
+      <w:proofErr w:type="spellStart"/>
+      <w:r>
+        <w:rPr>
+          <w:rFonts w:ascii="Consolas" w:hAnsi="Consolas"/>
+          <w:sz w:val="16"/>
+          <w:szCs w:val="16"/>
+        </w:rPr>
+        <w:t>Shift+S</w:t>
+      </w:r>
+      <w:proofErr w:type="spellEnd"/>
+      <w:r>
+        <w:rPr>
+          <w:rFonts w:ascii="Consolas" w:hAnsi="Consolas"/>
+          <w:sz w:val="16"/>
+          <w:szCs w:val="16"/>
+        </w:rPr>
+        <w:tab/>
+      </w:r>
+      <w:r>
+        <w:rPr>
+          <w:rFonts w:cstheme="minorHAnsi"/>
+          <w:color w:val="A6A6A6" w:themeColor="background1" w:themeShade="A6"/>
+          <w:sz w:val="16"/>
+          <w:szCs w:val="16"/>
+        </w:rPr>
+        <w:t xml:space="preserve">Launch </w:t>
+      </w:r>
+      <w:r>
+        <w:rPr>
+          <w:rFonts w:cstheme="minorHAnsi"/>
+          <w:color w:val="A6A6A6" w:themeColor="background1" w:themeShade="A6"/>
+          <w:sz w:val="16"/>
+          <w:szCs w:val="16"/>
+        </w:rPr>
+        <w:t>screen snip tool</w:t>
+      </w:r>
+    </w:p>
+    <w:p>
+      <w:pPr>
+        <w:spacing w:after="0"/>
+        <w:ind w:left="1843" w:hanging="1843"/>
+        <w:rPr>
+          <w:rFonts w:cstheme="minorHAnsi"/>
+          <w:color w:val="A6A6A6" w:themeColor="background1" w:themeShade="A6"/>
+          <w:sz w:val="16"/>
+          <w:szCs w:val="16"/>
+        </w:rPr>
+      </w:pPr>
+      <w:proofErr w:type="spellStart"/>
+      <w:r>
+        <w:rPr>
+          <w:rFonts w:ascii="Consolas" w:hAnsi="Consolas"/>
+          <w:sz w:val="16"/>
+          <w:szCs w:val="16"/>
+        </w:rPr>
+        <w:t>Ctrl+Shift+Esc</w:t>
+      </w:r>
+      <w:proofErr w:type="spellEnd"/>
+      <w:r>
+        <w:rPr>
+          <w:rFonts w:ascii="Consolas" w:hAnsi="Consolas"/>
+          <w:sz w:val="16"/>
+          <w:szCs w:val="16"/>
+        </w:rPr>
+        <w:tab/>
+      </w:r>
+      <w:r>
+        <w:rPr>
+          <w:rFonts w:cstheme="minorHAnsi"/>
+          <w:color w:val="A6A6A6" w:themeColor="background1" w:themeShade="A6"/>
+          <w:sz w:val="16"/>
+          <w:szCs w:val="16"/>
+        </w:rPr>
+        <w:t>Task Manager</w:t>
+      </w:r>
+    </w:p>
+    <w:p>
+      <w:pPr>
+        <w:spacing w:after="0"/>
+        <w:ind w:left="1843" w:hanging="1843"/>
+        <w:rPr>
+          <w:rFonts w:cstheme="minorHAnsi"/>
+          <w:color w:val="A6A6A6" w:themeColor="background1" w:themeShade="A6"/>
+          <w:sz w:val="16"/>
+          <w:szCs w:val="16"/>
+        </w:rPr>
+      </w:pPr>
+      <w:r>
+        <w:rPr>
+          <w:rFonts w:ascii="Cambria Math" w:hAnsi="Cambria Math" w:cs="Cambria Math"/>
+          <w:sz w:val="16"/>
+          <w:szCs w:val="16"/>
+        </w:rPr>
+        <w:t>≣</w:t>
+      </w:r>
+      <w:r>
+        <w:rPr>
+          <w:rFonts w:ascii="Consolas" w:hAnsi="Consolas"/>
+          <w:sz w:val="16"/>
+          <w:szCs w:val="16"/>
+        </w:rPr>
+        <w:tab/>
+      </w:r>
+      <w:r>
+        <w:rPr>
+          <w:rFonts w:cstheme="minorHAnsi"/>
+          <w:color w:val="A6A6A6" w:themeColor="background1" w:themeShade="A6"/>
+          <w:sz w:val="16"/>
+          <w:szCs w:val="16"/>
+        </w:rPr>
+        <w:t>Menu Key, open context menu (</w:t>
+      </w:r>
+      <w:r>
+        <w:rPr>
+          <w:rFonts w:cstheme="minorHAnsi"/>
+          <w:color w:val="A6A6A6" w:themeColor="background1" w:themeShade="A6"/>
+          <w:sz w:val="16"/>
+          <w:szCs w:val="16"/>
+        </w:rPr>
+        <w:t>or</w:t>
+      </w:r>
+      <w:r>
+        <w:rPr>
+          <w:rFonts w:cstheme="minorHAnsi"/>
+          <w:color w:val="A6A6A6" w:themeColor="background1" w:themeShade="A6"/>
+          <w:sz w:val="16"/>
+          <w:szCs w:val="16"/>
+        </w:rPr>
+        <w:t xml:space="preserve"> </w:t>
+      </w:r>
+      <w:r>
+        <w:rPr>
+          <w:rFonts w:cstheme="minorHAnsi"/>
+          <w:color w:val="A6A6A6" w:themeColor="background1" w:themeShade="A6"/>
+          <w:sz w:val="16"/>
+          <w:szCs w:val="16"/>
+        </w:rPr>
+        <w:t>R</w:t>
+      </w:r>
+      <w:r>
+        <w:rPr>
+          <w:rFonts w:cstheme="minorHAnsi"/>
+          <w:color w:val="A6A6A6" w:themeColor="background1" w:themeShade="A6"/>
+          <w:sz w:val="16"/>
+          <w:szCs w:val="16"/>
+        </w:rPr>
+        <w:t xml:space="preserve">ight </w:t>
+      </w:r>
+      <w:r>
+        <w:rPr>
+          <w:rFonts w:cstheme="minorHAnsi"/>
+          <w:color w:val="A6A6A6" w:themeColor="background1" w:themeShade="A6"/>
+          <w:sz w:val="16"/>
+          <w:szCs w:val="16"/>
+        </w:rPr>
+        <w:t>C</w:t>
+      </w:r>
+      <w:r>
+        <w:rPr>
+          <w:rFonts w:cstheme="minorHAnsi"/>
+          <w:color w:val="A6A6A6" w:themeColor="background1" w:themeShade="A6"/>
+          <w:sz w:val="16"/>
+          <w:szCs w:val="16"/>
+        </w:rPr>
+        <w:t>lick)</w:t>
+      </w:r>
+    </w:p>
+    <w:p>
+      <w:pPr>
+        <w:spacing w:after="0"/>
+        <w:ind w:left="1843" w:hanging="1843"/>
+        <w:rPr>
+          <w:rFonts w:cstheme="minorHAnsi"/>
+          <w:color w:val="A6A6A6" w:themeColor="background1" w:themeShade="A6"/>
+          <w:sz w:val="16"/>
+          <w:szCs w:val="16"/>
+        </w:rPr>
+      </w:pPr>
+      <w:r>
+        <w:rPr>
+          <w:rFonts w:ascii="Consolas" w:hAnsi="Consolas" w:cs="Cambria Math"/>
+          <w:sz w:val="16"/>
+          <w:szCs w:val="16"/>
+        </w:rPr>
+        <w:t>Shift+</w:t>
+      </w:r>
+      <w:r>
+        <w:rPr>
+          <w:rFonts w:ascii="Cambria Math" w:hAnsi="Cambria Math" w:cs="Cambria Math"/>
+          <w:sz w:val="16"/>
+          <w:szCs w:val="16"/>
+        </w:rPr>
+        <w:t>≣</w:t>
+      </w:r>
+      <w:r>
+        <w:rPr>
+          <w:rFonts w:ascii="Consolas" w:hAnsi="Consolas"/>
+          <w:sz w:val="16"/>
+          <w:szCs w:val="16"/>
+        </w:rPr>
+        <w:tab/>
+      </w:r>
+      <w:r>
+        <w:rPr>
+          <w:rFonts w:cstheme="minorHAnsi"/>
+          <w:color w:val="A6A6A6" w:themeColor="background1" w:themeShade="A6"/>
+          <w:sz w:val="16"/>
+          <w:szCs w:val="16"/>
+        </w:rPr>
+        <w:t>File Explorer advanced context menu</w:t>
+      </w:r>
+    </w:p>
+    <w:p>
+      <w:pPr>
+        <w:spacing w:after="0"/>
+        <w:ind w:left="1843" w:hanging="1843"/>
+        <w:rPr>
+          <w:rFonts w:cstheme="minorHAnsi"/>
+          <w:color w:val="A6A6A6" w:themeColor="background1" w:themeShade="A6"/>
+          <w:sz w:val="16"/>
+          <w:szCs w:val="16"/>
+        </w:rPr>
+      </w:pPr>
+      <w:proofErr w:type="spellStart"/>
+      <w:r>
+        <w:rPr>
+          <w:rFonts w:ascii="Consolas" w:hAnsi="Consolas"/>
+          <w:sz w:val="16"/>
+          <w:szCs w:val="16"/>
+        </w:rPr>
+        <w:t>PrtScn</w:t>
+      </w:r>
+      <w:proofErr w:type="spellEnd"/>
+      <w:r>
+        <w:rPr>
+          <w:rFonts w:ascii="Consolas" w:hAnsi="Consolas"/>
+          <w:sz w:val="16"/>
+          <w:szCs w:val="16"/>
+        </w:rPr>
+        <w:tab/>
+      </w:r>
+      <w:r>
+        <w:rPr>
+          <w:rFonts w:cstheme="minorHAnsi"/>
+          <w:color w:val="A6A6A6" w:themeColor="background1" w:themeShade="A6"/>
+          <w:sz w:val="16"/>
+          <w:szCs w:val="16"/>
+        </w:rPr>
+        <w:t xml:space="preserve">Screenshot of monitors </w:t>
+      </w:r>
+      <w:bookmarkStart w:id="0" w:name="_GoBack"/>
+      <w:bookmarkEnd w:id="0"/>
+      <w:r>
+        <w:rPr>
+          <w:rFonts w:cstheme="minorHAnsi"/>
+          <w:color w:val="A6A6A6" w:themeColor="background1" w:themeShade="A6"/>
+          <w:sz w:val="16"/>
+          <w:szCs w:val="16"/>
+        </w:rPr>
+        <w:t>to clipboard</w:t>
+      </w:r>
+    </w:p>
+    <w:p>
+      <w:pPr>
+        <w:spacing w:after="0"/>
+        <w:ind w:left="1843" w:hanging="1843"/>
+        <w:rPr>
+          <w:rFonts w:cstheme="minorHAnsi"/>
+          <w:color w:val="A6A6A6" w:themeColor="background1" w:themeShade="A6"/>
+          <w:sz w:val="16"/>
+          <w:szCs w:val="16"/>
+        </w:rPr>
+      </w:pPr>
+      <w:proofErr w:type="spellStart"/>
+      <w:r>
+        <w:rPr>
+          <w:rFonts w:ascii="Consolas" w:hAnsi="Consolas"/>
+          <w:sz w:val="16"/>
+          <w:szCs w:val="16"/>
+        </w:rPr>
+        <w:t>Alt</w:t>
+      </w:r>
+      <w:r>
+        <w:rPr>
+          <w:rFonts w:ascii="Consolas" w:hAnsi="Consolas"/>
+          <w:sz w:val="16"/>
+          <w:szCs w:val="16"/>
+        </w:rPr>
+        <w:t>+</w:t>
+      </w:r>
+      <w:r>
+        <w:rPr>
+          <w:rFonts w:ascii="Consolas" w:hAnsi="Consolas"/>
+          <w:sz w:val="16"/>
+          <w:szCs w:val="16"/>
+        </w:rPr>
+        <w:t>PrtScn</w:t>
+      </w:r>
+      <w:proofErr w:type="spellEnd"/>
+      <w:r>
+        <w:rPr>
+          <w:rFonts w:ascii="Consolas" w:hAnsi="Consolas"/>
+          <w:sz w:val="16"/>
+          <w:szCs w:val="16"/>
+        </w:rPr>
+        <w:tab/>
+      </w:r>
+      <w:r>
+        <w:rPr>
+          <w:rFonts w:cstheme="minorHAnsi"/>
+          <w:color w:val="A6A6A6" w:themeColor="background1" w:themeShade="A6"/>
+          <w:sz w:val="16"/>
+          <w:szCs w:val="16"/>
+        </w:rPr>
+        <w:t>Screenshot of active window to clipboard</w:t>
+      </w:r>
+    </w:p>
+    <w:p>
+      <w:pPr>
+        <w:pStyle w:val="Heading2"/>
+      </w:pPr>
+      <w:r>
+        <w:t>File Explorer</w:t>
+      </w:r>
+    </w:p>
+    <w:p>
+      <w:pPr>
+        <w:spacing w:after="0"/>
+        <w:ind w:left="1843" w:hanging="1843"/>
+        <w:rPr>
+          <w:rFonts w:cstheme="minorHAnsi"/>
+          <w:color w:val="A6A6A6" w:themeColor="background1" w:themeShade="A6"/>
+          <w:sz w:val="16"/>
+          <w:szCs w:val="16"/>
+        </w:rPr>
+      </w:pPr>
+      <w:r>
+        <w:rPr>
+          <w:sz w:val="16"/>
+          <w:szCs w:val="16"/>
+        </w:rPr>
+        <w:sym w:font="Wingdings" w:char="F0FF"/>
+      </w:r>
+      <w:r>
+        <w:rPr>
+          <w:rFonts w:ascii="Consolas" w:hAnsi="Consolas"/>
+          <w:sz w:val="16"/>
+          <w:szCs w:val="16"/>
+        </w:rPr>
+        <w:t>+</w:t>
+      </w:r>
+      <w:r>
+        <w:rPr>
+          <w:rFonts w:ascii="Consolas" w:hAnsi="Consolas"/>
+          <w:sz w:val="16"/>
+          <w:szCs w:val="16"/>
+        </w:rPr>
         <w:t>E</w:t>
       </w:r>
       <w:r>
@@ -217,21 +1113,24 @@
           <w:szCs w:val="16"/>
         </w:rPr>
       </w:pPr>
-      <w:r>
-        <w:rPr>
-          <w:sz w:val="16"/>
-          <w:szCs w:val="16"/>
-        </w:rPr>
-        <w:sym w:font="Wingdings" w:char="F0FF"/>
-      </w:r>
-      <w:r>
-        <w:rPr>
-          <w:rFonts w:ascii="Consolas" w:hAnsi="Consolas"/>
-          <w:sz w:val="16"/>
-          <w:szCs w:val="16"/>
-        </w:rPr>
-        <w:t>+R</w:t>
-      </w:r>
+      <w:proofErr w:type="spellStart"/>
+      <w:r>
+        <w:rPr>
+          <w:rFonts w:ascii="Consolas" w:hAnsi="Consolas"/>
+          <w:sz w:val="16"/>
+          <w:szCs w:val="16"/>
+        </w:rPr>
+        <w:t>Ctrl+</w:t>
+      </w:r>
+      <w:r>
+        <w:rPr>
+          <w:rFonts w:ascii="Consolas" w:hAnsi="Consolas"/>
+          <w:sz w:val="16"/>
+          <w:szCs w:val="16"/>
+        </w:rPr>
+        <w:t>N</w:t>
+      </w:r>
+      <w:proofErr w:type="spellEnd"/>
       <w:r>
         <w:rPr>
           <w:rFonts w:ascii="Consolas" w:hAnsi="Consolas"/>
@@ -247,16 +1146,54 @@
           <w:sz w:val="16"/>
           <w:szCs w:val="16"/>
         </w:rPr>
-        <w:t>Open</w:t>
-      </w:r>
-      <w:r>
+        <w:t>Open copy of current File Explorer window</w:t>
+      </w:r>
+    </w:p>
+    <w:p>
+      <w:pPr>
+        <w:spacing w:after="0"/>
+        <w:ind w:left="1843" w:hanging="1843"/>
         <w:rPr>
           <w:rFonts w:cstheme="minorHAnsi"/>
           <w:color w:val="A6A6A6" w:themeColor="background1" w:themeShade="A6"/>
           <w:sz w:val="16"/>
           <w:szCs w:val="16"/>
         </w:rPr>
-        <w:t xml:space="preserve"> Run prompt</w:t>
+      </w:pPr>
+      <w:proofErr w:type="spellStart"/>
+      <w:r>
+        <w:rPr>
+          <w:rFonts w:ascii="Consolas" w:hAnsi="Consolas"/>
+          <w:sz w:val="16"/>
+          <w:szCs w:val="16"/>
+        </w:rPr>
+        <w:t>Ctrl+</w:t>
+      </w:r>
+      <w:r>
+        <w:rPr>
+          <w:rFonts w:ascii="Consolas" w:hAnsi="Consolas"/>
+          <w:sz w:val="16"/>
+          <w:szCs w:val="16"/>
+        </w:rPr>
+        <w:t>Shift+N</w:t>
+      </w:r>
+      <w:proofErr w:type="spellEnd"/>
+      <w:r>
+        <w:rPr>
+          <w:rFonts w:ascii="Consolas" w:hAnsi="Consolas"/>
+          <w:sz w:val="16"/>
+          <w:szCs w:val="16"/>
+        </w:rPr>
+        <w:tab/>
+      </w:r>
+      <w:r>
+        <w:rPr>
+          <w:rFonts w:cstheme="minorHAnsi"/>
+          <w:color w:val="A6A6A6" w:themeColor="background1" w:themeShade="A6"/>
+          <w:sz w:val="16"/>
+          <w:szCs w:val="16"/>
+        </w:rPr>
+        <w:t>Create new folder in File Explorer</w:t>
       </w:r>
     </w:p>
     <w:p>
@@ -270,12 +1207,14 @@
           <w:szCs w:val="16"/>
         </w:rPr>
       </w:pPr>
-      <w:r>
-        <w:rPr>
-          <w:sz w:val="16"/>
-          <w:szCs w:val="16"/>
-        </w:rPr>
-        <w:sym w:font="Wingdings" w:char="F0FF"/>
+      <w:proofErr w:type="spellStart"/>
+      <w:r>
+        <w:rPr>
+          <w:rFonts w:ascii="Consolas" w:hAnsi="Consolas"/>
+          <w:sz w:val="16"/>
+          <w:szCs w:val="16"/>
+        </w:rPr>
+        <w:t>Alt</w:t>
       </w:r>
       <w:r>
         <w:rPr>
@@ -291,8 +1230,9 @@
           <w:sz w:val="16"/>
           <w:szCs w:val="16"/>
         </w:rPr>
-        <w:t>I</w:t>
-      </w:r>
+        <w:t>D</w:t>
+      </w:r>
+      <w:proofErr w:type="spellEnd"/>
       <w:r>
         <w:rPr>
           <w:rFonts w:ascii="Consolas" w:hAnsi="Consolas"/>
@@ -308,17 +1248,66 @@
           <w:sz w:val="16"/>
           <w:szCs w:val="16"/>
         </w:rPr>
-        <w:t xml:space="preserve">Open </w:t>
-      </w:r>
-      <w:r>
+        <w:t>Go to address bar</w:t>
+      </w:r>
+    </w:p>
+    <w:p>
+      <w:pPr>
+        <w:pStyle w:val="Heading2"/>
+      </w:pPr>
+      <w:r>
+        <w:t>A</w:t>
+      </w:r>
+      <w:r>
+        <w:t>ddress bar environment variable short-hands</w:t>
+      </w:r>
+    </w:p>
+    <w:p>
+      <w:pPr>
+        <w:spacing w:after="0"/>
+        <w:ind w:left="1843" w:hanging="1843"/>
         <w:rPr>
           <w:rFonts w:cstheme="minorHAnsi"/>
           <w:color w:val="A6A6A6" w:themeColor="background1" w:themeShade="A6"/>
           <w:sz w:val="16"/>
           <w:szCs w:val="16"/>
         </w:rPr>
-        <w:t xml:space="preserve">Windows </w:t>
-      </w:r>
+      </w:pPr>
+      <w:r>
+        <w:rPr>
+          <w:rFonts w:ascii="Consolas" w:hAnsi="Consolas"/>
+          <w:sz w:val="16"/>
+          <w:szCs w:val="16"/>
+        </w:rPr>
+        <w:t>%</w:t>
+      </w:r>
+      <w:proofErr w:type="spellStart"/>
+      <w:r>
+        <w:rPr>
+          <w:rFonts w:ascii="Consolas" w:hAnsi="Consolas"/>
+          <w:sz w:val="16"/>
+          <w:szCs w:val="16"/>
+        </w:rPr>
+        <w:t>allusersprofile</w:t>
+      </w:r>
+      <w:proofErr w:type="spellEnd"/>
+      <w:r>
+        <w:rPr>
+          <w:rFonts w:ascii="Consolas" w:hAnsi="Consolas"/>
+          <w:sz w:val="16"/>
+          <w:szCs w:val="16"/>
+        </w:rPr>
+        <w:t>%</w:t>
+      </w:r>
+      <w:r>
+        <w:rPr>
+          <w:rFonts w:ascii="Consolas" w:hAnsi="Consolas"/>
+          <w:sz w:val="16"/>
+          <w:szCs w:val="16"/>
+        </w:rPr>
+        <w:tab/>
+      </w:r>
+      <w:proofErr w:type="spellStart"/>
       <w:r>
         <w:rPr>
           <w:rFonts w:cstheme="minorHAnsi"/>
@@ -326,8 +1315,9 @@
           <w:sz w:val="16"/>
           <w:szCs w:val="16"/>
         </w:rPr>
-        <w:t>Settings</w:t>
-      </w:r>
+        <w:t>ProgramData</w:t>
+      </w:r>
+      <w:proofErr w:type="spellEnd"/>
     </w:p>
     <w:p>
       <w:pPr>
@@ -342,18 +1332,29 @@
       </w:pPr>
       <w:r>
         <w:rPr>
-          <w:sz w:val="16"/>
-          <w:szCs w:val="16"/>
-        </w:rPr>
-        <w:sym w:font="Wingdings" w:char="F0FF"/>
-      </w:r>
-      <w:r>
-        <w:rPr>
-          <w:rFonts w:ascii="Consolas" w:hAnsi="Consolas"/>
-          <w:sz w:val="16"/>
-          <w:szCs w:val="16"/>
-        </w:rPr>
-        <w:t>+P</w:t>
+          <w:rFonts w:ascii="Consolas" w:hAnsi="Consolas"/>
+          <w:sz w:val="16"/>
+          <w:szCs w:val="16"/>
+        </w:rPr>
+        <w:t>%</w:t>
+      </w:r>
+      <w:proofErr w:type="spellStart"/>
+      <w:r>
+        <w:rPr>
+          <w:rFonts w:ascii="Consolas" w:hAnsi="Consolas"/>
+          <w:sz w:val="16"/>
+          <w:szCs w:val="16"/>
+        </w:rPr>
+        <w:t>programfiles</w:t>
+      </w:r>
+      <w:proofErr w:type="spellEnd"/>
+      <w:r>
+        <w:rPr>
+          <w:rFonts w:ascii="Consolas" w:hAnsi="Consolas"/>
+          <w:sz w:val="16"/>
+          <w:szCs w:val="16"/>
+        </w:rPr>
+        <w:t>%</w:t>
       </w:r>
       <w:r>
         <w:rPr>
@@ -370,16 +1371,71 @@
           <w:sz w:val="16"/>
           <w:szCs w:val="16"/>
         </w:rPr>
-        <w:t>Show project</w:t>
-      </w:r>
-      <w:r>
+        <w:t>Program Files</w:t>
+      </w:r>
+    </w:p>
+    <w:p>
+      <w:pPr>
+        <w:spacing w:after="0"/>
+        <w:ind w:left="1843" w:hanging="1843"/>
         <w:rPr>
           <w:rFonts w:cstheme="minorHAnsi"/>
           <w:color w:val="A6A6A6" w:themeColor="background1" w:themeShade="A6"/>
           <w:sz w:val="16"/>
           <w:szCs w:val="16"/>
         </w:rPr>
-        <w:t xml:space="preserve"> (display)</w:t>
+      </w:pPr>
+      <w:r>
+        <w:rPr>
+          <w:rFonts w:ascii="Consolas" w:hAnsi="Consolas"/>
+          <w:sz w:val="16"/>
+          <w:szCs w:val="16"/>
+        </w:rPr>
+        <w:t>%</w:t>
+      </w:r>
+      <w:proofErr w:type="spellStart"/>
+      <w:r>
+        <w:rPr>
+          <w:rFonts w:ascii="Consolas" w:hAnsi="Consolas"/>
+          <w:sz w:val="16"/>
+          <w:szCs w:val="16"/>
+        </w:rPr>
+        <w:t>programfiles</w:t>
+      </w:r>
+      <w:proofErr w:type="spellEnd"/>
+      <w:r>
+        <w:rPr>
+          <w:rFonts w:ascii="Consolas" w:hAnsi="Consolas"/>
+          <w:sz w:val="16"/>
+          <w:szCs w:val="16"/>
+        </w:rPr>
+        <w:t>(x</w:t>
+      </w:r>
+      <w:proofErr w:type="gramStart"/>
+      <w:r>
+        <w:rPr>
+          <w:rFonts w:ascii="Consolas" w:hAnsi="Consolas"/>
+          <w:sz w:val="16"/>
+          <w:szCs w:val="16"/>
+        </w:rPr>
+        <w:t>86)</w:t>
+      </w:r>
+      <w:r>
+        <w:rPr>
+          <w:rFonts w:ascii="Consolas" w:hAnsi="Consolas"/>
+          <w:sz w:val="16"/>
+          <w:szCs w:val="16"/>
+        </w:rPr>
+        <w:t>%</w:t>
+      </w:r>
+      <w:proofErr w:type="gramEnd"/>
+      <w:r>
+        <w:rPr>
+          <w:rFonts w:ascii="Consolas" w:hAnsi="Consolas"/>
+          <w:sz w:val="16"/>
+          <w:szCs w:val="16"/>
+        </w:rPr>
+        <w:tab/>
       </w:r>
       <w:r>
         <w:rPr>
@@ -388,7 +1444,16 @@
           <w:sz w:val="16"/>
           <w:szCs w:val="16"/>
         </w:rPr>
-        <w:t xml:space="preserve"> options</w:t>
+        <w:t>Program Files</w:t>
+      </w:r>
+      <w:r>
+        <w:rPr>
+          <w:rFonts w:cstheme="minorHAnsi"/>
+          <w:color w:val="A6A6A6" w:themeColor="background1" w:themeShade="A6"/>
+          <w:sz w:val="16"/>
+          <w:szCs w:val="16"/>
+        </w:rPr>
+        <w:t xml:space="preserve"> (x86)</w:t>
       </w:r>
     </w:p>
     <w:p>
@@ -404,26 +1469,29 @@
       </w:pPr>
       <w:r>
         <w:rPr>
-          <w:sz w:val="16"/>
-          <w:szCs w:val="16"/>
-        </w:rPr>
-        <w:sym w:font="Wingdings" w:char="F0FF"/>
-      </w:r>
-      <w:r>
-        <w:rPr>
-          <w:rFonts w:ascii="Consolas" w:hAnsi="Consolas"/>
-          <w:sz w:val="16"/>
-          <w:szCs w:val="16"/>
-        </w:rPr>
-        <w:t>+</w:t>
-      </w:r>
-      <w:r>
-        <w:rPr>
-          <w:rFonts w:ascii="Consolas" w:hAnsi="Consolas"/>
-          <w:sz w:val="16"/>
-          <w:szCs w:val="16"/>
-        </w:rPr>
-        <w:t>X</w:t>
+          <w:rFonts w:ascii="Consolas" w:hAnsi="Consolas"/>
+          <w:sz w:val="16"/>
+          <w:szCs w:val="16"/>
+        </w:rPr>
+        <w:t>%</w:t>
+      </w:r>
+      <w:proofErr w:type="spellStart"/>
+      <w:r>
+        <w:rPr>
+          <w:rFonts w:ascii="Consolas" w:hAnsi="Consolas"/>
+          <w:sz w:val="16"/>
+          <w:szCs w:val="16"/>
+        </w:rPr>
+        <w:t>userprofile</w:t>
+      </w:r>
+      <w:proofErr w:type="spellEnd"/>
+      <w:r>
+        <w:rPr>
+          <w:rFonts w:ascii="Consolas" w:hAnsi="Consolas"/>
+          <w:sz w:val="16"/>
+          <w:szCs w:val="16"/>
+        </w:rPr>
+        <w:t>%</w:t>
       </w:r>
       <w:r>
         <w:rPr>
@@ -440,7 +1508,7 @@
           <w:sz w:val="16"/>
           <w:szCs w:val="16"/>
         </w:rPr>
-        <w:t>Quick Link Menu</w:t>
+        <w:t>Current user’s profile</w:t>
       </w:r>
     </w:p>
     <w:p>
@@ -456,18 +1524,29 @@
       </w:pPr>
       <w:r>
         <w:rPr>
-          <w:sz w:val="16"/>
-          <w:szCs w:val="16"/>
-        </w:rPr>
-        <w:sym w:font="Wingdings" w:char="F0FF"/>
-      </w:r>
-      <w:r>
-        <w:rPr>
-          <w:rFonts w:ascii="Consolas" w:hAnsi="Consolas"/>
-          <w:sz w:val="16"/>
-          <w:szCs w:val="16"/>
-        </w:rPr>
-        <w:t>+Arrows</w:t>
+          <w:rFonts w:ascii="Consolas" w:hAnsi="Consolas"/>
+          <w:sz w:val="16"/>
+          <w:szCs w:val="16"/>
+        </w:rPr>
+        <w:t>%</w:t>
+      </w:r>
+      <w:proofErr w:type="spellStart"/>
+      <w:r>
+        <w:rPr>
+          <w:rFonts w:ascii="Consolas" w:hAnsi="Consolas"/>
+          <w:sz w:val="16"/>
+          <w:szCs w:val="16"/>
+        </w:rPr>
+        <w:t>appdata</w:t>
+      </w:r>
+      <w:proofErr w:type="spellEnd"/>
+      <w:r>
+        <w:rPr>
+          <w:rFonts w:ascii="Consolas" w:hAnsi="Consolas"/>
+          <w:sz w:val="16"/>
+          <w:szCs w:val="16"/>
+        </w:rPr>
+        <w:t>%</w:t>
       </w:r>
       <w:r>
         <w:rPr>
@@ -484,8 +1563,9 @@
           <w:sz w:val="16"/>
           <w:szCs w:val="16"/>
         </w:rPr>
-        <w:t xml:space="preserve">Shift </w:t>
-      </w:r>
+        <w:t>%</w:t>
+      </w:r>
+      <w:proofErr w:type="spellStart"/>
       <w:r>
         <w:rPr>
           <w:rFonts w:cstheme="minorHAnsi"/>
@@ -493,8 +1573,9 @@
           <w:sz w:val="16"/>
           <w:szCs w:val="16"/>
         </w:rPr>
-        <w:t>active</w:t>
-      </w:r>
+        <w:t>userprofile</w:t>
+      </w:r>
+      <w:proofErr w:type="spellEnd"/>
       <w:r>
         <w:rPr>
           <w:rFonts w:cstheme="minorHAnsi"/>
@@ -502,8 +1583,9 @@
           <w:sz w:val="16"/>
           <w:szCs w:val="16"/>
         </w:rPr>
-        <w:t xml:space="preserve"> window </w:t>
-      </w:r>
+        <w:t>%\</w:t>
+      </w:r>
+      <w:proofErr w:type="spellStart"/>
       <w:r>
         <w:rPr>
           <w:rFonts w:cstheme="minorHAnsi"/>
@@ -511,8 +1593,9 @@
           <w:sz w:val="16"/>
           <w:szCs w:val="16"/>
         </w:rPr>
-        <w:t>around</w:t>
-      </w:r>
+        <w:t>AppData</w:t>
+      </w:r>
+      <w:proofErr w:type="spellEnd"/>
       <w:r>
         <w:rPr>
           <w:rFonts w:cstheme="minorHAnsi"/>
@@ -520,7 +1603,7 @@
           <w:sz w:val="16"/>
           <w:szCs w:val="16"/>
         </w:rPr>
-        <w:t xml:space="preserve"> monitor</w:t>
+        <w:t>\Roaming</w:t>
       </w:r>
     </w:p>
     <w:p>
@@ -536,29 +1619,28 @@
       </w:pPr>
       <w:r>
         <w:rPr>
-          <w:sz w:val="16"/>
-          <w:szCs w:val="16"/>
-        </w:rPr>
-        <w:sym w:font="Wingdings" w:char="F0FF"/>
-      </w:r>
-      <w:r>
-        <w:rPr>
-          <w:rFonts w:ascii="Consolas" w:hAnsi="Consolas"/>
-          <w:sz w:val="16"/>
-          <w:szCs w:val="16"/>
-        </w:rPr>
-        <w:t>+</w:t>
-      </w:r>
-      <w:proofErr w:type="spellStart"/>
-      <w:r>
-        <w:rPr>
-          <w:rFonts w:ascii="Consolas" w:hAnsi="Consolas"/>
-          <w:sz w:val="16"/>
-          <w:szCs w:val="16"/>
-        </w:rPr>
-        <w:t>Shift+Arrows</w:t>
-      </w:r>
-      <w:proofErr w:type="spellEnd"/>
+          <w:rFonts w:ascii="Consolas" w:hAnsi="Consolas"/>
+          <w:sz w:val="16"/>
+          <w:szCs w:val="16"/>
+        </w:rPr>
+        <w:t>%</w:t>
+      </w:r>
+      <w:r>
+        <w:rPr>
+          <w:rFonts w:ascii="Consolas" w:hAnsi="Consolas"/>
+          <w:sz w:val="16"/>
+          <w:szCs w:val="16"/>
+        </w:rPr>
+        <w:t>temp</w:t>
+      </w:r>
+      <w:r>
+        <w:rPr>
+          <w:rFonts w:ascii="Consolas" w:hAnsi="Consolas"/>
+          <w:sz w:val="16"/>
+          <w:szCs w:val="16"/>
+        </w:rPr>
+        <w:t>%</w:t>
+      </w:r>
       <w:r>
         <w:rPr>
           <w:rFonts w:ascii="Consolas" w:hAnsi="Consolas"/>
@@ -574,8 +1656,9 @@
           <w:sz w:val="16"/>
           <w:szCs w:val="16"/>
         </w:rPr>
-        <w:t xml:space="preserve">Shift </w:t>
-      </w:r>
+        <w:t>%</w:t>
+      </w:r>
+      <w:proofErr w:type="spellStart"/>
       <w:r>
         <w:rPr>
           <w:rFonts w:cstheme="minorHAnsi"/>
@@ -583,8 +1666,9 @@
           <w:sz w:val="16"/>
           <w:szCs w:val="16"/>
         </w:rPr>
-        <w:t>active</w:t>
-      </w:r>
+        <w:t>userprofile</w:t>
+      </w:r>
+      <w:proofErr w:type="spellEnd"/>
       <w:r>
         <w:rPr>
           <w:rFonts w:cstheme="minorHAnsi"/>
@@ -592,7 +1676,45 @@
           <w:sz w:val="16"/>
           <w:szCs w:val="16"/>
         </w:rPr>
-        <w:t xml:space="preserve"> window between monitors</w:t>
+        <w:t>%\</w:t>
+      </w:r>
+      <w:proofErr w:type="spellStart"/>
+      <w:r>
+        <w:rPr>
+          <w:rFonts w:cstheme="minorHAnsi"/>
+          <w:color w:val="A6A6A6" w:themeColor="background1" w:themeShade="A6"/>
+          <w:sz w:val="16"/>
+          <w:szCs w:val="16"/>
+        </w:rPr>
+        <w:t>A</w:t>
+      </w:r>
+      <w:r>
+        <w:rPr>
+          <w:rFonts w:cstheme="minorHAnsi"/>
+          <w:color w:val="A6A6A6" w:themeColor="background1" w:themeShade="A6"/>
+          <w:sz w:val="16"/>
+          <w:szCs w:val="16"/>
+        </w:rPr>
+        <w:t>pp</w:t>
+      </w:r>
+      <w:r>
+        <w:rPr>
+          <w:rFonts w:cstheme="minorHAnsi"/>
+          <w:color w:val="A6A6A6" w:themeColor="background1" w:themeShade="A6"/>
+          <w:sz w:val="16"/>
+          <w:szCs w:val="16"/>
+        </w:rPr>
+        <w:t>Data</w:t>
+      </w:r>
+      <w:proofErr w:type="spellEnd"/>
+      <w:r>
+        <w:rPr>
+          <w:rFonts w:cstheme="minorHAnsi"/>
+          <w:color w:val="A6A6A6" w:themeColor="background1" w:themeShade="A6"/>
+          <w:sz w:val="16"/>
+          <w:szCs w:val="16"/>
+        </w:rPr>
+        <w:t>\Local\Temp</w:t>
       </w:r>
     </w:p>
     <w:p>
@@ -608,26 +1730,29 @@
       </w:pPr>
       <w:r>
         <w:rPr>
-          <w:sz w:val="16"/>
-          <w:szCs w:val="16"/>
-        </w:rPr>
-        <w:sym w:font="Wingdings" w:char="F0FF"/>
-      </w:r>
-      <w:r>
-        <w:rPr>
-          <w:rFonts w:ascii="Consolas" w:hAnsi="Consolas"/>
-          <w:sz w:val="16"/>
-          <w:szCs w:val="16"/>
-        </w:rPr>
-        <w:t>+</w:t>
-      </w:r>
-      <w:r>
-        <w:rPr>
-          <w:rFonts w:ascii="Consolas" w:hAnsi="Consolas"/>
-          <w:sz w:val="16"/>
-          <w:szCs w:val="16"/>
-        </w:rPr>
-        <w:t>,</w:t>
+          <w:rFonts w:ascii="Consolas" w:hAnsi="Consolas"/>
+          <w:sz w:val="16"/>
+          <w:szCs w:val="16"/>
+        </w:rPr>
+        <w:t>%</w:t>
+      </w:r>
+      <w:proofErr w:type="spellStart"/>
+      <w:r>
+        <w:rPr>
+          <w:rFonts w:ascii="Consolas" w:hAnsi="Consolas"/>
+          <w:sz w:val="16"/>
+          <w:szCs w:val="16"/>
+        </w:rPr>
+        <w:t>tmp</w:t>
+      </w:r>
+      <w:proofErr w:type="spellEnd"/>
+      <w:r>
+        <w:rPr>
+          <w:rFonts w:ascii="Consolas" w:hAnsi="Consolas"/>
+          <w:sz w:val="16"/>
+          <w:szCs w:val="16"/>
+        </w:rPr>
+        <w:t>%</w:t>
       </w:r>
       <w:r>
         <w:rPr>
@@ -644,7 +1769,47 @@
           <w:sz w:val="16"/>
           <w:szCs w:val="16"/>
         </w:rPr>
-        <w:t>Peek at Desktop</w:t>
+        <w:t>%</w:t>
+      </w:r>
+      <w:proofErr w:type="spellStart"/>
+      <w:r>
+        <w:rPr>
+          <w:rFonts w:cstheme="minorHAnsi"/>
+          <w:color w:val="A6A6A6" w:themeColor="background1" w:themeShade="A6"/>
+          <w:sz w:val="16"/>
+          <w:szCs w:val="16"/>
+        </w:rPr>
+        <w:t>userprofile</w:t>
+      </w:r>
+      <w:proofErr w:type="spellEnd"/>
+      <w:r>
+        <w:rPr>
+          <w:rFonts w:cstheme="minorHAnsi"/>
+          <w:color w:val="A6A6A6" w:themeColor="background1" w:themeShade="A6"/>
+          <w:sz w:val="16"/>
+          <w:szCs w:val="16"/>
+        </w:rPr>
+        <w:t>%\</w:t>
+      </w:r>
+      <w:proofErr w:type="spellStart"/>
+      <w:r>
+        <w:rPr>
+          <w:rFonts w:cstheme="minorHAnsi"/>
+          <w:color w:val="A6A6A6" w:themeColor="background1" w:themeShade="A6"/>
+          <w:sz w:val="16"/>
+          <w:szCs w:val="16"/>
+        </w:rPr>
+        <w:t>AppData</w:t>
+      </w:r>
+      <w:proofErr w:type="spellEnd"/>
+      <w:r>
+        <w:rPr>
+          <w:rFonts w:cstheme="minorHAnsi"/>
+          <w:color w:val="A6A6A6" w:themeColor="background1" w:themeShade="A6"/>
+          <w:sz w:val="16"/>
+          <w:szCs w:val="16"/>
+        </w:rPr>
+        <w:t>\Local\Temp</w:t>
       </w:r>
     </w:p>
     <w:p>
@@ -660,43 +1825,100 @@
       </w:pPr>
       <w:r>
         <w:rPr>
-          <w:sz w:val="16"/>
-          <w:szCs w:val="16"/>
-        </w:rPr>
-        <w:sym w:font="Wingdings" w:char="F0FF"/>
-      </w:r>
-      <w:r>
-        <w:rPr>
-          <w:rFonts w:ascii="Consolas" w:hAnsi="Consolas"/>
-          <w:sz w:val="16"/>
-          <w:szCs w:val="16"/>
-        </w:rPr>
-        <w:t>+</w:t>
-      </w:r>
-      <w:r>
-        <w:rPr>
-          <w:rFonts w:ascii="Consolas" w:hAnsi="Consolas"/>
-          <w:sz w:val="16"/>
-          <w:szCs w:val="16"/>
-        </w:rPr>
-        <w:t>Home</w:t>
-      </w:r>
-      <w:r>
-        <w:rPr>
-          <w:rFonts w:ascii="Consolas" w:hAnsi="Consolas"/>
-          <w:sz w:val="16"/>
-          <w:szCs w:val="16"/>
-        </w:rPr>
-        <w:tab/>
-      </w:r>
-      <w:r>
+          <w:rFonts w:ascii="Consolas" w:hAnsi="Consolas"/>
+          <w:sz w:val="16"/>
+          <w:szCs w:val="16"/>
+        </w:rPr>
+        <w:t>%</w:t>
+      </w:r>
+      <w:proofErr w:type="spellStart"/>
+      <w:r>
+        <w:rPr>
+          <w:rFonts w:ascii="Consolas" w:hAnsi="Consolas"/>
+          <w:sz w:val="16"/>
+          <w:szCs w:val="16"/>
+        </w:rPr>
+        <w:t>homepath</w:t>
+      </w:r>
+      <w:proofErr w:type="spellEnd"/>
+      <w:r>
+        <w:rPr>
+          <w:rFonts w:ascii="Consolas" w:hAnsi="Consolas"/>
+          <w:sz w:val="16"/>
+          <w:szCs w:val="16"/>
+        </w:rPr>
+        <w:t>%</w:t>
+      </w:r>
+      <w:r>
+        <w:rPr>
+          <w:rFonts w:ascii="Consolas" w:hAnsi="Consolas"/>
+          <w:sz w:val="16"/>
+          <w:szCs w:val="16"/>
+        </w:rPr>
+        <w:tab/>
+      </w:r>
+    </w:p>
+    <w:p>
+      <w:pPr>
+        <w:spacing w:after="0"/>
+        <w:ind w:left="1843" w:hanging="1843"/>
         <w:rPr>
           <w:rFonts w:cstheme="minorHAnsi"/>
           <w:color w:val="A6A6A6" w:themeColor="background1" w:themeShade="A6"/>
           <w:sz w:val="16"/>
           <w:szCs w:val="16"/>
         </w:rPr>
-        <w:t>Minimise non-active windows</w:t>
+      </w:pPr>
+      <w:r>
+        <w:rPr>
+          <w:rFonts w:ascii="Consolas" w:hAnsi="Consolas"/>
+          <w:sz w:val="16"/>
+          <w:szCs w:val="16"/>
+        </w:rPr>
+        <w:t>%</w:t>
+      </w:r>
+      <w:proofErr w:type="spellStart"/>
+      <w:r>
+        <w:rPr>
+          <w:rFonts w:ascii="Consolas" w:hAnsi="Consolas"/>
+          <w:sz w:val="16"/>
+          <w:szCs w:val="16"/>
+        </w:rPr>
+        <w:t>home</w:t>
+      </w:r>
+      <w:r>
+        <w:rPr>
+          <w:rFonts w:ascii="Consolas" w:hAnsi="Consolas"/>
+          <w:sz w:val="16"/>
+          <w:szCs w:val="16"/>
+        </w:rPr>
+        <w:t>drive</w:t>
+      </w:r>
+      <w:proofErr w:type="spellEnd"/>
+      <w:r>
+        <w:rPr>
+          <w:rFonts w:ascii="Consolas" w:hAnsi="Consolas"/>
+          <w:sz w:val="16"/>
+          <w:szCs w:val="16"/>
+        </w:rPr>
+        <w:t>%</w:t>
+      </w:r>
+      <w:r>
+        <w:rPr>
+          <w:rFonts w:ascii="Consolas" w:hAnsi="Consolas"/>
+          <w:sz w:val="16"/>
+          <w:szCs w:val="16"/>
+        </w:rPr>
+        <w:tab/>
+      </w:r>
+      <w:r>
+        <w:rPr>
+          <w:rFonts w:cstheme="minorHAnsi"/>
+          <w:color w:val="A6A6A6" w:themeColor="background1" w:themeShade="A6"/>
+          <w:sz w:val="16"/>
+          <w:szCs w:val="16"/>
+        </w:rPr>
+        <w:t>Current user’s personal directory</w:t>
       </w:r>
     </w:p>
     <w:p>
@@ -712,26 +1934,37 @@
       </w:pPr>
       <w:r>
         <w:rPr>
-          <w:sz w:val="16"/>
-          <w:szCs w:val="16"/>
-        </w:rPr>
-        <w:sym w:font="Wingdings" w:char="F0FF"/>
-      </w:r>
-      <w:r>
-        <w:rPr>
-          <w:rFonts w:ascii="Consolas" w:hAnsi="Consolas"/>
-          <w:sz w:val="16"/>
-          <w:szCs w:val="16"/>
-        </w:rPr>
-        <w:t>+</w:t>
-      </w:r>
-      <w:r>
-        <w:rPr>
-          <w:rFonts w:ascii="Consolas" w:hAnsi="Consolas"/>
-          <w:sz w:val="16"/>
-          <w:szCs w:val="16"/>
-        </w:rPr>
-        <w:t>.</w:t>
+          <w:rFonts w:ascii="Consolas" w:hAnsi="Consolas"/>
+          <w:sz w:val="16"/>
+          <w:szCs w:val="16"/>
+        </w:rPr>
+        <w:t>%</w:t>
+      </w:r>
+      <w:proofErr w:type="spellStart"/>
+      <w:r>
+        <w:rPr>
+          <w:rFonts w:ascii="Consolas" w:hAnsi="Consolas"/>
+          <w:sz w:val="16"/>
+          <w:szCs w:val="16"/>
+        </w:rPr>
+        <w:t>home</w:t>
+      </w:r>
+      <w:r>
+        <w:rPr>
+          <w:rFonts w:ascii="Consolas" w:hAnsi="Consolas"/>
+          <w:sz w:val="16"/>
+          <w:szCs w:val="16"/>
+        </w:rPr>
+        <w:t>share</w:t>
+      </w:r>
+      <w:proofErr w:type="spellEnd"/>
+      <w:r>
+        <w:rPr>
+          <w:rFonts w:ascii="Consolas" w:hAnsi="Consolas"/>
+          <w:sz w:val="16"/>
+          <w:szCs w:val="16"/>
+        </w:rPr>
+        <w:t>%</w:t>
       </w:r>
       <w:r>
         <w:rPr>
@@ -748,7 +1981,7 @@
           <w:sz w:val="16"/>
           <w:szCs w:val="16"/>
         </w:rPr>
-        <w:t>Emoji list</w:t>
+        <w:t>Current user’s personal directory</w:t>
       </w:r>
     </w:p>
     <w:p>
@@ -756,6 +1989,61 @@
         <w:spacing w:after="0"/>
         <w:ind w:left="1843" w:hanging="1843"/>
         <w:rPr>
+          <w:rFonts w:cs="Calibri"/>
+          <w:color w:val="A6A6A6" w:themeColor="background1" w:themeShade="A6"/>
+          <w:sz w:val="16"/>
+          <w:szCs w:val="16"/>
+        </w:rPr>
+      </w:pPr>
+      <w:r>
+        <w:rPr>
+          <w:rFonts w:ascii="Consolas" w:hAnsi="Consolas"/>
+          <w:sz w:val="16"/>
+          <w:szCs w:val="16"/>
+        </w:rPr>
+        <w:t>%</w:t>
+      </w:r>
+      <w:proofErr w:type="spellStart"/>
+      <w:r>
+        <w:rPr>
+          <w:rFonts w:ascii="Consolas" w:hAnsi="Consolas"/>
+          <w:sz w:val="16"/>
+          <w:szCs w:val="16"/>
+        </w:rPr>
+        <w:t>systemdrive</w:t>
+      </w:r>
+      <w:proofErr w:type="spellEnd"/>
+      <w:r>
+        <w:rPr>
+          <w:rFonts w:ascii="Consolas" w:hAnsi="Consolas"/>
+          <w:sz w:val="16"/>
+          <w:szCs w:val="16"/>
+        </w:rPr>
+        <w:t>%</w:t>
+      </w:r>
+      <w:r>
+        <w:rPr>
+          <w:rFonts w:ascii="Consolas" w:hAnsi="Consolas"/>
+          <w:sz w:val="16"/>
+          <w:szCs w:val="16"/>
+        </w:rPr>
+        <w:tab/>
+      </w:r>
+      <w:r>
+        <w:rPr>
+          <w:rFonts w:cs="Calibri"/>
+          <w:color w:val="A6A6A6" w:themeColor="background1" w:themeShade="A6"/>
+          <w:sz w:val="16"/>
+          <w:szCs w:val="16"/>
+        </w:rPr>
+        <w:t>Typically C:\</w:t>
+      </w:r>
+    </w:p>
+    <w:p>
+      <w:pPr>
+        <w:spacing w:after="0"/>
+        <w:ind w:left="1843" w:hanging="1843"/>
+        <w:rPr>
           <w:rFonts w:cstheme="minorHAnsi"/>
           <w:color w:val="A6A6A6" w:themeColor="background1" w:themeShade="A6"/>
           <w:sz w:val="16"/>
@@ -764,434 +2052,101 @@
       </w:pPr>
       <w:r>
         <w:rPr>
-          <w:sz w:val="16"/>
-          <w:szCs w:val="16"/>
-        </w:rPr>
-        <w:sym w:font="Wingdings" w:char="F0FF"/>
-      </w:r>
-      <w:r>
-        <w:rPr>
-          <w:rFonts w:ascii="Consolas" w:hAnsi="Consolas"/>
-          <w:sz w:val="16"/>
-          <w:szCs w:val="16"/>
-        </w:rPr>
-        <w:t>+</w:t>
-      </w:r>
-      <w:proofErr w:type="spellStart"/>
-      <w:r>
-        <w:rPr>
-          <w:rFonts w:ascii="Consolas" w:hAnsi="Consolas"/>
-          <w:sz w:val="16"/>
-          <w:szCs w:val="16"/>
-        </w:rPr>
-        <w:t>Shift+S</w:t>
-      </w:r>
-      <w:proofErr w:type="spellEnd"/>
-      <w:r>
-        <w:rPr>
-          <w:rFonts w:ascii="Consolas" w:hAnsi="Consolas"/>
-          <w:sz w:val="16"/>
-          <w:szCs w:val="16"/>
-        </w:rPr>
-        <w:tab/>
-      </w:r>
-      <w:r>
+          <w:rFonts w:ascii="Consolas" w:hAnsi="Consolas"/>
+          <w:sz w:val="16"/>
+          <w:szCs w:val="16"/>
+        </w:rPr>
+        <w:t>%</w:t>
+      </w:r>
+      <w:proofErr w:type="spellStart"/>
+      <w:r>
+        <w:rPr>
+          <w:rFonts w:ascii="Consolas" w:hAnsi="Consolas"/>
+          <w:sz w:val="16"/>
+          <w:szCs w:val="16"/>
+        </w:rPr>
+        <w:t>systemroot</w:t>
+      </w:r>
+      <w:proofErr w:type="spellEnd"/>
+      <w:r>
+        <w:rPr>
+          <w:rFonts w:ascii="Consolas" w:hAnsi="Consolas"/>
+          <w:sz w:val="16"/>
+          <w:szCs w:val="16"/>
+        </w:rPr>
+        <w:t>%</w:t>
+      </w:r>
+      <w:r>
+        <w:rPr>
+          <w:rFonts w:ascii="Consolas" w:hAnsi="Consolas"/>
+          <w:sz w:val="16"/>
+          <w:szCs w:val="16"/>
+        </w:rPr>
+        <w:tab/>
+      </w:r>
+      <w:r>
+        <w:rPr>
+          <w:rFonts w:cs="Calibri"/>
+          <w:color w:val="A6A6A6" w:themeColor="background1" w:themeShade="A6"/>
+          <w:sz w:val="16"/>
+          <w:szCs w:val="16"/>
+        </w:rPr>
+        <w:t>Windows directory</w:t>
+      </w:r>
+    </w:p>
+    <w:p>
+      <w:pPr>
+        <w:spacing w:after="0"/>
+        <w:ind w:left="1843" w:hanging="1843"/>
         <w:rPr>
           <w:rFonts w:cstheme="minorHAnsi"/>
           <w:color w:val="A6A6A6" w:themeColor="background1" w:themeShade="A6"/>
           <w:sz w:val="16"/>
           <w:szCs w:val="16"/>
         </w:rPr>
-        <w:t xml:space="preserve">Launch </w:t>
-      </w:r>
-      <w:r>
-        <w:rPr>
-          <w:rFonts w:cstheme="minorHAnsi"/>
-          <w:color w:val="A6A6A6" w:themeColor="background1" w:themeShade="A6"/>
-          <w:sz w:val="16"/>
-          <w:szCs w:val="16"/>
-        </w:rPr>
-        <w:t>screen snip tool</w:t>
-      </w:r>
-    </w:p>
-    <w:p>
-      <w:pPr>
-        <w:spacing w:after="0"/>
-        <w:ind w:left="1843" w:hanging="1843"/>
-        <w:rPr>
-          <w:rFonts w:cstheme="minorHAnsi"/>
-          <w:color w:val="A6A6A6" w:themeColor="background1" w:themeShade="A6"/>
-          <w:sz w:val="16"/>
-          <w:szCs w:val="16"/>
-        </w:rPr>
-      </w:pPr>
-      <w:proofErr w:type="spellStart"/>
-      <w:r>
-        <w:rPr>
-          <w:rFonts w:ascii="Consolas" w:hAnsi="Consolas"/>
-          <w:sz w:val="16"/>
-          <w:szCs w:val="16"/>
-        </w:rPr>
-        <w:t>Ctrl+Shift+Esc</w:t>
-      </w:r>
-      <w:proofErr w:type="spellEnd"/>
-      <w:r>
-        <w:rPr>
-          <w:rFonts w:ascii="Consolas" w:hAnsi="Consolas"/>
-          <w:sz w:val="16"/>
-          <w:szCs w:val="16"/>
-        </w:rPr>
-        <w:tab/>
-      </w:r>
-      <w:r>
-        <w:rPr>
-          <w:rFonts w:cstheme="minorHAnsi"/>
-          <w:color w:val="A6A6A6" w:themeColor="background1" w:themeShade="A6"/>
-          <w:sz w:val="16"/>
-          <w:szCs w:val="16"/>
-        </w:rPr>
-        <w:t>Task Manager</w:t>
-      </w:r>
-    </w:p>
-    <w:p>
-      <w:pPr>
-        <w:spacing w:after="0"/>
-        <w:ind w:left="1843" w:hanging="1843"/>
-        <w:rPr>
-          <w:rFonts w:cstheme="minorHAnsi"/>
-          <w:color w:val="A6A6A6" w:themeColor="background1" w:themeShade="A6"/>
-          <w:sz w:val="16"/>
-          <w:szCs w:val="16"/>
-        </w:rPr>
-      </w:pPr>
-      <w:r>
-        <w:rPr>
-          <w:rFonts w:ascii="Cambria Math" w:hAnsi="Cambria Math" w:cs="Cambria Math"/>
-          <w:sz w:val="16"/>
-          <w:szCs w:val="16"/>
-        </w:rPr>
-        <w:t>≣</w:t>
-      </w:r>
-      <w:r>
-        <w:rPr>
-          <w:rFonts w:ascii="Consolas" w:hAnsi="Consolas"/>
-          <w:sz w:val="16"/>
-          <w:szCs w:val="16"/>
-        </w:rPr>
-        <w:tab/>
-      </w:r>
-      <w:r>
-        <w:rPr>
-          <w:rFonts w:cstheme="minorHAnsi"/>
-          <w:color w:val="A6A6A6" w:themeColor="background1" w:themeShade="A6"/>
-          <w:sz w:val="16"/>
-          <w:szCs w:val="16"/>
-        </w:rPr>
-        <w:t>Menu Key, open context menu (</w:t>
-      </w:r>
-      <w:r>
-        <w:rPr>
-          <w:rFonts w:cstheme="minorHAnsi"/>
-          <w:color w:val="A6A6A6" w:themeColor="background1" w:themeShade="A6"/>
-          <w:sz w:val="16"/>
-          <w:szCs w:val="16"/>
-        </w:rPr>
-        <w:t>or</w:t>
-      </w:r>
-      <w:r>
-        <w:rPr>
-          <w:rFonts w:cstheme="minorHAnsi"/>
-          <w:color w:val="A6A6A6" w:themeColor="background1" w:themeShade="A6"/>
-          <w:sz w:val="16"/>
-          <w:szCs w:val="16"/>
-        </w:rPr>
-        <w:t xml:space="preserve"> </w:t>
-      </w:r>
-      <w:r>
-        <w:rPr>
-          <w:rFonts w:cstheme="minorHAnsi"/>
-          <w:color w:val="A6A6A6" w:themeColor="background1" w:themeShade="A6"/>
-          <w:sz w:val="16"/>
-          <w:szCs w:val="16"/>
-        </w:rPr>
-        <w:t>R</w:t>
-      </w:r>
-      <w:r>
-        <w:rPr>
-          <w:rFonts w:cstheme="minorHAnsi"/>
-          <w:color w:val="A6A6A6" w:themeColor="background1" w:themeShade="A6"/>
-          <w:sz w:val="16"/>
-          <w:szCs w:val="16"/>
-        </w:rPr>
-        <w:t xml:space="preserve">ight </w:t>
-      </w:r>
-      <w:r>
-        <w:rPr>
-          <w:rFonts w:cstheme="minorHAnsi"/>
-          <w:color w:val="A6A6A6" w:themeColor="background1" w:themeShade="A6"/>
-          <w:sz w:val="16"/>
-          <w:szCs w:val="16"/>
-        </w:rPr>
-        <w:t>C</w:t>
-      </w:r>
-      <w:r>
-        <w:rPr>
-          <w:rFonts w:cstheme="minorHAnsi"/>
-          <w:color w:val="A6A6A6" w:themeColor="background1" w:themeShade="A6"/>
-          <w:sz w:val="16"/>
-          <w:szCs w:val="16"/>
-        </w:rPr>
-        <w:t>lick)</w:t>
-      </w:r>
-    </w:p>
-    <w:p>
-      <w:pPr>
-        <w:spacing w:after="0"/>
-        <w:ind w:left="1843" w:hanging="1843"/>
-        <w:rPr>
-          <w:rFonts w:cstheme="minorHAnsi"/>
-          <w:color w:val="A6A6A6" w:themeColor="background1" w:themeShade="A6"/>
-          <w:sz w:val="16"/>
-          <w:szCs w:val="16"/>
-        </w:rPr>
-      </w:pPr>
-      <w:r>
-        <w:rPr>
-          <w:rFonts w:ascii="Consolas" w:hAnsi="Consolas" w:cs="Cambria Math"/>
-          <w:sz w:val="16"/>
-          <w:szCs w:val="16"/>
-        </w:rPr>
-        <w:t>Shift+</w:t>
-      </w:r>
-      <w:r>
-        <w:rPr>
-          <w:rFonts w:ascii="Cambria Math" w:hAnsi="Cambria Math" w:cs="Cambria Math"/>
-          <w:sz w:val="16"/>
-          <w:szCs w:val="16"/>
-        </w:rPr>
-        <w:t>≣</w:t>
-      </w:r>
-      <w:r>
-        <w:rPr>
-          <w:rFonts w:ascii="Consolas" w:hAnsi="Consolas"/>
-          <w:sz w:val="16"/>
-          <w:szCs w:val="16"/>
-        </w:rPr>
-        <w:tab/>
-      </w:r>
-      <w:r>
-        <w:rPr>
-          <w:rFonts w:cstheme="minorHAnsi"/>
-          <w:color w:val="A6A6A6" w:themeColor="background1" w:themeShade="A6"/>
-          <w:sz w:val="16"/>
-          <w:szCs w:val="16"/>
-        </w:rPr>
-        <w:t>File Explorer advanced</w:t>
-      </w:r>
-      <w:r>
-        <w:rPr>
-          <w:rFonts w:cstheme="minorHAnsi"/>
-          <w:color w:val="A6A6A6" w:themeColor="background1" w:themeShade="A6"/>
-          <w:sz w:val="16"/>
-          <w:szCs w:val="16"/>
-        </w:rPr>
-        <w:t xml:space="preserve"> context menu</w:t>
-      </w:r>
-    </w:p>
-    <w:p>
-      <w:pPr>
-        <w:spacing w:after="0"/>
-        <w:ind w:left="1843" w:hanging="1843"/>
-        <w:rPr>
-          <w:rFonts w:cstheme="minorHAnsi"/>
-          <w:color w:val="A6A6A6" w:themeColor="background1" w:themeShade="A6"/>
-          <w:sz w:val="16"/>
-          <w:szCs w:val="16"/>
-        </w:rPr>
-      </w:pPr>
-      <w:proofErr w:type="spellStart"/>
-      <w:r>
-        <w:rPr>
-          <w:rFonts w:ascii="Consolas" w:hAnsi="Consolas"/>
-          <w:sz w:val="16"/>
-          <w:szCs w:val="16"/>
-        </w:rPr>
-        <w:t>PrtScn</w:t>
-      </w:r>
-      <w:proofErr w:type="spellEnd"/>
-      <w:r>
-        <w:rPr>
-          <w:rFonts w:ascii="Consolas" w:hAnsi="Consolas"/>
-          <w:sz w:val="16"/>
-          <w:szCs w:val="16"/>
-        </w:rPr>
-        <w:tab/>
-      </w:r>
-      <w:r>
-        <w:rPr>
-          <w:rFonts w:cstheme="minorHAnsi"/>
-          <w:color w:val="A6A6A6" w:themeColor="background1" w:themeShade="A6"/>
-          <w:sz w:val="16"/>
-          <w:szCs w:val="16"/>
-        </w:rPr>
-        <w:t>Screenshot of monitors to clipboard</w:t>
-      </w:r>
-    </w:p>
-    <w:p>
-      <w:pPr>
-        <w:spacing w:after="0"/>
-        <w:ind w:left="1843" w:hanging="1843"/>
-        <w:rPr>
-          <w:rFonts w:cstheme="minorHAnsi"/>
-          <w:color w:val="A6A6A6" w:themeColor="background1" w:themeShade="A6"/>
-          <w:sz w:val="16"/>
-          <w:szCs w:val="16"/>
-        </w:rPr>
-      </w:pPr>
-      <w:proofErr w:type="spellStart"/>
-      <w:r>
-        <w:rPr>
-          <w:rFonts w:ascii="Consolas" w:hAnsi="Consolas"/>
-          <w:sz w:val="16"/>
-          <w:szCs w:val="16"/>
-        </w:rPr>
-        <w:t>Alt</w:t>
-      </w:r>
-      <w:r>
-        <w:rPr>
-          <w:rFonts w:ascii="Consolas" w:hAnsi="Consolas"/>
-          <w:sz w:val="16"/>
-          <w:szCs w:val="16"/>
-        </w:rPr>
-        <w:t>+</w:t>
-      </w:r>
-      <w:r>
-        <w:rPr>
-          <w:rFonts w:ascii="Consolas" w:hAnsi="Consolas"/>
-          <w:sz w:val="16"/>
-          <w:szCs w:val="16"/>
-        </w:rPr>
-        <w:t>PrtScn</w:t>
-      </w:r>
-      <w:proofErr w:type="spellEnd"/>
-      <w:r>
-        <w:rPr>
-          <w:rFonts w:ascii="Consolas" w:hAnsi="Consolas"/>
-          <w:sz w:val="16"/>
-          <w:szCs w:val="16"/>
-        </w:rPr>
-        <w:tab/>
-      </w:r>
-      <w:r>
-        <w:rPr>
-          <w:rFonts w:cstheme="minorHAnsi"/>
-          <w:color w:val="A6A6A6" w:themeColor="background1" w:themeShade="A6"/>
-          <w:sz w:val="16"/>
-          <w:szCs w:val="16"/>
-        </w:rPr>
-        <w:t>Screenshot of active window to clipboard</w:t>
-      </w:r>
-    </w:p>
-    <w:p>
-      <w:pPr>
-        <w:pStyle w:val="Heading2"/>
-      </w:pPr>
-      <w:r>
-        <w:t>File Explorer</w:t>
-      </w:r>
-    </w:p>
-    <w:p>
-      <w:pPr>
-        <w:spacing w:after="0"/>
-        <w:ind w:left="1843" w:hanging="1843"/>
-        <w:rPr>
-          <w:rFonts w:cstheme="minorHAnsi"/>
-          <w:color w:val="A6A6A6" w:themeColor="background1" w:themeShade="A6"/>
-          <w:sz w:val="16"/>
-          <w:szCs w:val="16"/>
-        </w:rPr>
-      </w:pPr>
-      <w:proofErr w:type="spellStart"/>
-      <w:r>
-        <w:rPr>
-          <w:rFonts w:ascii="Consolas" w:hAnsi="Consolas"/>
-          <w:sz w:val="16"/>
-          <w:szCs w:val="16"/>
-        </w:rPr>
-        <w:t>Ctrl+</w:t>
-      </w:r>
-      <w:r>
-        <w:rPr>
-          <w:rFonts w:ascii="Consolas" w:hAnsi="Consolas"/>
-          <w:sz w:val="16"/>
-          <w:szCs w:val="16"/>
-        </w:rPr>
-        <w:t>N</w:t>
-      </w:r>
-      <w:proofErr w:type="spellEnd"/>
-      <w:r>
-        <w:rPr>
-          <w:rFonts w:ascii="Consolas" w:hAnsi="Consolas"/>
-          <w:sz w:val="16"/>
-          <w:szCs w:val="16"/>
-        </w:rPr>
-        <w:tab/>
-      </w:r>
-      <w:r>
-        <w:rPr>
-          <w:rFonts w:cstheme="minorHAnsi"/>
-          <w:color w:val="A6A6A6" w:themeColor="background1" w:themeShade="A6"/>
-          <w:sz w:val="16"/>
-          <w:szCs w:val="16"/>
-        </w:rPr>
-        <w:t>Open copy of current File Explorer window</w:t>
-      </w:r>
-    </w:p>
-    <w:p>
-      <w:pPr>
-        <w:spacing w:after="0"/>
-        <w:ind w:left="1843" w:hanging="1843"/>
-        <w:rPr>
-          <w:rFonts w:cstheme="minorHAnsi"/>
-          <w:color w:val="A6A6A6" w:themeColor="background1" w:themeShade="A6"/>
-          <w:sz w:val="16"/>
-          <w:szCs w:val="16"/>
-        </w:rPr>
-      </w:pPr>
-      <w:proofErr w:type="spellStart"/>
-      <w:r>
-        <w:rPr>
-          <w:rFonts w:ascii="Consolas" w:hAnsi="Consolas"/>
-          <w:sz w:val="16"/>
-          <w:szCs w:val="16"/>
-        </w:rPr>
-        <w:t>Ctrl+</w:t>
-      </w:r>
-      <w:r>
-        <w:rPr>
-          <w:rFonts w:ascii="Consolas" w:hAnsi="Consolas"/>
-          <w:sz w:val="16"/>
-          <w:szCs w:val="16"/>
-        </w:rPr>
-        <w:t>Shift+N</w:t>
-      </w:r>
-      <w:proofErr w:type="spellEnd"/>
-      <w:r>
-        <w:rPr>
-          <w:rFonts w:ascii="Consolas" w:hAnsi="Consolas"/>
-          <w:sz w:val="16"/>
-          <w:szCs w:val="16"/>
-        </w:rPr>
-        <w:tab/>
-      </w:r>
-      <w:r>
-        <w:rPr>
-          <w:rFonts w:cstheme="minorHAnsi"/>
-          <w:color w:val="A6A6A6" w:themeColor="background1" w:themeShade="A6"/>
-          <w:sz w:val="16"/>
-          <w:szCs w:val="16"/>
-        </w:rPr>
-        <w:t>Create new folder in File Explorer</w:t>
+      </w:pPr>
+      <w:r>
+        <w:rPr>
+          <w:rFonts w:ascii="Consolas" w:hAnsi="Consolas"/>
+          <w:sz w:val="16"/>
+          <w:szCs w:val="16"/>
+        </w:rPr>
+        <w:t>%</w:t>
+      </w:r>
+      <w:proofErr w:type="spellStart"/>
+      <w:r>
+        <w:rPr>
+          <w:rFonts w:ascii="Consolas" w:hAnsi="Consolas"/>
+          <w:sz w:val="16"/>
+          <w:szCs w:val="16"/>
+        </w:rPr>
+        <w:t>windir</w:t>
+      </w:r>
+      <w:proofErr w:type="spellEnd"/>
+      <w:r>
+        <w:rPr>
+          <w:rFonts w:ascii="Consolas" w:hAnsi="Consolas"/>
+          <w:sz w:val="16"/>
+          <w:szCs w:val="16"/>
+        </w:rPr>
+        <w:t>%</w:t>
+      </w:r>
+      <w:r>
+        <w:rPr>
+          <w:rFonts w:ascii="Consolas" w:hAnsi="Consolas"/>
+          <w:sz w:val="16"/>
+          <w:szCs w:val="16"/>
+        </w:rPr>
+        <w:tab/>
+      </w:r>
+      <w:r>
+        <w:rPr>
+          <w:rFonts w:cs="Calibri"/>
+          <w:color w:val="A6A6A6" w:themeColor="background1" w:themeShade="A6"/>
+          <w:sz w:val="16"/>
+          <w:szCs w:val="16"/>
+        </w:rPr>
+        <w:t>Windows directory</w:t>
       </w:r>
     </w:p>
     <w:p>
@@ -1746,8 +2701,6 @@
           <w:szCs w:val="16"/>
         </w:rPr>
       </w:pPr>
-      <w:bookmarkStart w:id="0" w:name="_GoBack"/>
-      <w:bookmarkEnd w:id="0"/>
       <w:r>
         <w:rPr>
           <w:color w:val="A6A6A6" w:themeColor="background1" w:themeShade="A6"/>
@@ -13749,7 +14702,7 @@
       </w:pPr>
     </w:pPrDefault>
   </w:docDefaults>
-  <w:latentStyles w:defLockedState="0" w:defUIPriority="99" w:defSemiHidden="0" w:defUnhideWhenUsed="0" w:defQFormat="0" w:count="377">
+  <w:latentStyles w:defLockedState="0" w:defUIPriority="99" w:defSemiHidden="0" w:defUnhideWhenUsed="0" w:defQFormat="0" w:count="376">
     <w:lsdException w:name="Normal" w:uiPriority="0" w:qFormat="1"/>
     <w:lsdException w:name="heading 1" w:uiPriority="9" w:qFormat="1"/>
     <w:lsdException w:name="heading 2" w:semiHidden="1" w:uiPriority="9" w:unhideWhenUsed="1" w:qFormat="1"/>
@@ -13855,6 +14808,7 @@
     <w:lsdException w:name="HTML Sample" w:semiHidden="1" w:unhideWhenUsed="1"/>
     <w:lsdException w:name="HTML Typewriter" w:semiHidden="1" w:unhideWhenUsed="1"/>
     <w:lsdException w:name="HTML Variable" w:semiHidden="1" w:unhideWhenUsed="1"/>
+    <w:lsdException w:name="Normal Table" w:semiHidden="1" w:unhideWhenUsed="1"/>
     <w:lsdException w:name="annotation subject" w:semiHidden="1" w:unhideWhenUsed="1"/>
     <w:lsdException w:name="No List" w:semiHidden="1" w:unhideWhenUsed="1"/>
     <w:lsdException w:name="Outline List 1" w:semiHidden="1" w:unhideWhenUsed="1"/>
@@ -13901,8 +14855,10 @@
     <w:lsdException w:name="Table Subtle 2" w:semiHidden="1" w:unhideWhenUsed="1"/>
     <w:lsdException w:name="Table Web 1" w:semiHidden="1" w:unhideWhenUsed="1"/>
     <w:lsdException w:name="Table Web 2" w:semiHidden="1" w:unhideWhenUsed="1"/>
+    <w:lsdException w:name="Table Web 3" w:semiHidden="1" w:unhideWhenUsed="1"/>
     <w:lsdException w:name="Balloon Text" w:semiHidden="1" w:unhideWhenUsed="1"/>
     <w:lsdException w:name="Table Grid" w:uiPriority="39"/>
+    <w:lsdException w:name="Table Theme" w:semiHidden="1" w:unhideWhenUsed="1"/>
     <w:lsdException w:name="Placeholder Text" w:semiHidden="1"/>
     <w:lsdException w:name="No Spacing" w:uiPriority="1" w:qFormat="1"/>
     <w:lsdException w:name="Light Shading" w:uiPriority="60"/>
@@ -14123,12 +15079,11 @@
     <w:lsdException w:name="Hashtag" w:semiHidden="1" w:unhideWhenUsed="1"/>
     <w:lsdException w:name="Unresolved Mention" w:semiHidden="1" w:unhideWhenUsed="1"/>
     <w:lsdException w:name="Smart Link" w:semiHidden="1" w:unhideWhenUsed="1"/>
-    <w:lsdException w:name="Smart Link Error" w:semiHidden="1" w:unhideWhenUsed="1"/>
   </w:latentStyles>
   <w:style w:type="paragraph" w:default="1" w:styleId="Normal">
     <w:name w:val="Normal"/>
     <w:qFormat/>
-    <w:rsid w:val="00B832B0"/>
+    <w:rsid w:val="00AC2493"/>
   </w:style>
   <w:style w:type="paragraph" w:styleId="Heading1">
     <w:name w:val="heading 1"/>
@@ -14696,9 +15651,12 @@
 </file>
 
 <file path=customXml/item1.xml><?xml version="1.0" encoding="utf-8"?>
-<p:properties xmlns:p="http://schemas.microsoft.com/office/2006/metadata/properties" xmlns:xsi="http://www.w3.org/2001/XMLSchema-instance" xmlns:pc="http://schemas.microsoft.com/office/infopath/2007/PartnerControls">
-  <documentManagement/>
-</p:properties>
+<?mso-contentType ?>
+<FormTemplates xmlns="http://schemas.microsoft.com/sharepoint/v3/contenttype/forms">
+  <Display>DocumentLibraryForm</Display>
+  <Edit>DocumentLibraryForm</Edit>
+  <New>DocumentLibraryForm</New>
+</FormTemplates>
 </file>
 
 <file path=customXml/item2.xml><?xml version="1.0" encoding="utf-8"?>
@@ -14872,12 +15830,9 @@
 </file>
 
 <file path=customXml/item3.xml><?xml version="1.0" encoding="utf-8"?>
-<?mso-contentType ?>
-<FormTemplates xmlns="http://schemas.microsoft.com/sharepoint/v3/contenttype/forms">
-  <Display>DocumentLibraryForm</Display>
-  <Edit>DocumentLibraryForm</Edit>
-  <New>DocumentLibraryForm</New>
-</FormTemplates>
+<p:properties xmlns:p="http://schemas.microsoft.com/office/2006/metadata/properties" xmlns:xsi="http://www.w3.org/2001/XMLSchema-instance" xmlns:pc="http://schemas.microsoft.com/office/infopath/2007/PartnerControls">
+  <documentManagement/>
+</p:properties>
 </file>
 
 <file path=customXml/item4.xml><?xml version="1.0" encoding="utf-8"?>
@@ -14885,10 +15840,9 @@
 </file>
 
 <file path=customXml/itemProps1.xml><?xml version="1.0" encoding="utf-8"?>
-<ds:datastoreItem xmlns:ds="http://schemas.openxmlformats.org/officeDocument/2006/customXml" ds:itemID="{E7BEF67A-C541-4512-8440-776BAE43C197}">
+<ds:datastoreItem xmlns:ds="http://schemas.openxmlformats.org/officeDocument/2006/customXml" ds:itemID="{9C03DCD0-B42B-4DF8-9149-DB51F85ADE05}">
   <ds:schemaRefs>
-    <ds:schemaRef ds:uri="http://schemas.microsoft.com/office/2006/metadata/properties"/>
-    <ds:schemaRef ds:uri="http://schemas.microsoft.com/office/infopath/2007/PartnerControls"/>
+    <ds:schemaRef ds:uri="http://schemas.microsoft.com/sharepoint/v3/contenttype/forms"/>
   </ds:schemaRefs>
 </ds:datastoreItem>
 </file>
@@ -14912,15 +15866,16 @@
 </file>
 
 <file path=customXml/itemProps3.xml><?xml version="1.0" encoding="utf-8"?>
-<ds:datastoreItem xmlns:ds="http://schemas.openxmlformats.org/officeDocument/2006/customXml" ds:itemID="{9C03DCD0-B42B-4DF8-9149-DB51F85ADE05}">
+<ds:datastoreItem xmlns:ds="http://schemas.openxmlformats.org/officeDocument/2006/customXml" ds:itemID="{E7BEF67A-C541-4512-8440-776BAE43C197}">
   <ds:schemaRefs>
-    <ds:schemaRef ds:uri="http://schemas.microsoft.com/sharepoint/v3/contenttype/forms"/>
+    <ds:schemaRef ds:uri="http://schemas.microsoft.com/office/2006/metadata/properties"/>
+    <ds:schemaRef ds:uri="http://schemas.microsoft.com/office/infopath/2007/PartnerControls"/>
   </ds:schemaRefs>
 </ds:datastoreItem>
 </file>
 
 <file path=customXml/itemProps4.xml><?xml version="1.0" encoding="utf-8"?>
-<ds:datastoreItem xmlns:ds="http://schemas.openxmlformats.org/officeDocument/2006/customXml" ds:itemID="{719FB9A5-ABD1-41D0-93C4-62F2F5326B22}">
+<ds:datastoreItem xmlns:ds="http://schemas.openxmlformats.org/officeDocument/2006/customXml" ds:itemID="{99F9261A-D9BB-43F9-A061-51C6035CBDE3}">
   <ds:schemaRefs>
     <ds:schemaRef ds:uri="http://schemas.openxmlformats.org/officeDocument/2006/bibliography"/>
   </ds:schemaRefs>

</xml_diff>

<commit_message>
Add, Update and Fix shortcuts
The following has been done:

 - Add restart graphics driver shortcut

 - Add how to find a process locking a file

 - Add Chrome command to change playback rate

 - Shift two Visual Studio shortcuts to better group them

 - Add secondary shortcut for clipboard ring
</commit_message>
<xml_diff>
--- a/Shortcut Cheatsheet.docx
+++ b/Shortcut Cheatsheet.docx
@@ -710,6 +710,201 @@
           <w:szCs w:val="16"/>
         </w:rPr>
       </w:pPr>
+      <w:proofErr w:type="spellStart"/>
+      <w:r>
+        <w:rPr>
+          <w:rFonts w:ascii="Consolas" w:hAnsi="Consolas"/>
+          <w:sz w:val="16"/>
+          <w:szCs w:val="16"/>
+        </w:rPr>
+        <w:t>Ctrl+Shift+Esc</w:t>
+      </w:r>
+      <w:proofErr w:type="spellEnd"/>
+      <w:r>
+        <w:rPr>
+          <w:rFonts w:ascii="Consolas" w:hAnsi="Consolas"/>
+          <w:sz w:val="16"/>
+          <w:szCs w:val="16"/>
+        </w:rPr>
+        <w:tab/>
+      </w:r>
+      <w:r>
+        <w:rPr>
+          <w:rFonts w:cstheme="minorHAnsi"/>
+          <w:color w:val="A6A6A6" w:themeColor="background1" w:themeShade="A6"/>
+          <w:sz w:val="16"/>
+          <w:szCs w:val="16"/>
+        </w:rPr>
+        <w:t>Task Manager</w:t>
+      </w:r>
+    </w:p>
+    <w:p>
+      <w:pPr>
+        <w:spacing w:after="0"/>
+        <w:ind w:left="1843" w:hanging="1843"/>
+        <w:rPr>
+          <w:rFonts w:cstheme="minorHAnsi"/>
+          <w:color w:val="A6A6A6" w:themeColor="background1" w:themeShade="A6"/>
+          <w:sz w:val="16"/>
+          <w:szCs w:val="16"/>
+        </w:rPr>
+      </w:pPr>
+      <w:r>
+        <w:rPr>
+          <w:rFonts w:ascii="Cambria Math" w:hAnsi="Cambria Math" w:cs="Cambria Math"/>
+          <w:sz w:val="16"/>
+          <w:szCs w:val="16"/>
+        </w:rPr>
+        <w:t>≣</w:t>
+      </w:r>
+      <w:r>
+        <w:rPr>
+          <w:rFonts w:ascii="Consolas" w:hAnsi="Consolas"/>
+          <w:sz w:val="16"/>
+          <w:szCs w:val="16"/>
+        </w:rPr>
+        <w:tab/>
+      </w:r>
+      <w:r>
+        <w:rPr>
+          <w:rFonts w:cstheme="minorHAnsi"/>
+          <w:color w:val="A6A6A6" w:themeColor="background1" w:themeShade="A6"/>
+          <w:sz w:val="16"/>
+          <w:szCs w:val="16"/>
+        </w:rPr>
+        <w:t>Menu Key, open context menu (</w:t>
+      </w:r>
+      <w:r>
+        <w:rPr>
+          <w:rFonts w:cstheme="minorHAnsi"/>
+          <w:color w:val="A6A6A6" w:themeColor="background1" w:themeShade="A6"/>
+          <w:sz w:val="16"/>
+          <w:szCs w:val="16"/>
+        </w:rPr>
+        <w:t>or</w:t>
+      </w:r>
+      <w:r>
+        <w:rPr>
+          <w:rFonts w:cstheme="minorHAnsi"/>
+          <w:color w:val="A6A6A6" w:themeColor="background1" w:themeShade="A6"/>
+          <w:sz w:val="16"/>
+          <w:szCs w:val="16"/>
+        </w:rPr>
+        <w:t xml:space="preserve"> </w:t>
+      </w:r>
+      <w:r>
+        <w:rPr>
+          <w:rFonts w:cstheme="minorHAnsi"/>
+          <w:color w:val="A6A6A6" w:themeColor="background1" w:themeShade="A6"/>
+          <w:sz w:val="16"/>
+          <w:szCs w:val="16"/>
+        </w:rPr>
+        <w:t>R</w:t>
+      </w:r>
+      <w:r>
+        <w:rPr>
+          <w:rFonts w:cstheme="minorHAnsi"/>
+          <w:color w:val="A6A6A6" w:themeColor="background1" w:themeShade="A6"/>
+          <w:sz w:val="16"/>
+          <w:szCs w:val="16"/>
+        </w:rPr>
+        <w:t xml:space="preserve">ight </w:t>
+      </w:r>
+      <w:r>
+        <w:rPr>
+          <w:rFonts w:cstheme="minorHAnsi"/>
+          <w:color w:val="A6A6A6" w:themeColor="background1" w:themeShade="A6"/>
+          <w:sz w:val="16"/>
+          <w:szCs w:val="16"/>
+        </w:rPr>
+        <w:t>C</w:t>
+      </w:r>
+      <w:r>
+        <w:rPr>
+          <w:rFonts w:cstheme="minorHAnsi"/>
+          <w:color w:val="A6A6A6" w:themeColor="background1" w:themeShade="A6"/>
+          <w:sz w:val="16"/>
+          <w:szCs w:val="16"/>
+        </w:rPr>
+        <w:t>lick)</w:t>
+      </w:r>
+    </w:p>
+    <w:p>
+      <w:pPr>
+        <w:spacing w:after="0"/>
+        <w:ind w:left="1843" w:hanging="1843"/>
+        <w:rPr>
+          <w:rFonts w:cstheme="minorHAnsi"/>
+          <w:color w:val="A6A6A6" w:themeColor="background1" w:themeShade="A6"/>
+          <w:sz w:val="16"/>
+          <w:szCs w:val="16"/>
+        </w:rPr>
+      </w:pPr>
+      <w:bookmarkStart w:id="0" w:name="_GoBack"/>
+      <w:r>
+        <w:rPr>
+          <w:rFonts w:ascii="Consolas" w:hAnsi="Consolas" w:cs="Cambria Math"/>
+          <w:sz w:val="16"/>
+          <w:szCs w:val="16"/>
+        </w:rPr>
+        <w:t>Shift+</w:t>
+      </w:r>
+      <w:r>
+        <w:rPr>
+          <w:rFonts w:ascii="Cambria Math" w:hAnsi="Cambria Math" w:cs="Cambria Math"/>
+          <w:sz w:val="16"/>
+          <w:szCs w:val="16"/>
+        </w:rPr>
+        <w:t>≣</w:t>
+      </w:r>
+      <w:r>
+        <w:rPr>
+          <w:rFonts w:ascii="Consolas" w:hAnsi="Consolas"/>
+          <w:sz w:val="16"/>
+          <w:szCs w:val="16"/>
+        </w:rPr>
+        <w:tab/>
+      </w:r>
+      <w:r>
+        <w:rPr>
+          <w:rFonts w:cstheme="minorHAnsi"/>
+          <w:color w:val="A6A6A6" w:themeColor="background1" w:themeShade="A6"/>
+          <w:sz w:val="16"/>
+          <w:szCs w:val="16"/>
+        </w:rPr>
+        <w:t>File Explorer advanced context menu</w:t>
+      </w:r>
+    </w:p>
+    <w:bookmarkEnd w:id="0"/>
+    <w:p>
+      <w:pPr>
+        <w:spacing w:after="0"/>
+        <w:ind w:left="1843" w:hanging="1843"/>
+        <w:rPr>
+          <w:rFonts w:cstheme="minorHAnsi"/>
+          <w:color w:val="A6A6A6" w:themeColor="background1" w:themeShade="A6"/>
+          <w:sz w:val="16"/>
+          <w:szCs w:val="16"/>
+        </w:rPr>
+      </w:pPr>
+      <w:proofErr w:type="spellStart"/>
+      <w:r>
+        <w:rPr>
+          <w:rFonts w:ascii="Consolas" w:hAnsi="Consolas"/>
+          <w:sz w:val="16"/>
+          <w:szCs w:val="16"/>
+        </w:rPr>
+        <w:t>Ctrl+Shift</w:t>
+      </w:r>
+      <w:proofErr w:type="spellEnd"/>
+      <w:r>
+        <w:rPr>
+          <w:rFonts w:ascii="Consolas" w:hAnsi="Consolas"/>
+          <w:sz w:val="16"/>
+          <w:szCs w:val="16"/>
+        </w:rPr>
+        <w:t>+</w:t>
+      </w:r>
       <w:r>
         <w:rPr>
           <w:sz w:val="16"/>
@@ -725,6 +920,71 @@
         </w:rPr>
         <w:t>+</w:t>
       </w:r>
+      <w:r>
+        <w:rPr>
+          <w:rFonts w:ascii="Consolas" w:hAnsi="Consolas"/>
+          <w:sz w:val="16"/>
+          <w:szCs w:val="16"/>
+        </w:rPr>
+        <w:t>B</w:t>
+      </w:r>
+      <w:r>
+        <w:rPr>
+          <w:rFonts w:ascii="Consolas" w:hAnsi="Consolas"/>
+          <w:sz w:val="16"/>
+          <w:szCs w:val="16"/>
+        </w:rPr>
+        <w:tab/>
+      </w:r>
+      <w:r>
+        <w:rPr>
+          <w:rFonts w:cstheme="minorHAnsi"/>
+          <w:color w:val="A6A6A6" w:themeColor="background1" w:themeShade="A6"/>
+          <w:sz w:val="16"/>
+          <w:szCs w:val="16"/>
+        </w:rPr>
+        <w:t>Restart graphics driver to fix graphics issue</w:t>
+      </w:r>
+    </w:p>
+    <w:p>
+      <w:pPr>
+        <w:pStyle w:val="Heading2"/>
+      </w:pPr>
+      <w:r>
+        <w:t xml:space="preserve">Screen </w:t>
+      </w:r>
+      <w:proofErr w:type="spellStart"/>
+      <w:r>
+        <w:t>Caputre</w:t>
+      </w:r>
+      <w:proofErr w:type="spellEnd"/>
+    </w:p>
+    <w:p>
+      <w:pPr>
+        <w:spacing w:after="0"/>
+        <w:ind w:left="1843" w:hanging="1843"/>
+        <w:rPr>
+          <w:rFonts w:cstheme="minorHAnsi"/>
+          <w:color w:val="A6A6A6" w:themeColor="background1" w:themeShade="A6"/>
+          <w:sz w:val="16"/>
+          <w:szCs w:val="16"/>
+        </w:rPr>
+      </w:pPr>
+      <w:r>
+        <w:rPr>
+          <w:sz w:val="16"/>
+          <w:szCs w:val="16"/>
+        </w:rPr>
+        <w:sym w:font="Wingdings" w:char="F0FF"/>
+      </w:r>
+      <w:r>
+        <w:rPr>
+          <w:rFonts w:ascii="Consolas" w:hAnsi="Consolas"/>
+          <w:sz w:val="16"/>
+          <w:szCs w:val="16"/>
+        </w:rPr>
+        <w:t>+</w:t>
+      </w:r>
       <w:proofErr w:type="spellStart"/>
       <w:r>
         <w:rPr>
@@ -750,16 +1010,46 @@
           <w:sz w:val="16"/>
           <w:szCs w:val="16"/>
         </w:rPr>
-        <w:t xml:space="preserve">Launch </w:t>
-      </w:r>
-      <w:r>
+        <w:t>Launch screen snip tool</w:t>
+      </w:r>
+    </w:p>
+    <w:p>
+      <w:pPr>
+        <w:spacing w:after="0"/>
+        <w:ind w:left="1843" w:hanging="1843"/>
         <w:rPr>
           <w:rFonts w:cstheme="minorHAnsi"/>
           <w:color w:val="A6A6A6" w:themeColor="background1" w:themeShade="A6"/>
           <w:sz w:val="16"/>
           <w:szCs w:val="16"/>
         </w:rPr>
-        <w:t>screen snip tool</w:t>
+      </w:pPr>
+      <w:proofErr w:type="spellStart"/>
+      <w:r>
+        <w:rPr>
+          <w:rFonts w:ascii="Consolas" w:hAnsi="Consolas"/>
+          <w:sz w:val="16"/>
+          <w:szCs w:val="16"/>
+        </w:rPr>
+        <w:t>PrtScn</w:t>
+      </w:r>
+      <w:proofErr w:type="spellEnd"/>
+      <w:r>
+        <w:rPr>
+          <w:rFonts w:ascii="Consolas" w:hAnsi="Consolas"/>
+          <w:sz w:val="16"/>
+          <w:szCs w:val="16"/>
+        </w:rPr>
+        <w:tab/>
+      </w:r>
+      <w:r>
+        <w:rPr>
+          <w:rFonts w:cstheme="minorHAnsi"/>
+          <w:color w:val="A6A6A6" w:themeColor="background1" w:themeShade="A6"/>
+          <w:sz w:val="16"/>
+          <w:szCs w:val="16"/>
+        </w:rPr>
+        <w:t>Screenshot of monitors to clipboard</w:t>
       </w:r>
     </w:p>
     <w:p>
@@ -780,7 +1070,23 @@
           <w:sz w:val="16"/>
           <w:szCs w:val="16"/>
         </w:rPr>
-        <w:t>Ctrl+Shift+Esc</w:t>
+        <w:t>Alt</w:t>
+      </w:r>
+      <w:r>
+        <w:rPr>
+          <w:rFonts w:ascii="Consolas" w:hAnsi="Consolas"/>
+          <w:sz w:val="16"/>
+          <w:szCs w:val="16"/>
+        </w:rPr>
+        <w:t>+</w:t>
+      </w:r>
+      <w:r>
+        <w:rPr>
+          <w:rFonts w:ascii="Consolas" w:hAnsi="Consolas"/>
+          <w:sz w:val="16"/>
+          <w:szCs w:val="16"/>
+        </w:rPr>
+        <w:t>PrtScn</w:t>
       </w:r>
       <w:proofErr w:type="spellEnd"/>
       <w:r>
@@ -798,7 +1104,15 @@
           <w:sz w:val="16"/>
           <w:szCs w:val="16"/>
         </w:rPr>
-        <w:t>Task Manager</w:t>
+        <w:t>Screenshot of active window to clipboard</w:t>
+      </w:r>
+    </w:p>
+    <w:p>
+      <w:pPr>
+        <w:pStyle w:val="Heading2"/>
+      </w:pPr>
+      <w:r>
+        <w:t>File Explorer</w:t>
       </w:r>
     </w:p>
     <w:p>
@@ -814,11 +1128,26 @@
       </w:pPr>
       <w:r>
         <w:rPr>
-          <w:rFonts w:ascii="Cambria Math" w:hAnsi="Cambria Math" w:cs="Cambria Math"/>
-          <w:sz w:val="16"/>
-          <w:szCs w:val="16"/>
-        </w:rPr>
-        <w:t>≣</w:t>
+          <w:sz w:val="16"/>
+          <w:szCs w:val="16"/>
+        </w:rPr>
+        <w:sym w:font="Wingdings" w:char="F0FF"/>
+      </w:r>
+      <w:r>
+        <w:rPr>
+          <w:rFonts w:ascii="Consolas" w:hAnsi="Consolas"/>
+          <w:sz w:val="16"/>
+          <w:szCs w:val="16"/>
+        </w:rPr>
+        <w:t>+</w:t>
+      </w:r>
+      <w:r>
+        <w:rPr>
+          <w:rFonts w:ascii="Consolas" w:hAnsi="Consolas"/>
+          <w:sz w:val="16"/>
+          <w:szCs w:val="16"/>
+        </w:rPr>
+        <w:t>E</w:t>
       </w:r>
       <w:r>
         <w:rPr>
@@ -835,16 +1164,45 @@
           <w:sz w:val="16"/>
           <w:szCs w:val="16"/>
         </w:rPr>
-        <w:t>Menu Key, open context menu (</w:t>
-      </w:r>
-      <w:r>
+        <w:t>Open File Explorer</w:t>
+      </w:r>
+    </w:p>
+    <w:p>
+      <w:pPr>
+        <w:spacing w:after="0"/>
+        <w:ind w:left="1843" w:hanging="1843"/>
         <w:rPr>
           <w:rFonts w:cstheme="minorHAnsi"/>
           <w:color w:val="A6A6A6" w:themeColor="background1" w:themeShade="A6"/>
           <w:sz w:val="16"/>
           <w:szCs w:val="16"/>
         </w:rPr>
-        <w:t>or</w:t>
+      </w:pPr>
+      <w:proofErr w:type="spellStart"/>
+      <w:r>
+        <w:rPr>
+          <w:rFonts w:ascii="Consolas" w:hAnsi="Consolas"/>
+          <w:sz w:val="16"/>
+          <w:szCs w:val="16"/>
+        </w:rPr>
+        <w:t>Ctrl+</w:t>
+      </w:r>
+      <w:r>
+        <w:rPr>
+          <w:rFonts w:ascii="Consolas" w:hAnsi="Consolas"/>
+          <w:sz w:val="16"/>
+          <w:szCs w:val="16"/>
+        </w:rPr>
+        <w:t>N</w:t>
+      </w:r>
+      <w:proofErr w:type="spellEnd"/>
+      <w:r>
+        <w:rPr>
+          <w:rFonts w:ascii="Consolas" w:hAnsi="Consolas"/>
+          <w:sz w:val="16"/>
+          <w:szCs w:val="16"/>
+        </w:rPr>
+        <w:tab/>
       </w:r>
       <w:r>
         <w:rPr>
@@ -853,16 +1211,45 @@
           <w:sz w:val="16"/>
           <w:szCs w:val="16"/>
         </w:rPr>
-        <w:t xml:space="preserve"> </w:t>
-      </w:r>
-      <w:r>
+        <w:t>Open copy of current File Explorer window</w:t>
+      </w:r>
+    </w:p>
+    <w:p>
+      <w:pPr>
+        <w:spacing w:after="0"/>
+        <w:ind w:left="1843" w:hanging="1843"/>
         <w:rPr>
           <w:rFonts w:cstheme="minorHAnsi"/>
           <w:color w:val="A6A6A6" w:themeColor="background1" w:themeShade="A6"/>
           <w:sz w:val="16"/>
           <w:szCs w:val="16"/>
         </w:rPr>
-        <w:t>R</w:t>
+      </w:pPr>
+      <w:proofErr w:type="spellStart"/>
+      <w:r>
+        <w:rPr>
+          <w:rFonts w:ascii="Consolas" w:hAnsi="Consolas"/>
+          <w:sz w:val="16"/>
+          <w:szCs w:val="16"/>
+        </w:rPr>
+        <w:t>Ctrl+</w:t>
+      </w:r>
+      <w:r>
+        <w:rPr>
+          <w:rFonts w:ascii="Consolas" w:hAnsi="Consolas"/>
+          <w:sz w:val="16"/>
+          <w:szCs w:val="16"/>
+        </w:rPr>
+        <w:t>Shift+N</w:t>
+      </w:r>
+      <w:proofErr w:type="spellEnd"/>
+      <w:r>
+        <w:rPr>
+          <w:rFonts w:ascii="Consolas" w:hAnsi="Consolas"/>
+          <w:sz w:val="16"/>
+          <w:szCs w:val="16"/>
+        </w:rPr>
+        <w:tab/>
       </w:r>
       <w:r>
         <w:rPr>
@@ -871,16 +1258,53 @@
           <w:sz w:val="16"/>
           <w:szCs w:val="16"/>
         </w:rPr>
-        <w:t xml:space="preserve">ight </w:t>
-      </w:r>
-      <w:r>
+        <w:t>Create new folder in File Explorer</w:t>
+      </w:r>
+    </w:p>
+    <w:p>
+      <w:pPr>
+        <w:spacing w:after="0"/>
+        <w:ind w:left="1843" w:hanging="1843"/>
         <w:rPr>
           <w:rFonts w:cstheme="minorHAnsi"/>
           <w:color w:val="A6A6A6" w:themeColor="background1" w:themeShade="A6"/>
           <w:sz w:val="16"/>
           <w:szCs w:val="16"/>
         </w:rPr>
-        <w:t>C</w:t>
+      </w:pPr>
+      <w:proofErr w:type="spellStart"/>
+      <w:r>
+        <w:rPr>
+          <w:rFonts w:ascii="Consolas" w:hAnsi="Consolas"/>
+          <w:sz w:val="16"/>
+          <w:szCs w:val="16"/>
+        </w:rPr>
+        <w:t>Alt</w:t>
+      </w:r>
+      <w:r>
+        <w:rPr>
+          <w:rFonts w:ascii="Consolas" w:hAnsi="Consolas"/>
+          <w:sz w:val="16"/>
+          <w:szCs w:val="16"/>
+        </w:rPr>
+        <w:t>+</w:t>
+      </w:r>
+      <w:r>
+        <w:rPr>
+          <w:rFonts w:ascii="Consolas" w:hAnsi="Consolas"/>
+          <w:sz w:val="16"/>
+          <w:szCs w:val="16"/>
+        </w:rPr>
+        <w:t>D</w:t>
+      </w:r>
+      <w:proofErr w:type="spellEnd"/>
+      <w:r>
+        <w:rPr>
+          <w:rFonts w:ascii="Consolas" w:hAnsi="Consolas"/>
+          <w:sz w:val="16"/>
+          <w:szCs w:val="16"/>
+        </w:rPr>
+        <w:tab/>
       </w:r>
       <w:r>
         <w:rPr>
@@ -889,7 +1313,15 @@
           <w:sz w:val="16"/>
           <w:szCs w:val="16"/>
         </w:rPr>
-        <w:t>lick)</w:t>
+        <w:t>Go to address bar</w:t>
+      </w:r>
+    </w:p>
+    <w:p>
+      <w:pPr>
+        <w:pStyle w:val="Heading2"/>
+      </w:pPr>
+      <w:r>
+        <w:t>Address bar environment variable short-hands</w:t>
       </w:r>
     </w:p>
     <w:p>
@@ -905,28 +1337,39 @@
       </w:pPr>
       <w:r>
         <w:rPr>
-          <w:rFonts w:ascii="Consolas" w:hAnsi="Consolas" w:cs="Cambria Math"/>
-          <w:sz w:val="16"/>
-          <w:szCs w:val="16"/>
-        </w:rPr>
-        <w:t>Shift+</w:t>
-      </w:r>
-      <w:r>
-        <w:rPr>
-          <w:rFonts w:ascii="Cambria Math" w:hAnsi="Cambria Math" w:cs="Cambria Math"/>
-          <w:sz w:val="16"/>
-          <w:szCs w:val="16"/>
-        </w:rPr>
-        <w:t>≣</w:t>
-      </w:r>
-      <w:r>
-        <w:rPr>
-          <w:rFonts w:ascii="Consolas" w:hAnsi="Consolas"/>
-          <w:sz w:val="16"/>
-          <w:szCs w:val="16"/>
-        </w:rPr>
-        <w:tab/>
-      </w:r>
+          <w:rFonts w:ascii="Consolas" w:hAnsi="Consolas"/>
+          <w:sz w:val="16"/>
+          <w:szCs w:val="16"/>
+        </w:rPr>
+        <w:t>%</w:t>
+      </w:r>
+      <w:proofErr w:type="spellStart"/>
+      <w:r>
+        <w:rPr>
+          <w:rFonts w:ascii="Consolas" w:hAnsi="Consolas"/>
+          <w:sz w:val="16"/>
+          <w:szCs w:val="16"/>
+        </w:rPr>
+        <w:t>allusersprofile</w:t>
+      </w:r>
+      <w:proofErr w:type="spellEnd"/>
+      <w:r>
+        <w:rPr>
+          <w:rFonts w:ascii="Consolas" w:hAnsi="Consolas"/>
+          <w:sz w:val="16"/>
+          <w:szCs w:val="16"/>
+        </w:rPr>
+        <w:t>%</w:t>
+      </w:r>
+      <w:r>
+        <w:rPr>
+          <w:rFonts w:ascii="Consolas" w:hAnsi="Consolas"/>
+          <w:sz w:val="16"/>
+          <w:szCs w:val="16"/>
+        </w:rPr>
+        <w:tab/>
+      </w:r>
+      <w:proofErr w:type="spellStart"/>
       <w:r>
         <w:rPr>
           <w:rFonts w:cstheme="minorHAnsi"/>
@@ -934,8 +1377,9 @@
           <w:sz w:val="16"/>
           <w:szCs w:val="16"/>
         </w:rPr>
-        <w:t>File Explorer advanced context menu</w:t>
-      </w:r>
+        <w:t>ProgramData</w:t>
+      </w:r>
+      <w:proofErr w:type="spellEnd"/>
     </w:p>
     <w:p>
       <w:pPr>
@@ -948,16 +1392,32 @@
           <w:szCs w:val="16"/>
         </w:rPr>
       </w:pPr>
-      <w:proofErr w:type="spellStart"/>
-      <w:r>
-        <w:rPr>
-          <w:rFonts w:ascii="Consolas" w:hAnsi="Consolas"/>
-          <w:sz w:val="16"/>
-          <w:szCs w:val="16"/>
-        </w:rPr>
-        <w:t>PrtScn</w:t>
-      </w:r>
-      <w:proofErr w:type="spellEnd"/>
+      <w:r>
+        <w:rPr>
+          <w:rFonts w:ascii="Consolas" w:hAnsi="Consolas"/>
+          <w:sz w:val="16"/>
+          <w:szCs w:val="16"/>
+        </w:rPr>
+        <w:t>%</w:t>
+      </w:r>
+      <w:proofErr w:type="spellStart"/>
+      <w:r>
+        <w:rPr>
+          <w:rFonts w:ascii="Consolas" w:hAnsi="Consolas"/>
+          <w:sz w:val="16"/>
+          <w:szCs w:val="16"/>
+        </w:rPr>
+        <w:t>programfiles</w:t>
+      </w:r>
+      <w:proofErr w:type="spellEnd"/>
+      <w:r>
+        <w:rPr>
+          <w:rFonts w:ascii="Consolas" w:hAnsi="Consolas"/>
+          <w:sz w:val="16"/>
+          <w:szCs w:val="16"/>
+        </w:rPr>
+        <w:t>%</w:t>
+      </w:r>
       <w:r>
         <w:rPr>
           <w:rFonts w:ascii="Consolas" w:hAnsi="Consolas"/>
@@ -973,18 +1433,72 @@
           <w:sz w:val="16"/>
           <w:szCs w:val="16"/>
         </w:rPr>
-        <w:t xml:space="preserve">Screenshot of monitors </w:t>
-      </w:r>
-      <w:bookmarkStart w:id="0" w:name="_GoBack"/>
-      <w:bookmarkEnd w:id="0"/>
-      <w:r>
+        <w:t>Program Files</w:t>
+      </w:r>
+    </w:p>
+    <w:p>
+      <w:pPr>
+        <w:spacing w:after="0"/>
+        <w:ind w:left="1843" w:hanging="1843"/>
         <w:rPr>
           <w:rFonts w:cstheme="minorHAnsi"/>
           <w:color w:val="A6A6A6" w:themeColor="background1" w:themeShade="A6"/>
           <w:sz w:val="16"/>
           <w:szCs w:val="16"/>
         </w:rPr>
-        <w:t>to clipboard</w:t>
+      </w:pPr>
+      <w:r>
+        <w:rPr>
+          <w:rFonts w:ascii="Consolas" w:hAnsi="Consolas"/>
+          <w:sz w:val="16"/>
+          <w:szCs w:val="16"/>
+        </w:rPr>
+        <w:t>%</w:t>
+      </w:r>
+      <w:proofErr w:type="spellStart"/>
+      <w:r>
+        <w:rPr>
+          <w:rFonts w:ascii="Consolas" w:hAnsi="Consolas"/>
+          <w:sz w:val="16"/>
+          <w:szCs w:val="16"/>
+        </w:rPr>
+        <w:t>programfiles</w:t>
+      </w:r>
+      <w:proofErr w:type="spellEnd"/>
+      <w:r>
+        <w:rPr>
+          <w:rFonts w:ascii="Consolas" w:hAnsi="Consolas"/>
+          <w:sz w:val="16"/>
+          <w:szCs w:val="16"/>
+        </w:rPr>
+        <w:t>(x</w:t>
+      </w:r>
+      <w:proofErr w:type="gramStart"/>
+      <w:r>
+        <w:rPr>
+          <w:rFonts w:ascii="Consolas" w:hAnsi="Consolas"/>
+          <w:sz w:val="16"/>
+          <w:szCs w:val="16"/>
+        </w:rPr>
+        <w:t>86)%</w:t>
+      </w:r>
+      <w:proofErr w:type="gramEnd"/>
+      <w:r>
+        <w:rPr>
+          <w:rFonts w:ascii="Consolas" w:hAnsi="Consolas"/>
+          <w:sz w:val="16"/>
+          <w:szCs w:val="16"/>
+        </w:rPr>
+        <w:tab/>
+      </w:r>
+      <w:r>
+        <w:rPr>
+          <w:rFonts w:cstheme="minorHAnsi"/>
+          <w:color w:val="A6A6A6" w:themeColor="background1" w:themeShade="A6"/>
+          <w:sz w:val="16"/>
+          <w:szCs w:val="16"/>
+        </w:rPr>
+        <w:t>Program Files (x86)</w:t>
       </w:r>
     </w:p>
     <w:p>
@@ -998,32 +1512,32 @@
           <w:szCs w:val="16"/>
         </w:rPr>
       </w:pPr>
-      <w:proofErr w:type="spellStart"/>
-      <w:r>
-        <w:rPr>
-          <w:rFonts w:ascii="Consolas" w:hAnsi="Consolas"/>
-          <w:sz w:val="16"/>
-          <w:szCs w:val="16"/>
-        </w:rPr>
-        <w:t>Alt</w:t>
-      </w:r>
-      <w:r>
-        <w:rPr>
-          <w:rFonts w:ascii="Consolas" w:hAnsi="Consolas"/>
-          <w:sz w:val="16"/>
-          <w:szCs w:val="16"/>
-        </w:rPr>
-        <w:t>+</w:t>
-      </w:r>
-      <w:r>
-        <w:rPr>
-          <w:rFonts w:ascii="Consolas" w:hAnsi="Consolas"/>
-          <w:sz w:val="16"/>
-          <w:szCs w:val="16"/>
-        </w:rPr>
-        <w:t>PrtScn</w:t>
-      </w:r>
-      <w:proofErr w:type="spellEnd"/>
+      <w:r>
+        <w:rPr>
+          <w:rFonts w:ascii="Consolas" w:hAnsi="Consolas"/>
+          <w:sz w:val="16"/>
+          <w:szCs w:val="16"/>
+        </w:rPr>
+        <w:t>%</w:t>
+      </w:r>
+      <w:proofErr w:type="spellStart"/>
+      <w:r>
+        <w:rPr>
+          <w:rFonts w:ascii="Consolas" w:hAnsi="Consolas"/>
+          <w:sz w:val="16"/>
+          <w:szCs w:val="16"/>
+        </w:rPr>
+        <w:t>userprofile</w:t>
+      </w:r>
+      <w:proofErr w:type="spellEnd"/>
+      <w:r>
+        <w:rPr>
+          <w:rFonts w:ascii="Consolas" w:hAnsi="Consolas"/>
+          <w:sz w:val="16"/>
+          <w:szCs w:val="16"/>
+        </w:rPr>
+        <w:t>%</w:t>
+      </w:r>
       <w:r>
         <w:rPr>
           <w:rFonts w:ascii="Consolas" w:hAnsi="Consolas"/>
@@ -1039,15 +1553,7 @@
           <w:sz w:val="16"/>
           <w:szCs w:val="16"/>
         </w:rPr>
-        <w:t>Screenshot of active window to clipboard</w:t>
-      </w:r>
-    </w:p>
-    <w:p>
-      <w:pPr>
-        <w:pStyle w:val="Heading2"/>
-      </w:pPr>
-      <w:r>
-        <w:t>File Explorer</w:t>
+        <w:t>Current user’s profile</w:t>
       </w:r>
     </w:p>
     <w:p>
@@ -1063,26 +1569,29 @@
       </w:pPr>
       <w:r>
         <w:rPr>
-          <w:sz w:val="16"/>
-          <w:szCs w:val="16"/>
-        </w:rPr>
-        <w:sym w:font="Wingdings" w:char="F0FF"/>
-      </w:r>
-      <w:r>
-        <w:rPr>
-          <w:rFonts w:ascii="Consolas" w:hAnsi="Consolas"/>
-          <w:sz w:val="16"/>
-          <w:szCs w:val="16"/>
-        </w:rPr>
-        <w:t>+</w:t>
-      </w:r>
-      <w:r>
-        <w:rPr>
-          <w:rFonts w:ascii="Consolas" w:hAnsi="Consolas"/>
-          <w:sz w:val="16"/>
-          <w:szCs w:val="16"/>
-        </w:rPr>
-        <w:t>E</w:t>
+          <w:rFonts w:ascii="Consolas" w:hAnsi="Consolas"/>
+          <w:sz w:val="16"/>
+          <w:szCs w:val="16"/>
+        </w:rPr>
+        <w:t>%</w:t>
+      </w:r>
+      <w:proofErr w:type="spellStart"/>
+      <w:r>
+        <w:rPr>
+          <w:rFonts w:ascii="Consolas" w:hAnsi="Consolas"/>
+          <w:sz w:val="16"/>
+          <w:szCs w:val="16"/>
+        </w:rPr>
+        <w:t>appdata</w:t>
+      </w:r>
+      <w:proofErr w:type="spellEnd"/>
+      <w:r>
+        <w:rPr>
+          <w:rFonts w:ascii="Consolas" w:hAnsi="Consolas"/>
+          <w:sz w:val="16"/>
+          <w:szCs w:val="16"/>
+        </w:rPr>
+        <w:t>%</w:t>
       </w:r>
       <w:r>
         <w:rPr>
@@ -1099,7 +1608,47 @@
           <w:sz w:val="16"/>
           <w:szCs w:val="16"/>
         </w:rPr>
-        <w:t>Open File Explorer</w:t>
+        <w:t>%</w:t>
+      </w:r>
+      <w:proofErr w:type="spellStart"/>
+      <w:r>
+        <w:rPr>
+          <w:rFonts w:cstheme="minorHAnsi"/>
+          <w:color w:val="A6A6A6" w:themeColor="background1" w:themeShade="A6"/>
+          <w:sz w:val="16"/>
+          <w:szCs w:val="16"/>
+        </w:rPr>
+        <w:t>userprofile</w:t>
+      </w:r>
+      <w:proofErr w:type="spellEnd"/>
+      <w:r>
+        <w:rPr>
+          <w:rFonts w:cstheme="minorHAnsi"/>
+          <w:color w:val="A6A6A6" w:themeColor="background1" w:themeShade="A6"/>
+          <w:sz w:val="16"/>
+          <w:szCs w:val="16"/>
+        </w:rPr>
+        <w:t>%\</w:t>
+      </w:r>
+      <w:proofErr w:type="spellStart"/>
+      <w:r>
+        <w:rPr>
+          <w:rFonts w:cstheme="minorHAnsi"/>
+          <w:color w:val="A6A6A6" w:themeColor="background1" w:themeShade="A6"/>
+          <w:sz w:val="16"/>
+          <w:szCs w:val="16"/>
+        </w:rPr>
+        <w:t>AppData</w:t>
+      </w:r>
+      <w:proofErr w:type="spellEnd"/>
+      <w:r>
+        <w:rPr>
+          <w:rFonts w:cstheme="minorHAnsi"/>
+          <w:color w:val="A6A6A6" w:themeColor="background1" w:themeShade="A6"/>
+          <w:sz w:val="16"/>
+          <w:szCs w:val="16"/>
+        </w:rPr>
+        <w:t>\Roaming</w:t>
       </w:r>
     </w:p>
     <w:p>
@@ -1113,24 +1662,14 @@
           <w:szCs w:val="16"/>
         </w:rPr>
       </w:pPr>
-      <w:proofErr w:type="spellStart"/>
-      <w:r>
-        <w:rPr>
-          <w:rFonts w:ascii="Consolas" w:hAnsi="Consolas"/>
-          <w:sz w:val="16"/>
-          <w:szCs w:val="16"/>
-        </w:rPr>
-        <w:t>Ctrl+</w:t>
-      </w:r>
-      <w:r>
-        <w:rPr>
-          <w:rFonts w:ascii="Consolas" w:hAnsi="Consolas"/>
-          <w:sz w:val="16"/>
-          <w:szCs w:val="16"/>
-        </w:rPr>
-        <w:t>N</w:t>
-      </w:r>
-      <w:proofErr w:type="spellEnd"/>
+      <w:r>
+        <w:rPr>
+          <w:rFonts w:ascii="Consolas" w:hAnsi="Consolas"/>
+          <w:sz w:val="16"/>
+          <w:szCs w:val="16"/>
+        </w:rPr>
+        <w:t>%temp%</w:t>
+      </w:r>
       <w:r>
         <w:rPr>
           <w:rFonts w:ascii="Consolas" w:hAnsi="Consolas"/>
@@ -1146,7 +1685,47 @@
           <w:sz w:val="16"/>
           <w:szCs w:val="16"/>
         </w:rPr>
-        <w:t>Open copy of current File Explorer window</w:t>
+        <w:t>%</w:t>
+      </w:r>
+      <w:proofErr w:type="spellStart"/>
+      <w:r>
+        <w:rPr>
+          <w:rFonts w:cstheme="minorHAnsi"/>
+          <w:color w:val="A6A6A6" w:themeColor="background1" w:themeShade="A6"/>
+          <w:sz w:val="16"/>
+          <w:szCs w:val="16"/>
+        </w:rPr>
+        <w:t>userprofile</w:t>
+      </w:r>
+      <w:proofErr w:type="spellEnd"/>
+      <w:r>
+        <w:rPr>
+          <w:rFonts w:cstheme="minorHAnsi"/>
+          <w:color w:val="A6A6A6" w:themeColor="background1" w:themeShade="A6"/>
+          <w:sz w:val="16"/>
+          <w:szCs w:val="16"/>
+        </w:rPr>
+        <w:t>%\</w:t>
+      </w:r>
+      <w:proofErr w:type="spellStart"/>
+      <w:r>
+        <w:rPr>
+          <w:rFonts w:cstheme="minorHAnsi"/>
+          <w:color w:val="A6A6A6" w:themeColor="background1" w:themeShade="A6"/>
+          <w:sz w:val="16"/>
+          <w:szCs w:val="16"/>
+        </w:rPr>
+        <w:t>AppData</w:t>
+      </w:r>
+      <w:proofErr w:type="spellEnd"/>
+      <w:r>
+        <w:rPr>
+          <w:rFonts w:cstheme="minorHAnsi"/>
+          <w:color w:val="A6A6A6" w:themeColor="background1" w:themeShade="A6"/>
+          <w:sz w:val="16"/>
+          <w:szCs w:val="16"/>
+        </w:rPr>
+        <w:t>\Local\Temp</w:t>
       </w:r>
     </w:p>
     <w:p>
@@ -1160,24 +1739,32 @@
           <w:szCs w:val="16"/>
         </w:rPr>
       </w:pPr>
-      <w:proofErr w:type="spellStart"/>
-      <w:r>
-        <w:rPr>
-          <w:rFonts w:ascii="Consolas" w:hAnsi="Consolas"/>
-          <w:sz w:val="16"/>
-          <w:szCs w:val="16"/>
-        </w:rPr>
-        <w:t>Ctrl+</w:t>
-      </w:r>
-      <w:r>
-        <w:rPr>
-          <w:rFonts w:ascii="Consolas" w:hAnsi="Consolas"/>
-          <w:sz w:val="16"/>
-          <w:szCs w:val="16"/>
-        </w:rPr>
-        <w:t>Shift+N</w:t>
-      </w:r>
-      <w:proofErr w:type="spellEnd"/>
+      <w:r>
+        <w:rPr>
+          <w:rFonts w:ascii="Consolas" w:hAnsi="Consolas"/>
+          <w:sz w:val="16"/>
+          <w:szCs w:val="16"/>
+        </w:rPr>
+        <w:t>%</w:t>
+      </w:r>
+      <w:proofErr w:type="spellStart"/>
+      <w:r>
+        <w:rPr>
+          <w:rFonts w:ascii="Consolas" w:hAnsi="Consolas"/>
+          <w:sz w:val="16"/>
+          <w:szCs w:val="16"/>
+        </w:rPr>
+        <w:t>tmp</w:t>
+      </w:r>
+      <w:proofErr w:type="spellEnd"/>
+      <w:r>
+        <w:rPr>
+          <w:rFonts w:ascii="Consolas" w:hAnsi="Consolas"/>
+          <w:sz w:val="16"/>
+          <w:szCs w:val="16"/>
+        </w:rPr>
+        <w:t>%</w:t>
+      </w:r>
       <w:r>
         <w:rPr>
           <w:rFonts w:ascii="Consolas" w:hAnsi="Consolas"/>
@@ -1193,7 +1780,47 @@
           <w:sz w:val="16"/>
           <w:szCs w:val="16"/>
         </w:rPr>
-        <w:t>Create new folder in File Explorer</w:t>
+        <w:t>%</w:t>
+      </w:r>
+      <w:proofErr w:type="spellStart"/>
+      <w:r>
+        <w:rPr>
+          <w:rFonts w:cstheme="minorHAnsi"/>
+          <w:color w:val="A6A6A6" w:themeColor="background1" w:themeShade="A6"/>
+          <w:sz w:val="16"/>
+          <w:szCs w:val="16"/>
+        </w:rPr>
+        <w:t>userprofile</w:t>
+      </w:r>
+      <w:proofErr w:type="spellEnd"/>
+      <w:r>
+        <w:rPr>
+          <w:rFonts w:cstheme="minorHAnsi"/>
+          <w:color w:val="A6A6A6" w:themeColor="background1" w:themeShade="A6"/>
+          <w:sz w:val="16"/>
+          <w:szCs w:val="16"/>
+        </w:rPr>
+        <w:t>%\</w:t>
+      </w:r>
+      <w:proofErr w:type="spellStart"/>
+      <w:r>
+        <w:rPr>
+          <w:rFonts w:cstheme="minorHAnsi"/>
+          <w:color w:val="A6A6A6" w:themeColor="background1" w:themeShade="A6"/>
+          <w:sz w:val="16"/>
+          <w:szCs w:val="16"/>
+        </w:rPr>
+        <w:t>AppData</w:t>
+      </w:r>
+      <w:proofErr w:type="spellEnd"/>
+      <w:r>
+        <w:rPr>
+          <w:rFonts w:cstheme="minorHAnsi"/>
+          <w:color w:val="A6A6A6" w:themeColor="background1" w:themeShade="A6"/>
+          <w:sz w:val="16"/>
+          <w:szCs w:val="16"/>
+        </w:rPr>
+        <w:t>\Local\Temp</w:t>
       </w:r>
     </w:p>
     <w:p>
@@ -1207,59 +1834,94 @@
           <w:szCs w:val="16"/>
         </w:rPr>
       </w:pPr>
-      <w:proofErr w:type="spellStart"/>
-      <w:r>
-        <w:rPr>
-          <w:rFonts w:ascii="Consolas" w:hAnsi="Consolas"/>
-          <w:sz w:val="16"/>
-          <w:szCs w:val="16"/>
-        </w:rPr>
-        <w:t>Alt</w:t>
-      </w:r>
-      <w:r>
-        <w:rPr>
-          <w:rFonts w:ascii="Consolas" w:hAnsi="Consolas"/>
-          <w:sz w:val="16"/>
-          <w:szCs w:val="16"/>
-        </w:rPr>
-        <w:t>+</w:t>
-      </w:r>
-      <w:r>
-        <w:rPr>
-          <w:rFonts w:ascii="Consolas" w:hAnsi="Consolas"/>
-          <w:sz w:val="16"/>
-          <w:szCs w:val="16"/>
-        </w:rPr>
-        <w:t>D</w:t>
-      </w:r>
-      <w:proofErr w:type="spellEnd"/>
-      <w:r>
-        <w:rPr>
-          <w:rFonts w:ascii="Consolas" w:hAnsi="Consolas"/>
-          <w:sz w:val="16"/>
-          <w:szCs w:val="16"/>
-        </w:rPr>
-        <w:tab/>
-      </w:r>
-      <w:r>
+      <w:r>
+        <w:rPr>
+          <w:rFonts w:ascii="Consolas" w:hAnsi="Consolas"/>
+          <w:sz w:val="16"/>
+          <w:szCs w:val="16"/>
+        </w:rPr>
+        <w:t>%</w:t>
+      </w:r>
+      <w:proofErr w:type="spellStart"/>
+      <w:r>
+        <w:rPr>
+          <w:rFonts w:ascii="Consolas" w:hAnsi="Consolas"/>
+          <w:sz w:val="16"/>
+          <w:szCs w:val="16"/>
+        </w:rPr>
+        <w:t>homepath</w:t>
+      </w:r>
+      <w:proofErr w:type="spellEnd"/>
+      <w:r>
+        <w:rPr>
+          <w:rFonts w:ascii="Consolas" w:hAnsi="Consolas"/>
+          <w:sz w:val="16"/>
+          <w:szCs w:val="16"/>
+        </w:rPr>
+        <w:t>%</w:t>
+      </w:r>
+      <w:r>
+        <w:rPr>
+          <w:rFonts w:ascii="Consolas" w:hAnsi="Consolas"/>
+          <w:sz w:val="16"/>
+          <w:szCs w:val="16"/>
+        </w:rPr>
+        <w:tab/>
+      </w:r>
+    </w:p>
+    <w:p>
+      <w:pPr>
+        <w:spacing w:after="0"/>
+        <w:ind w:left="1843" w:hanging="1843"/>
         <w:rPr>
           <w:rFonts w:cstheme="minorHAnsi"/>
           <w:color w:val="A6A6A6" w:themeColor="background1" w:themeShade="A6"/>
           <w:sz w:val="16"/>
           <w:szCs w:val="16"/>
         </w:rPr>
-        <w:t>Go to address bar</w:t>
-      </w:r>
-    </w:p>
-    <w:p>
-      <w:pPr>
-        <w:pStyle w:val="Heading2"/>
-      </w:pPr>
-      <w:r>
-        <w:t>A</w:t>
-      </w:r>
-      <w:r>
-        <w:t>ddress bar environment variable short-hands</w:t>
+      </w:pPr>
+      <w:r>
+        <w:rPr>
+          <w:rFonts w:ascii="Consolas" w:hAnsi="Consolas"/>
+          <w:sz w:val="16"/>
+          <w:szCs w:val="16"/>
+        </w:rPr>
+        <w:t>%</w:t>
+      </w:r>
+      <w:proofErr w:type="spellStart"/>
+      <w:r>
+        <w:rPr>
+          <w:rFonts w:ascii="Consolas" w:hAnsi="Consolas"/>
+          <w:sz w:val="16"/>
+          <w:szCs w:val="16"/>
+        </w:rPr>
+        <w:t>homedrive</w:t>
+      </w:r>
+      <w:proofErr w:type="spellEnd"/>
+      <w:r>
+        <w:rPr>
+          <w:rFonts w:ascii="Consolas" w:hAnsi="Consolas"/>
+          <w:sz w:val="16"/>
+          <w:szCs w:val="16"/>
+        </w:rPr>
+        <w:t>%</w:t>
+      </w:r>
+      <w:r>
+        <w:rPr>
+          <w:rFonts w:ascii="Consolas" w:hAnsi="Consolas"/>
+          <w:sz w:val="16"/>
+          <w:szCs w:val="16"/>
+        </w:rPr>
+        <w:tab/>
+      </w:r>
+      <w:r>
+        <w:rPr>
+          <w:rFonts w:cstheme="minorHAnsi"/>
+          <w:color w:val="A6A6A6" w:themeColor="background1" w:themeShade="A6"/>
+          <w:sz w:val="16"/>
+          <w:szCs w:val="16"/>
+        </w:rPr>
+        <w:t>Current user’s personal directory</w:t>
       </w:r>
     </w:p>
     <w:p>
@@ -1288,674 +1950,7 @@
           <w:sz w:val="16"/>
           <w:szCs w:val="16"/>
         </w:rPr>
-        <w:t>allusersprofile</w:t>
-      </w:r>
-      <w:proofErr w:type="spellEnd"/>
-      <w:r>
-        <w:rPr>
-          <w:rFonts w:ascii="Consolas" w:hAnsi="Consolas"/>
-          <w:sz w:val="16"/>
-          <w:szCs w:val="16"/>
-        </w:rPr>
-        <w:t>%</w:t>
-      </w:r>
-      <w:r>
-        <w:rPr>
-          <w:rFonts w:ascii="Consolas" w:hAnsi="Consolas"/>
-          <w:sz w:val="16"/>
-          <w:szCs w:val="16"/>
-        </w:rPr>
-        <w:tab/>
-      </w:r>
-      <w:proofErr w:type="spellStart"/>
-      <w:r>
-        <w:rPr>
-          <w:rFonts w:cstheme="minorHAnsi"/>
-          <w:color w:val="A6A6A6" w:themeColor="background1" w:themeShade="A6"/>
-          <w:sz w:val="16"/>
-          <w:szCs w:val="16"/>
-        </w:rPr>
-        <w:t>ProgramData</w:t>
-      </w:r>
-      <w:proofErr w:type="spellEnd"/>
-    </w:p>
-    <w:p>
-      <w:pPr>
-        <w:spacing w:after="0"/>
-        <w:ind w:left="1843" w:hanging="1843"/>
-        <w:rPr>
-          <w:rFonts w:cstheme="minorHAnsi"/>
-          <w:color w:val="A6A6A6" w:themeColor="background1" w:themeShade="A6"/>
-          <w:sz w:val="16"/>
-          <w:szCs w:val="16"/>
-        </w:rPr>
-      </w:pPr>
-      <w:r>
-        <w:rPr>
-          <w:rFonts w:ascii="Consolas" w:hAnsi="Consolas"/>
-          <w:sz w:val="16"/>
-          <w:szCs w:val="16"/>
-        </w:rPr>
-        <w:t>%</w:t>
-      </w:r>
-      <w:proofErr w:type="spellStart"/>
-      <w:r>
-        <w:rPr>
-          <w:rFonts w:ascii="Consolas" w:hAnsi="Consolas"/>
-          <w:sz w:val="16"/>
-          <w:szCs w:val="16"/>
-        </w:rPr>
-        <w:t>programfiles</w:t>
-      </w:r>
-      <w:proofErr w:type="spellEnd"/>
-      <w:r>
-        <w:rPr>
-          <w:rFonts w:ascii="Consolas" w:hAnsi="Consolas"/>
-          <w:sz w:val="16"/>
-          <w:szCs w:val="16"/>
-        </w:rPr>
-        <w:t>%</w:t>
-      </w:r>
-      <w:r>
-        <w:rPr>
-          <w:rFonts w:ascii="Consolas" w:hAnsi="Consolas"/>
-          <w:sz w:val="16"/>
-          <w:szCs w:val="16"/>
-        </w:rPr>
-        <w:tab/>
-      </w:r>
-      <w:r>
-        <w:rPr>
-          <w:rFonts w:cstheme="minorHAnsi"/>
-          <w:color w:val="A6A6A6" w:themeColor="background1" w:themeShade="A6"/>
-          <w:sz w:val="16"/>
-          <w:szCs w:val="16"/>
-        </w:rPr>
-        <w:t>Program Files</w:t>
-      </w:r>
-    </w:p>
-    <w:p>
-      <w:pPr>
-        <w:spacing w:after="0"/>
-        <w:ind w:left="1843" w:hanging="1843"/>
-        <w:rPr>
-          <w:rFonts w:cstheme="minorHAnsi"/>
-          <w:color w:val="A6A6A6" w:themeColor="background1" w:themeShade="A6"/>
-          <w:sz w:val="16"/>
-          <w:szCs w:val="16"/>
-        </w:rPr>
-      </w:pPr>
-      <w:r>
-        <w:rPr>
-          <w:rFonts w:ascii="Consolas" w:hAnsi="Consolas"/>
-          <w:sz w:val="16"/>
-          <w:szCs w:val="16"/>
-        </w:rPr>
-        <w:t>%</w:t>
-      </w:r>
-      <w:proofErr w:type="spellStart"/>
-      <w:r>
-        <w:rPr>
-          <w:rFonts w:ascii="Consolas" w:hAnsi="Consolas"/>
-          <w:sz w:val="16"/>
-          <w:szCs w:val="16"/>
-        </w:rPr>
-        <w:t>programfiles</w:t>
-      </w:r>
-      <w:proofErr w:type="spellEnd"/>
-      <w:r>
-        <w:rPr>
-          <w:rFonts w:ascii="Consolas" w:hAnsi="Consolas"/>
-          <w:sz w:val="16"/>
-          <w:szCs w:val="16"/>
-        </w:rPr>
-        <w:t>(x</w:t>
-      </w:r>
-      <w:proofErr w:type="gramStart"/>
-      <w:r>
-        <w:rPr>
-          <w:rFonts w:ascii="Consolas" w:hAnsi="Consolas"/>
-          <w:sz w:val="16"/>
-          <w:szCs w:val="16"/>
-        </w:rPr>
-        <w:t>86)</w:t>
-      </w:r>
-      <w:r>
-        <w:rPr>
-          <w:rFonts w:ascii="Consolas" w:hAnsi="Consolas"/>
-          <w:sz w:val="16"/>
-          <w:szCs w:val="16"/>
-        </w:rPr>
-        <w:t>%</w:t>
-      </w:r>
-      <w:proofErr w:type="gramEnd"/>
-      <w:r>
-        <w:rPr>
-          <w:rFonts w:ascii="Consolas" w:hAnsi="Consolas"/>
-          <w:sz w:val="16"/>
-          <w:szCs w:val="16"/>
-        </w:rPr>
-        <w:tab/>
-      </w:r>
-      <w:r>
-        <w:rPr>
-          <w:rFonts w:cstheme="minorHAnsi"/>
-          <w:color w:val="A6A6A6" w:themeColor="background1" w:themeShade="A6"/>
-          <w:sz w:val="16"/>
-          <w:szCs w:val="16"/>
-        </w:rPr>
-        <w:t>Program Files</w:t>
-      </w:r>
-      <w:r>
-        <w:rPr>
-          <w:rFonts w:cstheme="minorHAnsi"/>
-          <w:color w:val="A6A6A6" w:themeColor="background1" w:themeShade="A6"/>
-          <w:sz w:val="16"/>
-          <w:szCs w:val="16"/>
-        </w:rPr>
-        <w:t xml:space="preserve"> (x86)</w:t>
-      </w:r>
-    </w:p>
-    <w:p>
-      <w:pPr>
-        <w:spacing w:after="0"/>
-        <w:ind w:left="1843" w:hanging="1843"/>
-        <w:rPr>
-          <w:rFonts w:cstheme="minorHAnsi"/>
-          <w:color w:val="A6A6A6" w:themeColor="background1" w:themeShade="A6"/>
-          <w:sz w:val="16"/>
-          <w:szCs w:val="16"/>
-        </w:rPr>
-      </w:pPr>
-      <w:r>
-        <w:rPr>
-          <w:rFonts w:ascii="Consolas" w:hAnsi="Consolas"/>
-          <w:sz w:val="16"/>
-          <w:szCs w:val="16"/>
-        </w:rPr>
-        <w:t>%</w:t>
-      </w:r>
-      <w:proofErr w:type="spellStart"/>
-      <w:r>
-        <w:rPr>
-          <w:rFonts w:ascii="Consolas" w:hAnsi="Consolas"/>
-          <w:sz w:val="16"/>
-          <w:szCs w:val="16"/>
-        </w:rPr>
-        <w:t>userprofile</w:t>
-      </w:r>
-      <w:proofErr w:type="spellEnd"/>
-      <w:r>
-        <w:rPr>
-          <w:rFonts w:ascii="Consolas" w:hAnsi="Consolas"/>
-          <w:sz w:val="16"/>
-          <w:szCs w:val="16"/>
-        </w:rPr>
-        <w:t>%</w:t>
-      </w:r>
-      <w:r>
-        <w:rPr>
-          <w:rFonts w:ascii="Consolas" w:hAnsi="Consolas"/>
-          <w:sz w:val="16"/>
-          <w:szCs w:val="16"/>
-        </w:rPr>
-        <w:tab/>
-      </w:r>
-      <w:r>
-        <w:rPr>
-          <w:rFonts w:cstheme="minorHAnsi"/>
-          <w:color w:val="A6A6A6" w:themeColor="background1" w:themeShade="A6"/>
-          <w:sz w:val="16"/>
-          <w:szCs w:val="16"/>
-        </w:rPr>
-        <w:t>Current user’s profile</w:t>
-      </w:r>
-    </w:p>
-    <w:p>
-      <w:pPr>
-        <w:spacing w:after="0"/>
-        <w:ind w:left="1843" w:hanging="1843"/>
-        <w:rPr>
-          <w:rFonts w:cstheme="minorHAnsi"/>
-          <w:color w:val="A6A6A6" w:themeColor="background1" w:themeShade="A6"/>
-          <w:sz w:val="16"/>
-          <w:szCs w:val="16"/>
-        </w:rPr>
-      </w:pPr>
-      <w:r>
-        <w:rPr>
-          <w:rFonts w:ascii="Consolas" w:hAnsi="Consolas"/>
-          <w:sz w:val="16"/>
-          <w:szCs w:val="16"/>
-        </w:rPr>
-        <w:t>%</w:t>
-      </w:r>
-      <w:proofErr w:type="spellStart"/>
-      <w:r>
-        <w:rPr>
-          <w:rFonts w:ascii="Consolas" w:hAnsi="Consolas"/>
-          <w:sz w:val="16"/>
-          <w:szCs w:val="16"/>
-        </w:rPr>
-        <w:t>appdata</w:t>
-      </w:r>
-      <w:proofErr w:type="spellEnd"/>
-      <w:r>
-        <w:rPr>
-          <w:rFonts w:ascii="Consolas" w:hAnsi="Consolas"/>
-          <w:sz w:val="16"/>
-          <w:szCs w:val="16"/>
-        </w:rPr>
-        <w:t>%</w:t>
-      </w:r>
-      <w:r>
-        <w:rPr>
-          <w:rFonts w:ascii="Consolas" w:hAnsi="Consolas"/>
-          <w:sz w:val="16"/>
-          <w:szCs w:val="16"/>
-        </w:rPr>
-        <w:tab/>
-      </w:r>
-      <w:r>
-        <w:rPr>
-          <w:rFonts w:cstheme="minorHAnsi"/>
-          <w:color w:val="A6A6A6" w:themeColor="background1" w:themeShade="A6"/>
-          <w:sz w:val="16"/>
-          <w:szCs w:val="16"/>
-        </w:rPr>
-        <w:t>%</w:t>
-      </w:r>
-      <w:proofErr w:type="spellStart"/>
-      <w:r>
-        <w:rPr>
-          <w:rFonts w:cstheme="minorHAnsi"/>
-          <w:color w:val="A6A6A6" w:themeColor="background1" w:themeShade="A6"/>
-          <w:sz w:val="16"/>
-          <w:szCs w:val="16"/>
-        </w:rPr>
-        <w:t>userprofile</w:t>
-      </w:r>
-      <w:proofErr w:type="spellEnd"/>
-      <w:r>
-        <w:rPr>
-          <w:rFonts w:cstheme="minorHAnsi"/>
-          <w:color w:val="A6A6A6" w:themeColor="background1" w:themeShade="A6"/>
-          <w:sz w:val="16"/>
-          <w:szCs w:val="16"/>
-        </w:rPr>
-        <w:t>%\</w:t>
-      </w:r>
-      <w:proofErr w:type="spellStart"/>
-      <w:r>
-        <w:rPr>
-          <w:rFonts w:cstheme="minorHAnsi"/>
-          <w:color w:val="A6A6A6" w:themeColor="background1" w:themeShade="A6"/>
-          <w:sz w:val="16"/>
-          <w:szCs w:val="16"/>
-        </w:rPr>
-        <w:t>AppData</w:t>
-      </w:r>
-      <w:proofErr w:type="spellEnd"/>
-      <w:r>
-        <w:rPr>
-          <w:rFonts w:cstheme="minorHAnsi"/>
-          <w:color w:val="A6A6A6" w:themeColor="background1" w:themeShade="A6"/>
-          <w:sz w:val="16"/>
-          <w:szCs w:val="16"/>
-        </w:rPr>
-        <w:t>\Roaming</w:t>
-      </w:r>
-    </w:p>
-    <w:p>
-      <w:pPr>
-        <w:spacing w:after="0"/>
-        <w:ind w:left="1843" w:hanging="1843"/>
-        <w:rPr>
-          <w:rFonts w:cstheme="minorHAnsi"/>
-          <w:color w:val="A6A6A6" w:themeColor="background1" w:themeShade="A6"/>
-          <w:sz w:val="16"/>
-          <w:szCs w:val="16"/>
-        </w:rPr>
-      </w:pPr>
-      <w:r>
-        <w:rPr>
-          <w:rFonts w:ascii="Consolas" w:hAnsi="Consolas"/>
-          <w:sz w:val="16"/>
-          <w:szCs w:val="16"/>
-        </w:rPr>
-        <w:t>%</w:t>
-      </w:r>
-      <w:r>
-        <w:rPr>
-          <w:rFonts w:ascii="Consolas" w:hAnsi="Consolas"/>
-          <w:sz w:val="16"/>
-          <w:szCs w:val="16"/>
-        </w:rPr>
-        <w:t>temp</w:t>
-      </w:r>
-      <w:r>
-        <w:rPr>
-          <w:rFonts w:ascii="Consolas" w:hAnsi="Consolas"/>
-          <w:sz w:val="16"/>
-          <w:szCs w:val="16"/>
-        </w:rPr>
-        <w:t>%</w:t>
-      </w:r>
-      <w:r>
-        <w:rPr>
-          <w:rFonts w:ascii="Consolas" w:hAnsi="Consolas"/>
-          <w:sz w:val="16"/>
-          <w:szCs w:val="16"/>
-        </w:rPr>
-        <w:tab/>
-      </w:r>
-      <w:r>
-        <w:rPr>
-          <w:rFonts w:cstheme="minorHAnsi"/>
-          <w:color w:val="A6A6A6" w:themeColor="background1" w:themeShade="A6"/>
-          <w:sz w:val="16"/>
-          <w:szCs w:val="16"/>
-        </w:rPr>
-        <w:t>%</w:t>
-      </w:r>
-      <w:proofErr w:type="spellStart"/>
-      <w:r>
-        <w:rPr>
-          <w:rFonts w:cstheme="minorHAnsi"/>
-          <w:color w:val="A6A6A6" w:themeColor="background1" w:themeShade="A6"/>
-          <w:sz w:val="16"/>
-          <w:szCs w:val="16"/>
-        </w:rPr>
-        <w:t>userprofile</w:t>
-      </w:r>
-      <w:proofErr w:type="spellEnd"/>
-      <w:r>
-        <w:rPr>
-          <w:rFonts w:cstheme="minorHAnsi"/>
-          <w:color w:val="A6A6A6" w:themeColor="background1" w:themeShade="A6"/>
-          <w:sz w:val="16"/>
-          <w:szCs w:val="16"/>
-        </w:rPr>
-        <w:t>%\</w:t>
-      </w:r>
-      <w:proofErr w:type="spellStart"/>
-      <w:r>
-        <w:rPr>
-          <w:rFonts w:cstheme="minorHAnsi"/>
-          <w:color w:val="A6A6A6" w:themeColor="background1" w:themeShade="A6"/>
-          <w:sz w:val="16"/>
-          <w:szCs w:val="16"/>
-        </w:rPr>
-        <w:t>A</w:t>
-      </w:r>
-      <w:r>
-        <w:rPr>
-          <w:rFonts w:cstheme="minorHAnsi"/>
-          <w:color w:val="A6A6A6" w:themeColor="background1" w:themeShade="A6"/>
-          <w:sz w:val="16"/>
-          <w:szCs w:val="16"/>
-        </w:rPr>
-        <w:t>pp</w:t>
-      </w:r>
-      <w:r>
-        <w:rPr>
-          <w:rFonts w:cstheme="minorHAnsi"/>
-          <w:color w:val="A6A6A6" w:themeColor="background1" w:themeShade="A6"/>
-          <w:sz w:val="16"/>
-          <w:szCs w:val="16"/>
-        </w:rPr>
-        <w:t>Data</w:t>
-      </w:r>
-      <w:proofErr w:type="spellEnd"/>
-      <w:r>
-        <w:rPr>
-          <w:rFonts w:cstheme="minorHAnsi"/>
-          <w:color w:val="A6A6A6" w:themeColor="background1" w:themeShade="A6"/>
-          <w:sz w:val="16"/>
-          <w:szCs w:val="16"/>
-        </w:rPr>
-        <w:t>\Local\Temp</w:t>
-      </w:r>
-    </w:p>
-    <w:p>
-      <w:pPr>
-        <w:spacing w:after="0"/>
-        <w:ind w:left="1843" w:hanging="1843"/>
-        <w:rPr>
-          <w:rFonts w:cstheme="minorHAnsi"/>
-          <w:color w:val="A6A6A6" w:themeColor="background1" w:themeShade="A6"/>
-          <w:sz w:val="16"/>
-          <w:szCs w:val="16"/>
-        </w:rPr>
-      </w:pPr>
-      <w:r>
-        <w:rPr>
-          <w:rFonts w:ascii="Consolas" w:hAnsi="Consolas"/>
-          <w:sz w:val="16"/>
-          <w:szCs w:val="16"/>
-        </w:rPr>
-        <w:t>%</w:t>
-      </w:r>
-      <w:proofErr w:type="spellStart"/>
-      <w:r>
-        <w:rPr>
-          <w:rFonts w:ascii="Consolas" w:hAnsi="Consolas"/>
-          <w:sz w:val="16"/>
-          <w:szCs w:val="16"/>
-        </w:rPr>
-        <w:t>tmp</w:t>
-      </w:r>
-      <w:proofErr w:type="spellEnd"/>
-      <w:r>
-        <w:rPr>
-          <w:rFonts w:ascii="Consolas" w:hAnsi="Consolas"/>
-          <w:sz w:val="16"/>
-          <w:szCs w:val="16"/>
-        </w:rPr>
-        <w:t>%</w:t>
-      </w:r>
-      <w:r>
-        <w:rPr>
-          <w:rFonts w:ascii="Consolas" w:hAnsi="Consolas"/>
-          <w:sz w:val="16"/>
-          <w:szCs w:val="16"/>
-        </w:rPr>
-        <w:tab/>
-      </w:r>
-      <w:r>
-        <w:rPr>
-          <w:rFonts w:cstheme="minorHAnsi"/>
-          <w:color w:val="A6A6A6" w:themeColor="background1" w:themeShade="A6"/>
-          <w:sz w:val="16"/>
-          <w:szCs w:val="16"/>
-        </w:rPr>
-        <w:t>%</w:t>
-      </w:r>
-      <w:proofErr w:type="spellStart"/>
-      <w:r>
-        <w:rPr>
-          <w:rFonts w:cstheme="minorHAnsi"/>
-          <w:color w:val="A6A6A6" w:themeColor="background1" w:themeShade="A6"/>
-          <w:sz w:val="16"/>
-          <w:szCs w:val="16"/>
-        </w:rPr>
-        <w:t>userprofile</w:t>
-      </w:r>
-      <w:proofErr w:type="spellEnd"/>
-      <w:r>
-        <w:rPr>
-          <w:rFonts w:cstheme="minorHAnsi"/>
-          <w:color w:val="A6A6A6" w:themeColor="background1" w:themeShade="A6"/>
-          <w:sz w:val="16"/>
-          <w:szCs w:val="16"/>
-        </w:rPr>
-        <w:t>%\</w:t>
-      </w:r>
-      <w:proofErr w:type="spellStart"/>
-      <w:r>
-        <w:rPr>
-          <w:rFonts w:cstheme="minorHAnsi"/>
-          <w:color w:val="A6A6A6" w:themeColor="background1" w:themeShade="A6"/>
-          <w:sz w:val="16"/>
-          <w:szCs w:val="16"/>
-        </w:rPr>
-        <w:t>AppData</w:t>
-      </w:r>
-      <w:proofErr w:type="spellEnd"/>
-      <w:r>
-        <w:rPr>
-          <w:rFonts w:cstheme="minorHAnsi"/>
-          <w:color w:val="A6A6A6" w:themeColor="background1" w:themeShade="A6"/>
-          <w:sz w:val="16"/>
-          <w:szCs w:val="16"/>
-        </w:rPr>
-        <w:t>\Local\Temp</w:t>
-      </w:r>
-    </w:p>
-    <w:p>
-      <w:pPr>
-        <w:spacing w:after="0"/>
-        <w:ind w:left="1843" w:hanging="1843"/>
-        <w:rPr>
-          <w:rFonts w:cstheme="minorHAnsi"/>
-          <w:color w:val="A6A6A6" w:themeColor="background1" w:themeShade="A6"/>
-          <w:sz w:val="16"/>
-          <w:szCs w:val="16"/>
-        </w:rPr>
-      </w:pPr>
-      <w:r>
-        <w:rPr>
-          <w:rFonts w:ascii="Consolas" w:hAnsi="Consolas"/>
-          <w:sz w:val="16"/>
-          <w:szCs w:val="16"/>
-        </w:rPr>
-        <w:t>%</w:t>
-      </w:r>
-      <w:proofErr w:type="spellStart"/>
-      <w:r>
-        <w:rPr>
-          <w:rFonts w:ascii="Consolas" w:hAnsi="Consolas"/>
-          <w:sz w:val="16"/>
-          <w:szCs w:val="16"/>
-        </w:rPr>
-        <w:t>homepath</w:t>
-      </w:r>
-      <w:proofErr w:type="spellEnd"/>
-      <w:r>
-        <w:rPr>
-          <w:rFonts w:ascii="Consolas" w:hAnsi="Consolas"/>
-          <w:sz w:val="16"/>
-          <w:szCs w:val="16"/>
-        </w:rPr>
-        <w:t>%</w:t>
-      </w:r>
-      <w:r>
-        <w:rPr>
-          <w:rFonts w:ascii="Consolas" w:hAnsi="Consolas"/>
-          <w:sz w:val="16"/>
-          <w:szCs w:val="16"/>
-        </w:rPr>
-        <w:tab/>
-      </w:r>
-    </w:p>
-    <w:p>
-      <w:pPr>
-        <w:spacing w:after="0"/>
-        <w:ind w:left="1843" w:hanging="1843"/>
-        <w:rPr>
-          <w:rFonts w:cstheme="minorHAnsi"/>
-          <w:color w:val="A6A6A6" w:themeColor="background1" w:themeShade="A6"/>
-          <w:sz w:val="16"/>
-          <w:szCs w:val="16"/>
-        </w:rPr>
-      </w:pPr>
-      <w:r>
-        <w:rPr>
-          <w:rFonts w:ascii="Consolas" w:hAnsi="Consolas"/>
-          <w:sz w:val="16"/>
-          <w:szCs w:val="16"/>
-        </w:rPr>
-        <w:t>%</w:t>
-      </w:r>
-      <w:proofErr w:type="spellStart"/>
-      <w:r>
-        <w:rPr>
-          <w:rFonts w:ascii="Consolas" w:hAnsi="Consolas"/>
-          <w:sz w:val="16"/>
-          <w:szCs w:val="16"/>
-        </w:rPr>
-        <w:t>home</w:t>
-      </w:r>
-      <w:r>
-        <w:rPr>
-          <w:rFonts w:ascii="Consolas" w:hAnsi="Consolas"/>
-          <w:sz w:val="16"/>
-          <w:szCs w:val="16"/>
-        </w:rPr>
-        <w:t>drive</w:t>
-      </w:r>
-      <w:proofErr w:type="spellEnd"/>
-      <w:r>
-        <w:rPr>
-          <w:rFonts w:ascii="Consolas" w:hAnsi="Consolas"/>
-          <w:sz w:val="16"/>
-          <w:szCs w:val="16"/>
-        </w:rPr>
-        <w:t>%</w:t>
-      </w:r>
-      <w:r>
-        <w:rPr>
-          <w:rFonts w:ascii="Consolas" w:hAnsi="Consolas"/>
-          <w:sz w:val="16"/>
-          <w:szCs w:val="16"/>
-        </w:rPr>
-        <w:tab/>
-      </w:r>
-      <w:r>
-        <w:rPr>
-          <w:rFonts w:cstheme="minorHAnsi"/>
-          <w:color w:val="A6A6A6" w:themeColor="background1" w:themeShade="A6"/>
-          <w:sz w:val="16"/>
-          <w:szCs w:val="16"/>
-        </w:rPr>
-        <w:t>Current user’s personal directory</w:t>
-      </w:r>
-    </w:p>
-    <w:p>
-      <w:pPr>
-        <w:spacing w:after="0"/>
-        <w:ind w:left="1843" w:hanging="1843"/>
-        <w:rPr>
-          <w:rFonts w:cstheme="minorHAnsi"/>
-          <w:color w:val="A6A6A6" w:themeColor="background1" w:themeShade="A6"/>
-          <w:sz w:val="16"/>
-          <w:szCs w:val="16"/>
-        </w:rPr>
-      </w:pPr>
-      <w:r>
-        <w:rPr>
-          <w:rFonts w:ascii="Consolas" w:hAnsi="Consolas"/>
-          <w:sz w:val="16"/>
-          <w:szCs w:val="16"/>
-        </w:rPr>
-        <w:t>%</w:t>
-      </w:r>
-      <w:proofErr w:type="spellStart"/>
-      <w:r>
-        <w:rPr>
-          <w:rFonts w:ascii="Consolas" w:hAnsi="Consolas"/>
-          <w:sz w:val="16"/>
-          <w:szCs w:val="16"/>
-        </w:rPr>
-        <w:t>home</w:t>
-      </w:r>
-      <w:r>
-        <w:rPr>
-          <w:rFonts w:ascii="Consolas" w:hAnsi="Consolas"/>
-          <w:sz w:val="16"/>
-          <w:szCs w:val="16"/>
-        </w:rPr>
-        <w:t>share</w:t>
+        <w:t>homeshare</w:t>
       </w:r>
       <w:proofErr w:type="spellEnd"/>
       <w:r>
@@ -2716,6 +2711,48 @@
           <w:szCs w:val="16"/>
         </w:rPr>
         <w:t xml:space="preserve"> to select the line of text</w:t>
+      </w:r>
+    </w:p>
+    <w:p>
+      <w:pPr>
+        <w:pStyle w:val="ListParagraph"/>
+        <w:numPr>
+          <w:ilvl w:val="0"/>
+          <w:numId w:val="1"/>
+        </w:numPr>
+        <w:spacing w:after="0" w:line="240" w:lineRule="auto"/>
+        <w:ind w:left="142" w:hanging="142"/>
+        <w:rPr>
+          <w:color w:val="A6A6A6" w:themeColor="background1" w:themeShade="A6"/>
+          <w:sz w:val="16"/>
+          <w:szCs w:val="16"/>
+        </w:rPr>
+      </w:pPr>
+      <w:r>
+        <w:rPr>
+          <w:color w:val="A6A6A6" w:themeColor="background1" w:themeShade="A6"/>
+          <w:sz w:val="16"/>
+          <w:szCs w:val="16"/>
+        </w:rPr>
+        <w:t xml:space="preserve">Find process locking file by opening </w:t>
+      </w:r>
+      <w:proofErr w:type="spellStart"/>
+      <w:r>
+        <w:rPr>
+          <w:color w:val="A6A6A6" w:themeColor="background1" w:themeShade="A6"/>
+          <w:sz w:val="16"/>
+          <w:szCs w:val="16"/>
+        </w:rPr>
+        <w:t>resmon</w:t>
+      </w:r>
+      <w:proofErr w:type="spellEnd"/>
+      <w:r>
+        <w:rPr>
+          <w:color w:val="A6A6A6" w:themeColor="background1" w:themeShade="A6"/>
+          <w:sz w:val="16"/>
+          <w:szCs w:val="16"/>
+        </w:rPr>
+        <w:t xml:space="preserve"> (resource monitor) go to CPU &gt; Associated Handles and search for locked file name. This will list processes using the file. Either close the process normally or right-click and End Process.</w:t>
       </w:r>
     </w:p>
     <w:p>
@@ -5505,6 +5542,127 @@
     <w:p>
       <w:pPr>
         <w:pStyle w:val="Heading2"/>
+        <w:ind w:left="1843" w:hanging="1843"/>
+      </w:pPr>
+      <w:r>
+        <w:t>Console</w:t>
+      </w:r>
+      <w:r>
+        <w:t xml:space="preserve"> </w:t>
+      </w:r>
+      <w:r>
+        <w:t>Commands</w:t>
+      </w:r>
+    </w:p>
+    <w:p>
+      <w:pPr>
+        <w:spacing w:after="0"/>
+        <w:rPr>
+          <w:color w:val="A6A6A6" w:themeColor="background1" w:themeShade="A6"/>
+          <w:sz w:val="16"/>
+          <w:szCs w:val="16"/>
+        </w:rPr>
+      </w:pPr>
+      <w:r>
+        <w:rPr>
+          <w:color w:val="A6A6A6" w:themeColor="background1" w:themeShade="A6"/>
+          <w:sz w:val="16"/>
+          <w:szCs w:val="16"/>
+        </w:rPr>
+        <w:t>Video playback speed.</w:t>
+      </w:r>
+      <w:r>
+        <w:rPr>
+          <w:color w:val="A6A6A6" w:themeColor="background1" w:themeShade="A6"/>
+          <w:sz w:val="16"/>
+          <w:szCs w:val="16"/>
+        </w:rPr>
+        <w:t xml:space="preserve"> </w:t>
+      </w:r>
+      <w:proofErr w:type="spellStart"/>
+      <w:r>
+        <w:rPr>
+          <w:color w:val="A6A6A6" w:themeColor="background1" w:themeShade="A6"/>
+          <w:sz w:val="16"/>
+          <w:szCs w:val="16"/>
+        </w:rPr>
+        <w:t>Ctrl</w:t>
+      </w:r>
+      <w:r>
+        <w:rPr>
+          <w:color w:val="A6A6A6" w:themeColor="background1" w:themeShade="A6"/>
+          <w:sz w:val="16"/>
+          <w:szCs w:val="16"/>
+        </w:rPr>
+        <w:t>+Shift+C</w:t>
+      </w:r>
+      <w:proofErr w:type="spellEnd"/>
+      <w:r>
+        <w:rPr>
+          <w:color w:val="A6A6A6" w:themeColor="background1" w:themeShade="A6"/>
+          <w:sz w:val="16"/>
+          <w:szCs w:val="16"/>
+        </w:rPr>
+        <w:t xml:space="preserve"> and select video element. In Console enter </w:t>
+      </w:r>
+      <w:r>
+        <w:rPr>
+          <w:rFonts w:ascii="Consolas" w:hAnsi="Consolas"/>
+          <w:sz w:val="16"/>
+          <w:szCs w:val="16"/>
+          <w:lang w:val="en-US"/>
+        </w:rPr>
+        <w:t>$</w:t>
+      </w:r>
+      <w:proofErr w:type="gramStart"/>
+      <w:r>
+        <w:rPr>
+          <w:rFonts w:ascii="Consolas" w:hAnsi="Consolas"/>
+          <w:sz w:val="16"/>
+          <w:szCs w:val="16"/>
+          <w:lang w:val="en-US"/>
+        </w:rPr>
+        <w:t>0.playbackRate</w:t>
+      </w:r>
+      <w:proofErr w:type="gramEnd"/>
+      <w:r>
+        <w:rPr>
+          <w:rFonts w:ascii="Consolas" w:hAnsi="Consolas"/>
+          <w:sz w:val="16"/>
+          <w:szCs w:val="16"/>
+          <w:lang w:val="en-US"/>
+        </w:rPr>
+        <w:t xml:space="preserve"> = x </w:t>
+      </w:r>
+      <w:r>
+        <w:rPr>
+          <w:color w:val="A6A6A6" w:themeColor="background1" w:themeShade="A6"/>
+          <w:sz w:val="16"/>
+          <w:szCs w:val="16"/>
+        </w:rPr>
+        <w:t xml:space="preserve">where </w:t>
+      </w:r>
+      <w:r>
+        <w:rPr>
+          <w:rFonts w:ascii="Consolas" w:hAnsi="Consolas"/>
+          <w:sz w:val="16"/>
+          <w:szCs w:val="16"/>
+          <w:lang w:val="en-US"/>
+        </w:rPr>
+        <w:t>x</w:t>
+      </w:r>
+      <w:r>
+        <w:rPr>
+          <w:color w:val="A6A6A6" w:themeColor="background1" w:themeShade="A6"/>
+          <w:sz w:val="16"/>
+          <w:szCs w:val="16"/>
+        </w:rPr>
+        <w:t xml:space="preserve"> is the desired playback rate.</w:t>
+      </w:r>
+    </w:p>
+    <w:p>
+      <w:pPr>
+        <w:pStyle w:val="Heading2"/>
         <w:spacing w:before="0"/>
         <w:ind w:left="1843" w:hanging="1843"/>
       </w:pPr>
@@ -7840,7 +7998,7 @@
           <w:sz w:val="16"/>
           <w:szCs w:val="16"/>
         </w:rPr>
-        <w:t>Display c</w:t>
+        <w:t>C</w:t>
       </w:r>
       <w:r>
         <w:rPr>
@@ -7849,6 +8007,32 @@
           <w:szCs w:val="16"/>
         </w:rPr>
         <w:t>lipboard ring</w:t>
+      </w:r>
+      <w:r>
+        <w:rPr>
+          <w:color w:val="A6A6A6" w:themeColor="background1" w:themeShade="A6"/>
+          <w:sz w:val="16"/>
+          <w:szCs w:val="16"/>
+        </w:rPr>
+        <w:t xml:space="preserve"> (or </w:t>
+      </w:r>
+      <w:proofErr w:type="spellStart"/>
+      <w:r>
+        <w:rPr>
+          <w:color w:val="A6A6A6" w:themeColor="background1" w:themeShade="A6"/>
+          <w:sz w:val="16"/>
+          <w:szCs w:val="16"/>
+        </w:rPr>
+        <w:t>Ctrl+Shift+Ins</w:t>
+      </w:r>
+      <w:proofErr w:type="spellEnd"/>
+      <w:r>
+        <w:rPr>
+          <w:color w:val="A6A6A6" w:themeColor="background1" w:themeShade="A6"/>
+          <w:sz w:val="16"/>
+          <w:szCs w:val="16"/>
+        </w:rPr>
+        <w:t>)</w:t>
       </w:r>
     </w:p>
     <w:p>
@@ -10744,6 +10928,442 @@
           <w:szCs w:val="16"/>
           <w:lang w:val="en-US"/>
         </w:rPr>
+        <w:t>Alt</w:t>
+      </w:r>
+      <w:r>
+        <w:rPr>
+          <w:rFonts w:ascii="Consolas" w:hAnsi="Consolas"/>
+          <w:sz w:val="16"/>
+          <w:szCs w:val="16"/>
+          <w:lang w:val="en-US"/>
+        </w:rPr>
+        <w:t>+Shift</w:t>
+      </w:r>
+      <w:proofErr w:type="spellEnd"/>
+      <w:proofErr w:type="gramStart"/>
+      <w:r>
+        <w:rPr>
+          <w:rFonts w:ascii="Consolas" w:hAnsi="Consolas"/>
+          <w:sz w:val="16"/>
+          <w:szCs w:val="16"/>
+          <w:lang w:val="en-US"/>
+        </w:rPr>
+        <w:t>+</w:t>
+      </w:r>
+      <w:r>
+        <w:rPr>
+          <w:rFonts w:ascii="Consolas" w:hAnsi="Consolas"/>
+          <w:sz w:val="16"/>
+          <w:szCs w:val="16"/>
+          <w:lang w:val="en-US"/>
+        </w:rPr>
+        <w:t>[</w:t>
+      </w:r>
+      <w:proofErr w:type="gramEnd"/>
+      <w:r>
+        <w:rPr>
+          <w:sz w:val="16"/>
+          <w:szCs w:val="16"/>
+        </w:rPr>
+        <w:tab/>
+      </w:r>
+      <w:r>
+        <w:rPr>
+          <w:color w:val="A6A6A6" w:themeColor="background1" w:themeShade="A6"/>
+          <w:sz w:val="16"/>
+          <w:szCs w:val="16"/>
+        </w:rPr>
+        <w:t xml:space="preserve">Go to </w:t>
+      </w:r>
+      <w:r>
+        <w:rPr>
+          <w:color w:val="A6A6A6" w:themeColor="background1" w:themeShade="A6"/>
+          <w:sz w:val="16"/>
+          <w:szCs w:val="16"/>
+        </w:rPr>
+        <w:t>containing block</w:t>
+      </w:r>
+    </w:p>
+    <w:p>
+      <w:pPr>
+        <w:spacing w:after="0" w:line="254" w:lineRule="auto"/>
+        <w:ind w:left="1843" w:hanging="1843"/>
+        <w:rPr>
+          <w:color w:val="A6A6A6" w:themeColor="background1" w:themeShade="A6"/>
+          <w:sz w:val="16"/>
+          <w:szCs w:val="16"/>
+        </w:rPr>
+      </w:pPr>
+      <w:r>
+        <w:rPr>
+          <w:rFonts w:ascii="Consolas" w:hAnsi="Consolas"/>
+          <w:sz w:val="16"/>
+          <w:szCs w:val="16"/>
+          <w:lang w:val="en-US"/>
+        </w:rPr>
+        <w:t>Ctrl</w:t>
+      </w:r>
+      <w:proofErr w:type="gramStart"/>
+      <w:r>
+        <w:rPr>
+          <w:rFonts w:ascii="Consolas" w:hAnsi="Consolas"/>
+          <w:sz w:val="16"/>
+          <w:szCs w:val="16"/>
+          <w:lang w:val="en-US"/>
+        </w:rPr>
+        <w:t>+</w:t>
+      </w:r>
+      <w:r>
+        <w:rPr>
+          <w:rFonts w:ascii="Consolas" w:hAnsi="Consolas"/>
+          <w:sz w:val="16"/>
+          <w:szCs w:val="16"/>
+          <w:lang w:val="en-US"/>
+        </w:rPr>
+        <w:t>[</w:t>
+      </w:r>
+      <w:proofErr w:type="gramEnd"/>
+      <w:r>
+        <w:rPr>
+          <w:sz w:val="16"/>
+          <w:szCs w:val="16"/>
+        </w:rPr>
+        <w:tab/>
+      </w:r>
+      <w:r>
+        <w:rPr>
+          <w:color w:val="A6A6A6" w:themeColor="background1" w:themeShade="A6"/>
+          <w:sz w:val="16"/>
+          <w:szCs w:val="16"/>
+        </w:rPr>
+        <w:t xml:space="preserve">Go to containing declaration </w:t>
+      </w:r>
+      <w:r>
+        <w:rPr>
+          <w:color w:val="A6A6A6" w:themeColor="background1" w:themeShade="A6"/>
+          <w:sz w:val="16"/>
+          <w:szCs w:val="16"/>
+          <w:vertAlign w:val="superscript"/>
+        </w:rPr>
+        <w:t>R#</w:t>
+      </w:r>
+    </w:p>
+    <w:p>
+      <w:pPr>
+        <w:spacing w:after="0" w:line="254" w:lineRule="auto"/>
+        <w:ind w:left="1843" w:hanging="1843"/>
+        <w:rPr>
+          <w:color w:val="A6A6A6" w:themeColor="background1" w:themeShade="A6"/>
+          <w:sz w:val="16"/>
+          <w:szCs w:val="16"/>
+        </w:rPr>
+      </w:pPr>
+      <w:r>
+        <w:rPr>
+          <w:rFonts w:ascii="Consolas" w:hAnsi="Consolas"/>
+          <w:sz w:val="16"/>
+          <w:szCs w:val="16"/>
+          <w:lang w:val="en-US"/>
+        </w:rPr>
+        <w:t>Ctrl+]</w:t>
+      </w:r>
+      <w:r>
+        <w:rPr>
+          <w:sz w:val="16"/>
+          <w:szCs w:val="16"/>
+        </w:rPr>
+        <w:tab/>
+      </w:r>
+      <w:r>
+        <w:rPr>
+          <w:color w:val="A6A6A6" w:themeColor="background1" w:themeShade="A6"/>
+          <w:sz w:val="16"/>
+          <w:szCs w:val="16"/>
+        </w:rPr>
+        <w:t xml:space="preserve">Go to </w:t>
+      </w:r>
+      <w:r>
+        <w:rPr>
+          <w:color w:val="A6A6A6" w:themeColor="background1" w:themeShade="A6"/>
+          <w:sz w:val="16"/>
+          <w:szCs w:val="16"/>
+        </w:rPr>
+        <w:t>corresponding brace</w:t>
+      </w:r>
+    </w:p>
+    <w:p>
+      <w:pPr>
+        <w:spacing w:after="0" w:line="254" w:lineRule="auto"/>
+        <w:ind w:left="1843" w:hanging="1843"/>
+        <w:rPr>
+          <w:color w:val="A6A6A6" w:themeColor="background1" w:themeShade="A6"/>
+          <w:sz w:val="16"/>
+          <w:szCs w:val="16"/>
+        </w:rPr>
+      </w:pPr>
+      <w:proofErr w:type="spellStart"/>
+      <w:r>
+        <w:rPr>
+          <w:rFonts w:ascii="Consolas" w:hAnsi="Consolas"/>
+          <w:sz w:val="16"/>
+          <w:szCs w:val="16"/>
+          <w:lang w:val="en-US"/>
+        </w:rPr>
+        <w:t>Ctrl+Shift</w:t>
+      </w:r>
+      <w:proofErr w:type="spellEnd"/>
+      <w:r>
+        <w:rPr>
+          <w:rFonts w:ascii="Consolas" w:hAnsi="Consolas"/>
+          <w:sz w:val="16"/>
+          <w:szCs w:val="16"/>
+          <w:lang w:val="en-US"/>
+        </w:rPr>
+        <w:t>+]</w:t>
+      </w:r>
+      <w:r>
+        <w:rPr>
+          <w:sz w:val="16"/>
+          <w:szCs w:val="16"/>
+        </w:rPr>
+        <w:tab/>
+      </w:r>
+      <w:r>
+        <w:rPr>
+          <w:color w:val="A6A6A6" w:themeColor="background1" w:themeShade="A6"/>
+          <w:sz w:val="16"/>
+          <w:szCs w:val="16"/>
+        </w:rPr>
+        <w:t>Select</w:t>
+      </w:r>
+      <w:r>
+        <w:rPr>
+          <w:color w:val="A6A6A6" w:themeColor="background1" w:themeShade="A6"/>
+          <w:sz w:val="16"/>
+          <w:szCs w:val="16"/>
+        </w:rPr>
+        <w:t xml:space="preserve"> to </w:t>
+      </w:r>
+      <w:r>
+        <w:rPr>
+          <w:color w:val="A6A6A6" w:themeColor="background1" w:themeShade="A6"/>
+          <w:sz w:val="16"/>
+          <w:szCs w:val="16"/>
+        </w:rPr>
+        <w:t>corresponding brace</w:t>
+      </w:r>
+    </w:p>
+    <w:p>
+      <w:pPr>
+        <w:spacing w:after="0" w:line="254" w:lineRule="auto"/>
+        <w:ind w:left="1843" w:hanging="1843"/>
+        <w:rPr>
+          <w:color w:val="A6A6A6" w:themeColor="background1" w:themeShade="A6"/>
+          <w:sz w:val="16"/>
+          <w:szCs w:val="16"/>
+        </w:rPr>
+      </w:pPr>
+      <w:r>
+        <w:rPr>
+          <w:rFonts w:ascii="Consolas" w:hAnsi="Consolas"/>
+          <w:sz w:val="16"/>
+          <w:szCs w:val="16"/>
+          <w:lang w:val="en-US"/>
+        </w:rPr>
+        <w:t>Alt+</w:t>
+      </w:r>
+      <w:r>
+        <w:rPr>
+          <w:rFonts w:ascii="Consolas" w:hAnsi="Consolas"/>
+          <w:sz w:val="16"/>
+          <w:szCs w:val="16"/>
+          <w:lang w:val="en-US"/>
+        </w:rPr>
+        <w:t>\</w:t>
+      </w:r>
+      <w:r>
+        <w:rPr>
+          <w:sz w:val="16"/>
+          <w:szCs w:val="16"/>
+        </w:rPr>
+        <w:tab/>
+      </w:r>
+      <w:r>
+        <w:rPr>
+          <w:color w:val="A6A6A6" w:themeColor="background1" w:themeShade="A6"/>
+          <w:sz w:val="16"/>
+          <w:szCs w:val="16"/>
+        </w:rPr>
+        <w:t xml:space="preserve">Search members in class </w:t>
+      </w:r>
+      <w:r>
+        <w:rPr>
+          <w:color w:val="A6A6A6" w:themeColor="background1" w:themeShade="A6"/>
+          <w:sz w:val="16"/>
+          <w:szCs w:val="16"/>
+          <w:vertAlign w:val="superscript"/>
+        </w:rPr>
+        <w:t>R#</w:t>
+      </w:r>
+    </w:p>
+    <w:p>
+      <w:pPr>
+        <w:spacing w:after="0" w:line="254" w:lineRule="auto"/>
+        <w:ind w:left="1843" w:hanging="1843"/>
+        <w:rPr>
+          <w:color w:val="A6A6A6" w:themeColor="background1" w:themeShade="A6"/>
+          <w:sz w:val="16"/>
+          <w:szCs w:val="16"/>
+        </w:rPr>
+      </w:pPr>
+      <w:proofErr w:type="spellStart"/>
+      <w:r>
+        <w:rPr>
+          <w:rFonts w:ascii="Consolas" w:hAnsi="Consolas"/>
+          <w:sz w:val="16"/>
+          <w:szCs w:val="16"/>
+          <w:lang w:val="en-US"/>
+        </w:rPr>
+        <w:t>Alt+Up</w:t>
+      </w:r>
+      <w:proofErr w:type="spellEnd"/>
+      <w:r>
+        <w:rPr>
+          <w:sz w:val="16"/>
+          <w:szCs w:val="16"/>
+        </w:rPr>
+        <w:tab/>
+      </w:r>
+      <w:r>
+        <w:rPr>
+          <w:color w:val="A6A6A6" w:themeColor="background1" w:themeShade="A6"/>
+          <w:sz w:val="16"/>
+          <w:szCs w:val="16"/>
+        </w:rPr>
+        <w:t>Go to previous me</w:t>
+      </w:r>
+      <w:r>
+        <w:rPr>
+          <w:color w:val="A6A6A6" w:themeColor="background1" w:themeShade="A6"/>
+          <w:sz w:val="16"/>
+          <w:szCs w:val="16"/>
+        </w:rPr>
+        <w:t>mber</w:t>
+      </w:r>
+      <w:r>
+        <w:rPr>
+          <w:color w:val="A6A6A6" w:themeColor="background1" w:themeShade="A6"/>
+          <w:sz w:val="16"/>
+          <w:szCs w:val="16"/>
+        </w:rPr>
+        <w:t xml:space="preserve"> in file</w:t>
+      </w:r>
+      <w:r>
+        <w:rPr>
+          <w:color w:val="A6A6A6" w:themeColor="background1" w:themeShade="A6"/>
+          <w:sz w:val="16"/>
+          <w:szCs w:val="16"/>
+        </w:rPr>
+        <w:t xml:space="preserve"> </w:t>
+      </w:r>
+      <w:r>
+        <w:rPr>
+          <w:color w:val="A6A6A6" w:themeColor="background1" w:themeShade="A6"/>
+          <w:sz w:val="16"/>
+          <w:szCs w:val="16"/>
+          <w:vertAlign w:val="superscript"/>
+        </w:rPr>
+        <w:t>R#</w:t>
+      </w:r>
+    </w:p>
+    <w:p>
+      <w:pPr>
+        <w:spacing w:after="0" w:line="254" w:lineRule="auto"/>
+        <w:ind w:left="1843" w:hanging="1843"/>
+        <w:rPr>
+          <w:color w:val="A6A6A6" w:themeColor="background1" w:themeShade="A6"/>
+          <w:sz w:val="16"/>
+          <w:szCs w:val="16"/>
+        </w:rPr>
+      </w:pPr>
+      <w:proofErr w:type="spellStart"/>
+      <w:r>
+        <w:rPr>
+          <w:rFonts w:ascii="Consolas" w:hAnsi="Consolas"/>
+          <w:sz w:val="16"/>
+          <w:szCs w:val="16"/>
+          <w:lang w:val="en-US"/>
+        </w:rPr>
+        <w:t>Alt+Down</w:t>
+      </w:r>
+      <w:proofErr w:type="spellEnd"/>
+      <w:r>
+        <w:rPr>
+          <w:sz w:val="16"/>
+          <w:szCs w:val="16"/>
+        </w:rPr>
+        <w:tab/>
+      </w:r>
+      <w:r>
+        <w:rPr>
+          <w:color w:val="A6A6A6" w:themeColor="background1" w:themeShade="A6"/>
+          <w:sz w:val="16"/>
+          <w:szCs w:val="16"/>
+        </w:rPr>
+        <w:t>Go to next me</w:t>
+      </w:r>
+      <w:r>
+        <w:rPr>
+          <w:color w:val="A6A6A6" w:themeColor="background1" w:themeShade="A6"/>
+          <w:sz w:val="16"/>
+          <w:szCs w:val="16"/>
+        </w:rPr>
+        <w:t>mber</w:t>
+      </w:r>
+      <w:r>
+        <w:rPr>
+          <w:color w:val="A6A6A6" w:themeColor="background1" w:themeShade="A6"/>
+          <w:sz w:val="16"/>
+          <w:szCs w:val="16"/>
+        </w:rPr>
+        <w:t xml:space="preserve"> in file</w:t>
+      </w:r>
+      <w:r>
+        <w:rPr>
+          <w:color w:val="A6A6A6" w:themeColor="background1" w:themeShade="A6"/>
+          <w:sz w:val="16"/>
+          <w:szCs w:val="16"/>
+        </w:rPr>
+        <w:t xml:space="preserve"> </w:t>
+      </w:r>
+      <w:r>
+        <w:rPr>
+          <w:color w:val="A6A6A6" w:themeColor="background1" w:themeShade="A6"/>
+          <w:sz w:val="16"/>
+          <w:szCs w:val="16"/>
+          <w:vertAlign w:val="superscript"/>
+        </w:rPr>
+        <w:t>R#</w:t>
+      </w:r>
+    </w:p>
+    <w:p>
+      <w:pPr>
+        <w:spacing w:after="0" w:line="254" w:lineRule="auto"/>
+        <w:ind w:left="1843" w:hanging="1843"/>
+        <w:rPr>
+          <w:color w:val="A6A6A6" w:themeColor="background1" w:themeShade="A6"/>
+          <w:sz w:val="16"/>
+          <w:szCs w:val="16"/>
+        </w:rPr>
+      </w:pPr>
+      <w:proofErr w:type="spellStart"/>
+      <w:r>
+        <w:rPr>
+          <w:rFonts w:ascii="Consolas" w:hAnsi="Consolas"/>
+          <w:sz w:val="16"/>
+          <w:szCs w:val="16"/>
+          <w:lang w:val="en-US"/>
+        </w:rPr>
         <w:t>Alt+PgDn</w:t>
       </w:r>
       <w:proofErr w:type="spellEnd"/>
@@ -10814,442 +11434,6 @@
           <w:szCs w:val="16"/>
         </w:rPr>
         <w:t>issue</w:t>
-      </w:r>
-    </w:p>
-    <w:p>
-      <w:pPr>
-        <w:spacing w:after="0" w:line="254" w:lineRule="auto"/>
-        <w:ind w:left="1843" w:hanging="1843"/>
-        <w:rPr>
-          <w:color w:val="A6A6A6" w:themeColor="background1" w:themeShade="A6"/>
-          <w:sz w:val="16"/>
-          <w:szCs w:val="16"/>
-        </w:rPr>
-      </w:pPr>
-      <w:proofErr w:type="spellStart"/>
-      <w:r>
-        <w:rPr>
-          <w:rFonts w:ascii="Consolas" w:hAnsi="Consolas"/>
-          <w:sz w:val="16"/>
-          <w:szCs w:val="16"/>
-          <w:lang w:val="en-US"/>
-        </w:rPr>
-        <w:t>Alt</w:t>
-      </w:r>
-      <w:r>
-        <w:rPr>
-          <w:rFonts w:ascii="Consolas" w:hAnsi="Consolas"/>
-          <w:sz w:val="16"/>
-          <w:szCs w:val="16"/>
-          <w:lang w:val="en-US"/>
-        </w:rPr>
-        <w:t>+Shift</w:t>
-      </w:r>
-      <w:proofErr w:type="spellEnd"/>
-      <w:proofErr w:type="gramStart"/>
-      <w:r>
-        <w:rPr>
-          <w:rFonts w:ascii="Consolas" w:hAnsi="Consolas"/>
-          <w:sz w:val="16"/>
-          <w:szCs w:val="16"/>
-          <w:lang w:val="en-US"/>
-        </w:rPr>
-        <w:t>+</w:t>
-      </w:r>
-      <w:r>
-        <w:rPr>
-          <w:rFonts w:ascii="Consolas" w:hAnsi="Consolas"/>
-          <w:sz w:val="16"/>
-          <w:szCs w:val="16"/>
-          <w:lang w:val="en-US"/>
-        </w:rPr>
-        <w:t>[</w:t>
-      </w:r>
-      <w:proofErr w:type="gramEnd"/>
-      <w:r>
-        <w:rPr>
-          <w:sz w:val="16"/>
-          <w:szCs w:val="16"/>
-        </w:rPr>
-        <w:tab/>
-      </w:r>
-      <w:r>
-        <w:rPr>
-          <w:color w:val="A6A6A6" w:themeColor="background1" w:themeShade="A6"/>
-          <w:sz w:val="16"/>
-          <w:szCs w:val="16"/>
-        </w:rPr>
-        <w:t xml:space="preserve">Go to </w:t>
-      </w:r>
-      <w:r>
-        <w:rPr>
-          <w:color w:val="A6A6A6" w:themeColor="background1" w:themeShade="A6"/>
-          <w:sz w:val="16"/>
-          <w:szCs w:val="16"/>
-        </w:rPr>
-        <w:t>containing block</w:t>
-      </w:r>
-    </w:p>
-    <w:p>
-      <w:pPr>
-        <w:spacing w:after="0" w:line="254" w:lineRule="auto"/>
-        <w:ind w:left="1843" w:hanging="1843"/>
-        <w:rPr>
-          <w:color w:val="A6A6A6" w:themeColor="background1" w:themeShade="A6"/>
-          <w:sz w:val="16"/>
-          <w:szCs w:val="16"/>
-        </w:rPr>
-      </w:pPr>
-      <w:r>
-        <w:rPr>
-          <w:rFonts w:ascii="Consolas" w:hAnsi="Consolas"/>
-          <w:sz w:val="16"/>
-          <w:szCs w:val="16"/>
-          <w:lang w:val="en-US"/>
-        </w:rPr>
-        <w:t>Ctrl</w:t>
-      </w:r>
-      <w:proofErr w:type="gramStart"/>
-      <w:r>
-        <w:rPr>
-          <w:rFonts w:ascii="Consolas" w:hAnsi="Consolas"/>
-          <w:sz w:val="16"/>
-          <w:szCs w:val="16"/>
-          <w:lang w:val="en-US"/>
-        </w:rPr>
-        <w:t>+</w:t>
-      </w:r>
-      <w:r>
-        <w:rPr>
-          <w:rFonts w:ascii="Consolas" w:hAnsi="Consolas"/>
-          <w:sz w:val="16"/>
-          <w:szCs w:val="16"/>
-          <w:lang w:val="en-US"/>
-        </w:rPr>
-        <w:t>[</w:t>
-      </w:r>
-      <w:proofErr w:type="gramEnd"/>
-      <w:r>
-        <w:rPr>
-          <w:sz w:val="16"/>
-          <w:szCs w:val="16"/>
-        </w:rPr>
-        <w:tab/>
-      </w:r>
-      <w:r>
-        <w:rPr>
-          <w:color w:val="A6A6A6" w:themeColor="background1" w:themeShade="A6"/>
-          <w:sz w:val="16"/>
-          <w:szCs w:val="16"/>
-        </w:rPr>
-        <w:t xml:space="preserve">Go to containing declaration </w:t>
-      </w:r>
-      <w:r>
-        <w:rPr>
-          <w:color w:val="A6A6A6" w:themeColor="background1" w:themeShade="A6"/>
-          <w:sz w:val="16"/>
-          <w:szCs w:val="16"/>
-          <w:vertAlign w:val="superscript"/>
-        </w:rPr>
-        <w:t>R#</w:t>
-      </w:r>
-    </w:p>
-    <w:p>
-      <w:pPr>
-        <w:spacing w:after="0" w:line="254" w:lineRule="auto"/>
-        <w:ind w:left="1843" w:hanging="1843"/>
-        <w:rPr>
-          <w:color w:val="A6A6A6" w:themeColor="background1" w:themeShade="A6"/>
-          <w:sz w:val="16"/>
-          <w:szCs w:val="16"/>
-        </w:rPr>
-      </w:pPr>
-      <w:r>
-        <w:rPr>
-          <w:rFonts w:ascii="Consolas" w:hAnsi="Consolas"/>
-          <w:sz w:val="16"/>
-          <w:szCs w:val="16"/>
-          <w:lang w:val="en-US"/>
-        </w:rPr>
-        <w:t>Ctrl+]</w:t>
-      </w:r>
-      <w:r>
-        <w:rPr>
-          <w:sz w:val="16"/>
-          <w:szCs w:val="16"/>
-        </w:rPr>
-        <w:tab/>
-      </w:r>
-      <w:r>
-        <w:rPr>
-          <w:color w:val="A6A6A6" w:themeColor="background1" w:themeShade="A6"/>
-          <w:sz w:val="16"/>
-          <w:szCs w:val="16"/>
-        </w:rPr>
-        <w:t xml:space="preserve">Go to </w:t>
-      </w:r>
-      <w:r>
-        <w:rPr>
-          <w:color w:val="A6A6A6" w:themeColor="background1" w:themeShade="A6"/>
-          <w:sz w:val="16"/>
-          <w:szCs w:val="16"/>
-        </w:rPr>
-        <w:t>corresponding brace</w:t>
-      </w:r>
-    </w:p>
-    <w:p>
-      <w:pPr>
-        <w:spacing w:after="0" w:line="254" w:lineRule="auto"/>
-        <w:ind w:left="1843" w:hanging="1843"/>
-        <w:rPr>
-          <w:color w:val="A6A6A6" w:themeColor="background1" w:themeShade="A6"/>
-          <w:sz w:val="16"/>
-          <w:szCs w:val="16"/>
-        </w:rPr>
-      </w:pPr>
-      <w:proofErr w:type="spellStart"/>
-      <w:r>
-        <w:rPr>
-          <w:rFonts w:ascii="Consolas" w:hAnsi="Consolas"/>
-          <w:sz w:val="16"/>
-          <w:szCs w:val="16"/>
-          <w:lang w:val="en-US"/>
-        </w:rPr>
-        <w:t>Ctrl+Shift</w:t>
-      </w:r>
-      <w:proofErr w:type="spellEnd"/>
-      <w:r>
-        <w:rPr>
-          <w:rFonts w:ascii="Consolas" w:hAnsi="Consolas"/>
-          <w:sz w:val="16"/>
-          <w:szCs w:val="16"/>
-          <w:lang w:val="en-US"/>
-        </w:rPr>
-        <w:t>+]</w:t>
-      </w:r>
-      <w:r>
-        <w:rPr>
-          <w:sz w:val="16"/>
-          <w:szCs w:val="16"/>
-        </w:rPr>
-        <w:tab/>
-      </w:r>
-      <w:r>
-        <w:rPr>
-          <w:color w:val="A6A6A6" w:themeColor="background1" w:themeShade="A6"/>
-          <w:sz w:val="16"/>
-          <w:szCs w:val="16"/>
-        </w:rPr>
-        <w:t>Select</w:t>
-      </w:r>
-      <w:r>
-        <w:rPr>
-          <w:color w:val="A6A6A6" w:themeColor="background1" w:themeShade="A6"/>
-          <w:sz w:val="16"/>
-          <w:szCs w:val="16"/>
-        </w:rPr>
-        <w:t xml:space="preserve"> to </w:t>
-      </w:r>
-      <w:r>
-        <w:rPr>
-          <w:color w:val="A6A6A6" w:themeColor="background1" w:themeShade="A6"/>
-          <w:sz w:val="16"/>
-          <w:szCs w:val="16"/>
-        </w:rPr>
-        <w:t>corresponding brace</w:t>
-      </w:r>
-    </w:p>
-    <w:p>
-      <w:pPr>
-        <w:spacing w:after="0" w:line="254" w:lineRule="auto"/>
-        <w:ind w:left="1843" w:hanging="1843"/>
-        <w:rPr>
-          <w:color w:val="A6A6A6" w:themeColor="background1" w:themeShade="A6"/>
-          <w:sz w:val="16"/>
-          <w:szCs w:val="16"/>
-        </w:rPr>
-      </w:pPr>
-      <w:r>
-        <w:rPr>
-          <w:rFonts w:ascii="Consolas" w:hAnsi="Consolas"/>
-          <w:sz w:val="16"/>
-          <w:szCs w:val="16"/>
-          <w:lang w:val="en-US"/>
-        </w:rPr>
-        <w:t>Alt+</w:t>
-      </w:r>
-      <w:r>
-        <w:rPr>
-          <w:rFonts w:ascii="Consolas" w:hAnsi="Consolas"/>
-          <w:sz w:val="16"/>
-          <w:szCs w:val="16"/>
-          <w:lang w:val="en-US"/>
-        </w:rPr>
-        <w:t>\</w:t>
-      </w:r>
-      <w:r>
-        <w:rPr>
-          <w:sz w:val="16"/>
-          <w:szCs w:val="16"/>
-        </w:rPr>
-        <w:tab/>
-      </w:r>
-      <w:r>
-        <w:rPr>
-          <w:color w:val="A6A6A6" w:themeColor="background1" w:themeShade="A6"/>
-          <w:sz w:val="16"/>
-          <w:szCs w:val="16"/>
-        </w:rPr>
-        <w:t xml:space="preserve">Search members in class </w:t>
-      </w:r>
-      <w:r>
-        <w:rPr>
-          <w:color w:val="A6A6A6" w:themeColor="background1" w:themeShade="A6"/>
-          <w:sz w:val="16"/>
-          <w:szCs w:val="16"/>
-          <w:vertAlign w:val="superscript"/>
-        </w:rPr>
-        <w:t>R#</w:t>
-      </w:r>
-    </w:p>
-    <w:p>
-      <w:pPr>
-        <w:spacing w:after="0" w:line="254" w:lineRule="auto"/>
-        <w:ind w:left="1843" w:hanging="1843"/>
-        <w:rPr>
-          <w:color w:val="A6A6A6" w:themeColor="background1" w:themeShade="A6"/>
-          <w:sz w:val="16"/>
-          <w:szCs w:val="16"/>
-        </w:rPr>
-      </w:pPr>
-      <w:proofErr w:type="spellStart"/>
-      <w:r>
-        <w:rPr>
-          <w:rFonts w:ascii="Consolas" w:hAnsi="Consolas"/>
-          <w:sz w:val="16"/>
-          <w:szCs w:val="16"/>
-          <w:lang w:val="en-US"/>
-        </w:rPr>
-        <w:t>Alt+Up</w:t>
-      </w:r>
-      <w:proofErr w:type="spellEnd"/>
-      <w:r>
-        <w:rPr>
-          <w:sz w:val="16"/>
-          <w:szCs w:val="16"/>
-        </w:rPr>
-        <w:tab/>
-      </w:r>
-      <w:r>
-        <w:rPr>
-          <w:color w:val="A6A6A6" w:themeColor="background1" w:themeShade="A6"/>
-          <w:sz w:val="16"/>
-          <w:szCs w:val="16"/>
-        </w:rPr>
-        <w:t>Go to previous me</w:t>
-      </w:r>
-      <w:r>
-        <w:rPr>
-          <w:color w:val="A6A6A6" w:themeColor="background1" w:themeShade="A6"/>
-          <w:sz w:val="16"/>
-          <w:szCs w:val="16"/>
-        </w:rPr>
-        <w:t>mber</w:t>
-      </w:r>
-      <w:r>
-        <w:rPr>
-          <w:color w:val="A6A6A6" w:themeColor="background1" w:themeShade="A6"/>
-          <w:sz w:val="16"/>
-          <w:szCs w:val="16"/>
-        </w:rPr>
-        <w:t xml:space="preserve"> in file</w:t>
-      </w:r>
-      <w:r>
-        <w:rPr>
-          <w:color w:val="A6A6A6" w:themeColor="background1" w:themeShade="A6"/>
-          <w:sz w:val="16"/>
-          <w:szCs w:val="16"/>
-        </w:rPr>
-        <w:t xml:space="preserve"> </w:t>
-      </w:r>
-      <w:r>
-        <w:rPr>
-          <w:color w:val="A6A6A6" w:themeColor="background1" w:themeShade="A6"/>
-          <w:sz w:val="16"/>
-          <w:szCs w:val="16"/>
-          <w:vertAlign w:val="superscript"/>
-        </w:rPr>
-        <w:t>R#</w:t>
-      </w:r>
-    </w:p>
-    <w:p>
-      <w:pPr>
-        <w:spacing w:after="0" w:line="254" w:lineRule="auto"/>
-        <w:ind w:left="1843" w:hanging="1843"/>
-        <w:rPr>
-          <w:color w:val="A6A6A6" w:themeColor="background1" w:themeShade="A6"/>
-          <w:sz w:val="16"/>
-          <w:szCs w:val="16"/>
-        </w:rPr>
-      </w:pPr>
-      <w:proofErr w:type="spellStart"/>
-      <w:r>
-        <w:rPr>
-          <w:rFonts w:ascii="Consolas" w:hAnsi="Consolas"/>
-          <w:sz w:val="16"/>
-          <w:szCs w:val="16"/>
-          <w:lang w:val="en-US"/>
-        </w:rPr>
-        <w:t>Alt+Down</w:t>
-      </w:r>
-      <w:proofErr w:type="spellEnd"/>
-      <w:r>
-        <w:rPr>
-          <w:sz w:val="16"/>
-          <w:szCs w:val="16"/>
-        </w:rPr>
-        <w:tab/>
-      </w:r>
-      <w:r>
-        <w:rPr>
-          <w:color w:val="A6A6A6" w:themeColor="background1" w:themeShade="A6"/>
-          <w:sz w:val="16"/>
-          <w:szCs w:val="16"/>
-        </w:rPr>
-        <w:t>Go to next me</w:t>
-      </w:r>
-      <w:r>
-        <w:rPr>
-          <w:color w:val="A6A6A6" w:themeColor="background1" w:themeShade="A6"/>
-          <w:sz w:val="16"/>
-          <w:szCs w:val="16"/>
-        </w:rPr>
-        <w:t>mber</w:t>
-      </w:r>
-      <w:r>
-        <w:rPr>
-          <w:color w:val="A6A6A6" w:themeColor="background1" w:themeShade="A6"/>
-          <w:sz w:val="16"/>
-          <w:szCs w:val="16"/>
-        </w:rPr>
-        <w:t xml:space="preserve"> in file</w:t>
-      </w:r>
-      <w:r>
-        <w:rPr>
-          <w:color w:val="A6A6A6" w:themeColor="background1" w:themeShade="A6"/>
-          <w:sz w:val="16"/>
-          <w:szCs w:val="16"/>
-        </w:rPr>
-        <w:t xml:space="preserve"> </w:t>
-      </w:r>
-      <w:r>
-        <w:rPr>
-          <w:color w:val="A6A6A6" w:themeColor="background1" w:themeShade="A6"/>
-          <w:sz w:val="16"/>
-          <w:szCs w:val="16"/>
-          <w:vertAlign w:val="superscript"/>
-        </w:rPr>
-        <w:t>R#</w:t>
       </w:r>
     </w:p>
     <w:p>
@@ -15651,12 +15835,9 @@
 </file>
 
 <file path=customXml/item1.xml><?xml version="1.0" encoding="utf-8"?>
-<?mso-contentType ?>
-<FormTemplates xmlns="http://schemas.microsoft.com/sharepoint/v3/contenttype/forms">
-  <Display>DocumentLibraryForm</Display>
-  <Edit>DocumentLibraryForm</Edit>
-  <New>DocumentLibraryForm</New>
-</FormTemplates>
+<p:properties xmlns:p="http://schemas.microsoft.com/office/2006/metadata/properties" xmlns:xsi="http://www.w3.org/2001/XMLSchema-instance" xmlns:pc="http://schemas.microsoft.com/office/infopath/2007/PartnerControls">
+  <documentManagement/>
+</p:properties>
 </file>
 
 <file path=customXml/item2.xml><?xml version="1.0" encoding="utf-8"?>
@@ -15830,9 +16011,12 @@
 </file>
 
 <file path=customXml/item3.xml><?xml version="1.0" encoding="utf-8"?>
-<p:properties xmlns:p="http://schemas.microsoft.com/office/2006/metadata/properties" xmlns:xsi="http://www.w3.org/2001/XMLSchema-instance" xmlns:pc="http://schemas.microsoft.com/office/infopath/2007/PartnerControls">
-  <documentManagement/>
-</p:properties>
+<?mso-contentType ?>
+<FormTemplates xmlns="http://schemas.microsoft.com/sharepoint/v3/contenttype/forms">
+  <Display>DocumentLibraryForm</Display>
+  <Edit>DocumentLibraryForm</Edit>
+  <New>DocumentLibraryForm</New>
+</FormTemplates>
 </file>
 
 <file path=customXml/item4.xml><?xml version="1.0" encoding="utf-8"?>
@@ -15840,9 +16024,10 @@
 </file>
 
 <file path=customXml/itemProps1.xml><?xml version="1.0" encoding="utf-8"?>
-<ds:datastoreItem xmlns:ds="http://schemas.openxmlformats.org/officeDocument/2006/customXml" ds:itemID="{9C03DCD0-B42B-4DF8-9149-DB51F85ADE05}">
+<ds:datastoreItem xmlns:ds="http://schemas.openxmlformats.org/officeDocument/2006/customXml" ds:itemID="{E7BEF67A-C541-4512-8440-776BAE43C197}">
   <ds:schemaRefs>
-    <ds:schemaRef ds:uri="http://schemas.microsoft.com/sharepoint/v3/contenttype/forms"/>
+    <ds:schemaRef ds:uri="http://schemas.microsoft.com/office/2006/metadata/properties"/>
+    <ds:schemaRef ds:uri="http://schemas.microsoft.com/office/infopath/2007/PartnerControls"/>
   </ds:schemaRefs>
 </ds:datastoreItem>
 </file>
@@ -15866,16 +16051,15 @@
 </file>
 
 <file path=customXml/itemProps3.xml><?xml version="1.0" encoding="utf-8"?>
-<ds:datastoreItem xmlns:ds="http://schemas.openxmlformats.org/officeDocument/2006/customXml" ds:itemID="{E7BEF67A-C541-4512-8440-776BAE43C197}">
+<ds:datastoreItem xmlns:ds="http://schemas.openxmlformats.org/officeDocument/2006/customXml" ds:itemID="{9C03DCD0-B42B-4DF8-9149-DB51F85ADE05}">
   <ds:schemaRefs>
-    <ds:schemaRef ds:uri="http://schemas.microsoft.com/office/2006/metadata/properties"/>
-    <ds:schemaRef ds:uri="http://schemas.microsoft.com/office/infopath/2007/PartnerControls"/>
+    <ds:schemaRef ds:uri="http://schemas.microsoft.com/sharepoint/v3/contenttype/forms"/>
   </ds:schemaRefs>
 </ds:datastoreItem>
 </file>
 
 <file path=customXml/itemProps4.xml><?xml version="1.0" encoding="utf-8"?>
-<ds:datastoreItem xmlns:ds="http://schemas.openxmlformats.org/officeDocument/2006/customXml" ds:itemID="{99F9261A-D9BB-43F9-A061-51C6035CBDE3}">
+<ds:datastoreItem xmlns:ds="http://schemas.openxmlformats.org/officeDocument/2006/customXml" ds:itemID="{C6E7C32B-8AF8-4E48-89CC-2C1B270512BA}">
   <ds:schemaRefs>
     <ds:schemaRef ds:uri="http://schemas.openxmlformats.org/officeDocument/2006/bibliography"/>
   </ds:schemaRefs>

</xml_diff>